<commit_message>
Convert px to rem
</commit_message>
<xml_diff>
--- a/natours.docx
+++ b/natours.docx
@@ -15,280 +15,3572 @@
       <w:pPr>
         <w:spacing w:after="0"/>
         <w:rPr>
-          <w:sz w:val="24"/>
-          <w:szCs w:val="24"/>
-        </w:rPr>
-      </w:pPr>
-    </w:p>
-    <w:p>
-      <w:pPr>
-        <w:spacing w:after="0"/>
-        <w:rPr>
-          <w:sz w:val="24"/>
-          <w:szCs w:val="24"/>
-        </w:rPr>
-      </w:pPr>
-    </w:p>
-    <w:p>
-      <w:pPr>
-        <w:spacing w:after="0"/>
-        <w:rPr>
-          <w:sz w:val="24"/>
-          <w:szCs w:val="24"/>
-        </w:rPr>
-      </w:pPr>
-    </w:p>
-    <w:p>
-      <w:pPr>
-        <w:spacing w:after="0"/>
-        <w:rPr>
-          <w:sz w:val="24"/>
-          <w:szCs w:val="24"/>
-        </w:rPr>
-      </w:pPr>
-    </w:p>
-    <w:p>
-      <w:pPr>
-        <w:spacing w:after="0"/>
-        <w:rPr>
-          <w:sz w:val="24"/>
-          <w:szCs w:val="24"/>
-        </w:rPr>
-      </w:pPr>
-    </w:p>
-    <w:p>
-      <w:pPr>
-        <w:spacing w:after="0"/>
-        <w:rPr>
-          <w:sz w:val="24"/>
-          <w:szCs w:val="24"/>
-        </w:rPr>
-      </w:pPr>
-    </w:p>
-    <w:p>
-      <w:pPr>
-        <w:spacing w:after="0"/>
-        <w:rPr>
-          <w:sz w:val="24"/>
-          <w:szCs w:val="24"/>
-        </w:rPr>
-      </w:pPr>
-    </w:p>
-    <w:p>
-      <w:pPr>
-        <w:spacing w:after="0"/>
-        <w:rPr>
-          <w:sz w:val="24"/>
-          <w:szCs w:val="24"/>
-        </w:rPr>
-      </w:pPr>
-    </w:p>
-    <w:p>
-      <w:pPr>
-        <w:spacing w:after="0"/>
-        <w:rPr>
-          <w:sz w:val="24"/>
-          <w:szCs w:val="24"/>
-        </w:rPr>
-      </w:pPr>
-    </w:p>
-    <w:p>
-      <w:pPr>
-        <w:spacing w:after="0"/>
-        <w:rPr>
-          <w:sz w:val="24"/>
-          <w:szCs w:val="24"/>
-        </w:rPr>
-      </w:pPr>
-    </w:p>
-    <w:p>
-      <w:pPr>
-        <w:spacing w:after="0"/>
-        <w:rPr>
-          <w:sz w:val="24"/>
-          <w:szCs w:val="24"/>
-        </w:rPr>
-      </w:pPr>
-    </w:p>
-    <w:p>
-      <w:pPr>
-        <w:spacing w:after="0"/>
-        <w:rPr>
-          <w:sz w:val="24"/>
-          <w:szCs w:val="24"/>
-        </w:rPr>
-      </w:pPr>
-    </w:p>
-    <w:p>
-      <w:pPr>
-        <w:spacing w:after="0"/>
-        <w:rPr>
-          <w:sz w:val="24"/>
-          <w:szCs w:val="24"/>
-        </w:rPr>
-      </w:pPr>
-    </w:p>
-    <w:p>
-      <w:pPr>
-        <w:spacing w:after="0"/>
-        <w:rPr>
-          <w:sz w:val="24"/>
-          <w:szCs w:val="24"/>
-        </w:rPr>
-      </w:pPr>
-    </w:p>
-    <w:p>
-      <w:pPr>
-        <w:spacing w:after="0"/>
-        <w:rPr>
-          <w:sz w:val="24"/>
-          <w:szCs w:val="24"/>
-        </w:rPr>
-      </w:pPr>
-    </w:p>
-    <w:p>
-      <w:pPr>
-        <w:spacing w:after="0"/>
-        <w:rPr>
-          <w:sz w:val="24"/>
-          <w:szCs w:val="24"/>
-        </w:rPr>
-      </w:pPr>
-    </w:p>
-    <w:p>
-      <w:pPr>
-        <w:spacing w:after="0"/>
-        <w:rPr>
-          <w:sz w:val="24"/>
-          <w:szCs w:val="24"/>
-        </w:rPr>
-      </w:pPr>
-    </w:p>
-    <w:p>
-      <w:pPr>
-        <w:spacing w:after="0"/>
-        <w:rPr>
-          <w:sz w:val="24"/>
-          <w:szCs w:val="24"/>
-        </w:rPr>
-      </w:pPr>
-    </w:p>
-    <w:p>
-      <w:pPr>
-        <w:spacing w:after="0"/>
-        <w:rPr>
-          <w:sz w:val="24"/>
-          <w:szCs w:val="24"/>
-        </w:rPr>
-      </w:pPr>
-    </w:p>
-    <w:p>
-      <w:pPr>
-        <w:spacing w:after="0"/>
-        <w:rPr>
-          <w:sz w:val="24"/>
-          <w:szCs w:val="24"/>
-        </w:rPr>
-      </w:pPr>
-    </w:p>
-    <w:p>
-      <w:pPr>
-        <w:spacing w:after="0"/>
-        <w:rPr>
-          <w:sz w:val="24"/>
-          <w:szCs w:val="24"/>
-        </w:rPr>
-      </w:pPr>
-    </w:p>
-    <w:p>
-      <w:pPr>
-        <w:spacing w:after="0"/>
-        <w:rPr>
-          <w:sz w:val="24"/>
-          <w:szCs w:val="24"/>
-        </w:rPr>
-      </w:pPr>
-    </w:p>
-    <w:p>
-      <w:pPr>
-        <w:spacing w:after="0"/>
-        <w:rPr>
-          <w:sz w:val="24"/>
-          <w:szCs w:val="24"/>
-        </w:rPr>
-      </w:pPr>
-    </w:p>
-    <w:p>
-      <w:pPr>
-        <w:spacing w:after="0"/>
-        <w:rPr>
-          <w:sz w:val="24"/>
-          <w:szCs w:val="24"/>
-        </w:rPr>
-      </w:pPr>
-    </w:p>
-    <w:p>
-      <w:pPr>
-        <w:spacing w:after="0"/>
-        <w:rPr>
-          <w:sz w:val="24"/>
-          <w:szCs w:val="24"/>
-        </w:rPr>
-      </w:pPr>
-    </w:p>
-    <w:p>
-      <w:pPr>
-        <w:spacing w:after="0"/>
-        <w:rPr>
-          <w:sz w:val="24"/>
-          <w:szCs w:val="24"/>
-        </w:rPr>
-      </w:pPr>
-    </w:p>
-    <w:p>
-      <w:pPr>
-        <w:spacing w:after="0"/>
-        <w:rPr>
-          <w:sz w:val="24"/>
-          <w:szCs w:val="24"/>
-        </w:rPr>
-      </w:pPr>
-    </w:p>
-    <w:p>
-      <w:pPr>
-        <w:spacing w:after="0"/>
-        <w:rPr>
-          <w:sz w:val="24"/>
-          <w:szCs w:val="24"/>
-        </w:rPr>
-      </w:pPr>
-    </w:p>
-    <w:p>
-      <w:pPr>
-        <w:spacing w:after="0"/>
-        <w:rPr>
-          <w:sz w:val="24"/>
-          <w:szCs w:val="24"/>
-        </w:rPr>
-      </w:pPr>
-    </w:p>
-    <w:p>
-      <w:pPr>
-        <w:spacing w:after="0"/>
-        <w:rPr>
-          <w:sz w:val="24"/>
-          <w:szCs w:val="24"/>
-        </w:rPr>
-      </w:pPr>
-    </w:p>
-    <w:p>
-      <w:pPr>
-        <w:spacing w:after="0"/>
-        <w:rPr>
-          <w:sz w:val="24"/>
-          <w:szCs w:val="24"/>
-        </w:rPr>
-      </w:pPr>
+          <w:b/>
+          <w:bCs/>
+          <w:sz w:val="32"/>
+          <w:szCs w:val="32"/>
+        </w:rPr>
+      </w:pPr>
+      <w:r>
+        <w:rPr>
+          <w:b/>
+          <w:bCs/>
+          <w:color w:val="FF0000"/>
+          <w:sz w:val="32"/>
+          <w:szCs w:val="32"/>
+        </w:rPr>
+        <w:t xml:space="preserve">Importance </w:t>
+      </w:r>
+      <w:r>
+        <w:rPr>
+          <w:b/>
+          <w:bCs/>
+          <w:sz w:val="32"/>
+          <w:szCs w:val="32"/>
+        </w:rPr>
+        <w:t>O</w:t>
+      </w:r>
+      <w:r>
+        <w:rPr>
+          <w:b/>
+          <w:bCs/>
+          <w:sz w:val="32"/>
+          <w:szCs w:val="32"/>
+        </w:rPr>
+        <w:t>rder</w:t>
+      </w:r>
+    </w:p>
+    <w:p>
+      <w:pPr>
+        <w:pStyle w:val="ListParagraph"/>
+        <w:numPr>
+          <w:ilvl w:val="0"/>
+          <w:numId w:val="1"/>
+        </w:numPr>
+        <w:spacing w:after="0"/>
+        <w:rPr>
+          <w:sz w:val="24"/>
+          <w:szCs w:val="24"/>
+        </w:rPr>
+      </w:pPr>
+      <w:proofErr w:type="gramStart"/>
+      <w:r>
+        <w:rPr>
+          <w:b/>
+          <w:bCs/>
+          <w:sz w:val="24"/>
+          <w:szCs w:val="24"/>
+        </w:rPr>
+        <w:t>!important</w:t>
+      </w:r>
+      <w:proofErr w:type="gramEnd"/>
+      <w:r>
+        <w:rPr>
+          <w:sz w:val="24"/>
+          <w:szCs w:val="24"/>
+        </w:rPr>
+        <w:t xml:space="preserve"> – </w:t>
+      </w:r>
+      <w:r>
+        <w:rPr>
+          <w:sz w:val="24"/>
+          <w:szCs w:val="24"/>
+        </w:rPr>
+        <w:t>User declarations</w:t>
+      </w:r>
+    </w:p>
+    <w:p>
+      <w:pPr>
+        <w:pStyle w:val="ListParagraph"/>
+        <w:numPr>
+          <w:ilvl w:val="0"/>
+          <w:numId w:val="1"/>
+        </w:numPr>
+        <w:spacing w:after="0"/>
+        <w:rPr>
+          <w:sz w:val="24"/>
+          <w:szCs w:val="24"/>
+        </w:rPr>
+      </w:pPr>
+      <w:proofErr w:type="gramStart"/>
+      <w:r>
+        <w:rPr>
+          <w:b/>
+          <w:bCs/>
+          <w:sz w:val="24"/>
+          <w:szCs w:val="24"/>
+        </w:rPr>
+        <w:t>!important</w:t>
+      </w:r>
+      <w:proofErr w:type="gramEnd"/>
+      <w:r>
+        <w:rPr>
+          <w:sz w:val="24"/>
+          <w:szCs w:val="24"/>
+        </w:rPr>
+        <w:t xml:space="preserve"> – Author declarations</w:t>
+      </w:r>
+    </w:p>
+    <w:p>
+      <w:pPr>
+        <w:pStyle w:val="ListParagraph"/>
+        <w:numPr>
+          <w:ilvl w:val="0"/>
+          <w:numId w:val="1"/>
+        </w:numPr>
+        <w:spacing w:after="0"/>
+        <w:rPr>
+          <w:sz w:val="24"/>
+          <w:szCs w:val="24"/>
+        </w:rPr>
+      </w:pPr>
+      <w:r>
+        <w:rPr>
+          <w:b/>
+          <w:bCs/>
+          <w:sz w:val="24"/>
+          <w:szCs w:val="24"/>
+        </w:rPr>
+        <w:t>Author</w:t>
+      </w:r>
+      <w:r>
+        <w:rPr>
+          <w:sz w:val="24"/>
+          <w:szCs w:val="24"/>
+        </w:rPr>
+        <w:t xml:space="preserve"> </w:t>
+      </w:r>
+      <w:r>
+        <w:rPr>
+          <w:b/>
+          <w:bCs/>
+          <w:sz w:val="24"/>
+          <w:szCs w:val="24"/>
+        </w:rPr>
+        <w:t>Declarations</w:t>
+      </w:r>
+    </w:p>
+    <w:p>
+      <w:pPr>
+        <w:pStyle w:val="ListParagraph"/>
+        <w:numPr>
+          <w:ilvl w:val="0"/>
+          <w:numId w:val="1"/>
+        </w:numPr>
+        <w:spacing w:after="0"/>
+        <w:rPr>
+          <w:sz w:val="24"/>
+          <w:szCs w:val="24"/>
+        </w:rPr>
+      </w:pPr>
+      <w:r>
+        <w:rPr>
+          <w:b/>
+          <w:bCs/>
+          <w:sz w:val="24"/>
+          <w:szCs w:val="24"/>
+        </w:rPr>
+        <w:t>User</w:t>
+      </w:r>
+      <w:r>
+        <w:rPr>
+          <w:sz w:val="24"/>
+          <w:szCs w:val="24"/>
+        </w:rPr>
+        <w:t xml:space="preserve"> </w:t>
+      </w:r>
+      <w:r>
+        <w:rPr>
+          <w:b/>
+          <w:bCs/>
+          <w:sz w:val="24"/>
+          <w:szCs w:val="24"/>
+        </w:rPr>
+        <w:t>Declarations</w:t>
+      </w:r>
+    </w:p>
+    <w:p>
+      <w:pPr>
+        <w:pStyle w:val="ListParagraph"/>
+        <w:numPr>
+          <w:ilvl w:val="0"/>
+          <w:numId w:val="1"/>
+        </w:numPr>
+        <w:spacing w:after="0"/>
+        <w:rPr>
+          <w:b/>
+          <w:bCs/>
+          <w:sz w:val="24"/>
+          <w:szCs w:val="24"/>
+        </w:rPr>
+      </w:pPr>
+      <w:r>
+        <w:rPr>
+          <w:b/>
+          <w:bCs/>
+          <w:sz w:val="24"/>
+          <w:szCs w:val="24"/>
+        </w:rPr>
+        <w:t>Default Browser Declarations</w:t>
+      </w:r>
+    </w:p>
+    <w:p>
+      <w:pPr>
+        <w:spacing w:after="0"/>
+        <w:rPr>
+          <w:sz w:val="24"/>
+          <w:szCs w:val="24"/>
+        </w:rPr>
+      </w:pPr>
+    </w:p>
+    <w:p>
+      <w:pPr>
+        <w:spacing w:after="0"/>
+        <w:rPr>
+          <w:sz w:val="40"/>
+          <w:szCs w:val="40"/>
+        </w:rPr>
+      </w:pPr>
+      <w:r>
+        <w:rPr>
+          <w:b/>
+          <w:bCs/>
+          <w:color w:val="8EAADB" w:themeColor="accent1" w:themeTint="99"/>
+          <w:sz w:val="48"/>
+          <w:szCs w:val="48"/>
+        </w:rPr>
+        <w:t>*NOTE:</w:t>
+      </w:r>
+      <w:r>
+        <w:rPr>
+          <w:color w:val="8EAADB" w:themeColor="accent1" w:themeTint="99"/>
+          <w:sz w:val="48"/>
+          <w:szCs w:val="48"/>
+        </w:rPr>
+        <w:t xml:space="preserve">  </w:t>
+      </w:r>
+      <w:r>
+        <w:rPr>
+          <w:sz w:val="40"/>
+          <w:szCs w:val="40"/>
+        </w:rPr>
+        <w:t xml:space="preserve">If there is the </w:t>
+      </w:r>
+      <w:r>
+        <w:rPr>
+          <w:color w:val="FF0000"/>
+          <w:sz w:val="40"/>
+          <w:szCs w:val="40"/>
+        </w:rPr>
+        <w:t>same importance</w:t>
+      </w:r>
+      <w:r>
+        <w:rPr>
+          <w:sz w:val="40"/>
+          <w:szCs w:val="40"/>
+        </w:rPr>
+        <w:t xml:space="preserve">, CSS will use </w:t>
+      </w:r>
+      <w:r>
+        <w:rPr>
+          <w:color w:val="FF0000"/>
+          <w:sz w:val="40"/>
+          <w:szCs w:val="40"/>
+        </w:rPr>
+        <w:t>selector specificity to determine the most importance</w:t>
+      </w:r>
+      <w:r>
+        <w:rPr>
+          <w:sz w:val="40"/>
+          <w:szCs w:val="40"/>
+        </w:rPr>
+        <w:t xml:space="preserve">. </w:t>
+      </w:r>
+    </w:p>
+    <w:p>
+      <w:pPr>
+        <w:spacing w:after="0"/>
+        <w:rPr>
+          <w:sz w:val="24"/>
+          <w:szCs w:val="24"/>
+        </w:rPr>
+      </w:pPr>
+    </w:p>
+    <w:p>
+      <w:pPr>
+        <w:spacing w:after="0"/>
+        <w:rPr>
+          <w:sz w:val="24"/>
+          <w:szCs w:val="24"/>
+        </w:rPr>
+      </w:pPr>
+    </w:p>
+    <w:p>
+      <w:pPr>
+        <w:spacing w:after="0"/>
+        <w:rPr>
+          <w:b/>
+          <w:bCs/>
+          <w:sz w:val="32"/>
+          <w:szCs w:val="32"/>
+        </w:rPr>
+      </w:pPr>
+      <w:r>
+        <w:rPr>
+          <w:b/>
+          <w:bCs/>
+          <w:color w:val="FF0000"/>
+          <w:sz w:val="32"/>
+          <w:szCs w:val="32"/>
+        </w:rPr>
+        <w:t xml:space="preserve">Specificity </w:t>
+      </w:r>
+      <w:r>
+        <w:rPr>
+          <w:b/>
+          <w:bCs/>
+          <w:sz w:val="32"/>
+          <w:szCs w:val="32"/>
+        </w:rPr>
+        <w:t>O</w:t>
+      </w:r>
+      <w:r>
+        <w:rPr>
+          <w:b/>
+          <w:bCs/>
+          <w:sz w:val="32"/>
+          <w:szCs w:val="32"/>
+        </w:rPr>
+        <w:t>rder</w:t>
+      </w:r>
+    </w:p>
+    <w:p>
+      <w:pPr>
+        <w:pStyle w:val="ListParagraph"/>
+        <w:numPr>
+          <w:ilvl w:val="0"/>
+          <w:numId w:val="2"/>
+        </w:numPr>
+        <w:spacing w:after="0"/>
+        <w:rPr>
+          <w:sz w:val="24"/>
+          <w:szCs w:val="24"/>
+        </w:rPr>
+      </w:pPr>
+      <w:r>
+        <w:rPr>
+          <w:sz w:val="24"/>
+          <w:szCs w:val="24"/>
+        </w:rPr>
+        <w:t>Inline Styles</w:t>
+      </w:r>
+      <w:r>
+        <w:rPr>
+          <w:sz w:val="24"/>
+          <w:szCs w:val="24"/>
+        </w:rPr>
+        <w:t xml:space="preserve"> – </w:t>
+      </w:r>
+      <w:r>
+        <w:rPr>
+          <w:color w:val="FF0000"/>
+          <w:sz w:val="24"/>
+          <w:szCs w:val="24"/>
+        </w:rPr>
+        <w:t>written in the HTML file</w:t>
+      </w:r>
+    </w:p>
+    <w:p>
+      <w:pPr>
+        <w:pStyle w:val="ListParagraph"/>
+        <w:numPr>
+          <w:ilvl w:val="0"/>
+          <w:numId w:val="2"/>
+        </w:numPr>
+        <w:spacing w:after="0"/>
+        <w:rPr>
+          <w:sz w:val="24"/>
+          <w:szCs w:val="24"/>
+        </w:rPr>
+      </w:pPr>
+      <w:r>
+        <w:rPr>
+          <w:sz w:val="24"/>
+          <w:szCs w:val="24"/>
+        </w:rPr>
+        <w:t>IDs</w:t>
+      </w:r>
+    </w:p>
+    <w:p>
+      <w:pPr>
+        <w:pStyle w:val="ListParagraph"/>
+        <w:numPr>
+          <w:ilvl w:val="0"/>
+          <w:numId w:val="2"/>
+        </w:numPr>
+        <w:spacing w:after="0"/>
+        <w:rPr>
+          <w:sz w:val="24"/>
+          <w:szCs w:val="24"/>
+        </w:rPr>
+      </w:pPr>
+      <w:r>
+        <w:rPr>
+          <w:sz w:val="24"/>
+          <w:szCs w:val="24"/>
+        </w:rPr>
+        <w:t>Classes, Pseudo-Classes, Attribute</w:t>
+      </w:r>
+    </w:p>
+    <w:p>
+      <w:pPr>
+        <w:pStyle w:val="ListParagraph"/>
+        <w:numPr>
+          <w:ilvl w:val="0"/>
+          <w:numId w:val="2"/>
+        </w:numPr>
+        <w:spacing w:after="0"/>
+        <w:rPr>
+          <w:sz w:val="24"/>
+          <w:szCs w:val="24"/>
+        </w:rPr>
+      </w:pPr>
+      <w:r>
+        <w:rPr>
+          <w:sz w:val="24"/>
+          <w:szCs w:val="24"/>
+        </w:rPr>
+        <w:t>Elements, Pseudo-Elements</w:t>
+      </w:r>
+    </w:p>
+    <w:p>
+      <w:pPr>
+        <w:spacing w:after="0"/>
+        <w:rPr>
+          <w:sz w:val="24"/>
+          <w:szCs w:val="24"/>
+        </w:rPr>
+      </w:pPr>
+    </w:p>
+    <w:p>
+      <w:pPr>
+        <w:spacing w:after="0"/>
+        <w:rPr>
+          <w:b/>
+          <w:bCs/>
+          <w:sz w:val="32"/>
+          <w:szCs w:val="32"/>
+        </w:rPr>
+      </w:pPr>
+      <w:r>
+        <w:rPr>
+          <w:b/>
+          <w:bCs/>
+          <w:sz w:val="32"/>
+          <w:szCs w:val="32"/>
+        </w:rPr>
+        <w:t>Specificity calculations:</w:t>
+      </w:r>
+    </w:p>
+    <w:p>
+      <w:pPr>
+        <w:shd w:val="clear" w:color="auto" w:fill="23272E"/>
+        <w:spacing w:after="0" w:line="285" w:lineRule="atLeast"/>
+        <w:rPr>
+          <w:rFonts w:ascii="Consolas" w:eastAsia="Times New Roman" w:hAnsi="Consolas" w:cs="Times New Roman"/>
+          <w:color w:val="ABB2BF"/>
+          <w:sz w:val="21"/>
+          <w:szCs w:val="21"/>
+        </w:rPr>
+      </w:pPr>
+      <w:proofErr w:type="gramStart"/>
+      <w:r>
+        <w:rPr>
+          <w:rFonts w:ascii="Consolas" w:eastAsia="Times New Roman" w:hAnsi="Consolas" w:cs="Times New Roman"/>
+          <w:color w:val="D19A66"/>
+          <w:sz w:val="21"/>
+          <w:szCs w:val="21"/>
+        </w:rPr>
+        <w:t>.button</w:t>
+      </w:r>
+      <w:proofErr w:type="gramEnd"/>
+      <w:r>
+        <w:rPr>
+          <w:rFonts w:ascii="Consolas" w:eastAsia="Times New Roman" w:hAnsi="Consolas" w:cs="Times New Roman"/>
+          <w:color w:val="ABB2BF"/>
+          <w:sz w:val="21"/>
+          <w:szCs w:val="21"/>
+        </w:rPr>
+        <w:t xml:space="preserve"> {</w:t>
+      </w:r>
+      <w:r>
+        <w:rPr>
+          <w:rFonts w:ascii="Consolas" w:eastAsia="Times New Roman" w:hAnsi="Consolas" w:cs="Times New Roman"/>
+          <w:color w:val="ABB2BF"/>
+          <w:sz w:val="21"/>
+          <w:szCs w:val="21"/>
+        </w:rPr>
+        <w:tab/>
+        <w:t xml:space="preserve">// </w:t>
+      </w:r>
+    </w:p>
+    <w:p>
+      <w:pPr>
+        <w:shd w:val="clear" w:color="auto" w:fill="23272E"/>
+        <w:spacing w:after="0" w:line="285" w:lineRule="atLeast"/>
+        <w:rPr>
+          <w:rFonts w:ascii="Consolas" w:eastAsia="Times New Roman" w:hAnsi="Consolas" w:cs="Times New Roman"/>
+          <w:color w:val="ABB2BF"/>
+          <w:sz w:val="21"/>
+          <w:szCs w:val="21"/>
+        </w:rPr>
+      </w:pPr>
+      <w:r>
+        <w:rPr>
+          <w:rFonts w:ascii="Consolas" w:eastAsia="Times New Roman" w:hAnsi="Consolas" w:cs="Times New Roman"/>
+          <w:color w:val="ABB2BF"/>
+          <w:sz w:val="21"/>
+          <w:szCs w:val="21"/>
+        </w:rPr>
+        <w:t xml:space="preserve">    font-size: </w:t>
+      </w:r>
+      <w:proofErr w:type="gramStart"/>
+      <w:r>
+        <w:rPr>
+          <w:rFonts w:ascii="Consolas" w:eastAsia="Times New Roman" w:hAnsi="Consolas" w:cs="Times New Roman"/>
+          <w:color w:val="D19A66"/>
+          <w:sz w:val="21"/>
+          <w:szCs w:val="21"/>
+        </w:rPr>
+        <w:t>20</w:t>
+      </w:r>
+      <w:r>
+        <w:rPr>
+          <w:rFonts w:ascii="Consolas" w:eastAsia="Times New Roman" w:hAnsi="Consolas" w:cs="Times New Roman"/>
+          <w:color w:val="E06C75"/>
+          <w:sz w:val="21"/>
+          <w:szCs w:val="21"/>
+        </w:rPr>
+        <w:t>px</w:t>
+      </w:r>
+      <w:r>
+        <w:rPr>
+          <w:rFonts w:ascii="Consolas" w:eastAsia="Times New Roman" w:hAnsi="Consolas" w:cs="Times New Roman"/>
+          <w:color w:val="ABB2BF"/>
+          <w:sz w:val="21"/>
+          <w:szCs w:val="21"/>
+        </w:rPr>
+        <w:t>;</w:t>
+      </w:r>
+      <w:proofErr w:type="gramEnd"/>
+    </w:p>
+    <w:p>
+      <w:pPr>
+        <w:shd w:val="clear" w:color="auto" w:fill="23272E"/>
+        <w:spacing w:after="0" w:line="285" w:lineRule="atLeast"/>
+        <w:rPr>
+          <w:rFonts w:ascii="Consolas" w:eastAsia="Times New Roman" w:hAnsi="Consolas" w:cs="Times New Roman"/>
+          <w:color w:val="ABB2BF"/>
+          <w:sz w:val="21"/>
+          <w:szCs w:val="21"/>
+        </w:rPr>
+      </w:pPr>
+      <w:r>
+        <w:rPr>
+          <w:rFonts w:ascii="Consolas" w:eastAsia="Times New Roman" w:hAnsi="Consolas" w:cs="Times New Roman"/>
+          <w:color w:val="ABB2BF"/>
+          <w:sz w:val="21"/>
+          <w:szCs w:val="21"/>
+        </w:rPr>
+        <w:t xml:space="preserve">    color: </w:t>
+      </w:r>
+      <w:proofErr w:type="gramStart"/>
+      <w:r>
+        <w:rPr>
+          <w:rFonts w:ascii="Consolas" w:eastAsia="Times New Roman" w:hAnsi="Consolas" w:cs="Times New Roman"/>
+          <w:color w:val="D19A66"/>
+          <w:sz w:val="21"/>
+          <w:szCs w:val="21"/>
+        </w:rPr>
+        <w:t>white</w:t>
+      </w:r>
+      <w:r>
+        <w:rPr>
+          <w:rFonts w:ascii="Consolas" w:eastAsia="Times New Roman" w:hAnsi="Consolas" w:cs="Times New Roman"/>
+          <w:color w:val="ABB2BF"/>
+          <w:sz w:val="21"/>
+          <w:szCs w:val="21"/>
+        </w:rPr>
+        <w:t>;</w:t>
+      </w:r>
+      <w:proofErr w:type="gramEnd"/>
+    </w:p>
+    <w:p>
+      <w:pPr>
+        <w:shd w:val="clear" w:color="auto" w:fill="23272E"/>
+        <w:spacing w:after="0" w:line="285" w:lineRule="atLeast"/>
+        <w:rPr>
+          <w:rFonts w:ascii="Consolas" w:eastAsia="Times New Roman" w:hAnsi="Consolas" w:cs="Times New Roman"/>
+          <w:color w:val="ABB2BF"/>
+          <w:sz w:val="21"/>
+          <w:szCs w:val="21"/>
+        </w:rPr>
+      </w:pPr>
+      <w:r>
+        <w:rPr>
+          <w:rFonts w:ascii="Consolas" w:eastAsia="Times New Roman" w:hAnsi="Consolas" w:cs="Times New Roman"/>
+          <w:color w:val="ABB2BF"/>
+          <w:sz w:val="21"/>
+          <w:szCs w:val="21"/>
+        </w:rPr>
+        <w:t xml:space="preserve">    background-color: </w:t>
+      </w:r>
+      <w:proofErr w:type="gramStart"/>
+      <w:r>
+        <w:rPr>
+          <w:rFonts w:ascii="Consolas" w:eastAsia="Times New Roman" w:hAnsi="Consolas" w:cs="Times New Roman"/>
+          <w:color w:val="D19A66"/>
+          <w:sz w:val="21"/>
+          <w:szCs w:val="21"/>
+        </w:rPr>
+        <w:t>blue</w:t>
+      </w:r>
+      <w:r>
+        <w:rPr>
+          <w:rFonts w:ascii="Consolas" w:eastAsia="Times New Roman" w:hAnsi="Consolas" w:cs="Times New Roman"/>
+          <w:color w:val="ABB2BF"/>
+          <w:sz w:val="21"/>
+          <w:szCs w:val="21"/>
+        </w:rPr>
+        <w:t>;</w:t>
+      </w:r>
+      <w:proofErr w:type="gramEnd"/>
+    </w:p>
+    <w:p>
+      <w:pPr>
+        <w:shd w:val="clear" w:color="auto" w:fill="23272E"/>
+        <w:spacing w:after="0" w:line="285" w:lineRule="atLeast"/>
+        <w:rPr>
+          <w:rFonts w:ascii="Consolas" w:eastAsia="Times New Roman" w:hAnsi="Consolas" w:cs="Times New Roman"/>
+          <w:color w:val="ABB2BF"/>
+          <w:sz w:val="21"/>
+          <w:szCs w:val="21"/>
+        </w:rPr>
+      </w:pPr>
+      <w:r>
+        <w:rPr>
+          <w:rFonts w:ascii="Consolas" w:eastAsia="Times New Roman" w:hAnsi="Consolas" w:cs="Times New Roman"/>
+          <w:color w:val="ABB2BF"/>
+          <w:sz w:val="21"/>
+          <w:szCs w:val="21"/>
+        </w:rPr>
+        <w:t>}</w:t>
+      </w:r>
+    </w:p>
+    <w:p>
+      <w:pPr>
+        <w:shd w:val="clear" w:color="auto" w:fill="23272E"/>
+        <w:spacing w:after="0" w:line="285" w:lineRule="atLeast"/>
+        <w:rPr>
+          <w:rFonts w:ascii="Consolas" w:eastAsia="Times New Roman" w:hAnsi="Consolas" w:cs="Times New Roman"/>
+          <w:color w:val="ABB2BF"/>
+          <w:sz w:val="21"/>
+          <w:szCs w:val="21"/>
+        </w:rPr>
+      </w:pPr>
+      <w:r>
+        <w:rPr>
+          <w:rFonts w:ascii="Consolas" w:eastAsia="Times New Roman" w:hAnsi="Consolas" w:cs="Times New Roman"/>
+          <w:color w:val="C678DD"/>
+          <w:sz w:val="21"/>
+          <w:szCs w:val="21"/>
+        </w:rPr>
+        <w:t>Inline</w:t>
+      </w:r>
+      <w:r>
+        <w:rPr>
+          <w:rFonts w:ascii="Consolas" w:eastAsia="Times New Roman" w:hAnsi="Consolas" w:cs="Times New Roman"/>
+          <w:color w:val="C678DD"/>
+          <w:sz w:val="21"/>
+          <w:szCs w:val="21"/>
+        </w:rPr>
+        <w:tab/>
+      </w:r>
+      <w:r>
+        <w:rPr>
+          <w:rFonts w:ascii="Consolas" w:eastAsia="Times New Roman" w:hAnsi="Consolas" w:cs="Times New Roman"/>
+          <w:color w:val="C678DD"/>
+          <w:sz w:val="21"/>
+          <w:szCs w:val="21"/>
+        </w:rPr>
+        <w:tab/>
+        <w:t>0</w:t>
+      </w:r>
+    </w:p>
+    <w:p>
+      <w:pPr>
+        <w:shd w:val="clear" w:color="auto" w:fill="23272E"/>
+        <w:spacing w:after="0" w:line="285" w:lineRule="atLeast"/>
+        <w:rPr>
+          <w:rFonts w:ascii="Consolas" w:eastAsia="Times New Roman" w:hAnsi="Consolas" w:cs="Times New Roman"/>
+          <w:color w:val="ABB2BF"/>
+          <w:sz w:val="21"/>
+          <w:szCs w:val="21"/>
+        </w:rPr>
+      </w:pPr>
+      <w:r>
+        <w:rPr>
+          <w:rFonts w:ascii="Consolas" w:eastAsia="Times New Roman" w:hAnsi="Consolas" w:cs="Times New Roman"/>
+          <w:color w:val="C678DD"/>
+          <w:sz w:val="21"/>
+          <w:szCs w:val="21"/>
+        </w:rPr>
+        <w:t>IDs</w:t>
+      </w:r>
+      <w:r>
+        <w:rPr>
+          <w:rFonts w:ascii="Consolas" w:eastAsia="Times New Roman" w:hAnsi="Consolas" w:cs="Times New Roman"/>
+          <w:color w:val="C678DD"/>
+          <w:sz w:val="21"/>
+          <w:szCs w:val="21"/>
+        </w:rPr>
+        <w:tab/>
+      </w:r>
+      <w:r>
+        <w:rPr>
+          <w:rFonts w:ascii="Consolas" w:eastAsia="Times New Roman" w:hAnsi="Consolas" w:cs="Times New Roman"/>
+          <w:color w:val="C678DD"/>
+          <w:sz w:val="21"/>
+          <w:szCs w:val="21"/>
+        </w:rPr>
+        <w:tab/>
+        <w:t>0</w:t>
+      </w:r>
+    </w:p>
+    <w:p>
+      <w:pPr>
+        <w:shd w:val="clear" w:color="auto" w:fill="23272E"/>
+        <w:spacing w:after="0" w:line="285" w:lineRule="atLeast"/>
+        <w:rPr>
+          <w:rFonts w:ascii="Consolas" w:eastAsia="Times New Roman" w:hAnsi="Consolas" w:cs="Times New Roman"/>
+          <w:color w:val="ABB2BF"/>
+          <w:sz w:val="21"/>
+          <w:szCs w:val="21"/>
+        </w:rPr>
+      </w:pPr>
+      <w:r>
+        <w:rPr>
+          <w:rFonts w:ascii="Consolas" w:eastAsia="Times New Roman" w:hAnsi="Consolas" w:cs="Times New Roman"/>
+          <w:color w:val="C678DD"/>
+          <w:sz w:val="21"/>
+          <w:szCs w:val="21"/>
+        </w:rPr>
+        <w:t>Classes</w:t>
+      </w:r>
+      <w:r>
+        <w:rPr>
+          <w:rFonts w:ascii="Consolas" w:eastAsia="Times New Roman" w:hAnsi="Consolas" w:cs="Times New Roman"/>
+          <w:color w:val="C678DD"/>
+          <w:sz w:val="21"/>
+          <w:szCs w:val="21"/>
+        </w:rPr>
+        <w:tab/>
+        <w:t>1</w:t>
+      </w:r>
+      <w:r>
+        <w:rPr>
+          <w:rFonts w:ascii="Consolas" w:eastAsia="Times New Roman" w:hAnsi="Consolas" w:cs="Times New Roman"/>
+          <w:color w:val="C678DD"/>
+          <w:sz w:val="21"/>
+          <w:szCs w:val="21"/>
+        </w:rPr>
+        <w:tab/>
+        <w:t xml:space="preserve">.button </w:t>
+      </w:r>
+    </w:p>
+    <w:p>
+      <w:pPr>
+        <w:shd w:val="clear" w:color="auto" w:fill="23272E"/>
+        <w:spacing w:after="0" w:line="285" w:lineRule="atLeast"/>
+        <w:rPr>
+          <w:rFonts w:ascii="Consolas" w:eastAsia="Times New Roman" w:hAnsi="Consolas" w:cs="Times New Roman"/>
+          <w:color w:val="ABB2BF"/>
+          <w:sz w:val="21"/>
+          <w:szCs w:val="21"/>
+        </w:rPr>
+      </w:pPr>
+      <w:r>
+        <w:rPr>
+          <w:rFonts w:ascii="Consolas" w:eastAsia="Times New Roman" w:hAnsi="Consolas" w:cs="Times New Roman"/>
+          <w:color w:val="C678DD"/>
+          <w:sz w:val="21"/>
+          <w:szCs w:val="21"/>
+        </w:rPr>
+        <w:t>Elements</w:t>
+      </w:r>
+      <w:r>
+        <w:rPr>
+          <w:rFonts w:ascii="Consolas" w:eastAsia="Times New Roman" w:hAnsi="Consolas" w:cs="Times New Roman"/>
+          <w:color w:val="C678DD"/>
+          <w:sz w:val="21"/>
+          <w:szCs w:val="21"/>
+        </w:rPr>
+        <w:tab/>
+        <w:t>0</w:t>
+      </w:r>
+    </w:p>
+    <w:p>
+      <w:pPr>
+        <w:shd w:val="clear" w:color="auto" w:fill="23272E"/>
+        <w:spacing w:after="0" w:line="285" w:lineRule="atLeast"/>
+        <w:rPr>
+          <w:rFonts w:ascii="Consolas" w:eastAsia="Times New Roman" w:hAnsi="Consolas" w:cs="Times New Roman"/>
+          <w:color w:val="FFFF00"/>
+          <w:sz w:val="24"/>
+          <w:szCs w:val="24"/>
+        </w:rPr>
+      </w:pPr>
+      <w:r>
+        <w:rPr>
+          <w:rFonts w:ascii="Consolas" w:eastAsia="Times New Roman" w:hAnsi="Consolas" w:cs="Times New Roman"/>
+          <w:color w:val="FFFF00"/>
+          <w:sz w:val="24"/>
+          <w:szCs w:val="24"/>
+        </w:rPr>
+        <w:t>Specificity = 0010</w:t>
+      </w:r>
+    </w:p>
+    <w:p>
+      <w:pPr>
+        <w:spacing w:after="0"/>
+        <w:rPr>
+          <w:sz w:val="24"/>
+          <w:szCs w:val="24"/>
+        </w:rPr>
+      </w:pPr>
+    </w:p>
+    <w:p>
+      <w:pPr>
+        <w:shd w:val="clear" w:color="auto" w:fill="23272E"/>
+        <w:spacing w:after="0" w:line="285" w:lineRule="atLeast"/>
+        <w:rPr>
+          <w:rFonts w:ascii="Consolas" w:eastAsia="Times New Roman" w:hAnsi="Consolas" w:cs="Times New Roman"/>
+          <w:color w:val="ABB2BF"/>
+          <w:sz w:val="21"/>
+          <w:szCs w:val="21"/>
+        </w:rPr>
+      </w:pPr>
+      <w:proofErr w:type="spellStart"/>
+      <w:r>
+        <w:rPr>
+          <w:rFonts w:ascii="Consolas" w:eastAsia="Times New Roman" w:hAnsi="Consolas" w:cs="Times New Roman"/>
+          <w:color w:val="E06C75"/>
+          <w:sz w:val="21"/>
+          <w:szCs w:val="21"/>
+        </w:rPr>
+        <w:t>nav</w:t>
+      </w:r>
+      <w:r>
+        <w:rPr>
+          <w:rFonts w:ascii="Consolas" w:eastAsia="Times New Roman" w:hAnsi="Consolas" w:cs="Times New Roman"/>
+          <w:color w:val="61AFEF"/>
+          <w:sz w:val="21"/>
+          <w:szCs w:val="21"/>
+        </w:rPr>
+        <w:t>#nav</w:t>
+      </w:r>
+      <w:proofErr w:type="spellEnd"/>
+      <w:r>
+        <w:rPr>
+          <w:rFonts w:ascii="Consolas" w:eastAsia="Times New Roman" w:hAnsi="Consolas" w:cs="Times New Roman"/>
+          <w:color w:val="C678DD"/>
+          <w:sz w:val="21"/>
+          <w:szCs w:val="21"/>
+        </w:rPr>
+        <w:t xml:space="preserve"> </w:t>
+      </w:r>
+      <w:proofErr w:type="spellStart"/>
+      <w:proofErr w:type="gramStart"/>
+      <w:r>
+        <w:rPr>
+          <w:rFonts w:ascii="Consolas" w:eastAsia="Times New Roman" w:hAnsi="Consolas" w:cs="Times New Roman"/>
+          <w:color w:val="E06C75"/>
+          <w:sz w:val="21"/>
+          <w:szCs w:val="21"/>
+        </w:rPr>
+        <w:t>div</w:t>
+      </w:r>
+      <w:r>
+        <w:rPr>
+          <w:rFonts w:ascii="Consolas" w:eastAsia="Times New Roman" w:hAnsi="Consolas" w:cs="Times New Roman"/>
+          <w:color w:val="D19A66"/>
+          <w:sz w:val="21"/>
+          <w:szCs w:val="21"/>
+        </w:rPr>
+        <w:t>.pull</w:t>
+      </w:r>
+      <w:proofErr w:type="spellEnd"/>
+      <w:proofErr w:type="gramEnd"/>
+      <w:r>
+        <w:rPr>
+          <w:rFonts w:ascii="Consolas" w:eastAsia="Times New Roman" w:hAnsi="Consolas" w:cs="Times New Roman"/>
+          <w:color w:val="D19A66"/>
+          <w:sz w:val="21"/>
+          <w:szCs w:val="21"/>
+        </w:rPr>
+        <w:t>-right</w:t>
+      </w:r>
+      <w:r>
+        <w:rPr>
+          <w:rFonts w:ascii="Consolas" w:eastAsia="Times New Roman" w:hAnsi="Consolas" w:cs="Times New Roman"/>
+          <w:color w:val="C678DD"/>
+          <w:sz w:val="21"/>
+          <w:szCs w:val="21"/>
+        </w:rPr>
+        <w:t xml:space="preserve"> </w:t>
+      </w:r>
+      <w:r>
+        <w:rPr>
+          <w:rFonts w:ascii="Consolas" w:eastAsia="Times New Roman" w:hAnsi="Consolas" w:cs="Times New Roman"/>
+          <w:color w:val="D19A66"/>
+          <w:sz w:val="21"/>
+          <w:szCs w:val="21"/>
+        </w:rPr>
+        <w:t>.button</w:t>
+      </w:r>
+      <w:r>
+        <w:rPr>
+          <w:rFonts w:ascii="Consolas" w:eastAsia="Times New Roman" w:hAnsi="Consolas" w:cs="Times New Roman"/>
+          <w:color w:val="ABB2BF"/>
+          <w:sz w:val="21"/>
+          <w:szCs w:val="21"/>
+        </w:rPr>
+        <w:t xml:space="preserve"> {</w:t>
+      </w:r>
+    </w:p>
+    <w:p>
+      <w:pPr>
+        <w:shd w:val="clear" w:color="auto" w:fill="23272E"/>
+        <w:spacing w:after="0" w:line="285" w:lineRule="atLeast"/>
+        <w:rPr>
+          <w:rFonts w:ascii="Consolas" w:eastAsia="Times New Roman" w:hAnsi="Consolas" w:cs="Times New Roman"/>
+          <w:color w:val="ABB2BF"/>
+          <w:sz w:val="21"/>
+          <w:szCs w:val="21"/>
+        </w:rPr>
+      </w:pPr>
+      <w:r>
+        <w:rPr>
+          <w:rFonts w:ascii="Consolas" w:eastAsia="Times New Roman" w:hAnsi="Consolas" w:cs="Times New Roman"/>
+          <w:color w:val="ABB2BF"/>
+          <w:sz w:val="21"/>
+          <w:szCs w:val="21"/>
+        </w:rPr>
+        <w:t xml:space="preserve">    background-color: </w:t>
+      </w:r>
+      <w:proofErr w:type="gramStart"/>
+      <w:r>
+        <w:rPr>
+          <w:rFonts w:ascii="Consolas" w:eastAsia="Times New Roman" w:hAnsi="Consolas" w:cs="Times New Roman"/>
+          <w:color w:val="D19A66"/>
+          <w:sz w:val="21"/>
+          <w:szCs w:val="21"/>
+        </w:rPr>
+        <w:t>green</w:t>
+      </w:r>
+      <w:r>
+        <w:rPr>
+          <w:rFonts w:ascii="Consolas" w:eastAsia="Times New Roman" w:hAnsi="Consolas" w:cs="Times New Roman"/>
+          <w:color w:val="ABB2BF"/>
+          <w:sz w:val="21"/>
+          <w:szCs w:val="21"/>
+        </w:rPr>
+        <w:t>;</w:t>
+      </w:r>
+      <w:proofErr w:type="gramEnd"/>
+    </w:p>
+    <w:p>
+      <w:pPr>
+        <w:shd w:val="clear" w:color="auto" w:fill="23272E"/>
+        <w:spacing w:after="0" w:line="285" w:lineRule="atLeast"/>
+        <w:rPr>
+          <w:rFonts w:ascii="Consolas" w:eastAsia="Times New Roman" w:hAnsi="Consolas" w:cs="Times New Roman"/>
+          <w:color w:val="ABB2BF"/>
+          <w:sz w:val="21"/>
+          <w:szCs w:val="21"/>
+        </w:rPr>
+      </w:pPr>
+      <w:r>
+        <w:rPr>
+          <w:rFonts w:ascii="Consolas" w:eastAsia="Times New Roman" w:hAnsi="Consolas" w:cs="Times New Roman"/>
+          <w:color w:val="ABB2BF"/>
+          <w:sz w:val="21"/>
+          <w:szCs w:val="21"/>
+        </w:rPr>
+        <w:t>}</w:t>
+      </w:r>
+    </w:p>
+    <w:p>
+      <w:pPr>
+        <w:shd w:val="clear" w:color="auto" w:fill="23272E"/>
+        <w:spacing w:after="0" w:line="285" w:lineRule="atLeast"/>
+        <w:rPr>
+          <w:rFonts w:ascii="Consolas" w:eastAsia="Times New Roman" w:hAnsi="Consolas" w:cs="Times New Roman"/>
+          <w:color w:val="ABB2BF"/>
+          <w:sz w:val="21"/>
+          <w:szCs w:val="21"/>
+        </w:rPr>
+      </w:pPr>
+      <w:r>
+        <w:rPr>
+          <w:rFonts w:ascii="Consolas" w:eastAsia="Times New Roman" w:hAnsi="Consolas" w:cs="Times New Roman"/>
+          <w:color w:val="C678DD"/>
+          <w:sz w:val="21"/>
+          <w:szCs w:val="21"/>
+        </w:rPr>
+        <w:t>Inline      </w:t>
+      </w:r>
+      <w:r>
+        <w:rPr>
+          <w:rFonts w:ascii="Consolas" w:eastAsia="Times New Roman" w:hAnsi="Consolas" w:cs="Times New Roman"/>
+          <w:color w:val="C678DD"/>
+          <w:sz w:val="21"/>
+          <w:szCs w:val="21"/>
+        </w:rPr>
+        <w:tab/>
+      </w:r>
+      <w:r>
+        <w:rPr>
+          <w:rFonts w:ascii="Consolas" w:eastAsia="Times New Roman" w:hAnsi="Consolas" w:cs="Times New Roman"/>
+          <w:color w:val="C678DD"/>
+          <w:sz w:val="21"/>
+          <w:szCs w:val="21"/>
+        </w:rPr>
+        <w:t>0</w:t>
+      </w:r>
+    </w:p>
+    <w:p>
+      <w:pPr>
+        <w:shd w:val="clear" w:color="auto" w:fill="23272E"/>
+        <w:spacing w:after="0" w:line="285" w:lineRule="atLeast"/>
+        <w:rPr>
+          <w:rFonts w:ascii="Consolas" w:eastAsia="Times New Roman" w:hAnsi="Consolas" w:cs="Times New Roman"/>
+          <w:color w:val="ABB2BF"/>
+          <w:sz w:val="21"/>
+          <w:szCs w:val="21"/>
+        </w:rPr>
+      </w:pPr>
+      <w:r>
+        <w:rPr>
+          <w:rFonts w:ascii="Consolas" w:eastAsia="Times New Roman" w:hAnsi="Consolas" w:cs="Times New Roman"/>
+          <w:color w:val="C678DD"/>
+          <w:sz w:val="21"/>
+          <w:szCs w:val="21"/>
+        </w:rPr>
+        <w:t xml:space="preserve">IDs     </w:t>
+      </w:r>
+      <w:r>
+        <w:rPr>
+          <w:rFonts w:ascii="Consolas" w:eastAsia="Times New Roman" w:hAnsi="Consolas" w:cs="Times New Roman"/>
+          <w:color w:val="C678DD"/>
+          <w:sz w:val="21"/>
+          <w:szCs w:val="21"/>
+        </w:rPr>
+        <w:tab/>
+        <w:t>1</w:t>
+      </w:r>
+      <w:r>
+        <w:rPr>
+          <w:rFonts w:ascii="Consolas" w:eastAsia="Times New Roman" w:hAnsi="Consolas" w:cs="Times New Roman"/>
+          <w:color w:val="C678DD"/>
+          <w:sz w:val="21"/>
+          <w:szCs w:val="21"/>
+        </w:rPr>
+        <w:tab/>
+        <w:t xml:space="preserve">#nav </w:t>
+      </w:r>
+    </w:p>
+    <w:p>
+      <w:pPr>
+        <w:shd w:val="clear" w:color="auto" w:fill="23272E"/>
+        <w:spacing w:after="0" w:line="285" w:lineRule="atLeast"/>
+        <w:rPr>
+          <w:rFonts w:ascii="Consolas" w:eastAsia="Times New Roman" w:hAnsi="Consolas" w:cs="Times New Roman"/>
+          <w:color w:val="ABB2BF"/>
+          <w:sz w:val="21"/>
+          <w:szCs w:val="21"/>
+        </w:rPr>
+      </w:pPr>
+      <w:r>
+        <w:rPr>
+          <w:rFonts w:ascii="Consolas" w:eastAsia="Times New Roman" w:hAnsi="Consolas" w:cs="Times New Roman"/>
+          <w:color w:val="C678DD"/>
+          <w:sz w:val="21"/>
+          <w:szCs w:val="21"/>
+        </w:rPr>
+        <w:t xml:space="preserve">Classes </w:t>
+      </w:r>
+      <w:r>
+        <w:rPr>
+          <w:rFonts w:ascii="Consolas" w:eastAsia="Times New Roman" w:hAnsi="Consolas" w:cs="Times New Roman"/>
+          <w:color w:val="C678DD"/>
+          <w:sz w:val="21"/>
+          <w:szCs w:val="21"/>
+        </w:rPr>
+        <w:tab/>
+        <w:t>2</w:t>
+      </w:r>
+      <w:r>
+        <w:rPr>
+          <w:rFonts w:ascii="Consolas" w:eastAsia="Times New Roman" w:hAnsi="Consolas" w:cs="Times New Roman"/>
+          <w:color w:val="C678DD"/>
+          <w:sz w:val="21"/>
+          <w:szCs w:val="21"/>
+        </w:rPr>
+        <w:tab/>
+        <w:t xml:space="preserve">.pull-right </w:t>
+      </w:r>
+      <w:proofErr w:type="gramStart"/>
+      <w:r>
+        <w:rPr>
+          <w:rFonts w:ascii="Consolas" w:eastAsia="Times New Roman" w:hAnsi="Consolas" w:cs="Times New Roman"/>
+          <w:color w:val="C678DD"/>
+          <w:sz w:val="21"/>
+          <w:szCs w:val="21"/>
+        </w:rPr>
+        <w:t>and .button</w:t>
+      </w:r>
+      <w:proofErr w:type="gramEnd"/>
+    </w:p>
+    <w:p>
+      <w:pPr>
+        <w:shd w:val="clear" w:color="auto" w:fill="23272E"/>
+        <w:spacing w:after="0" w:line="285" w:lineRule="atLeast"/>
+        <w:rPr>
+          <w:rFonts w:ascii="Consolas" w:eastAsia="Times New Roman" w:hAnsi="Consolas" w:cs="Times New Roman"/>
+          <w:color w:val="C678DD"/>
+          <w:sz w:val="21"/>
+          <w:szCs w:val="21"/>
+        </w:rPr>
+      </w:pPr>
+      <w:r>
+        <w:rPr>
+          <w:rFonts w:ascii="Consolas" w:eastAsia="Times New Roman" w:hAnsi="Consolas" w:cs="Times New Roman"/>
+          <w:color w:val="C678DD"/>
+          <w:sz w:val="21"/>
+          <w:szCs w:val="21"/>
+        </w:rPr>
+        <w:t>Elements    </w:t>
+      </w:r>
+      <w:r>
+        <w:rPr>
+          <w:rFonts w:ascii="Consolas" w:eastAsia="Times New Roman" w:hAnsi="Consolas" w:cs="Times New Roman"/>
+          <w:color w:val="C678DD"/>
+          <w:sz w:val="21"/>
+          <w:szCs w:val="21"/>
+        </w:rPr>
+        <w:tab/>
+        <w:t>2</w:t>
+      </w:r>
+      <w:r>
+        <w:rPr>
+          <w:rFonts w:ascii="Consolas" w:eastAsia="Times New Roman" w:hAnsi="Consolas" w:cs="Times New Roman"/>
+          <w:color w:val="C678DD"/>
+          <w:sz w:val="21"/>
+          <w:szCs w:val="21"/>
+        </w:rPr>
+        <w:tab/>
+        <w:t>nav and div</w:t>
+      </w:r>
+    </w:p>
+    <w:p>
+      <w:pPr>
+        <w:shd w:val="clear" w:color="auto" w:fill="23272E"/>
+        <w:spacing w:after="0" w:line="285" w:lineRule="atLeast"/>
+        <w:rPr>
+          <w:rFonts w:ascii="Consolas" w:eastAsia="Times New Roman" w:hAnsi="Consolas" w:cs="Times New Roman"/>
+          <w:color w:val="ABB2BF"/>
+          <w:sz w:val="21"/>
+          <w:szCs w:val="21"/>
+        </w:rPr>
+      </w:pPr>
+      <w:r>
+        <w:rPr>
+          <w:rFonts w:ascii="Consolas" w:eastAsia="Times New Roman" w:hAnsi="Consolas" w:cs="Times New Roman"/>
+          <w:color w:val="FFFF00"/>
+          <w:sz w:val="24"/>
+          <w:szCs w:val="24"/>
+        </w:rPr>
+        <w:t>Specificity = 0</w:t>
+      </w:r>
+      <w:r>
+        <w:rPr>
+          <w:rFonts w:ascii="Consolas" w:eastAsia="Times New Roman" w:hAnsi="Consolas" w:cs="Times New Roman"/>
+          <w:color w:val="FFFF00"/>
+          <w:sz w:val="24"/>
+          <w:szCs w:val="24"/>
+        </w:rPr>
+        <w:t>122</w:t>
+      </w:r>
+    </w:p>
+    <w:p>
+      <w:pPr>
+        <w:spacing w:after="0"/>
+        <w:rPr>
+          <w:sz w:val="24"/>
+          <w:szCs w:val="24"/>
+        </w:rPr>
+      </w:pPr>
+    </w:p>
+    <w:p>
+      <w:pPr>
+        <w:shd w:val="clear" w:color="auto" w:fill="23272E"/>
+        <w:spacing w:after="0" w:line="285" w:lineRule="atLeast"/>
+        <w:rPr>
+          <w:rFonts w:ascii="Consolas" w:eastAsia="Times New Roman" w:hAnsi="Consolas" w:cs="Times New Roman"/>
+          <w:color w:val="ABB2BF"/>
+          <w:sz w:val="21"/>
+          <w:szCs w:val="21"/>
+        </w:rPr>
+      </w:pPr>
+      <w:r>
+        <w:rPr>
+          <w:rFonts w:ascii="Consolas" w:eastAsia="Times New Roman" w:hAnsi="Consolas" w:cs="Times New Roman"/>
+          <w:color w:val="E06C75"/>
+          <w:sz w:val="21"/>
+          <w:szCs w:val="21"/>
+        </w:rPr>
+        <w:t>a</w:t>
+      </w:r>
+      <w:r>
+        <w:rPr>
+          <w:rFonts w:ascii="Consolas" w:eastAsia="Times New Roman" w:hAnsi="Consolas" w:cs="Times New Roman"/>
+          <w:color w:val="ABB2BF"/>
+          <w:sz w:val="21"/>
+          <w:szCs w:val="21"/>
+        </w:rPr>
+        <w:t xml:space="preserve"> {</w:t>
+      </w:r>
+    </w:p>
+    <w:p>
+      <w:pPr>
+        <w:shd w:val="clear" w:color="auto" w:fill="23272E"/>
+        <w:spacing w:after="0" w:line="285" w:lineRule="atLeast"/>
+        <w:rPr>
+          <w:rFonts w:ascii="Consolas" w:eastAsia="Times New Roman" w:hAnsi="Consolas" w:cs="Times New Roman"/>
+          <w:color w:val="ABB2BF"/>
+          <w:sz w:val="21"/>
+          <w:szCs w:val="21"/>
+        </w:rPr>
+      </w:pPr>
+      <w:r>
+        <w:rPr>
+          <w:rFonts w:ascii="Consolas" w:eastAsia="Times New Roman" w:hAnsi="Consolas" w:cs="Times New Roman"/>
+          <w:color w:val="ABB2BF"/>
+          <w:sz w:val="21"/>
+          <w:szCs w:val="21"/>
+        </w:rPr>
+        <w:t xml:space="preserve">    background-color: </w:t>
+      </w:r>
+      <w:proofErr w:type="gramStart"/>
+      <w:r>
+        <w:rPr>
+          <w:rFonts w:ascii="Consolas" w:eastAsia="Times New Roman" w:hAnsi="Consolas" w:cs="Times New Roman"/>
+          <w:color w:val="D19A66"/>
+          <w:sz w:val="21"/>
+          <w:szCs w:val="21"/>
+        </w:rPr>
+        <w:t>purple</w:t>
+      </w:r>
+      <w:r>
+        <w:rPr>
+          <w:rFonts w:ascii="Consolas" w:eastAsia="Times New Roman" w:hAnsi="Consolas" w:cs="Times New Roman"/>
+          <w:color w:val="ABB2BF"/>
+          <w:sz w:val="21"/>
+          <w:szCs w:val="21"/>
+        </w:rPr>
+        <w:t>;</w:t>
+      </w:r>
+      <w:proofErr w:type="gramEnd"/>
+    </w:p>
+    <w:p>
+      <w:pPr>
+        <w:shd w:val="clear" w:color="auto" w:fill="23272E"/>
+        <w:spacing w:after="0" w:line="285" w:lineRule="atLeast"/>
+        <w:rPr>
+          <w:rFonts w:ascii="Consolas" w:eastAsia="Times New Roman" w:hAnsi="Consolas" w:cs="Times New Roman"/>
+          <w:color w:val="ABB2BF"/>
+          <w:sz w:val="21"/>
+          <w:szCs w:val="21"/>
+        </w:rPr>
+      </w:pPr>
+      <w:r>
+        <w:rPr>
+          <w:rFonts w:ascii="Consolas" w:eastAsia="Times New Roman" w:hAnsi="Consolas" w:cs="Times New Roman"/>
+          <w:color w:val="ABB2BF"/>
+          <w:sz w:val="21"/>
+          <w:szCs w:val="21"/>
+        </w:rPr>
+        <w:t>}</w:t>
+      </w:r>
+    </w:p>
+    <w:p>
+      <w:pPr>
+        <w:shd w:val="clear" w:color="auto" w:fill="23272E"/>
+        <w:spacing w:after="0" w:line="285" w:lineRule="atLeast"/>
+        <w:rPr>
+          <w:rFonts w:ascii="Consolas" w:eastAsia="Times New Roman" w:hAnsi="Consolas" w:cs="Times New Roman"/>
+          <w:color w:val="ABB2BF"/>
+          <w:sz w:val="21"/>
+          <w:szCs w:val="21"/>
+        </w:rPr>
+      </w:pPr>
+      <w:r>
+        <w:rPr>
+          <w:rFonts w:ascii="Consolas" w:eastAsia="Times New Roman" w:hAnsi="Consolas" w:cs="Times New Roman"/>
+          <w:color w:val="C678DD"/>
+          <w:sz w:val="21"/>
+          <w:szCs w:val="21"/>
+        </w:rPr>
+        <w:t>Inline</w:t>
+      </w:r>
+      <w:r>
+        <w:rPr>
+          <w:rFonts w:ascii="Consolas" w:eastAsia="Times New Roman" w:hAnsi="Consolas" w:cs="Times New Roman"/>
+          <w:color w:val="C678DD"/>
+          <w:sz w:val="21"/>
+          <w:szCs w:val="21"/>
+        </w:rPr>
+        <w:tab/>
+      </w:r>
+      <w:r>
+        <w:rPr>
+          <w:rFonts w:ascii="Consolas" w:eastAsia="Times New Roman" w:hAnsi="Consolas" w:cs="Times New Roman"/>
+          <w:color w:val="C678DD"/>
+          <w:sz w:val="21"/>
+          <w:szCs w:val="21"/>
+        </w:rPr>
+        <w:tab/>
+      </w:r>
+      <w:r>
+        <w:rPr>
+          <w:rFonts w:ascii="Consolas" w:eastAsia="Times New Roman" w:hAnsi="Consolas" w:cs="Times New Roman"/>
+          <w:color w:val="C678DD"/>
+          <w:sz w:val="21"/>
+          <w:szCs w:val="21"/>
+        </w:rPr>
+        <w:t>0</w:t>
+      </w:r>
+    </w:p>
+    <w:p>
+      <w:pPr>
+        <w:shd w:val="clear" w:color="auto" w:fill="23272E"/>
+        <w:spacing w:after="0" w:line="285" w:lineRule="atLeast"/>
+        <w:rPr>
+          <w:rFonts w:ascii="Consolas" w:eastAsia="Times New Roman" w:hAnsi="Consolas" w:cs="Times New Roman"/>
+          <w:color w:val="ABB2BF"/>
+          <w:sz w:val="21"/>
+          <w:szCs w:val="21"/>
+        </w:rPr>
+      </w:pPr>
+      <w:r>
+        <w:rPr>
+          <w:rFonts w:ascii="Consolas" w:eastAsia="Times New Roman" w:hAnsi="Consolas" w:cs="Times New Roman"/>
+          <w:color w:val="C678DD"/>
+          <w:sz w:val="21"/>
+          <w:szCs w:val="21"/>
+        </w:rPr>
+        <w:t>IDs</w:t>
+      </w:r>
+      <w:r>
+        <w:rPr>
+          <w:rFonts w:ascii="Consolas" w:eastAsia="Times New Roman" w:hAnsi="Consolas" w:cs="Times New Roman"/>
+          <w:color w:val="C678DD"/>
+          <w:sz w:val="21"/>
+          <w:szCs w:val="21"/>
+        </w:rPr>
+        <w:tab/>
+      </w:r>
+      <w:r>
+        <w:rPr>
+          <w:rFonts w:ascii="Consolas" w:eastAsia="Times New Roman" w:hAnsi="Consolas" w:cs="Times New Roman"/>
+          <w:color w:val="C678DD"/>
+          <w:sz w:val="21"/>
+          <w:szCs w:val="21"/>
+        </w:rPr>
+        <w:tab/>
+        <w:t>0</w:t>
+      </w:r>
+    </w:p>
+    <w:p>
+      <w:pPr>
+        <w:shd w:val="clear" w:color="auto" w:fill="23272E"/>
+        <w:spacing w:after="0" w:line="285" w:lineRule="atLeast"/>
+        <w:rPr>
+          <w:rFonts w:ascii="Consolas" w:eastAsia="Times New Roman" w:hAnsi="Consolas" w:cs="Times New Roman"/>
+          <w:color w:val="ABB2BF"/>
+          <w:sz w:val="21"/>
+          <w:szCs w:val="21"/>
+        </w:rPr>
+      </w:pPr>
+      <w:r>
+        <w:rPr>
+          <w:rFonts w:ascii="Consolas" w:eastAsia="Times New Roman" w:hAnsi="Consolas" w:cs="Times New Roman"/>
+          <w:color w:val="C678DD"/>
+          <w:sz w:val="21"/>
+          <w:szCs w:val="21"/>
+        </w:rPr>
+        <w:t xml:space="preserve">Classes     </w:t>
+      </w:r>
+      <w:r>
+        <w:rPr>
+          <w:rFonts w:ascii="Consolas" w:eastAsia="Times New Roman" w:hAnsi="Consolas" w:cs="Times New Roman"/>
+          <w:color w:val="C678DD"/>
+          <w:sz w:val="21"/>
+          <w:szCs w:val="21"/>
+        </w:rPr>
+        <w:tab/>
+        <w:t>0</w:t>
+      </w:r>
+    </w:p>
+    <w:p>
+      <w:pPr>
+        <w:shd w:val="clear" w:color="auto" w:fill="23272E"/>
+        <w:spacing w:after="0" w:line="285" w:lineRule="atLeast"/>
+        <w:rPr>
+          <w:rFonts w:ascii="Consolas" w:eastAsia="Times New Roman" w:hAnsi="Consolas" w:cs="Times New Roman"/>
+          <w:color w:val="C678DD"/>
+          <w:sz w:val="21"/>
+          <w:szCs w:val="21"/>
+        </w:rPr>
+      </w:pPr>
+      <w:r>
+        <w:rPr>
+          <w:rFonts w:ascii="Consolas" w:eastAsia="Times New Roman" w:hAnsi="Consolas" w:cs="Times New Roman"/>
+          <w:color w:val="C678DD"/>
+          <w:sz w:val="21"/>
+          <w:szCs w:val="21"/>
+        </w:rPr>
+        <w:t>Elements</w:t>
+      </w:r>
+      <w:r>
+        <w:rPr>
+          <w:rFonts w:ascii="Consolas" w:eastAsia="Times New Roman" w:hAnsi="Consolas" w:cs="Times New Roman"/>
+          <w:color w:val="C678DD"/>
+          <w:sz w:val="21"/>
+          <w:szCs w:val="21"/>
+        </w:rPr>
+        <w:tab/>
+        <w:t>1</w:t>
+      </w:r>
+      <w:r>
+        <w:rPr>
+          <w:rFonts w:ascii="Consolas" w:eastAsia="Times New Roman" w:hAnsi="Consolas" w:cs="Times New Roman"/>
+          <w:color w:val="C678DD"/>
+          <w:sz w:val="21"/>
+          <w:szCs w:val="21"/>
+        </w:rPr>
+        <w:tab/>
+        <w:t>a tag</w:t>
+      </w:r>
+    </w:p>
+    <w:p>
+      <w:pPr>
+        <w:shd w:val="clear" w:color="auto" w:fill="23272E"/>
+        <w:spacing w:after="0" w:line="285" w:lineRule="atLeast"/>
+        <w:rPr>
+          <w:rFonts w:ascii="Consolas" w:eastAsia="Times New Roman" w:hAnsi="Consolas" w:cs="Times New Roman"/>
+          <w:color w:val="ABB2BF"/>
+          <w:sz w:val="21"/>
+          <w:szCs w:val="21"/>
+        </w:rPr>
+      </w:pPr>
+      <w:r>
+        <w:rPr>
+          <w:rFonts w:ascii="Consolas" w:eastAsia="Times New Roman" w:hAnsi="Consolas" w:cs="Times New Roman"/>
+          <w:color w:val="FFFF00"/>
+          <w:sz w:val="24"/>
+          <w:szCs w:val="24"/>
+        </w:rPr>
+        <w:t>Specificity = 0</w:t>
+      </w:r>
+      <w:r>
+        <w:rPr>
+          <w:rFonts w:ascii="Consolas" w:eastAsia="Times New Roman" w:hAnsi="Consolas" w:cs="Times New Roman"/>
+          <w:color w:val="FFFF00"/>
+          <w:sz w:val="24"/>
+          <w:szCs w:val="24"/>
+        </w:rPr>
+        <w:t>001</w:t>
+      </w:r>
+    </w:p>
+    <w:p>
+      <w:pPr>
+        <w:spacing w:after="0"/>
+        <w:rPr>
+          <w:sz w:val="24"/>
+          <w:szCs w:val="24"/>
+        </w:rPr>
+      </w:pPr>
+    </w:p>
+    <w:p>
+      <w:pPr>
+        <w:shd w:val="clear" w:color="auto" w:fill="23272E"/>
+        <w:spacing w:after="0" w:line="285" w:lineRule="atLeast"/>
+        <w:rPr>
+          <w:rFonts w:ascii="Consolas" w:eastAsia="Times New Roman" w:hAnsi="Consolas" w:cs="Times New Roman"/>
+          <w:color w:val="ABB2BF"/>
+          <w:sz w:val="21"/>
+          <w:szCs w:val="21"/>
+        </w:rPr>
+      </w:pPr>
+      <w:r>
+        <w:rPr>
+          <w:rFonts w:ascii="Consolas" w:eastAsia="Times New Roman" w:hAnsi="Consolas" w:cs="Times New Roman"/>
+          <w:color w:val="61AFEF"/>
+          <w:sz w:val="21"/>
+          <w:szCs w:val="21"/>
+        </w:rPr>
+        <w:t>#nav</w:t>
+      </w:r>
+      <w:r>
+        <w:rPr>
+          <w:rFonts w:ascii="Consolas" w:eastAsia="Times New Roman" w:hAnsi="Consolas" w:cs="Times New Roman"/>
+          <w:color w:val="C678DD"/>
+          <w:sz w:val="21"/>
+          <w:szCs w:val="21"/>
+        </w:rPr>
+        <w:t xml:space="preserve"> </w:t>
+      </w:r>
+      <w:proofErr w:type="spellStart"/>
+      <w:proofErr w:type="gramStart"/>
+      <w:r>
+        <w:rPr>
+          <w:rFonts w:ascii="Consolas" w:eastAsia="Times New Roman" w:hAnsi="Consolas" w:cs="Times New Roman"/>
+          <w:color w:val="E06C75"/>
+          <w:sz w:val="21"/>
+          <w:szCs w:val="21"/>
+        </w:rPr>
+        <w:t>a</w:t>
+      </w:r>
+      <w:r>
+        <w:rPr>
+          <w:rFonts w:ascii="Consolas" w:eastAsia="Times New Roman" w:hAnsi="Consolas" w:cs="Times New Roman"/>
+          <w:color w:val="D19A66"/>
+          <w:sz w:val="21"/>
+          <w:szCs w:val="21"/>
+        </w:rPr>
+        <w:t>.button</w:t>
+      </w:r>
+      <w:proofErr w:type="gramEnd"/>
+      <w:r>
+        <w:rPr>
+          <w:rFonts w:ascii="Consolas" w:eastAsia="Times New Roman" w:hAnsi="Consolas" w:cs="Times New Roman"/>
+          <w:color w:val="56B6C2"/>
+          <w:sz w:val="21"/>
+          <w:szCs w:val="21"/>
+        </w:rPr>
+        <w:t>:hover</w:t>
+      </w:r>
+      <w:proofErr w:type="spellEnd"/>
+      <w:r>
+        <w:rPr>
+          <w:rFonts w:ascii="Consolas" w:eastAsia="Times New Roman" w:hAnsi="Consolas" w:cs="Times New Roman"/>
+          <w:color w:val="ABB2BF"/>
+          <w:sz w:val="21"/>
+          <w:szCs w:val="21"/>
+        </w:rPr>
+        <w:t xml:space="preserve"> {</w:t>
+      </w:r>
+    </w:p>
+    <w:p>
+      <w:pPr>
+        <w:shd w:val="clear" w:color="auto" w:fill="23272E"/>
+        <w:spacing w:after="0" w:line="285" w:lineRule="atLeast"/>
+        <w:rPr>
+          <w:rFonts w:ascii="Consolas" w:eastAsia="Times New Roman" w:hAnsi="Consolas" w:cs="Times New Roman"/>
+          <w:color w:val="ABB2BF"/>
+          <w:sz w:val="21"/>
+          <w:szCs w:val="21"/>
+        </w:rPr>
+      </w:pPr>
+      <w:r>
+        <w:rPr>
+          <w:rFonts w:ascii="Consolas" w:eastAsia="Times New Roman" w:hAnsi="Consolas" w:cs="Times New Roman"/>
+          <w:color w:val="ABB2BF"/>
+          <w:sz w:val="21"/>
+          <w:szCs w:val="21"/>
+        </w:rPr>
+        <w:t xml:space="preserve">    background-color: </w:t>
+      </w:r>
+      <w:proofErr w:type="gramStart"/>
+      <w:r>
+        <w:rPr>
+          <w:rFonts w:ascii="Consolas" w:eastAsia="Times New Roman" w:hAnsi="Consolas" w:cs="Times New Roman"/>
+          <w:color w:val="D19A66"/>
+          <w:sz w:val="21"/>
+          <w:szCs w:val="21"/>
+        </w:rPr>
+        <w:t>yellow</w:t>
+      </w:r>
+      <w:r>
+        <w:rPr>
+          <w:rFonts w:ascii="Consolas" w:eastAsia="Times New Roman" w:hAnsi="Consolas" w:cs="Times New Roman"/>
+          <w:color w:val="ABB2BF"/>
+          <w:sz w:val="21"/>
+          <w:szCs w:val="21"/>
+        </w:rPr>
+        <w:t>;</w:t>
+      </w:r>
+      <w:proofErr w:type="gramEnd"/>
+    </w:p>
+    <w:p>
+      <w:pPr>
+        <w:shd w:val="clear" w:color="auto" w:fill="23272E"/>
+        <w:spacing w:after="0" w:line="285" w:lineRule="atLeast"/>
+        <w:rPr>
+          <w:rFonts w:ascii="Consolas" w:eastAsia="Times New Roman" w:hAnsi="Consolas" w:cs="Times New Roman"/>
+          <w:color w:val="ABB2BF"/>
+          <w:sz w:val="21"/>
+          <w:szCs w:val="21"/>
+        </w:rPr>
+      </w:pPr>
+      <w:r>
+        <w:rPr>
+          <w:rFonts w:ascii="Consolas" w:eastAsia="Times New Roman" w:hAnsi="Consolas" w:cs="Times New Roman"/>
+          <w:color w:val="ABB2BF"/>
+          <w:sz w:val="21"/>
+          <w:szCs w:val="21"/>
+        </w:rPr>
+        <w:t>}</w:t>
+      </w:r>
+    </w:p>
+    <w:p>
+      <w:pPr>
+        <w:shd w:val="clear" w:color="auto" w:fill="23272E"/>
+        <w:spacing w:after="0" w:line="285" w:lineRule="atLeast"/>
+        <w:rPr>
+          <w:rFonts w:ascii="Consolas" w:eastAsia="Times New Roman" w:hAnsi="Consolas" w:cs="Times New Roman"/>
+          <w:color w:val="ABB2BF"/>
+          <w:sz w:val="21"/>
+          <w:szCs w:val="21"/>
+        </w:rPr>
+      </w:pPr>
+      <w:r>
+        <w:rPr>
+          <w:rFonts w:ascii="Consolas" w:eastAsia="Times New Roman" w:hAnsi="Consolas" w:cs="Times New Roman"/>
+          <w:color w:val="C678DD"/>
+          <w:sz w:val="21"/>
+          <w:szCs w:val="21"/>
+        </w:rPr>
+        <w:t>Inline</w:t>
+      </w:r>
+      <w:r>
+        <w:rPr>
+          <w:rFonts w:ascii="Consolas" w:eastAsia="Times New Roman" w:hAnsi="Consolas" w:cs="Times New Roman"/>
+          <w:color w:val="C678DD"/>
+          <w:sz w:val="21"/>
+          <w:szCs w:val="21"/>
+        </w:rPr>
+        <w:tab/>
+      </w:r>
+      <w:r>
+        <w:rPr>
+          <w:rFonts w:ascii="Consolas" w:eastAsia="Times New Roman" w:hAnsi="Consolas" w:cs="Times New Roman"/>
+          <w:color w:val="C678DD"/>
+          <w:sz w:val="21"/>
+          <w:szCs w:val="21"/>
+        </w:rPr>
+        <w:tab/>
+        <w:t>0</w:t>
+      </w:r>
+    </w:p>
+    <w:p>
+      <w:pPr>
+        <w:shd w:val="clear" w:color="auto" w:fill="23272E"/>
+        <w:spacing w:after="0" w:line="285" w:lineRule="atLeast"/>
+        <w:rPr>
+          <w:rFonts w:ascii="Consolas" w:eastAsia="Times New Roman" w:hAnsi="Consolas" w:cs="Times New Roman"/>
+          <w:color w:val="ABB2BF"/>
+          <w:sz w:val="21"/>
+          <w:szCs w:val="21"/>
+        </w:rPr>
+      </w:pPr>
+      <w:r>
+        <w:rPr>
+          <w:rFonts w:ascii="Consolas" w:eastAsia="Times New Roman" w:hAnsi="Consolas" w:cs="Times New Roman"/>
+          <w:color w:val="C678DD"/>
+          <w:sz w:val="21"/>
+          <w:szCs w:val="21"/>
+        </w:rPr>
+        <w:t>IDs</w:t>
+      </w:r>
+      <w:r>
+        <w:rPr>
+          <w:rFonts w:ascii="Consolas" w:eastAsia="Times New Roman" w:hAnsi="Consolas" w:cs="Times New Roman"/>
+          <w:color w:val="C678DD"/>
+          <w:sz w:val="21"/>
+          <w:szCs w:val="21"/>
+        </w:rPr>
+        <w:tab/>
+      </w:r>
+      <w:r>
+        <w:rPr>
+          <w:rFonts w:ascii="Consolas" w:eastAsia="Times New Roman" w:hAnsi="Consolas" w:cs="Times New Roman"/>
+          <w:color w:val="C678DD"/>
+          <w:sz w:val="21"/>
+          <w:szCs w:val="21"/>
+        </w:rPr>
+        <w:tab/>
+        <w:t>1</w:t>
+      </w:r>
+      <w:r>
+        <w:rPr>
+          <w:rFonts w:ascii="Consolas" w:eastAsia="Times New Roman" w:hAnsi="Consolas" w:cs="Times New Roman"/>
+          <w:color w:val="C678DD"/>
+          <w:sz w:val="21"/>
+          <w:szCs w:val="21"/>
+        </w:rPr>
+        <w:tab/>
+        <w:t>#nav</w:t>
+      </w:r>
+    </w:p>
+    <w:p>
+      <w:pPr>
+        <w:shd w:val="clear" w:color="auto" w:fill="23272E"/>
+        <w:spacing w:after="0" w:line="285" w:lineRule="atLeast"/>
+        <w:rPr>
+          <w:rFonts w:ascii="Consolas" w:eastAsia="Times New Roman" w:hAnsi="Consolas" w:cs="Times New Roman"/>
+          <w:color w:val="ABB2BF"/>
+          <w:sz w:val="21"/>
+          <w:szCs w:val="21"/>
+        </w:rPr>
+      </w:pPr>
+      <w:r>
+        <w:rPr>
+          <w:rFonts w:ascii="Consolas" w:eastAsia="Times New Roman" w:hAnsi="Consolas" w:cs="Times New Roman"/>
+          <w:color w:val="C678DD"/>
+          <w:sz w:val="21"/>
+          <w:szCs w:val="21"/>
+        </w:rPr>
+        <w:t>Classes</w:t>
+      </w:r>
+      <w:r>
+        <w:rPr>
+          <w:rFonts w:ascii="Consolas" w:eastAsia="Times New Roman" w:hAnsi="Consolas" w:cs="Times New Roman"/>
+          <w:color w:val="C678DD"/>
+          <w:sz w:val="21"/>
+          <w:szCs w:val="21"/>
+        </w:rPr>
+        <w:tab/>
+        <w:t>2</w:t>
+      </w:r>
+      <w:r>
+        <w:rPr>
+          <w:rFonts w:ascii="Consolas" w:eastAsia="Times New Roman" w:hAnsi="Consolas" w:cs="Times New Roman"/>
+          <w:color w:val="C678DD"/>
+          <w:sz w:val="21"/>
+          <w:szCs w:val="21"/>
+        </w:rPr>
+        <w:tab/>
+        <w:t xml:space="preserve">.button </w:t>
+      </w:r>
+      <w:proofErr w:type="gramStart"/>
+      <w:r>
+        <w:rPr>
+          <w:rFonts w:ascii="Consolas" w:eastAsia="Times New Roman" w:hAnsi="Consolas" w:cs="Times New Roman"/>
+          <w:color w:val="C678DD"/>
+          <w:sz w:val="21"/>
+          <w:szCs w:val="21"/>
+        </w:rPr>
+        <w:t>and :hover</w:t>
+      </w:r>
+      <w:proofErr w:type="gramEnd"/>
+      <w:r>
+        <w:rPr>
+          <w:rFonts w:ascii="Consolas" w:eastAsia="Times New Roman" w:hAnsi="Consolas" w:cs="Times New Roman"/>
+          <w:color w:val="C678DD"/>
+          <w:sz w:val="21"/>
+          <w:szCs w:val="21"/>
+        </w:rPr>
+        <w:t>(pseudo-element)</w:t>
+      </w:r>
+    </w:p>
+    <w:p>
+      <w:pPr>
+        <w:shd w:val="clear" w:color="auto" w:fill="23272E"/>
+        <w:spacing w:after="0" w:line="285" w:lineRule="atLeast"/>
+        <w:rPr>
+          <w:rFonts w:ascii="Consolas" w:eastAsia="Times New Roman" w:hAnsi="Consolas" w:cs="Times New Roman"/>
+          <w:color w:val="C678DD"/>
+          <w:sz w:val="21"/>
+          <w:szCs w:val="21"/>
+        </w:rPr>
+      </w:pPr>
+      <w:r>
+        <w:rPr>
+          <w:rFonts w:ascii="Consolas" w:eastAsia="Times New Roman" w:hAnsi="Consolas" w:cs="Times New Roman"/>
+          <w:color w:val="C678DD"/>
+          <w:sz w:val="21"/>
+          <w:szCs w:val="21"/>
+        </w:rPr>
+        <w:t>Elements</w:t>
+      </w:r>
+      <w:r>
+        <w:rPr>
+          <w:rFonts w:ascii="Consolas" w:eastAsia="Times New Roman" w:hAnsi="Consolas" w:cs="Times New Roman"/>
+          <w:color w:val="C678DD"/>
+          <w:sz w:val="21"/>
+          <w:szCs w:val="21"/>
+        </w:rPr>
+        <w:tab/>
+        <w:t>1</w:t>
+      </w:r>
+      <w:r>
+        <w:rPr>
+          <w:rFonts w:ascii="Consolas" w:eastAsia="Times New Roman" w:hAnsi="Consolas" w:cs="Times New Roman"/>
+          <w:color w:val="C678DD"/>
+          <w:sz w:val="21"/>
+          <w:szCs w:val="21"/>
+        </w:rPr>
+        <w:tab/>
+        <w:t>a tag</w:t>
+      </w:r>
+    </w:p>
+    <w:p>
+      <w:pPr>
+        <w:shd w:val="clear" w:color="auto" w:fill="23272E"/>
+        <w:spacing w:after="0" w:line="285" w:lineRule="atLeast"/>
+        <w:rPr>
+          <w:rFonts w:ascii="Consolas" w:eastAsia="Times New Roman" w:hAnsi="Consolas" w:cs="Times New Roman"/>
+          <w:color w:val="ABB2BF"/>
+          <w:sz w:val="21"/>
+          <w:szCs w:val="21"/>
+        </w:rPr>
+      </w:pPr>
+      <w:r>
+        <w:rPr>
+          <w:rFonts w:ascii="Consolas" w:eastAsia="Times New Roman" w:hAnsi="Consolas" w:cs="Times New Roman"/>
+          <w:color w:val="FFFF00"/>
+          <w:sz w:val="24"/>
+          <w:szCs w:val="24"/>
+        </w:rPr>
+        <w:t xml:space="preserve">Specificity = </w:t>
+      </w:r>
+      <w:r>
+        <w:rPr>
+          <w:rFonts w:ascii="Consolas" w:eastAsia="Times New Roman" w:hAnsi="Consolas" w:cs="Times New Roman"/>
+          <w:color w:val="FFFF00"/>
+          <w:sz w:val="24"/>
+          <w:szCs w:val="24"/>
+        </w:rPr>
+        <w:t>0121</w:t>
+      </w:r>
+    </w:p>
+    <w:p>
+      <w:pPr>
+        <w:spacing w:after="0"/>
+        <w:rPr>
+          <w:sz w:val="24"/>
+          <w:szCs w:val="24"/>
+        </w:rPr>
+      </w:pPr>
+    </w:p>
+    <w:p>
+      <w:pPr>
+        <w:spacing w:after="0"/>
+        <w:rPr>
+          <w:sz w:val="24"/>
+          <w:szCs w:val="24"/>
+        </w:rPr>
+      </w:pPr>
+    </w:p>
+    <w:p>
+      <w:pPr>
+        <w:spacing w:after="0"/>
+        <w:rPr>
+          <w:sz w:val="24"/>
+          <w:szCs w:val="24"/>
+        </w:rPr>
+      </w:pPr>
+    </w:p>
+    <w:p>
+      <w:pPr>
+        <w:spacing w:after="0"/>
+        <w:rPr>
+          <w:sz w:val="40"/>
+          <w:szCs w:val="40"/>
+        </w:rPr>
+      </w:pPr>
+      <w:r>
+        <w:rPr>
+          <w:b/>
+          <w:bCs/>
+          <w:color w:val="8EAADB" w:themeColor="accent1" w:themeTint="99"/>
+          <w:sz w:val="48"/>
+          <w:szCs w:val="48"/>
+        </w:rPr>
+        <w:t>*NOTE:</w:t>
+      </w:r>
+      <w:r>
+        <w:rPr>
+          <w:color w:val="8EAADB" w:themeColor="accent1" w:themeTint="99"/>
+          <w:sz w:val="48"/>
+          <w:szCs w:val="48"/>
+        </w:rPr>
+        <w:t xml:space="preserve">  </w:t>
+      </w:r>
+      <w:r>
+        <w:rPr>
+          <w:sz w:val="40"/>
+          <w:szCs w:val="40"/>
+        </w:rPr>
+        <w:t xml:space="preserve">If there is the </w:t>
+      </w:r>
+      <w:r>
+        <w:rPr>
+          <w:color w:val="FF0000"/>
+          <w:sz w:val="40"/>
+          <w:szCs w:val="40"/>
+        </w:rPr>
+        <w:t xml:space="preserve">same </w:t>
+      </w:r>
+      <w:r>
+        <w:rPr>
+          <w:color w:val="FF0000"/>
+          <w:sz w:val="40"/>
+          <w:szCs w:val="40"/>
+        </w:rPr>
+        <w:t>specificity</w:t>
+      </w:r>
+      <w:r>
+        <w:rPr>
+          <w:sz w:val="40"/>
+          <w:szCs w:val="40"/>
+        </w:rPr>
+        <w:t>:</w:t>
+      </w:r>
+    </w:p>
+    <w:p>
+      <w:pPr>
+        <w:spacing w:after="0"/>
+        <w:rPr>
+          <w:sz w:val="40"/>
+          <w:szCs w:val="40"/>
+        </w:rPr>
+      </w:pPr>
+      <w:r>
+        <w:rPr>
+          <w:sz w:val="40"/>
+          <w:szCs w:val="40"/>
+        </w:rPr>
+        <w:t xml:space="preserve">The </w:t>
+      </w:r>
+      <w:r>
+        <w:rPr>
+          <w:color w:val="FF0000"/>
+          <w:sz w:val="40"/>
+          <w:szCs w:val="40"/>
+        </w:rPr>
+        <w:t xml:space="preserve">last declaration </w:t>
+      </w:r>
+      <w:r>
+        <w:rPr>
+          <w:sz w:val="40"/>
+          <w:szCs w:val="40"/>
+        </w:rPr>
+        <w:t xml:space="preserve">in the code will </w:t>
+      </w:r>
+      <w:r>
+        <w:rPr>
+          <w:color w:val="FF0000"/>
+          <w:sz w:val="40"/>
+          <w:szCs w:val="40"/>
+        </w:rPr>
+        <w:t xml:space="preserve">override </w:t>
+      </w:r>
+      <w:r>
+        <w:rPr>
+          <w:sz w:val="40"/>
+          <w:szCs w:val="40"/>
+        </w:rPr>
+        <w:t xml:space="preserve">all other declarations and </w:t>
+      </w:r>
+      <w:r>
+        <w:rPr>
+          <w:color w:val="FF0000"/>
+          <w:sz w:val="40"/>
+          <w:szCs w:val="40"/>
+        </w:rPr>
+        <w:t>will be applied</w:t>
+      </w:r>
+      <w:r>
+        <w:rPr>
+          <w:sz w:val="40"/>
+          <w:szCs w:val="40"/>
+        </w:rPr>
+        <w:t>.</w:t>
+      </w:r>
+    </w:p>
+    <w:p>
+      <w:pPr>
+        <w:spacing w:after="0"/>
+        <w:rPr>
+          <w:sz w:val="24"/>
+          <w:szCs w:val="24"/>
+        </w:rPr>
+      </w:pPr>
+    </w:p>
+    <w:p>
+      <w:pPr>
+        <w:pBdr>
+          <w:bottom w:val="double" w:sz="6" w:space="1" w:color="auto"/>
+        </w:pBdr>
+        <w:spacing w:after="0"/>
+        <w:rPr>
+          <w:sz w:val="24"/>
+          <w:szCs w:val="24"/>
+        </w:rPr>
+      </w:pPr>
+    </w:p>
+    <w:p>
+      <w:pPr>
+        <w:spacing w:after="0"/>
+        <w:rPr>
+          <w:sz w:val="24"/>
+          <w:szCs w:val="24"/>
+        </w:rPr>
+      </w:pPr>
+    </w:p>
+    <w:p>
+      <w:pPr>
+        <w:spacing w:after="0"/>
+        <w:rPr>
+          <w:sz w:val="24"/>
+          <w:szCs w:val="24"/>
+        </w:rPr>
+      </w:pPr>
+    </w:p>
+    <w:p>
+      <w:pPr>
+        <w:spacing w:after="0"/>
+        <w:rPr>
+          <w:b/>
+          <w:bCs/>
+          <w:sz w:val="44"/>
+          <w:szCs w:val="44"/>
+        </w:rPr>
+      </w:pPr>
+      <w:r>
+        <w:rPr>
+          <w:b/>
+          <w:bCs/>
+          <w:color w:val="FF0000"/>
+          <w:sz w:val="44"/>
+          <w:szCs w:val="44"/>
+        </w:rPr>
+        <w:t xml:space="preserve">Rules </w:t>
+      </w:r>
+      <w:r>
+        <w:rPr>
+          <w:b/>
+          <w:bCs/>
+          <w:sz w:val="44"/>
+          <w:szCs w:val="44"/>
+        </w:rPr>
+        <w:t xml:space="preserve">for </w:t>
+      </w:r>
+      <w:r>
+        <w:rPr>
+          <w:b/>
+          <w:bCs/>
+          <w:color w:val="FF0000"/>
+          <w:sz w:val="44"/>
+          <w:szCs w:val="44"/>
+        </w:rPr>
+        <w:t>C</w:t>
+      </w:r>
+      <w:r>
+        <w:rPr>
+          <w:b/>
+          <w:bCs/>
+          <w:color w:val="FF0000"/>
+          <w:sz w:val="44"/>
+          <w:szCs w:val="44"/>
+        </w:rPr>
+        <w:t xml:space="preserve">ascade </w:t>
+      </w:r>
+      <w:r>
+        <w:rPr>
+          <w:b/>
+          <w:bCs/>
+          <w:sz w:val="44"/>
+          <w:szCs w:val="44"/>
+        </w:rPr>
+        <w:t xml:space="preserve">and </w:t>
+      </w:r>
+      <w:r>
+        <w:rPr>
+          <w:b/>
+          <w:bCs/>
+          <w:color w:val="FF0000"/>
+          <w:sz w:val="44"/>
+          <w:szCs w:val="44"/>
+        </w:rPr>
+        <w:t>S</w:t>
+      </w:r>
+      <w:r>
+        <w:rPr>
+          <w:b/>
+          <w:bCs/>
+          <w:color w:val="FF0000"/>
+          <w:sz w:val="44"/>
+          <w:szCs w:val="44"/>
+        </w:rPr>
+        <w:t>pecificity</w:t>
+      </w:r>
+    </w:p>
+    <w:p>
+      <w:pPr>
+        <w:pStyle w:val="ListParagraph"/>
+        <w:numPr>
+          <w:ilvl w:val="0"/>
+          <w:numId w:val="3"/>
+        </w:numPr>
+        <w:spacing w:after="0"/>
+        <w:rPr>
+          <w:sz w:val="24"/>
+          <w:szCs w:val="24"/>
+        </w:rPr>
+      </w:pPr>
+      <w:r>
+        <w:rPr>
+          <w:sz w:val="24"/>
+          <w:szCs w:val="24"/>
+        </w:rPr>
+        <w:t xml:space="preserve">CSS declarations marked </w:t>
+      </w:r>
+      <w:proofErr w:type="gramStart"/>
+      <w:r>
+        <w:rPr>
+          <w:sz w:val="24"/>
+          <w:szCs w:val="24"/>
+        </w:rPr>
+        <w:t xml:space="preserve">with </w:t>
+      </w:r>
+      <w:r>
+        <w:rPr>
+          <w:color w:val="FF0000"/>
+          <w:sz w:val="24"/>
+          <w:szCs w:val="24"/>
+        </w:rPr>
+        <w:t>!important</w:t>
+      </w:r>
+      <w:proofErr w:type="gramEnd"/>
+      <w:r>
+        <w:rPr>
+          <w:color w:val="FF0000"/>
+          <w:sz w:val="24"/>
+          <w:szCs w:val="24"/>
+        </w:rPr>
+        <w:t xml:space="preserve"> </w:t>
+      </w:r>
+      <w:r>
+        <w:rPr>
+          <w:sz w:val="24"/>
+          <w:szCs w:val="24"/>
+        </w:rPr>
+        <w:t xml:space="preserve">have the </w:t>
+      </w:r>
+      <w:r>
+        <w:rPr>
+          <w:color w:val="FF0000"/>
+          <w:sz w:val="24"/>
+          <w:szCs w:val="24"/>
+        </w:rPr>
+        <w:t>highest priority</w:t>
+      </w:r>
+    </w:p>
+    <w:p>
+      <w:pPr>
+        <w:pStyle w:val="ListParagraph"/>
+        <w:numPr>
+          <w:ilvl w:val="0"/>
+          <w:numId w:val="3"/>
+        </w:numPr>
+        <w:spacing w:after="0"/>
+        <w:rPr>
+          <w:sz w:val="24"/>
+          <w:szCs w:val="24"/>
+        </w:rPr>
+      </w:pPr>
+      <w:r>
+        <w:rPr>
+          <w:sz w:val="24"/>
+          <w:szCs w:val="24"/>
+        </w:rPr>
+        <w:t xml:space="preserve">Only </w:t>
+      </w:r>
+      <w:proofErr w:type="gramStart"/>
+      <w:r>
+        <w:rPr>
+          <w:color w:val="FF0000"/>
+          <w:sz w:val="24"/>
+          <w:szCs w:val="24"/>
+        </w:rPr>
+        <w:t>use !important</w:t>
+      </w:r>
+      <w:proofErr w:type="gramEnd"/>
+      <w:r>
+        <w:rPr>
+          <w:color w:val="FF0000"/>
+          <w:sz w:val="24"/>
+          <w:szCs w:val="24"/>
+        </w:rPr>
+        <w:t xml:space="preserve"> as the last resource</w:t>
+      </w:r>
+      <w:r>
+        <w:rPr>
+          <w:sz w:val="24"/>
+          <w:szCs w:val="24"/>
+        </w:rPr>
+        <w:t>.  It’s better to use correct specificities – it makes the code more maintainable.</w:t>
+      </w:r>
+    </w:p>
+    <w:p>
+      <w:pPr>
+        <w:pStyle w:val="ListParagraph"/>
+        <w:numPr>
+          <w:ilvl w:val="0"/>
+          <w:numId w:val="3"/>
+        </w:numPr>
+        <w:spacing w:after="0"/>
+        <w:rPr>
+          <w:sz w:val="24"/>
+          <w:szCs w:val="24"/>
+        </w:rPr>
+      </w:pPr>
+      <w:r>
+        <w:rPr>
+          <w:color w:val="FF0000"/>
+          <w:sz w:val="24"/>
+          <w:szCs w:val="24"/>
+        </w:rPr>
+        <w:t xml:space="preserve">Inline styles </w:t>
+      </w:r>
+      <w:r>
+        <w:rPr>
+          <w:sz w:val="24"/>
+          <w:szCs w:val="24"/>
+        </w:rPr>
+        <w:t>will always have priority over styles in external stylesheets</w:t>
+      </w:r>
+    </w:p>
+    <w:p>
+      <w:pPr>
+        <w:pStyle w:val="ListParagraph"/>
+        <w:numPr>
+          <w:ilvl w:val="0"/>
+          <w:numId w:val="3"/>
+        </w:numPr>
+        <w:spacing w:after="0"/>
+        <w:rPr>
+          <w:sz w:val="24"/>
+          <w:szCs w:val="24"/>
+        </w:rPr>
+      </w:pPr>
+      <w:r>
+        <w:rPr>
+          <w:sz w:val="24"/>
+          <w:szCs w:val="24"/>
+        </w:rPr>
+        <w:t xml:space="preserve">A selector that contains </w:t>
+      </w:r>
+      <w:r>
+        <w:rPr>
+          <w:color w:val="FF0000"/>
+          <w:sz w:val="24"/>
+          <w:szCs w:val="24"/>
+        </w:rPr>
+        <w:t xml:space="preserve">1 ID </w:t>
+      </w:r>
+      <w:r>
+        <w:rPr>
+          <w:sz w:val="24"/>
+          <w:szCs w:val="24"/>
+        </w:rPr>
+        <w:t xml:space="preserve">is </w:t>
+      </w:r>
+      <w:r>
+        <w:rPr>
+          <w:color w:val="FF0000"/>
+          <w:sz w:val="24"/>
+          <w:szCs w:val="24"/>
+        </w:rPr>
+        <w:t xml:space="preserve">more specific </w:t>
+      </w:r>
+      <w:r>
+        <w:rPr>
+          <w:sz w:val="24"/>
+          <w:szCs w:val="24"/>
+        </w:rPr>
+        <w:t xml:space="preserve">than one with </w:t>
+      </w:r>
+      <w:r>
+        <w:rPr>
+          <w:color w:val="FF0000"/>
+          <w:sz w:val="24"/>
+          <w:szCs w:val="24"/>
+        </w:rPr>
+        <w:t>1000 classes</w:t>
+      </w:r>
+    </w:p>
+    <w:p>
+      <w:pPr>
+        <w:pStyle w:val="ListParagraph"/>
+        <w:numPr>
+          <w:ilvl w:val="0"/>
+          <w:numId w:val="3"/>
+        </w:numPr>
+        <w:spacing w:after="0"/>
+        <w:rPr>
+          <w:sz w:val="24"/>
+          <w:szCs w:val="24"/>
+        </w:rPr>
+      </w:pPr>
+      <w:r>
+        <w:rPr>
+          <w:sz w:val="24"/>
+          <w:szCs w:val="24"/>
+        </w:rPr>
+        <w:t xml:space="preserve">A selector that contains </w:t>
+      </w:r>
+      <w:r>
+        <w:rPr>
+          <w:color w:val="FF0000"/>
+          <w:sz w:val="24"/>
+          <w:szCs w:val="24"/>
+        </w:rPr>
+        <w:t xml:space="preserve">1 class </w:t>
+      </w:r>
+      <w:r>
+        <w:rPr>
+          <w:sz w:val="24"/>
+          <w:szCs w:val="24"/>
+        </w:rPr>
+        <w:t xml:space="preserve">is </w:t>
+      </w:r>
+      <w:r>
+        <w:rPr>
+          <w:color w:val="FF0000"/>
+          <w:sz w:val="24"/>
+          <w:szCs w:val="24"/>
+        </w:rPr>
+        <w:t xml:space="preserve">more specific </w:t>
+      </w:r>
+      <w:r>
+        <w:rPr>
+          <w:sz w:val="24"/>
+          <w:szCs w:val="24"/>
+        </w:rPr>
+        <w:t xml:space="preserve">than one with </w:t>
+      </w:r>
+      <w:r>
+        <w:rPr>
+          <w:color w:val="FF0000"/>
+          <w:sz w:val="24"/>
+          <w:szCs w:val="24"/>
+        </w:rPr>
+        <w:t>1000 elements</w:t>
+      </w:r>
+    </w:p>
+    <w:p>
+      <w:pPr>
+        <w:pStyle w:val="ListParagraph"/>
+        <w:numPr>
+          <w:ilvl w:val="0"/>
+          <w:numId w:val="3"/>
+        </w:numPr>
+        <w:spacing w:after="0"/>
+        <w:rPr>
+          <w:sz w:val="24"/>
+          <w:szCs w:val="24"/>
+        </w:rPr>
+      </w:pPr>
+      <w:r>
+        <w:rPr>
+          <w:sz w:val="24"/>
+          <w:szCs w:val="24"/>
+        </w:rPr>
+        <w:t xml:space="preserve">The </w:t>
+      </w:r>
+      <w:r>
+        <w:rPr>
+          <w:color w:val="FF0000"/>
+          <w:sz w:val="24"/>
+          <w:szCs w:val="24"/>
+        </w:rPr>
+        <w:t xml:space="preserve">universal selector (*) </w:t>
+      </w:r>
+      <w:r>
+        <w:rPr>
+          <w:sz w:val="24"/>
+          <w:szCs w:val="24"/>
+        </w:rPr>
+        <w:t xml:space="preserve">has </w:t>
+      </w:r>
+      <w:r>
+        <w:rPr>
+          <w:color w:val="FF0000"/>
+          <w:sz w:val="24"/>
+          <w:szCs w:val="24"/>
+        </w:rPr>
+        <w:t xml:space="preserve">no specificity </w:t>
+      </w:r>
+      <w:r>
+        <w:rPr>
+          <w:sz w:val="24"/>
+          <w:szCs w:val="24"/>
+        </w:rPr>
+        <w:t xml:space="preserve">value </w:t>
+      </w:r>
+      <w:r>
+        <w:rPr>
+          <w:color w:val="FF0000"/>
+          <w:sz w:val="24"/>
+          <w:szCs w:val="24"/>
+        </w:rPr>
+        <w:t>(0, 0, 0, 0)</w:t>
+      </w:r>
+    </w:p>
+    <w:p>
+      <w:pPr>
+        <w:pStyle w:val="ListParagraph"/>
+        <w:numPr>
+          <w:ilvl w:val="0"/>
+          <w:numId w:val="3"/>
+        </w:numPr>
+        <w:spacing w:after="0"/>
+        <w:rPr>
+          <w:sz w:val="24"/>
+          <w:szCs w:val="24"/>
+        </w:rPr>
+      </w:pPr>
+      <w:r>
+        <w:rPr>
+          <w:color w:val="FF0000"/>
+          <w:sz w:val="24"/>
+          <w:szCs w:val="24"/>
+        </w:rPr>
+        <w:t xml:space="preserve">Rely more </w:t>
+      </w:r>
+      <w:r>
+        <w:rPr>
+          <w:sz w:val="24"/>
+          <w:szCs w:val="24"/>
+        </w:rPr>
+        <w:t xml:space="preserve">on </w:t>
+      </w:r>
+      <w:r>
+        <w:rPr>
+          <w:color w:val="FF0000"/>
+          <w:sz w:val="24"/>
+          <w:szCs w:val="24"/>
+        </w:rPr>
+        <w:t xml:space="preserve">specificity </w:t>
+      </w:r>
+      <w:r>
+        <w:rPr>
+          <w:sz w:val="24"/>
+          <w:szCs w:val="24"/>
+        </w:rPr>
+        <w:t>than on the order of selectors</w:t>
+      </w:r>
+    </w:p>
+    <w:p>
+      <w:pPr>
+        <w:pStyle w:val="ListParagraph"/>
+        <w:numPr>
+          <w:ilvl w:val="0"/>
+          <w:numId w:val="3"/>
+        </w:numPr>
+        <w:spacing w:after="0"/>
+        <w:rPr>
+          <w:sz w:val="24"/>
+          <w:szCs w:val="24"/>
+        </w:rPr>
+      </w:pPr>
+      <w:r>
+        <w:rPr>
+          <w:color w:val="FF0000"/>
+          <w:sz w:val="24"/>
+          <w:szCs w:val="24"/>
+        </w:rPr>
+        <w:t>Rely on the order when using 3</w:t>
+      </w:r>
+      <w:r>
+        <w:rPr>
+          <w:color w:val="FF0000"/>
+          <w:sz w:val="24"/>
+          <w:szCs w:val="24"/>
+          <w:vertAlign w:val="superscript"/>
+        </w:rPr>
+        <w:t>rd</w:t>
+      </w:r>
+      <w:r>
+        <w:rPr>
+          <w:color w:val="FF0000"/>
+          <w:sz w:val="24"/>
+          <w:szCs w:val="24"/>
+        </w:rPr>
+        <w:t xml:space="preserve">-party stylesheets </w:t>
+      </w:r>
+      <w:r>
+        <w:rPr>
+          <w:sz w:val="24"/>
+          <w:szCs w:val="24"/>
+        </w:rPr>
+        <w:t>– always put your author stylesheet last</w:t>
+      </w:r>
+    </w:p>
+    <w:p>
+      <w:pPr>
+        <w:spacing w:after="0"/>
+        <w:rPr>
+          <w:sz w:val="24"/>
+          <w:szCs w:val="24"/>
+        </w:rPr>
+      </w:pPr>
+    </w:p>
+    <w:p>
+      <w:pPr>
+        <w:spacing w:after="0"/>
+        <w:rPr>
+          <w:sz w:val="24"/>
+          <w:szCs w:val="24"/>
+        </w:rPr>
+      </w:pPr>
+    </w:p>
+    <w:p>
+      <w:pPr>
+        <w:spacing w:after="0"/>
+        <w:rPr>
+          <w:sz w:val="24"/>
+          <w:szCs w:val="24"/>
+        </w:rPr>
+      </w:pPr>
+    </w:p>
+    <w:p>
+      <w:pPr>
+        <w:spacing w:after="0"/>
+        <w:rPr>
+          <w:sz w:val="24"/>
+          <w:szCs w:val="24"/>
+        </w:rPr>
+      </w:pPr>
+      <w:r>
+        <w:rPr>
+          <w:b/>
+          <w:bCs/>
+          <w:color w:val="FF0000"/>
+          <w:sz w:val="44"/>
+          <w:szCs w:val="44"/>
+        </w:rPr>
+        <w:t xml:space="preserve">CSS </w:t>
+      </w:r>
+      <w:r>
+        <w:rPr>
+          <w:b/>
+          <w:bCs/>
+          <w:sz w:val="44"/>
+          <w:szCs w:val="44"/>
+        </w:rPr>
+        <w:t>Value Processing</w:t>
+      </w:r>
+    </w:p>
+    <w:p>
+      <w:pPr>
+        <w:pStyle w:val="ListParagraph"/>
+        <w:numPr>
+          <w:ilvl w:val="0"/>
+          <w:numId w:val="4"/>
+        </w:numPr>
+        <w:spacing w:after="0"/>
+        <w:rPr>
+          <w:sz w:val="24"/>
+          <w:szCs w:val="24"/>
+        </w:rPr>
+      </w:pPr>
+      <w:r>
+        <w:rPr>
+          <w:sz w:val="24"/>
+          <w:szCs w:val="24"/>
+        </w:rPr>
+        <w:t xml:space="preserve">Each property has an </w:t>
+      </w:r>
+      <w:r>
+        <w:rPr>
+          <w:color w:val="FF0000"/>
+          <w:sz w:val="24"/>
+          <w:szCs w:val="24"/>
+        </w:rPr>
+        <w:t>initial value</w:t>
+      </w:r>
+      <w:r>
+        <w:rPr>
+          <w:sz w:val="24"/>
+          <w:szCs w:val="24"/>
+        </w:rPr>
+        <w:t xml:space="preserve">, used if </w:t>
+      </w:r>
+      <w:r>
+        <w:rPr>
+          <w:color w:val="FF0000"/>
+          <w:sz w:val="24"/>
+          <w:szCs w:val="24"/>
+        </w:rPr>
+        <w:t xml:space="preserve">nothing is declared </w:t>
+      </w:r>
+      <w:r>
+        <w:rPr>
+          <w:sz w:val="24"/>
+          <w:szCs w:val="24"/>
+        </w:rPr>
+        <w:t>(and if there is no inheritance)</w:t>
+      </w:r>
+    </w:p>
+    <w:p>
+      <w:pPr>
+        <w:pStyle w:val="ListParagraph"/>
+        <w:numPr>
+          <w:ilvl w:val="0"/>
+          <w:numId w:val="4"/>
+        </w:numPr>
+        <w:spacing w:after="0"/>
+        <w:rPr>
+          <w:sz w:val="24"/>
+          <w:szCs w:val="24"/>
+        </w:rPr>
+      </w:pPr>
+      <w:r>
+        <w:rPr>
+          <w:color w:val="FF0000"/>
+          <w:sz w:val="24"/>
+          <w:szCs w:val="24"/>
+        </w:rPr>
+        <w:t xml:space="preserve">Browsers </w:t>
+      </w:r>
+      <w:r>
+        <w:rPr>
+          <w:sz w:val="24"/>
+          <w:szCs w:val="24"/>
+        </w:rPr>
+        <w:t xml:space="preserve">specify a </w:t>
+      </w:r>
+      <w:r>
+        <w:rPr>
+          <w:color w:val="FF0000"/>
+          <w:sz w:val="24"/>
+          <w:szCs w:val="24"/>
+        </w:rPr>
+        <w:t xml:space="preserve">root font-size </w:t>
+      </w:r>
+      <w:r>
+        <w:rPr>
+          <w:sz w:val="24"/>
+          <w:szCs w:val="24"/>
+        </w:rPr>
+        <w:t xml:space="preserve">for each page (usually </w:t>
+      </w:r>
+      <w:r>
+        <w:rPr>
+          <w:color w:val="FF0000"/>
+          <w:sz w:val="24"/>
+          <w:szCs w:val="24"/>
+        </w:rPr>
+        <w:t>16px</w:t>
+      </w:r>
+      <w:r>
+        <w:rPr>
+          <w:sz w:val="24"/>
+          <w:szCs w:val="24"/>
+        </w:rPr>
+        <w:t>)</w:t>
+      </w:r>
+    </w:p>
+    <w:p>
+      <w:pPr>
+        <w:pStyle w:val="ListParagraph"/>
+        <w:numPr>
+          <w:ilvl w:val="0"/>
+          <w:numId w:val="4"/>
+        </w:numPr>
+        <w:spacing w:after="0"/>
+        <w:rPr>
+          <w:sz w:val="24"/>
+          <w:szCs w:val="24"/>
+        </w:rPr>
+      </w:pPr>
+      <w:r>
+        <w:rPr>
+          <w:color w:val="FF0000"/>
+          <w:sz w:val="24"/>
+          <w:szCs w:val="24"/>
+        </w:rPr>
+        <w:t xml:space="preserve">Percentages </w:t>
+      </w:r>
+      <w:r>
+        <w:rPr>
+          <w:sz w:val="24"/>
+          <w:szCs w:val="24"/>
+        </w:rPr>
+        <w:t xml:space="preserve">and </w:t>
+      </w:r>
+      <w:r>
+        <w:rPr>
+          <w:color w:val="FF0000"/>
+          <w:sz w:val="24"/>
+          <w:szCs w:val="24"/>
+        </w:rPr>
+        <w:t xml:space="preserve">relative </w:t>
+      </w:r>
+      <w:r>
+        <w:rPr>
+          <w:sz w:val="24"/>
+          <w:szCs w:val="24"/>
+        </w:rPr>
+        <w:t xml:space="preserve">values are always </w:t>
+      </w:r>
+      <w:r>
+        <w:rPr>
+          <w:color w:val="FF0000"/>
+          <w:sz w:val="24"/>
+          <w:szCs w:val="24"/>
+        </w:rPr>
+        <w:t>converted to pixels</w:t>
+      </w:r>
+    </w:p>
+    <w:p>
+      <w:pPr>
+        <w:pStyle w:val="ListParagraph"/>
+        <w:numPr>
+          <w:ilvl w:val="0"/>
+          <w:numId w:val="4"/>
+        </w:numPr>
+        <w:spacing w:after="0"/>
+        <w:rPr>
+          <w:sz w:val="24"/>
+          <w:szCs w:val="24"/>
+        </w:rPr>
+      </w:pPr>
+      <w:r>
+        <w:rPr>
+          <w:color w:val="FF0000"/>
+          <w:sz w:val="24"/>
+          <w:szCs w:val="24"/>
+        </w:rPr>
+        <w:t xml:space="preserve">Percentages </w:t>
+      </w:r>
+      <w:r>
+        <w:rPr>
+          <w:sz w:val="24"/>
+          <w:szCs w:val="24"/>
+        </w:rPr>
+        <w:t xml:space="preserve">are measured </w:t>
+      </w:r>
+      <w:r>
+        <w:rPr>
+          <w:color w:val="FF0000"/>
+          <w:sz w:val="24"/>
+          <w:szCs w:val="24"/>
+        </w:rPr>
+        <w:t xml:space="preserve">relative </w:t>
+      </w:r>
+      <w:r>
+        <w:rPr>
+          <w:sz w:val="24"/>
+          <w:szCs w:val="24"/>
+        </w:rPr>
+        <w:t xml:space="preserve">to their </w:t>
+      </w:r>
+      <w:r>
+        <w:rPr>
+          <w:color w:val="FF0000"/>
+          <w:sz w:val="24"/>
+          <w:szCs w:val="24"/>
+        </w:rPr>
+        <w:t>parent’s font-size</w:t>
+      </w:r>
+      <w:r>
+        <w:rPr>
+          <w:sz w:val="24"/>
+          <w:szCs w:val="24"/>
+        </w:rPr>
+        <w:t xml:space="preserve">, if used to specify </w:t>
+      </w:r>
+      <w:r>
+        <w:rPr>
+          <w:color w:val="FF0000"/>
+          <w:sz w:val="24"/>
+          <w:szCs w:val="24"/>
+        </w:rPr>
+        <w:t>font-size</w:t>
+      </w:r>
+    </w:p>
+    <w:p>
+      <w:pPr>
+        <w:pStyle w:val="ListParagraph"/>
+        <w:numPr>
+          <w:ilvl w:val="0"/>
+          <w:numId w:val="4"/>
+        </w:numPr>
+        <w:spacing w:after="0"/>
+        <w:rPr>
+          <w:sz w:val="24"/>
+          <w:szCs w:val="24"/>
+        </w:rPr>
+      </w:pPr>
+      <w:r>
+        <w:rPr>
+          <w:color w:val="FF0000"/>
+          <w:sz w:val="24"/>
+          <w:szCs w:val="24"/>
+        </w:rPr>
+        <w:t xml:space="preserve">Percentages </w:t>
+      </w:r>
+      <w:r>
+        <w:rPr>
+          <w:sz w:val="24"/>
+          <w:szCs w:val="24"/>
+        </w:rPr>
+        <w:t xml:space="preserve">are measure </w:t>
+      </w:r>
+      <w:r>
+        <w:rPr>
+          <w:color w:val="FF0000"/>
+          <w:sz w:val="24"/>
+          <w:szCs w:val="24"/>
+        </w:rPr>
+        <w:t xml:space="preserve">relative </w:t>
+      </w:r>
+      <w:r>
+        <w:rPr>
+          <w:sz w:val="24"/>
+          <w:szCs w:val="24"/>
+        </w:rPr>
+        <w:t xml:space="preserve">to their </w:t>
+      </w:r>
+      <w:r>
+        <w:rPr>
+          <w:color w:val="FF0000"/>
+          <w:sz w:val="24"/>
+          <w:szCs w:val="24"/>
+        </w:rPr>
+        <w:t>parent’s width</w:t>
+      </w:r>
+      <w:r>
+        <w:rPr>
+          <w:sz w:val="24"/>
+          <w:szCs w:val="24"/>
+        </w:rPr>
+        <w:t xml:space="preserve">, if used to specify </w:t>
+      </w:r>
+      <w:r>
+        <w:rPr>
+          <w:color w:val="FF0000"/>
+          <w:sz w:val="24"/>
+          <w:szCs w:val="24"/>
+        </w:rPr>
+        <w:t>lengths</w:t>
+      </w:r>
+    </w:p>
+    <w:p>
+      <w:pPr>
+        <w:pStyle w:val="ListParagraph"/>
+        <w:numPr>
+          <w:ilvl w:val="0"/>
+          <w:numId w:val="4"/>
+        </w:numPr>
+        <w:spacing w:after="0"/>
+        <w:rPr>
+          <w:sz w:val="24"/>
+          <w:szCs w:val="24"/>
+        </w:rPr>
+      </w:pPr>
+      <w:proofErr w:type="spellStart"/>
+      <w:r>
+        <w:rPr>
+          <w:color w:val="FF0000"/>
+          <w:sz w:val="24"/>
+          <w:szCs w:val="24"/>
+        </w:rPr>
+        <w:t>em</w:t>
+      </w:r>
+      <w:proofErr w:type="spellEnd"/>
+      <w:r>
+        <w:rPr>
+          <w:color w:val="FF0000"/>
+          <w:sz w:val="24"/>
+          <w:szCs w:val="24"/>
+        </w:rPr>
+        <w:t xml:space="preserve"> </w:t>
+      </w:r>
+      <w:proofErr w:type="gramStart"/>
+      <w:r>
+        <w:rPr>
+          <w:sz w:val="24"/>
+          <w:szCs w:val="24"/>
+        </w:rPr>
+        <w:t>are</w:t>
+      </w:r>
+      <w:proofErr w:type="gramEnd"/>
+      <w:r>
+        <w:rPr>
+          <w:sz w:val="24"/>
+          <w:szCs w:val="24"/>
+        </w:rPr>
+        <w:t xml:space="preserve"> measured </w:t>
+      </w:r>
+      <w:r>
+        <w:rPr>
+          <w:color w:val="FF0000"/>
+          <w:sz w:val="24"/>
+          <w:szCs w:val="24"/>
+        </w:rPr>
+        <w:t xml:space="preserve">relative </w:t>
+      </w:r>
+      <w:r>
+        <w:rPr>
+          <w:sz w:val="24"/>
+          <w:szCs w:val="24"/>
+        </w:rPr>
+        <w:t xml:space="preserve">to their </w:t>
+      </w:r>
+      <w:r>
+        <w:rPr>
+          <w:color w:val="FF0000"/>
+          <w:sz w:val="24"/>
+          <w:szCs w:val="24"/>
+        </w:rPr>
+        <w:t>parent font-size</w:t>
+      </w:r>
+      <w:r>
+        <w:rPr>
+          <w:sz w:val="24"/>
+          <w:szCs w:val="24"/>
+        </w:rPr>
+        <w:t xml:space="preserve">, if used to specify </w:t>
+      </w:r>
+      <w:r>
+        <w:rPr>
+          <w:color w:val="FF0000"/>
+          <w:sz w:val="24"/>
+          <w:szCs w:val="24"/>
+        </w:rPr>
+        <w:t>font-size</w:t>
+      </w:r>
+    </w:p>
+    <w:p>
+      <w:pPr>
+        <w:pStyle w:val="ListParagraph"/>
+        <w:numPr>
+          <w:ilvl w:val="0"/>
+          <w:numId w:val="4"/>
+        </w:numPr>
+        <w:spacing w:after="0"/>
+        <w:rPr>
+          <w:sz w:val="24"/>
+          <w:szCs w:val="24"/>
+        </w:rPr>
+      </w:pPr>
+      <w:proofErr w:type="spellStart"/>
+      <w:r>
+        <w:rPr>
+          <w:color w:val="FF0000"/>
+          <w:sz w:val="24"/>
+          <w:szCs w:val="24"/>
+        </w:rPr>
+        <w:t>em</w:t>
+      </w:r>
+      <w:proofErr w:type="spellEnd"/>
+      <w:r>
+        <w:rPr>
+          <w:color w:val="FF0000"/>
+          <w:sz w:val="24"/>
+          <w:szCs w:val="24"/>
+        </w:rPr>
+        <w:t xml:space="preserve"> </w:t>
+      </w:r>
+      <w:proofErr w:type="gramStart"/>
+      <w:r>
+        <w:rPr>
+          <w:sz w:val="24"/>
+          <w:szCs w:val="24"/>
+        </w:rPr>
+        <w:t>are</w:t>
+      </w:r>
+      <w:proofErr w:type="gramEnd"/>
+      <w:r>
+        <w:rPr>
+          <w:sz w:val="24"/>
+          <w:szCs w:val="24"/>
+        </w:rPr>
+        <w:t xml:space="preserve"> measure </w:t>
+      </w:r>
+      <w:r>
+        <w:rPr>
+          <w:color w:val="FF0000"/>
+          <w:sz w:val="24"/>
+          <w:szCs w:val="24"/>
+        </w:rPr>
+        <w:t xml:space="preserve">relative </w:t>
+      </w:r>
+      <w:r>
+        <w:rPr>
+          <w:sz w:val="24"/>
+          <w:szCs w:val="24"/>
+        </w:rPr>
+        <w:t xml:space="preserve">to the </w:t>
+      </w:r>
+      <w:r>
+        <w:rPr>
+          <w:color w:val="FF0000"/>
+          <w:sz w:val="24"/>
+          <w:szCs w:val="24"/>
+        </w:rPr>
+        <w:t>current font-size</w:t>
+      </w:r>
+      <w:r>
+        <w:rPr>
+          <w:sz w:val="24"/>
+          <w:szCs w:val="24"/>
+        </w:rPr>
+        <w:t xml:space="preserve">, if used to specify </w:t>
+      </w:r>
+      <w:r>
+        <w:rPr>
+          <w:color w:val="FF0000"/>
+          <w:sz w:val="24"/>
+          <w:szCs w:val="24"/>
+        </w:rPr>
+        <w:t>lengths</w:t>
+      </w:r>
+    </w:p>
+    <w:p>
+      <w:pPr>
+        <w:pStyle w:val="ListParagraph"/>
+        <w:numPr>
+          <w:ilvl w:val="0"/>
+          <w:numId w:val="4"/>
+        </w:numPr>
+        <w:spacing w:after="0"/>
+        <w:rPr>
+          <w:sz w:val="24"/>
+          <w:szCs w:val="24"/>
+        </w:rPr>
+      </w:pPr>
+      <w:r>
+        <w:rPr>
+          <w:color w:val="FF0000"/>
+          <w:sz w:val="24"/>
+          <w:szCs w:val="24"/>
+        </w:rPr>
+        <w:t xml:space="preserve">rem </w:t>
+      </w:r>
+      <w:proofErr w:type="gramStart"/>
+      <w:r>
+        <w:rPr>
+          <w:sz w:val="24"/>
+          <w:szCs w:val="24"/>
+        </w:rPr>
+        <w:t>are</w:t>
+      </w:r>
+      <w:proofErr w:type="gramEnd"/>
+      <w:r>
+        <w:rPr>
+          <w:sz w:val="24"/>
+          <w:szCs w:val="24"/>
+        </w:rPr>
+        <w:t xml:space="preserve"> always measured </w:t>
+      </w:r>
+      <w:r>
+        <w:rPr>
+          <w:color w:val="FF0000"/>
+          <w:sz w:val="24"/>
+          <w:szCs w:val="24"/>
+        </w:rPr>
+        <w:t xml:space="preserve">relative </w:t>
+      </w:r>
+      <w:r>
+        <w:rPr>
+          <w:sz w:val="24"/>
+          <w:szCs w:val="24"/>
+        </w:rPr>
+        <w:t xml:space="preserve">to the </w:t>
+      </w:r>
+      <w:r>
+        <w:rPr>
+          <w:color w:val="FF0000"/>
+          <w:sz w:val="24"/>
+          <w:szCs w:val="24"/>
+        </w:rPr>
+        <w:t>document’s root font-size</w:t>
+      </w:r>
+    </w:p>
+    <w:p>
+      <w:pPr>
+        <w:pStyle w:val="ListParagraph"/>
+        <w:numPr>
+          <w:ilvl w:val="0"/>
+          <w:numId w:val="4"/>
+        </w:numPr>
+        <w:spacing w:after="0"/>
+        <w:rPr>
+          <w:sz w:val="24"/>
+          <w:szCs w:val="24"/>
+        </w:rPr>
+      </w:pPr>
+      <w:proofErr w:type="spellStart"/>
+      <w:r>
+        <w:rPr>
+          <w:color w:val="FF0000"/>
+          <w:sz w:val="24"/>
+          <w:szCs w:val="24"/>
+        </w:rPr>
+        <w:t>vh</w:t>
+      </w:r>
+      <w:proofErr w:type="spellEnd"/>
+      <w:r>
+        <w:rPr>
+          <w:color w:val="FF0000"/>
+          <w:sz w:val="24"/>
+          <w:szCs w:val="24"/>
+        </w:rPr>
+        <w:t xml:space="preserve"> </w:t>
+      </w:r>
+      <w:r>
+        <w:rPr>
+          <w:sz w:val="24"/>
+          <w:szCs w:val="24"/>
+        </w:rPr>
+        <w:t xml:space="preserve">and </w:t>
+      </w:r>
+      <w:proofErr w:type="spellStart"/>
+      <w:r>
+        <w:rPr>
+          <w:color w:val="FF0000"/>
+          <w:sz w:val="24"/>
+          <w:szCs w:val="24"/>
+        </w:rPr>
+        <w:t>vw</w:t>
+      </w:r>
+      <w:proofErr w:type="spellEnd"/>
+      <w:r>
+        <w:rPr>
+          <w:color w:val="FF0000"/>
+          <w:sz w:val="24"/>
+          <w:szCs w:val="24"/>
+        </w:rPr>
+        <w:t xml:space="preserve"> </w:t>
+      </w:r>
+      <w:r>
+        <w:rPr>
+          <w:sz w:val="24"/>
+          <w:szCs w:val="24"/>
+        </w:rPr>
+        <w:t xml:space="preserve">are simply </w:t>
+      </w:r>
+      <w:r>
+        <w:rPr>
+          <w:color w:val="FF0000"/>
+          <w:sz w:val="24"/>
+          <w:szCs w:val="24"/>
+        </w:rPr>
+        <w:t xml:space="preserve">percentage </w:t>
+      </w:r>
+      <w:r>
+        <w:rPr>
+          <w:sz w:val="24"/>
+          <w:szCs w:val="24"/>
+        </w:rPr>
+        <w:t>measurements of the viewport’s height and width</w:t>
+      </w:r>
+    </w:p>
+    <w:p>
+      <w:pPr>
+        <w:spacing w:after="0"/>
+        <w:rPr>
+          <w:sz w:val="24"/>
+          <w:szCs w:val="24"/>
+        </w:rPr>
+      </w:pPr>
+    </w:p>
+    <w:p>
+      <w:pPr>
+        <w:spacing w:after="0"/>
+        <w:rPr>
+          <w:sz w:val="24"/>
+          <w:szCs w:val="24"/>
+        </w:rPr>
+      </w:pPr>
+    </w:p>
+    <w:p>
+      <w:pPr>
+        <w:spacing w:after="0"/>
+        <w:rPr>
+          <w:sz w:val="24"/>
+          <w:szCs w:val="24"/>
+        </w:rPr>
+      </w:pPr>
+    </w:p>
+    <w:p>
+      <w:pPr>
+        <w:spacing w:after="0"/>
+        <w:rPr>
+          <w:sz w:val="24"/>
+          <w:szCs w:val="24"/>
+        </w:rPr>
+      </w:pPr>
+      <w:r>
+        <w:rPr>
+          <w:b/>
+          <w:bCs/>
+          <w:color w:val="FF0000"/>
+          <w:sz w:val="44"/>
+          <w:szCs w:val="44"/>
+        </w:rPr>
+        <w:t>Inheritance</w:t>
+      </w:r>
+    </w:p>
+    <w:p>
+      <w:pPr>
+        <w:pStyle w:val="ListParagraph"/>
+        <w:numPr>
+          <w:ilvl w:val="0"/>
+          <w:numId w:val="5"/>
+        </w:numPr>
+        <w:spacing w:after="0"/>
+        <w:rPr>
+          <w:sz w:val="24"/>
+          <w:szCs w:val="24"/>
+        </w:rPr>
+      </w:pPr>
+      <w:r>
+        <w:rPr>
+          <w:color w:val="FF0000"/>
+          <w:sz w:val="24"/>
+          <w:szCs w:val="24"/>
+        </w:rPr>
+        <w:t xml:space="preserve">Inheritance </w:t>
+      </w:r>
+      <w:r>
+        <w:rPr>
+          <w:sz w:val="24"/>
+          <w:szCs w:val="24"/>
+        </w:rPr>
+        <w:t xml:space="preserve">passes the values for some specific properties from parents to children – </w:t>
+      </w:r>
+      <w:r>
+        <w:rPr>
+          <w:color w:val="FF0000"/>
+          <w:sz w:val="24"/>
+          <w:szCs w:val="24"/>
+        </w:rPr>
+        <w:t>more maintainable code</w:t>
+      </w:r>
+    </w:p>
+    <w:p>
+      <w:pPr>
+        <w:pStyle w:val="ListParagraph"/>
+        <w:numPr>
+          <w:ilvl w:val="0"/>
+          <w:numId w:val="5"/>
+        </w:numPr>
+        <w:spacing w:after="0"/>
+        <w:rPr>
+          <w:sz w:val="24"/>
+          <w:szCs w:val="24"/>
+        </w:rPr>
+      </w:pPr>
+      <w:r>
+        <w:rPr>
+          <w:sz w:val="24"/>
+          <w:szCs w:val="24"/>
+        </w:rPr>
+        <w:t xml:space="preserve">Properties related to </w:t>
+      </w:r>
+      <w:r>
+        <w:rPr>
+          <w:color w:val="FF0000"/>
+          <w:sz w:val="24"/>
+          <w:szCs w:val="24"/>
+        </w:rPr>
+        <w:t>TEXT ARE INHERITED</w:t>
+      </w:r>
+      <w:r>
+        <w:rPr>
+          <w:sz w:val="24"/>
+          <w:szCs w:val="24"/>
+        </w:rPr>
+        <w:t xml:space="preserve">: font-family, font-size, color, </w:t>
+      </w:r>
+      <w:proofErr w:type="spellStart"/>
+      <w:r>
+        <w:rPr>
+          <w:sz w:val="24"/>
+          <w:szCs w:val="24"/>
+        </w:rPr>
+        <w:t>etc</w:t>
+      </w:r>
+      <w:proofErr w:type="spellEnd"/>
+      <w:r>
+        <w:rPr>
+          <w:sz w:val="24"/>
+          <w:szCs w:val="24"/>
+        </w:rPr>
+        <w:t>…</w:t>
+      </w:r>
+    </w:p>
+    <w:p>
+      <w:pPr>
+        <w:pStyle w:val="ListParagraph"/>
+        <w:numPr>
+          <w:ilvl w:val="0"/>
+          <w:numId w:val="5"/>
+        </w:numPr>
+        <w:spacing w:after="0"/>
+        <w:rPr>
+          <w:sz w:val="24"/>
+          <w:szCs w:val="24"/>
+        </w:rPr>
+      </w:pPr>
+      <w:r>
+        <w:rPr>
+          <w:sz w:val="24"/>
+          <w:szCs w:val="24"/>
+        </w:rPr>
+        <w:t xml:space="preserve">Properties related to </w:t>
+      </w:r>
+      <w:r>
+        <w:rPr>
+          <w:color w:val="FF0000"/>
+          <w:sz w:val="24"/>
+          <w:szCs w:val="24"/>
+        </w:rPr>
+        <w:t xml:space="preserve">padding </w:t>
+      </w:r>
+      <w:r>
+        <w:rPr>
+          <w:sz w:val="24"/>
+          <w:szCs w:val="24"/>
+        </w:rPr>
+        <w:t xml:space="preserve">or </w:t>
+      </w:r>
+      <w:r>
+        <w:rPr>
+          <w:color w:val="FF0000"/>
+          <w:sz w:val="24"/>
+          <w:szCs w:val="24"/>
+        </w:rPr>
+        <w:t>margins ARE NOT INHERITED</w:t>
+      </w:r>
+    </w:p>
+    <w:p>
+      <w:pPr>
+        <w:pStyle w:val="ListParagraph"/>
+        <w:numPr>
+          <w:ilvl w:val="0"/>
+          <w:numId w:val="5"/>
+        </w:numPr>
+        <w:spacing w:after="0"/>
+        <w:rPr>
+          <w:sz w:val="24"/>
+          <w:szCs w:val="24"/>
+        </w:rPr>
+      </w:pPr>
+      <w:r>
+        <w:rPr>
+          <w:sz w:val="24"/>
+          <w:szCs w:val="24"/>
+        </w:rPr>
+        <w:t xml:space="preserve">The </w:t>
+      </w:r>
+      <w:r>
+        <w:rPr>
+          <w:color w:val="FF0000"/>
+          <w:sz w:val="24"/>
+          <w:szCs w:val="24"/>
+        </w:rPr>
+        <w:t xml:space="preserve">computed value </w:t>
+      </w:r>
+      <w:r>
+        <w:rPr>
+          <w:sz w:val="24"/>
+          <w:szCs w:val="24"/>
+        </w:rPr>
+        <w:t xml:space="preserve">of a property is what gets </w:t>
+      </w:r>
+      <w:r>
+        <w:rPr>
+          <w:color w:val="FF0000"/>
+          <w:sz w:val="24"/>
+          <w:szCs w:val="24"/>
+        </w:rPr>
+        <w:t>inherited</w:t>
+      </w:r>
+      <w:r>
+        <w:rPr>
+          <w:sz w:val="24"/>
+          <w:szCs w:val="24"/>
+        </w:rPr>
+        <w:t>, not the declared value</w:t>
+      </w:r>
+    </w:p>
+    <w:p>
+      <w:pPr>
+        <w:pStyle w:val="ListParagraph"/>
+        <w:numPr>
+          <w:ilvl w:val="0"/>
+          <w:numId w:val="5"/>
+        </w:numPr>
+        <w:spacing w:after="0"/>
+        <w:rPr>
+          <w:sz w:val="24"/>
+          <w:szCs w:val="24"/>
+        </w:rPr>
+      </w:pPr>
+      <w:r>
+        <w:rPr>
+          <w:sz w:val="24"/>
+          <w:szCs w:val="24"/>
+        </w:rPr>
+        <w:t>Inheritance of a property only works if no one declares a value for that property</w:t>
+      </w:r>
+    </w:p>
+    <w:p>
+      <w:pPr>
+        <w:pStyle w:val="ListParagraph"/>
+        <w:numPr>
+          <w:ilvl w:val="0"/>
+          <w:numId w:val="5"/>
+        </w:numPr>
+        <w:spacing w:after="0"/>
+        <w:rPr>
+          <w:sz w:val="24"/>
+          <w:szCs w:val="24"/>
+        </w:rPr>
+      </w:pPr>
+      <w:r>
+        <w:rPr>
+          <w:sz w:val="24"/>
+          <w:szCs w:val="24"/>
+        </w:rPr>
+        <w:t xml:space="preserve">The </w:t>
+      </w:r>
+      <w:r>
+        <w:rPr>
+          <w:color w:val="FF0000"/>
+          <w:sz w:val="24"/>
+          <w:szCs w:val="24"/>
+        </w:rPr>
+        <w:t xml:space="preserve">inherit </w:t>
+      </w:r>
+      <w:r>
+        <w:rPr>
+          <w:sz w:val="24"/>
+          <w:szCs w:val="24"/>
+        </w:rPr>
+        <w:t xml:space="preserve">keyword </w:t>
+      </w:r>
+      <w:r>
+        <w:rPr>
+          <w:color w:val="FF0000"/>
+          <w:sz w:val="24"/>
+          <w:szCs w:val="24"/>
+        </w:rPr>
+        <w:t xml:space="preserve">forces inheritance </w:t>
+      </w:r>
+      <w:r>
+        <w:rPr>
+          <w:sz w:val="24"/>
+          <w:szCs w:val="24"/>
+        </w:rPr>
+        <w:t>on a certain property</w:t>
+      </w:r>
+    </w:p>
+    <w:p>
+      <w:pPr>
+        <w:pStyle w:val="ListParagraph"/>
+        <w:numPr>
+          <w:ilvl w:val="0"/>
+          <w:numId w:val="5"/>
+        </w:numPr>
+        <w:spacing w:after="0"/>
+        <w:rPr>
+          <w:sz w:val="24"/>
+          <w:szCs w:val="24"/>
+        </w:rPr>
+      </w:pPr>
+      <w:r>
+        <w:rPr>
+          <w:sz w:val="24"/>
+          <w:szCs w:val="24"/>
+        </w:rPr>
+        <w:t xml:space="preserve">The </w:t>
+      </w:r>
+      <w:r>
+        <w:rPr>
+          <w:color w:val="FF0000"/>
+          <w:sz w:val="24"/>
+          <w:szCs w:val="24"/>
+        </w:rPr>
+        <w:t xml:space="preserve">initial </w:t>
+      </w:r>
+      <w:r>
+        <w:rPr>
+          <w:sz w:val="24"/>
+          <w:szCs w:val="24"/>
+        </w:rPr>
+        <w:t xml:space="preserve">keyword </w:t>
+      </w:r>
+      <w:r>
+        <w:rPr>
+          <w:color w:val="FF0000"/>
+          <w:sz w:val="24"/>
+          <w:szCs w:val="24"/>
+        </w:rPr>
+        <w:t xml:space="preserve">resets </w:t>
+      </w:r>
+      <w:r>
+        <w:rPr>
+          <w:sz w:val="24"/>
+          <w:szCs w:val="24"/>
+        </w:rPr>
+        <w:t xml:space="preserve">a </w:t>
+      </w:r>
+      <w:r>
+        <w:rPr>
+          <w:color w:val="FF0000"/>
+          <w:sz w:val="24"/>
+          <w:szCs w:val="24"/>
+        </w:rPr>
+        <w:t xml:space="preserve">property </w:t>
+      </w:r>
+      <w:r>
+        <w:rPr>
+          <w:sz w:val="24"/>
+          <w:szCs w:val="24"/>
+        </w:rPr>
+        <w:t xml:space="preserve">to its </w:t>
+      </w:r>
+      <w:r>
+        <w:rPr>
+          <w:color w:val="FF0000"/>
+          <w:sz w:val="24"/>
+          <w:szCs w:val="24"/>
+        </w:rPr>
+        <w:t>initial value</w:t>
+      </w:r>
     </w:p>
     <w:p>
       <w:pPr>
@@ -1162,6 +4454,537 @@
     </w:sectPr>
   </w:body>
 </w:document>
+</file>
+
+<file path=word/numbering.xml><?xml version="1.0" encoding="utf-8"?>
+<w:numbering xmlns:wpc="http://schemas.microsoft.com/office/word/2010/wordprocessingCanvas" xmlns:cx="http://schemas.microsoft.com/office/drawing/2014/chartex" xmlns:cx1="http://schemas.microsoft.com/office/drawing/2015/9/8/chartex" xmlns:cx2="http://schemas.microsoft.com/office/drawing/2015/10/21/chartex" xmlns:cx3="http://schemas.microsoft.com/office/drawing/2016/5/9/chartex" xmlns:cx4="http://schemas.microsoft.com/office/drawing/2016/5/10/chartex" xmlns:cx5="http://schemas.microsoft.com/office/drawing/2016/5/11/chartex" xmlns:cx6="http://schemas.microsoft.com/office/drawing/2016/5/12/chartex" xmlns:cx7="http://schemas.microsoft.com/office/drawing/2016/5/13/chartex" xmlns:cx8="http://schemas.microsoft.com/office/drawing/2016/5/14/chartex" xmlns:mc="http://schemas.openxmlformats.org/markup-compatibility/2006" xmlns:aink="http://schemas.microsoft.com/office/drawing/2016/ink" xmlns:am3d="http://schemas.microsoft.com/office/drawing/2017/model3d" xmlns:o="urn:schemas-microsoft-com:office:office" xmlns:oel="http://schemas.microsoft.com/office/2019/extlst" xmlns:r="http://schemas.openxmlformats.org/officeDocument/2006/relationships" xmlns:m="http://schemas.openxmlformats.org/officeDocument/2006/math" xmlns:v="urn:schemas-microsoft-com:vml" xmlns:wp14="http://schemas.microsoft.com/office/word/2010/wordprocessingDrawing" xmlns:wp="http://schemas.openxmlformats.org/drawingml/2006/wordprocessingDrawing" xmlns:w10="urn:schemas-microsoft-com:office:word" xmlns:w="http://schemas.openxmlformats.org/wordprocessingml/2006/main" xmlns:w14="http://schemas.microsoft.com/office/word/2010/wordml" xmlns:w15="http://schemas.microsoft.com/office/word/2012/wordml" xmlns:w16cex="http://schemas.microsoft.com/office/word/2018/wordml/cex" xmlns:w16cid="http://schemas.microsoft.com/office/word/2016/wordml/cid" xmlns:w16="http://schemas.microsoft.com/office/word/2018/wordml" xmlns:w16sdtdh="http://schemas.microsoft.com/office/word/2020/wordml/sdtdatahash" xmlns:w16se="http://schemas.microsoft.com/office/word/2015/wordml/symex" xmlns:wpg="http://schemas.microsoft.com/office/word/2010/wordprocessingGroup" xmlns:wpi="http://schemas.microsoft.com/office/word/2010/wordprocessingInk" xmlns:wne="http://schemas.microsoft.com/office/word/2006/wordml" xmlns:wps="http://schemas.microsoft.com/office/word/2010/wordprocessingShape" mc:Ignorable="w14 w15 w16se w16cid w16 w16cex w16sdtdh wp14">
+  <w:abstractNum w:abstractNumId="0" w15:restartNumberingAfterBreak="0">
+    <w:nsid w:val="2E215717"/>
+    <w:multiLevelType w:val="hybridMultilevel"/>
+    <w:tmpl w:val="8D8814E2"/>
+    <w:lvl w:ilvl="0" w:tplc="04090001">
+      <w:start w:val="1"/>
+      <w:numFmt w:val="bullet"/>
+      <w:lvlText w:val=""/>
+      <w:lvlJc w:val="left"/>
+      <w:pPr>
+        <w:ind w:left="720" w:hanging="360"/>
+      </w:pPr>
+      <w:rPr>
+        <w:rFonts w:ascii="Symbol" w:hAnsi="Symbol" w:hint="default"/>
+      </w:rPr>
+    </w:lvl>
+    <w:lvl w:ilvl="1" w:tplc="04090003" w:tentative="1">
+      <w:start w:val="1"/>
+      <w:numFmt w:val="bullet"/>
+      <w:lvlText w:val="o"/>
+      <w:lvlJc w:val="left"/>
+      <w:pPr>
+        <w:ind w:left="1440" w:hanging="360"/>
+      </w:pPr>
+      <w:rPr>
+        <w:rFonts w:ascii="Courier New" w:hAnsi="Courier New" w:cs="Courier New" w:hint="default"/>
+      </w:rPr>
+    </w:lvl>
+    <w:lvl w:ilvl="2" w:tplc="04090005" w:tentative="1">
+      <w:start w:val="1"/>
+      <w:numFmt w:val="bullet"/>
+      <w:lvlText w:val=""/>
+      <w:lvlJc w:val="left"/>
+      <w:pPr>
+        <w:ind w:left="2160" w:hanging="360"/>
+      </w:pPr>
+      <w:rPr>
+        <w:rFonts w:ascii="Wingdings" w:hAnsi="Wingdings" w:hint="default"/>
+      </w:rPr>
+    </w:lvl>
+    <w:lvl w:ilvl="3" w:tplc="04090001" w:tentative="1">
+      <w:start w:val="1"/>
+      <w:numFmt w:val="bullet"/>
+      <w:lvlText w:val=""/>
+      <w:lvlJc w:val="left"/>
+      <w:pPr>
+        <w:ind w:left="2880" w:hanging="360"/>
+      </w:pPr>
+      <w:rPr>
+        <w:rFonts w:ascii="Symbol" w:hAnsi="Symbol" w:hint="default"/>
+      </w:rPr>
+    </w:lvl>
+    <w:lvl w:ilvl="4" w:tplc="04090003" w:tentative="1">
+      <w:start w:val="1"/>
+      <w:numFmt w:val="bullet"/>
+      <w:lvlText w:val="o"/>
+      <w:lvlJc w:val="left"/>
+      <w:pPr>
+        <w:ind w:left="3600" w:hanging="360"/>
+      </w:pPr>
+      <w:rPr>
+        <w:rFonts w:ascii="Courier New" w:hAnsi="Courier New" w:cs="Courier New" w:hint="default"/>
+      </w:rPr>
+    </w:lvl>
+    <w:lvl w:ilvl="5" w:tplc="04090005" w:tentative="1">
+      <w:start w:val="1"/>
+      <w:numFmt w:val="bullet"/>
+      <w:lvlText w:val=""/>
+      <w:lvlJc w:val="left"/>
+      <w:pPr>
+        <w:ind w:left="4320" w:hanging="360"/>
+      </w:pPr>
+      <w:rPr>
+        <w:rFonts w:ascii="Wingdings" w:hAnsi="Wingdings" w:hint="default"/>
+      </w:rPr>
+    </w:lvl>
+    <w:lvl w:ilvl="6" w:tplc="04090001" w:tentative="1">
+      <w:start w:val="1"/>
+      <w:numFmt w:val="bullet"/>
+      <w:lvlText w:val=""/>
+      <w:lvlJc w:val="left"/>
+      <w:pPr>
+        <w:ind w:left="5040" w:hanging="360"/>
+      </w:pPr>
+      <w:rPr>
+        <w:rFonts w:ascii="Symbol" w:hAnsi="Symbol" w:hint="default"/>
+      </w:rPr>
+    </w:lvl>
+    <w:lvl w:ilvl="7" w:tplc="04090003" w:tentative="1">
+      <w:start w:val="1"/>
+      <w:numFmt w:val="bullet"/>
+      <w:lvlText w:val="o"/>
+      <w:lvlJc w:val="left"/>
+      <w:pPr>
+        <w:ind w:left="5760" w:hanging="360"/>
+      </w:pPr>
+      <w:rPr>
+        <w:rFonts w:ascii="Courier New" w:hAnsi="Courier New" w:cs="Courier New" w:hint="default"/>
+      </w:rPr>
+    </w:lvl>
+    <w:lvl w:ilvl="8" w:tplc="04090005" w:tentative="1">
+      <w:start w:val="1"/>
+      <w:numFmt w:val="bullet"/>
+      <w:lvlText w:val=""/>
+      <w:lvlJc w:val="left"/>
+      <w:pPr>
+        <w:ind w:left="6480" w:hanging="360"/>
+      </w:pPr>
+      <w:rPr>
+        <w:rFonts w:ascii="Wingdings" w:hAnsi="Wingdings" w:hint="default"/>
+      </w:rPr>
+    </w:lvl>
+  </w:abstractNum>
+  <w:abstractNum w:abstractNumId="1" w15:restartNumberingAfterBreak="0">
+    <w:nsid w:val="35041C10"/>
+    <w:multiLevelType w:val="hybridMultilevel"/>
+    <w:tmpl w:val="A82C4348"/>
+    <w:lvl w:ilvl="0" w:tplc="0409000F">
+      <w:start w:val="1"/>
+      <w:numFmt w:val="decimal"/>
+      <w:lvlText w:val="%1."/>
+      <w:lvlJc w:val="left"/>
+      <w:pPr>
+        <w:ind w:left="720" w:hanging="360"/>
+      </w:pPr>
+    </w:lvl>
+    <w:lvl w:ilvl="1" w:tplc="04090019" w:tentative="1">
+      <w:start w:val="1"/>
+      <w:numFmt w:val="lowerLetter"/>
+      <w:lvlText w:val="%2."/>
+      <w:lvlJc w:val="left"/>
+      <w:pPr>
+        <w:ind w:left="1440" w:hanging="360"/>
+      </w:pPr>
+    </w:lvl>
+    <w:lvl w:ilvl="2" w:tplc="0409001B" w:tentative="1">
+      <w:start w:val="1"/>
+      <w:numFmt w:val="lowerRoman"/>
+      <w:lvlText w:val="%3."/>
+      <w:lvlJc w:val="right"/>
+      <w:pPr>
+        <w:ind w:left="2160" w:hanging="180"/>
+      </w:pPr>
+    </w:lvl>
+    <w:lvl w:ilvl="3" w:tplc="0409000F" w:tentative="1">
+      <w:start w:val="1"/>
+      <w:numFmt w:val="decimal"/>
+      <w:lvlText w:val="%4."/>
+      <w:lvlJc w:val="left"/>
+      <w:pPr>
+        <w:ind w:left="2880" w:hanging="360"/>
+      </w:pPr>
+    </w:lvl>
+    <w:lvl w:ilvl="4" w:tplc="04090019" w:tentative="1">
+      <w:start w:val="1"/>
+      <w:numFmt w:val="lowerLetter"/>
+      <w:lvlText w:val="%5."/>
+      <w:lvlJc w:val="left"/>
+      <w:pPr>
+        <w:ind w:left="3600" w:hanging="360"/>
+      </w:pPr>
+    </w:lvl>
+    <w:lvl w:ilvl="5" w:tplc="0409001B" w:tentative="1">
+      <w:start w:val="1"/>
+      <w:numFmt w:val="lowerRoman"/>
+      <w:lvlText w:val="%6."/>
+      <w:lvlJc w:val="right"/>
+      <w:pPr>
+        <w:ind w:left="4320" w:hanging="180"/>
+      </w:pPr>
+    </w:lvl>
+    <w:lvl w:ilvl="6" w:tplc="0409000F" w:tentative="1">
+      <w:start w:val="1"/>
+      <w:numFmt w:val="decimal"/>
+      <w:lvlText w:val="%7."/>
+      <w:lvlJc w:val="left"/>
+      <w:pPr>
+        <w:ind w:left="5040" w:hanging="360"/>
+      </w:pPr>
+    </w:lvl>
+    <w:lvl w:ilvl="7" w:tplc="04090019" w:tentative="1">
+      <w:start w:val="1"/>
+      <w:numFmt w:val="lowerLetter"/>
+      <w:lvlText w:val="%8."/>
+      <w:lvlJc w:val="left"/>
+      <w:pPr>
+        <w:ind w:left="5760" w:hanging="360"/>
+      </w:pPr>
+    </w:lvl>
+    <w:lvl w:ilvl="8" w:tplc="0409001B" w:tentative="1">
+      <w:start w:val="1"/>
+      <w:numFmt w:val="lowerRoman"/>
+      <w:lvlText w:val="%9."/>
+      <w:lvlJc w:val="right"/>
+      <w:pPr>
+        <w:ind w:left="6480" w:hanging="180"/>
+      </w:pPr>
+    </w:lvl>
+  </w:abstractNum>
+  <w:abstractNum w:abstractNumId="2" w15:restartNumberingAfterBreak="0">
+    <w:nsid w:val="424E6E08"/>
+    <w:multiLevelType w:val="hybridMultilevel"/>
+    <w:tmpl w:val="07886674"/>
+    <w:lvl w:ilvl="0" w:tplc="04090001">
+      <w:start w:val="1"/>
+      <w:numFmt w:val="bullet"/>
+      <w:lvlText w:val=""/>
+      <w:lvlJc w:val="left"/>
+      <w:pPr>
+        <w:ind w:left="720" w:hanging="360"/>
+      </w:pPr>
+      <w:rPr>
+        <w:rFonts w:ascii="Symbol" w:hAnsi="Symbol" w:hint="default"/>
+      </w:rPr>
+    </w:lvl>
+    <w:lvl w:ilvl="1" w:tplc="04090003" w:tentative="1">
+      <w:start w:val="1"/>
+      <w:numFmt w:val="bullet"/>
+      <w:lvlText w:val="o"/>
+      <w:lvlJc w:val="left"/>
+      <w:pPr>
+        <w:ind w:left="1440" w:hanging="360"/>
+      </w:pPr>
+      <w:rPr>
+        <w:rFonts w:ascii="Courier New" w:hAnsi="Courier New" w:cs="Courier New" w:hint="default"/>
+      </w:rPr>
+    </w:lvl>
+    <w:lvl w:ilvl="2" w:tplc="04090005" w:tentative="1">
+      <w:start w:val="1"/>
+      <w:numFmt w:val="bullet"/>
+      <w:lvlText w:val=""/>
+      <w:lvlJc w:val="left"/>
+      <w:pPr>
+        <w:ind w:left="2160" w:hanging="360"/>
+      </w:pPr>
+      <w:rPr>
+        <w:rFonts w:ascii="Wingdings" w:hAnsi="Wingdings" w:hint="default"/>
+      </w:rPr>
+    </w:lvl>
+    <w:lvl w:ilvl="3" w:tplc="04090001" w:tentative="1">
+      <w:start w:val="1"/>
+      <w:numFmt w:val="bullet"/>
+      <w:lvlText w:val=""/>
+      <w:lvlJc w:val="left"/>
+      <w:pPr>
+        <w:ind w:left="2880" w:hanging="360"/>
+      </w:pPr>
+      <w:rPr>
+        <w:rFonts w:ascii="Symbol" w:hAnsi="Symbol" w:hint="default"/>
+      </w:rPr>
+    </w:lvl>
+    <w:lvl w:ilvl="4" w:tplc="04090003" w:tentative="1">
+      <w:start w:val="1"/>
+      <w:numFmt w:val="bullet"/>
+      <w:lvlText w:val="o"/>
+      <w:lvlJc w:val="left"/>
+      <w:pPr>
+        <w:ind w:left="3600" w:hanging="360"/>
+      </w:pPr>
+      <w:rPr>
+        <w:rFonts w:ascii="Courier New" w:hAnsi="Courier New" w:cs="Courier New" w:hint="default"/>
+      </w:rPr>
+    </w:lvl>
+    <w:lvl w:ilvl="5" w:tplc="04090005" w:tentative="1">
+      <w:start w:val="1"/>
+      <w:numFmt w:val="bullet"/>
+      <w:lvlText w:val=""/>
+      <w:lvlJc w:val="left"/>
+      <w:pPr>
+        <w:ind w:left="4320" w:hanging="360"/>
+      </w:pPr>
+      <w:rPr>
+        <w:rFonts w:ascii="Wingdings" w:hAnsi="Wingdings" w:hint="default"/>
+      </w:rPr>
+    </w:lvl>
+    <w:lvl w:ilvl="6" w:tplc="04090001" w:tentative="1">
+      <w:start w:val="1"/>
+      <w:numFmt w:val="bullet"/>
+      <w:lvlText w:val=""/>
+      <w:lvlJc w:val="left"/>
+      <w:pPr>
+        <w:ind w:left="5040" w:hanging="360"/>
+      </w:pPr>
+      <w:rPr>
+        <w:rFonts w:ascii="Symbol" w:hAnsi="Symbol" w:hint="default"/>
+      </w:rPr>
+    </w:lvl>
+    <w:lvl w:ilvl="7" w:tplc="04090003" w:tentative="1">
+      <w:start w:val="1"/>
+      <w:numFmt w:val="bullet"/>
+      <w:lvlText w:val="o"/>
+      <w:lvlJc w:val="left"/>
+      <w:pPr>
+        <w:ind w:left="5760" w:hanging="360"/>
+      </w:pPr>
+      <w:rPr>
+        <w:rFonts w:ascii="Courier New" w:hAnsi="Courier New" w:cs="Courier New" w:hint="default"/>
+      </w:rPr>
+    </w:lvl>
+    <w:lvl w:ilvl="8" w:tplc="04090005" w:tentative="1">
+      <w:start w:val="1"/>
+      <w:numFmt w:val="bullet"/>
+      <w:lvlText w:val=""/>
+      <w:lvlJc w:val="left"/>
+      <w:pPr>
+        <w:ind w:left="6480" w:hanging="360"/>
+      </w:pPr>
+      <w:rPr>
+        <w:rFonts w:ascii="Wingdings" w:hAnsi="Wingdings" w:hint="default"/>
+      </w:rPr>
+    </w:lvl>
+  </w:abstractNum>
+  <w:abstractNum w:abstractNumId="3" w15:restartNumberingAfterBreak="0">
+    <w:nsid w:val="6B696127"/>
+    <w:multiLevelType w:val="hybridMultilevel"/>
+    <w:tmpl w:val="D3ACE6C2"/>
+    <w:lvl w:ilvl="0" w:tplc="04090001">
+      <w:start w:val="1"/>
+      <w:numFmt w:val="bullet"/>
+      <w:lvlText w:val=""/>
+      <w:lvlJc w:val="left"/>
+      <w:pPr>
+        <w:ind w:left="720" w:hanging="360"/>
+      </w:pPr>
+      <w:rPr>
+        <w:rFonts w:ascii="Symbol" w:hAnsi="Symbol" w:hint="default"/>
+      </w:rPr>
+    </w:lvl>
+    <w:lvl w:ilvl="1" w:tplc="04090003" w:tentative="1">
+      <w:start w:val="1"/>
+      <w:numFmt w:val="bullet"/>
+      <w:lvlText w:val="o"/>
+      <w:lvlJc w:val="left"/>
+      <w:pPr>
+        <w:ind w:left="1440" w:hanging="360"/>
+      </w:pPr>
+      <w:rPr>
+        <w:rFonts w:ascii="Courier New" w:hAnsi="Courier New" w:cs="Courier New" w:hint="default"/>
+      </w:rPr>
+    </w:lvl>
+    <w:lvl w:ilvl="2" w:tplc="04090005" w:tentative="1">
+      <w:start w:val="1"/>
+      <w:numFmt w:val="bullet"/>
+      <w:lvlText w:val=""/>
+      <w:lvlJc w:val="left"/>
+      <w:pPr>
+        <w:ind w:left="2160" w:hanging="360"/>
+      </w:pPr>
+      <w:rPr>
+        <w:rFonts w:ascii="Wingdings" w:hAnsi="Wingdings" w:hint="default"/>
+      </w:rPr>
+    </w:lvl>
+    <w:lvl w:ilvl="3" w:tplc="04090001" w:tentative="1">
+      <w:start w:val="1"/>
+      <w:numFmt w:val="bullet"/>
+      <w:lvlText w:val=""/>
+      <w:lvlJc w:val="left"/>
+      <w:pPr>
+        <w:ind w:left="2880" w:hanging="360"/>
+      </w:pPr>
+      <w:rPr>
+        <w:rFonts w:ascii="Symbol" w:hAnsi="Symbol" w:hint="default"/>
+      </w:rPr>
+    </w:lvl>
+    <w:lvl w:ilvl="4" w:tplc="04090003" w:tentative="1">
+      <w:start w:val="1"/>
+      <w:numFmt w:val="bullet"/>
+      <w:lvlText w:val="o"/>
+      <w:lvlJc w:val="left"/>
+      <w:pPr>
+        <w:ind w:left="3600" w:hanging="360"/>
+      </w:pPr>
+      <w:rPr>
+        <w:rFonts w:ascii="Courier New" w:hAnsi="Courier New" w:cs="Courier New" w:hint="default"/>
+      </w:rPr>
+    </w:lvl>
+    <w:lvl w:ilvl="5" w:tplc="04090005" w:tentative="1">
+      <w:start w:val="1"/>
+      <w:numFmt w:val="bullet"/>
+      <w:lvlText w:val=""/>
+      <w:lvlJc w:val="left"/>
+      <w:pPr>
+        <w:ind w:left="4320" w:hanging="360"/>
+      </w:pPr>
+      <w:rPr>
+        <w:rFonts w:ascii="Wingdings" w:hAnsi="Wingdings" w:hint="default"/>
+      </w:rPr>
+    </w:lvl>
+    <w:lvl w:ilvl="6" w:tplc="04090001" w:tentative="1">
+      <w:start w:val="1"/>
+      <w:numFmt w:val="bullet"/>
+      <w:lvlText w:val=""/>
+      <w:lvlJc w:val="left"/>
+      <w:pPr>
+        <w:ind w:left="5040" w:hanging="360"/>
+      </w:pPr>
+      <w:rPr>
+        <w:rFonts w:ascii="Symbol" w:hAnsi="Symbol" w:hint="default"/>
+      </w:rPr>
+    </w:lvl>
+    <w:lvl w:ilvl="7" w:tplc="04090003" w:tentative="1">
+      <w:start w:val="1"/>
+      <w:numFmt w:val="bullet"/>
+      <w:lvlText w:val="o"/>
+      <w:lvlJc w:val="left"/>
+      <w:pPr>
+        <w:ind w:left="5760" w:hanging="360"/>
+      </w:pPr>
+      <w:rPr>
+        <w:rFonts w:ascii="Courier New" w:hAnsi="Courier New" w:cs="Courier New" w:hint="default"/>
+      </w:rPr>
+    </w:lvl>
+    <w:lvl w:ilvl="8" w:tplc="04090005" w:tentative="1">
+      <w:start w:val="1"/>
+      <w:numFmt w:val="bullet"/>
+      <w:lvlText w:val=""/>
+      <w:lvlJc w:val="left"/>
+      <w:pPr>
+        <w:ind w:left="6480" w:hanging="360"/>
+      </w:pPr>
+      <w:rPr>
+        <w:rFonts w:ascii="Wingdings" w:hAnsi="Wingdings" w:hint="default"/>
+      </w:rPr>
+    </w:lvl>
+  </w:abstractNum>
+  <w:abstractNum w:abstractNumId="4" w15:restartNumberingAfterBreak="0">
+    <w:nsid w:val="7A723DCA"/>
+    <w:multiLevelType w:val="hybridMultilevel"/>
+    <w:tmpl w:val="68E0D19C"/>
+    <w:lvl w:ilvl="0" w:tplc="0409000F">
+      <w:start w:val="1"/>
+      <w:numFmt w:val="decimal"/>
+      <w:lvlText w:val="%1."/>
+      <w:lvlJc w:val="left"/>
+      <w:pPr>
+        <w:ind w:left="720" w:hanging="360"/>
+      </w:pPr>
+    </w:lvl>
+    <w:lvl w:ilvl="1" w:tplc="04090019" w:tentative="1">
+      <w:start w:val="1"/>
+      <w:numFmt w:val="lowerLetter"/>
+      <w:lvlText w:val="%2."/>
+      <w:lvlJc w:val="left"/>
+      <w:pPr>
+        <w:ind w:left="1440" w:hanging="360"/>
+      </w:pPr>
+    </w:lvl>
+    <w:lvl w:ilvl="2" w:tplc="0409001B" w:tentative="1">
+      <w:start w:val="1"/>
+      <w:numFmt w:val="lowerRoman"/>
+      <w:lvlText w:val="%3."/>
+      <w:lvlJc w:val="right"/>
+      <w:pPr>
+        <w:ind w:left="2160" w:hanging="180"/>
+      </w:pPr>
+    </w:lvl>
+    <w:lvl w:ilvl="3" w:tplc="0409000F" w:tentative="1">
+      <w:start w:val="1"/>
+      <w:numFmt w:val="decimal"/>
+      <w:lvlText w:val="%4."/>
+      <w:lvlJc w:val="left"/>
+      <w:pPr>
+        <w:ind w:left="2880" w:hanging="360"/>
+      </w:pPr>
+    </w:lvl>
+    <w:lvl w:ilvl="4" w:tplc="04090019" w:tentative="1">
+      <w:start w:val="1"/>
+      <w:numFmt w:val="lowerLetter"/>
+      <w:lvlText w:val="%5."/>
+      <w:lvlJc w:val="left"/>
+      <w:pPr>
+        <w:ind w:left="3600" w:hanging="360"/>
+      </w:pPr>
+    </w:lvl>
+    <w:lvl w:ilvl="5" w:tplc="0409001B" w:tentative="1">
+      <w:start w:val="1"/>
+      <w:numFmt w:val="lowerRoman"/>
+      <w:lvlText w:val="%6."/>
+      <w:lvlJc w:val="right"/>
+      <w:pPr>
+        <w:ind w:left="4320" w:hanging="180"/>
+      </w:pPr>
+    </w:lvl>
+    <w:lvl w:ilvl="6" w:tplc="0409000F" w:tentative="1">
+      <w:start w:val="1"/>
+      <w:numFmt w:val="decimal"/>
+      <w:lvlText w:val="%7."/>
+      <w:lvlJc w:val="left"/>
+      <w:pPr>
+        <w:ind w:left="5040" w:hanging="360"/>
+      </w:pPr>
+    </w:lvl>
+    <w:lvl w:ilvl="7" w:tplc="04090019" w:tentative="1">
+      <w:start w:val="1"/>
+      <w:numFmt w:val="lowerLetter"/>
+      <w:lvlText w:val="%8."/>
+      <w:lvlJc w:val="left"/>
+      <w:pPr>
+        <w:ind w:left="5760" w:hanging="360"/>
+      </w:pPr>
+    </w:lvl>
+    <w:lvl w:ilvl="8" w:tplc="0409001B" w:tentative="1">
+      <w:start w:val="1"/>
+      <w:numFmt w:val="lowerRoman"/>
+      <w:lvlText w:val="%9."/>
+      <w:lvlJc w:val="right"/>
+      <w:pPr>
+        <w:ind w:left="6480" w:hanging="180"/>
+      </w:pPr>
+    </w:lvl>
+  </w:abstractNum>
+  <w:num w:numId="1" w16cid:durableId="655450341">
+    <w:abstractNumId w:val="4"/>
+  </w:num>
+  <w:num w:numId="2" w16cid:durableId="706951082">
+    <w:abstractNumId w:val="1"/>
+  </w:num>
+  <w:num w:numId="3" w16cid:durableId="1468930248">
+    <w:abstractNumId w:val="3"/>
+  </w:num>
+  <w:num w:numId="4" w16cid:durableId="2080976119">
+    <w:abstractNumId w:val="2"/>
+  </w:num>
+  <w:num w:numId="5" w16cid:durableId="1853882381">
+    <w:abstractNumId w:val="0"/>
+  </w:num>
+</w:numbering>
 </file>
 
 <file path=word/styles.xml><?xml version="1.0" encoding="utf-8"?>
@@ -1590,6 +5413,17 @@
     <w:semiHidden/>
     <w:unhideWhenUsed/>
   </w:style>
+  <w:style w:type="paragraph" w:styleId="ListParagraph">
+    <w:name w:val="List Paragraph"/>
+    <w:basedOn w:val="Normal"/>
+    <w:uiPriority w:val="34"/>
+    <w:qFormat/>
+    <w:rsid w:val="00394F59"/>
+    <w:pPr>
+      <w:ind w:left="720"/>
+      <w:contextualSpacing/>
+    </w:pPr>
+  </w:style>
 </w:styles>
 </file>
 

</xml_diff>

<commit_message>
add media queries for screen sizes
</commit_message>
<xml_diff>
--- a/natours.docx
+++ b/natours.docx
@@ -63,6 +63,7 @@
           <w:szCs w:val="24"/>
         </w:rPr>
       </w:pPr>
+      <w:proofErr w:type="gramStart"/>
       <w:r>
         <w:rPr>
           <w:b/>
@@ -72,6 +73,7 @@
         </w:rPr>
         <w:t>!important</w:t>
       </w:r>
+      <w:proofErr w:type="gramEnd"/>
       <w:r>
         <w:rPr>
           <w:sz w:val="24"/>
@@ -100,6 +102,7 @@
           <w:szCs w:val="24"/>
         </w:rPr>
       </w:pPr>
+      <w:proofErr w:type="gramStart"/>
       <w:r>
         <w:rPr>
           <w:b/>
@@ -109,6 +112,7 @@
         </w:rPr>
         <w:t>!important</w:t>
       </w:r>
+      <w:proofErr w:type="gramEnd"/>
       <w:r>
         <w:rPr>
           <w:sz w:val="24"/>
@@ -489,6 +493,7 @@
           <w:szCs w:val="21"/>
         </w:rPr>
       </w:pPr>
+      <w:proofErr w:type="gramStart"/>
       <w:r>
         <w:rPr>
           <w:rFonts w:ascii="Consolas" w:eastAsia="Times New Roman" w:hAnsi="Consolas" w:cs="Times New Roman"/>
@@ -498,6 +503,7 @@
         </w:rPr>
         <w:t>.button</w:t>
       </w:r>
+      <w:proofErr w:type="gramEnd"/>
       <w:r>
         <w:rPr>
           <w:rFonts w:ascii="Consolas" w:eastAsia="Times New Roman" w:hAnsi="Consolas" w:cs="Times New Roman"/>
@@ -538,6 +544,7 @@
         </w:rPr>
         <w:t xml:space="preserve">    font-size: </w:t>
       </w:r>
+      <w:proofErr w:type="gramStart"/>
       <w:r>
         <w:rPr>
           <w:rFonts w:ascii="Consolas" w:eastAsia="Times New Roman" w:hAnsi="Consolas" w:cs="Times New Roman"/>
@@ -565,6 +572,7 @@
         </w:rPr>
         <w:t>;</w:t>
       </w:r>
+      <w:proofErr w:type="gramEnd"/>
     </w:p>
     <w:p>
       <w:pPr>
@@ -586,6 +594,7 @@
         </w:rPr>
         <w:t xml:space="preserve">    color: </w:t>
       </w:r>
+      <w:proofErr w:type="gramStart"/>
       <w:r>
         <w:rPr>
           <w:rFonts w:ascii="Consolas" w:eastAsia="Times New Roman" w:hAnsi="Consolas" w:cs="Times New Roman"/>
@@ -604,6 +613,7 @@
         </w:rPr>
         <w:t>;</w:t>
       </w:r>
+      <w:proofErr w:type="gramEnd"/>
     </w:p>
     <w:p>
       <w:pPr>
@@ -625,6 +635,7 @@
         </w:rPr>
         <w:t xml:space="preserve">    background-color: </w:t>
       </w:r>
+      <w:proofErr w:type="gramStart"/>
       <w:r>
         <w:rPr>
           <w:rFonts w:ascii="Consolas" w:eastAsia="Times New Roman" w:hAnsi="Consolas" w:cs="Times New Roman"/>
@@ -643,6 +654,7 @@
         </w:rPr>
         <w:t>;</w:t>
       </w:r>
+      <w:proofErr w:type="gramEnd"/>
     </w:p>
     <w:p>
       <w:pPr>
@@ -888,6 +900,7 @@
         <w:t xml:space="preserve"> </w:t>
       </w:r>
       <w:proofErr w:type="spellStart"/>
+      <w:proofErr w:type="gramStart"/>
       <w:r>
         <w:rPr>
           <w:rFonts w:ascii="Consolas" w:eastAsia="Times New Roman" w:hAnsi="Consolas" w:cs="Times New Roman"/>
@@ -907,6 +920,7 @@
         <w:t>.pull</w:t>
       </w:r>
       <w:proofErr w:type="spellEnd"/>
+      <w:proofErr w:type="gramEnd"/>
       <w:r>
         <w:rPr>
           <w:rFonts w:ascii="Consolas" w:eastAsia="Times New Roman" w:hAnsi="Consolas" w:cs="Times New Roman"/>
@@ -964,6 +978,7 @@
         </w:rPr>
         <w:t xml:space="preserve">    background-color: </w:t>
       </w:r>
+      <w:proofErr w:type="gramStart"/>
       <w:r>
         <w:rPr>
           <w:rFonts w:ascii="Consolas" w:eastAsia="Times New Roman" w:hAnsi="Consolas" w:cs="Times New Roman"/>
@@ -982,6 +997,7 @@
         </w:rPr>
         <w:t>;</w:t>
       </w:r>
+      <w:proofErr w:type="gramEnd"/>
     </w:p>
     <w:p>
       <w:pPr>
@@ -1122,8 +1138,19 @@
           <w:szCs w:val="21"/>
         </w:rPr>
         <w:tab/>
-        <w:t>.pull-right and .button</w:t>
-      </w:r>
+        <w:t xml:space="preserve">.pull-right </w:t>
+      </w:r>
+      <w:proofErr w:type="gramStart"/>
+      <w:r>
+        <w:rPr>
+          <w:rFonts w:ascii="Consolas" w:eastAsia="Times New Roman" w:hAnsi="Consolas" w:cs="Times New Roman"/>
+          <w:color w:val="C678DD"/>
+          <w:sz w:val="21"/>
+          <w:szCs w:val="21"/>
+        </w:rPr>
+        <w:t>and .button</w:t>
+      </w:r>
+      <w:proofErr w:type="gramEnd"/>
     </w:p>
     <w:p>
       <w:pPr>
@@ -1255,6 +1282,7 @@
         </w:rPr>
         <w:t xml:space="preserve">    background-color: </w:t>
       </w:r>
+      <w:proofErr w:type="gramStart"/>
       <w:r>
         <w:rPr>
           <w:rFonts w:ascii="Consolas" w:eastAsia="Times New Roman" w:hAnsi="Consolas" w:cs="Times New Roman"/>
@@ -1273,6 +1301,7 @@
         </w:rPr>
         <w:t>;</w:t>
       </w:r>
+      <w:proofErr w:type="gramEnd"/>
     </w:p>
     <w:p>
       <w:pPr>
@@ -1524,6 +1553,7 @@
         <w:t xml:space="preserve"> </w:t>
       </w:r>
       <w:proofErr w:type="spellStart"/>
+      <w:proofErr w:type="gramStart"/>
       <w:r>
         <w:rPr>
           <w:rFonts w:ascii="Consolas" w:eastAsia="Times New Roman" w:hAnsi="Consolas" w:cs="Times New Roman"/>
@@ -1542,6 +1572,7 @@
         </w:rPr>
         <w:t>.button</w:t>
       </w:r>
+      <w:proofErr w:type="gramEnd"/>
       <w:r>
         <w:rPr>
           <w:rFonts w:ascii="Consolas" w:eastAsia="Times New Roman" w:hAnsi="Consolas" w:cs="Times New Roman"/>
@@ -1582,6 +1613,7 @@
         </w:rPr>
         <w:t xml:space="preserve">    background-color: </w:t>
       </w:r>
+      <w:proofErr w:type="gramStart"/>
       <w:r>
         <w:rPr>
           <w:rFonts w:ascii="Consolas" w:eastAsia="Times New Roman" w:hAnsi="Consolas" w:cs="Times New Roman"/>
@@ -1600,6 +1632,7 @@
         </w:rPr>
         <w:t>;</w:t>
       </w:r>
+      <w:proofErr w:type="gramEnd"/>
     </w:p>
     <w:p>
       <w:pPr>
@@ -1750,7 +1783,27 @@
           <w:szCs w:val="21"/>
         </w:rPr>
         <w:tab/>
-        <w:t>.button and :hover(pseudo-element)</w:t>
+        <w:t xml:space="preserve">.button </w:t>
+      </w:r>
+      <w:proofErr w:type="gramStart"/>
+      <w:r>
+        <w:rPr>
+          <w:rFonts w:ascii="Consolas" w:eastAsia="Times New Roman" w:hAnsi="Consolas" w:cs="Times New Roman"/>
+          <w:color w:val="C678DD"/>
+          <w:sz w:val="21"/>
+          <w:szCs w:val="21"/>
+        </w:rPr>
+        <w:t>and :hover</w:t>
+      </w:r>
+      <w:proofErr w:type="gramEnd"/>
+      <w:r>
+        <w:rPr>
+          <w:rFonts w:ascii="Consolas" w:eastAsia="Times New Roman" w:hAnsi="Consolas" w:cs="Times New Roman"/>
+          <w:color w:val="C678DD"/>
+          <w:sz w:val="21"/>
+          <w:szCs w:val="21"/>
+        </w:rPr>
+        <w:t>(pseudo-element)</w:t>
       </w:r>
     </w:p>
     <w:p>
@@ -2105,15 +2158,32 @@
           <w:sz w:val="24"/>
           <w:szCs w:val="24"/>
         </w:rPr>
-        <w:t xml:space="preserve">CSS declarations marked with </w:t>
-      </w:r>
-      <w:r>
-        <w:rPr>
-          <w:color w:val="FF0000"/>
-          <w:sz w:val="24"/>
-          <w:szCs w:val="24"/>
-        </w:rPr>
-        <w:t xml:space="preserve">!important </w:t>
+        <w:t xml:space="preserve">CSS declarations marked </w:t>
+      </w:r>
+      <w:proofErr w:type="gramStart"/>
+      <w:r>
+        <w:rPr>
+          <w:sz w:val="24"/>
+          <w:szCs w:val="24"/>
+        </w:rPr>
+        <w:t xml:space="preserve">with </w:t>
+      </w:r>
+      <w:r>
+        <w:rPr>
+          <w:color w:val="FF0000"/>
+          <w:sz w:val="24"/>
+          <w:szCs w:val="24"/>
+        </w:rPr>
+        <w:t>!important</w:t>
+      </w:r>
+      <w:proofErr w:type="gramEnd"/>
+      <w:r>
+        <w:rPr>
+          <w:color w:val="FF0000"/>
+          <w:sz w:val="24"/>
+          <w:szCs w:val="24"/>
+        </w:rPr>
+        <w:t xml:space="preserve"> </w:t>
       </w:r>
       <w:r>
         <w:rPr>
@@ -2151,13 +2221,23 @@
         </w:rPr>
         <w:t xml:space="preserve">Only </w:t>
       </w:r>
-      <w:r>
-        <w:rPr>
-          <w:color w:val="FF0000"/>
-          <w:sz w:val="24"/>
-          <w:szCs w:val="24"/>
-        </w:rPr>
-        <w:t>use !important as the last resource</w:t>
+      <w:proofErr w:type="gramStart"/>
+      <w:r>
+        <w:rPr>
+          <w:color w:val="FF0000"/>
+          <w:sz w:val="24"/>
+          <w:szCs w:val="24"/>
+        </w:rPr>
+        <w:t>use !important</w:t>
+      </w:r>
+      <w:proofErr w:type="gramEnd"/>
+      <w:r>
+        <w:rPr>
+          <w:color w:val="FF0000"/>
+          <w:sz w:val="24"/>
+          <w:szCs w:val="24"/>
+        </w:rPr>
+        <w:t xml:space="preserve"> as the last resource</w:t>
       </w:r>
       <w:r>
         <w:rPr>
@@ -2845,12 +2925,21 @@
         </w:rPr>
         <w:t xml:space="preserve"> </w:t>
       </w:r>
-      <w:r>
-        <w:rPr>
-          <w:sz w:val="24"/>
-          <w:szCs w:val="24"/>
-        </w:rPr>
-        <w:t xml:space="preserve">are measured </w:t>
+      <w:proofErr w:type="gramStart"/>
+      <w:r>
+        <w:rPr>
+          <w:sz w:val="24"/>
+          <w:szCs w:val="24"/>
+        </w:rPr>
+        <w:t>are</w:t>
+      </w:r>
+      <w:proofErr w:type="gramEnd"/>
+      <w:r>
+        <w:rPr>
+          <w:sz w:val="24"/>
+          <w:szCs w:val="24"/>
+        </w:rPr>
+        <w:t xml:space="preserve"> measured </w:t>
       </w:r>
       <w:r>
         <w:rPr>
@@ -2922,12 +3011,21 @@
         </w:rPr>
         <w:t xml:space="preserve"> </w:t>
       </w:r>
-      <w:r>
-        <w:rPr>
-          <w:sz w:val="24"/>
-          <w:szCs w:val="24"/>
-        </w:rPr>
-        <w:t xml:space="preserve">are measure </w:t>
+      <w:proofErr w:type="gramStart"/>
+      <w:r>
+        <w:rPr>
+          <w:sz w:val="24"/>
+          <w:szCs w:val="24"/>
+        </w:rPr>
+        <w:t>are</w:t>
+      </w:r>
+      <w:proofErr w:type="gramEnd"/>
+      <w:r>
+        <w:rPr>
+          <w:sz w:val="24"/>
+          <w:szCs w:val="24"/>
+        </w:rPr>
+        <w:t xml:space="preserve"> measure </w:t>
       </w:r>
       <w:r>
         <w:rPr>
@@ -2989,12 +3087,21 @@
         </w:rPr>
         <w:t xml:space="preserve">rem </w:t>
       </w:r>
-      <w:r>
-        <w:rPr>
-          <w:sz w:val="24"/>
-          <w:szCs w:val="24"/>
-        </w:rPr>
-        <w:t xml:space="preserve">are always measured </w:t>
+      <w:proofErr w:type="gramStart"/>
+      <w:r>
+        <w:rPr>
+          <w:sz w:val="24"/>
+          <w:szCs w:val="24"/>
+        </w:rPr>
+        <w:t>are</w:t>
+      </w:r>
+      <w:proofErr w:type="gramEnd"/>
+      <w:r>
+        <w:rPr>
+          <w:sz w:val="24"/>
+          <w:szCs w:val="24"/>
+        </w:rPr>
+        <w:t xml:space="preserve"> always measured </w:t>
       </w:r>
       <w:r>
         <w:rPr>
@@ -3815,7 +3922,27 @@
           <w:sz w:val="21"/>
           <w:szCs w:val="21"/>
         </w:rPr>
-        <w:t>(display: flex</w:t>
+        <w:t>(</w:t>
+      </w:r>
+      <w:proofErr w:type="gramStart"/>
+      <w:r>
+        <w:rPr>
+          <w:rFonts w:ascii="Consolas" w:eastAsia="Times New Roman" w:hAnsi="Consolas" w:cs="Times New Roman"/>
+          <w:color w:val="C678DD"/>
+          <w:sz w:val="21"/>
+          <w:szCs w:val="21"/>
+        </w:rPr>
+        <w:t>display</w:t>
+      </w:r>
+      <w:proofErr w:type="gramEnd"/>
+      <w:r>
+        <w:rPr>
+          <w:rFonts w:ascii="Consolas" w:eastAsia="Times New Roman" w:hAnsi="Consolas" w:cs="Times New Roman"/>
+          <w:color w:val="C678DD"/>
+          <w:sz w:val="21"/>
+          <w:szCs w:val="21"/>
+        </w:rPr>
+        <w:t>: flex</w:t>
       </w:r>
       <w:r>
         <w:rPr>
@@ -3847,6 +3974,7 @@
         </w:rPr>
         <w:t>(</w:t>
       </w:r>
+      <w:proofErr w:type="gramStart"/>
       <w:r>
         <w:rPr>
           <w:rFonts w:ascii="Consolas" w:eastAsia="Times New Roman" w:hAnsi="Consolas" w:cs="Times New Roman"/>
@@ -3854,7 +3982,17 @@
           <w:sz w:val="21"/>
           <w:szCs w:val="21"/>
         </w:rPr>
-        <w:t xml:space="preserve">display: </w:t>
+        <w:t>display</w:t>
+      </w:r>
+      <w:proofErr w:type="gramEnd"/>
+      <w:r>
+        <w:rPr>
+          <w:rFonts w:ascii="Consolas" w:eastAsia="Times New Roman" w:hAnsi="Consolas" w:cs="Times New Roman"/>
+          <w:color w:val="C678DD"/>
+          <w:sz w:val="21"/>
+          <w:szCs w:val="21"/>
+        </w:rPr>
+        <w:t xml:space="preserve">: </w:t>
       </w:r>
       <w:r>
         <w:rPr>
@@ -3895,6 +4033,7 @@
         </w:rPr>
         <w:t>(</w:t>
       </w:r>
+      <w:proofErr w:type="gramStart"/>
       <w:r>
         <w:rPr>
           <w:rFonts w:ascii="Consolas" w:eastAsia="Times New Roman" w:hAnsi="Consolas" w:cs="Times New Roman"/>
@@ -3902,7 +4041,17 @@
           <w:sz w:val="21"/>
           <w:szCs w:val="21"/>
         </w:rPr>
-        <w:t>display:  </w:t>
+        <w:t>display</w:t>
+      </w:r>
+      <w:proofErr w:type="gramEnd"/>
+      <w:r>
+        <w:rPr>
+          <w:rFonts w:ascii="Consolas" w:eastAsia="Times New Roman" w:hAnsi="Consolas" w:cs="Times New Roman"/>
+          <w:color w:val="C678DD"/>
+          <w:sz w:val="21"/>
+          <w:szCs w:val="21"/>
+        </w:rPr>
+        <w:t>:  </w:t>
       </w:r>
       <w:r>
         <w:rPr>
@@ -4387,6 +4536,7 @@
         </w:rPr>
         <w:t xml:space="preserve">display: </w:t>
       </w:r>
+      <w:proofErr w:type="gramStart"/>
       <w:r>
         <w:rPr>
           <w:rFonts w:ascii="Consolas" w:eastAsia="Times New Roman" w:hAnsi="Consolas" w:cs="Times New Roman"/>
@@ -4396,6 +4546,7 @@
         </w:rPr>
         <w:t>inline-block</w:t>
       </w:r>
+      <w:proofErr w:type="gramEnd"/>
       <w:r>
         <w:rPr>
           <w:rFonts w:ascii="Consolas" w:eastAsia="Times New Roman" w:hAnsi="Consolas" w:cs="Times New Roman"/>
@@ -5041,6 +5192,7 @@
           <w:szCs w:val="21"/>
         </w:rPr>
       </w:pPr>
+      <w:proofErr w:type="gramStart"/>
       <w:r>
         <w:rPr>
           <w:rFonts w:ascii="Consolas" w:eastAsia="Times New Roman" w:hAnsi="Consolas" w:cs="Times New Roman"/>
@@ -5068,7 +5220,17 @@
           <w:sz w:val="21"/>
           <w:szCs w:val="21"/>
         </w:rPr>
-        <w:t>::after</w:t>
+        <w:t>::</w:t>
+      </w:r>
+      <w:proofErr w:type="gramEnd"/>
+      <w:r>
+        <w:rPr>
+          <w:rFonts w:ascii="Consolas" w:eastAsia="Times New Roman" w:hAnsi="Consolas" w:cs="Times New Roman"/>
+          <w:color w:val="56B6C2"/>
+          <w:sz w:val="21"/>
+          <w:szCs w:val="21"/>
+        </w:rPr>
+        <w:t>after</w:t>
       </w:r>
       <w:r>
         <w:rPr>
@@ -5107,7 +5269,17 @@
           <w:sz w:val="21"/>
           <w:szCs w:val="21"/>
         </w:rPr>
-        <w:t>""</w:t>
+        <w:t>"</w:t>
+      </w:r>
+      <w:proofErr w:type="gramStart"/>
+      <w:r>
+        <w:rPr>
+          <w:rFonts w:ascii="Consolas" w:eastAsia="Times New Roman" w:hAnsi="Consolas" w:cs="Times New Roman"/>
+          <w:color w:val="98C379"/>
+          <w:sz w:val="21"/>
+          <w:szCs w:val="21"/>
+        </w:rPr>
+        <w:t>"</w:t>
       </w:r>
       <w:r>
         <w:rPr>
@@ -5118,6 +5290,7 @@
         </w:rPr>
         <w:t>;</w:t>
       </w:r>
+      <w:proofErr w:type="gramEnd"/>
     </w:p>
     <w:p>
       <w:pPr>
@@ -5139,6 +5312,7 @@
         </w:rPr>
         <w:t xml:space="preserve">    clear: </w:t>
       </w:r>
+      <w:proofErr w:type="gramStart"/>
       <w:r>
         <w:rPr>
           <w:rFonts w:ascii="Consolas" w:eastAsia="Times New Roman" w:hAnsi="Consolas" w:cs="Times New Roman"/>
@@ -5157,6 +5331,7 @@
         </w:rPr>
         <w:t>;</w:t>
       </w:r>
+      <w:proofErr w:type="gramEnd"/>
     </w:p>
     <w:p>
       <w:pPr>
@@ -5178,6 +5353,7 @@
         </w:rPr>
         <w:t xml:space="preserve">    display: </w:t>
       </w:r>
+      <w:proofErr w:type="gramStart"/>
       <w:r>
         <w:rPr>
           <w:rFonts w:ascii="Consolas" w:eastAsia="Times New Roman" w:hAnsi="Consolas" w:cs="Times New Roman"/>
@@ -5196,6 +5372,7 @@
         </w:rPr>
         <w:t>;</w:t>
       </w:r>
+      <w:proofErr w:type="gramEnd"/>
     </w:p>
     <w:p>
       <w:pPr>
@@ -6193,6 +6370,7 @@
           <w:szCs w:val="21"/>
         </w:rPr>
       </w:pPr>
+      <w:proofErr w:type="gramStart"/>
       <w:r>
         <w:rPr>
           <w:rFonts w:ascii="Consolas" w:eastAsia="Times New Roman" w:hAnsi="Consolas" w:cs="Times New Roman"/>
@@ -6202,6 +6380,7 @@
         </w:rPr>
         <w:t>.block</w:t>
       </w:r>
+      <w:proofErr w:type="gramEnd"/>
       <w:r>
         <w:rPr>
           <w:rFonts w:ascii="Consolas" w:eastAsia="Times New Roman" w:hAnsi="Consolas" w:cs="Times New Roman"/>
@@ -6223,6 +6402,7 @@
           <w:szCs w:val="21"/>
         </w:rPr>
       </w:pPr>
+      <w:proofErr w:type="gramStart"/>
       <w:r>
         <w:rPr>
           <w:rFonts w:ascii="Consolas" w:eastAsia="Times New Roman" w:hAnsi="Consolas" w:cs="Times New Roman"/>
@@ -6240,7 +6420,17 @@
           <w:sz w:val="21"/>
           <w:szCs w:val="21"/>
         </w:rPr>
-        <w:t>block__element</w:t>
+        <w:t>block</w:t>
+      </w:r>
+      <w:proofErr w:type="gramEnd"/>
+      <w:r>
+        <w:rPr>
+          <w:rFonts w:ascii="Consolas" w:eastAsia="Times New Roman" w:hAnsi="Consolas" w:cs="Times New Roman"/>
+          <w:color w:val="D19A66"/>
+          <w:sz w:val="21"/>
+          <w:szCs w:val="21"/>
+        </w:rPr>
+        <w:t>__element</w:t>
       </w:r>
       <w:proofErr w:type="spellEnd"/>
       <w:r>
@@ -6264,6 +6454,7 @@
           <w:szCs w:val="21"/>
         </w:rPr>
       </w:pPr>
+      <w:proofErr w:type="gramStart"/>
       <w:r>
         <w:rPr>
           <w:rFonts w:ascii="Consolas" w:eastAsia="Times New Roman" w:hAnsi="Consolas" w:cs="Times New Roman"/>
@@ -6281,7 +6472,17 @@
           <w:sz w:val="21"/>
           <w:szCs w:val="21"/>
         </w:rPr>
-        <w:t>block__element</w:t>
+        <w:t>block</w:t>
+      </w:r>
+      <w:proofErr w:type="gramEnd"/>
+      <w:r>
+        <w:rPr>
+          <w:rFonts w:ascii="Consolas" w:eastAsia="Times New Roman" w:hAnsi="Consolas" w:cs="Times New Roman"/>
+          <w:color w:val="D19A66"/>
+          <w:sz w:val="21"/>
+          <w:szCs w:val="21"/>
+        </w:rPr>
+        <w:t>__element</w:t>
       </w:r>
       <w:proofErr w:type="spellEnd"/>
       <w:r>
@@ -6512,6 +6713,7 @@
         <w:t>_</w:t>
       </w:r>
       <w:proofErr w:type="spellStart"/>
+      <w:proofErr w:type="gramStart"/>
       <w:r>
         <w:rPr>
           <w:sz w:val="24"/>
@@ -6520,6 +6722,7 @@
         <w:t>animations.scss</w:t>
       </w:r>
       <w:proofErr w:type="spellEnd"/>
+      <w:proofErr w:type="gramEnd"/>
     </w:p>
     <w:p>
       <w:pPr>
@@ -6542,6 +6745,7 @@
         <w:t>_</w:t>
       </w:r>
       <w:proofErr w:type="spellStart"/>
+      <w:proofErr w:type="gramStart"/>
       <w:r>
         <w:rPr>
           <w:sz w:val="24"/>
@@ -6550,6 +6754,7 @@
         <w:t>base.scss</w:t>
       </w:r>
       <w:proofErr w:type="spellEnd"/>
+      <w:proofErr w:type="gramEnd"/>
       <w:r>
         <w:rPr>
           <w:sz w:val="24"/>
@@ -6579,6 +6784,7 @@
         <w:t>_</w:t>
       </w:r>
       <w:proofErr w:type="spellStart"/>
+      <w:proofErr w:type="gramStart"/>
       <w:r>
         <w:rPr>
           <w:sz w:val="24"/>
@@ -6587,6 +6793,7 @@
         <w:t>typography.scss</w:t>
       </w:r>
       <w:proofErr w:type="spellEnd"/>
+      <w:proofErr w:type="gramEnd"/>
       <w:r>
         <w:rPr>
           <w:sz w:val="24"/>
@@ -6616,6 +6823,7 @@
         <w:t>_</w:t>
       </w:r>
       <w:proofErr w:type="spellStart"/>
+      <w:proofErr w:type="gramStart"/>
       <w:r>
         <w:rPr>
           <w:sz w:val="24"/>
@@ -6624,6 +6832,7 @@
         <w:t>utilities.scss</w:t>
       </w:r>
       <w:proofErr w:type="spellEnd"/>
+      <w:proofErr w:type="gramEnd"/>
       <w:r>
         <w:rPr>
           <w:sz w:val="24"/>
@@ -6795,6 +7004,7 @@
         <w:t>_</w:t>
       </w:r>
       <w:proofErr w:type="spellStart"/>
+      <w:proofErr w:type="gramStart"/>
       <w:r>
         <w:rPr>
           <w:sz w:val="24"/>
@@ -6803,6 +7013,7 @@
         <w:t>home.scss</w:t>
       </w:r>
       <w:proofErr w:type="spellEnd"/>
+      <w:proofErr w:type="gramEnd"/>
       <w:r>
         <w:rPr>
           <w:sz w:val="24"/>
@@ -6925,6 +7136,7 @@
         <w:t>_</w:t>
       </w:r>
       <w:proofErr w:type="spellStart"/>
+      <w:proofErr w:type="gramStart"/>
       <w:r>
         <w:rPr>
           <w:sz w:val="24"/>
@@ -6933,6 +7145,7 @@
         <w:t>mixins.scss</w:t>
       </w:r>
       <w:proofErr w:type="spellEnd"/>
+      <w:proofErr w:type="gramEnd"/>
     </w:p>
     <w:p>
       <w:pPr>
@@ -6955,6 +7168,7 @@
         <w:t>_</w:t>
       </w:r>
       <w:proofErr w:type="spellStart"/>
+      <w:proofErr w:type="gramStart"/>
       <w:r>
         <w:rPr>
           <w:sz w:val="24"/>
@@ -6963,6 +7177,7 @@
         <w:t>variables.scss</w:t>
       </w:r>
       <w:proofErr w:type="spellEnd"/>
+      <w:proofErr w:type="gramEnd"/>
     </w:p>
     <w:p>
       <w:pPr>
@@ -6985,6 +7200,7 @@
         <w:t>_</w:t>
       </w:r>
       <w:proofErr w:type="spellStart"/>
+      <w:proofErr w:type="gramStart"/>
       <w:r>
         <w:rPr>
           <w:sz w:val="24"/>
@@ -6993,6 +7209,7 @@
         <w:t>functions.scss</w:t>
       </w:r>
       <w:proofErr w:type="spellEnd"/>
+      <w:proofErr w:type="gramEnd"/>
     </w:p>
     <w:p>
       <w:pPr>
@@ -8003,6 +8220,7 @@
         <w:t xml:space="preserve">Now there should be a </w:t>
       </w:r>
       <w:proofErr w:type="spellStart"/>
+      <w:proofErr w:type="gramStart"/>
       <w:r>
         <w:rPr>
           <w:color w:val="FF0000"/>
@@ -8012,6 +8230,7 @@
         <w:t>package.json</w:t>
       </w:r>
       <w:proofErr w:type="spellEnd"/>
+      <w:proofErr w:type="gramEnd"/>
       <w:r>
         <w:rPr>
           <w:color w:val="FF0000"/>
@@ -8226,6 +8445,7 @@
         <w:t xml:space="preserve">Now check the </w:t>
       </w:r>
       <w:proofErr w:type="spellStart"/>
+      <w:proofErr w:type="gramStart"/>
       <w:r>
         <w:rPr>
           <w:color w:val="FF0000"/>
@@ -8235,6 +8455,7 @@
         <w:t>package.json</w:t>
       </w:r>
       <w:proofErr w:type="spellEnd"/>
+      <w:proofErr w:type="gramEnd"/>
       <w:r>
         <w:rPr>
           <w:color w:val="FF0000"/>
@@ -8354,6 +8575,7 @@
         </w:rPr>
         <w:t>"</w:t>
       </w:r>
+      <w:proofErr w:type="gramStart"/>
       <w:r>
         <w:rPr>
           <w:rFonts w:ascii="Consolas" w:eastAsia="Times New Roman" w:hAnsi="Consolas" w:cs="Times New Roman"/>
@@ -8361,7 +8583,17 @@
           <w:sz w:val="24"/>
           <w:szCs w:val="24"/>
         </w:rPr>
-        <w:t>node-sass</w:t>
+        <w:t>node</w:t>
+      </w:r>
+      <w:proofErr w:type="gramEnd"/>
+      <w:r>
+        <w:rPr>
+          <w:rFonts w:ascii="Consolas" w:eastAsia="Times New Roman" w:hAnsi="Consolas" w:cs="Times New Roman"/>
+          <w:color w:val="FFFF00"/>
+          <w:sz w:val="24"/>
+          <w:szCs w:val="24"/>
+        </w:rPr>
+        <w:t>-sass</w:t>
       </w:r>
       <w:r>
         <w:rPr>
@@ -8704,6 +8936,7 @@
         <w:t xml:space="preserve">Go to </w:t>
       </w:r>
       <w:proofErr w:type="spellStart"/>
+      <w:proofErr w:type="gramStart"/>
       <w:r>
         <w:rPr>
           <w:color w:val="FF0000"/>
@@ -8713,6 +8946,7 @@
         <w:t>package.json</w:t>
       </w:r>
       <w:proofErr w:type="spellEnd"/>
+      <w:proofErr w:type="gramEnd"/>
       <w:r>
         <w:rPr>
           <w:color w:val="FF0000"/>
@@ -8813,6 +9047,7 @@
         <w:t>"</w:t>
       </w:r>
       <w:proofErr w:type="spellStart"/>
+      <w:proofErr w:type="gramStart"/>
       <w:r>
         <w:rPr>
           <w:rFonts w:ascii="Consolas" w:eastAsia="Times New Roman" w:hAnsi="Consolas" w:cs="Times New Roman"/>
@@ -8823,6 +9058,7 @@
         <w:t>compile:sass</w:t>
       </w:r>
       <w:proofErr w:type="spellEnd"/>
+      <w:proofErr w:type="gramEnd"/>
       <w:r>
         <w:rPr>
           <w:rFonts w:ascii="Consolas" w:eastAsia="Times New Roman" w:hAnsi="Consolas" w:cs="Times New Roman"/>
@@ -9255,6 +9491,7 @@
         <w:t xml:space="preserve"> run </w:t>
       </w:r>
       <w:proofErr w:type="spellStart"/>
+      <w:proofErr w:type="gramStart"/>
       <w:r>
         <w:rPr>
           <w:color w:val="FF0000"/>
@@ -9264,6 +9501,7 @@
         <w:t>compile:sass</w:t>
       </w:r>
       <w:proofErr w:type="spellEnd"/>
+      <w:proofErr w:type="gramEnd"/>
     </w:p>
     <w:p>
       <w:pPr>
@@ -9410,6 +9648,7 @@
         </w:rPr>
       </w:pPr>
       <w:proofErr w:type="spellStart"/>
+      <w:proofErr w:type="gramStart"/>
       <w:r>
         <w:rPr>
           <w:rFonts w:ascii="Consolas" w:eastAsia="Times New Roman" w:hAnsi="Consolas" w:cs="Times New Roman"/>
@@ -9429,6 +9668,7 @@
         </w:rPr>
         <w:t>(</w:t>
       </w:r>
+      <w:proofErr w:type="gramEnd"/>
       <w:r>
         <w:rPr>
           <w:rFonts w:ascii="Consolas" w:eastAsia="Times New Roman" w:hAnsi="Consolas" w:cs="Times New Roman"/>
@@ -9512,6 +9752,7 @@
         </w:rPr>
       </w:pPr>
       <w:proofErr w:type="spellStart"/>
+      <w:proofErr w:type="gramStart"/>
       <w:r>
         <w:rPr>
           <w:color w:val="FF0000"/>
@@ -9521,6 +9762,7 @@
         <w:t>main.scss</w:t>
       </w:r>
       <w:proofErr w:type="spellEnd"/>
+      <w:proofErr w:type="gramEnd"/>
     </w:p>
     <w:p>
       <w:pPr>
@@ -9534,6 +9776,7 @@
         </w:rPr>
       </w:pPr>
       <w:proofErr w:type="spellStart"/>
+      <w:proofErr w:type="gramStart"/>
       <w:r>
         <w:rPr>
           <w:rFonts w:ascii="Consolas" w:eastAsia="Times New Roman" w:hAnsi="Consolas" w:cs="Times New Roman"/>
@@ -9553,6 +9796,7 @@
         </w:rPr>
         <w:t>(</w:t>
       </w:r>
+      <w:proofErr w:type="gramEnd"/>
       <w:r>
         <w:rPr>
           <w:rFonts w:ascii="Consolas" w:eastAsia="Times New Roman" w:hAnsi="Consolas" w:cs="Times New Roman"/>
@@ -9869,6 +10113,7 @@
         <w:t xml:space="preserve"> run </w:t>
       </w:r>
       <w:proofErr w:type="spellStart"/>
+      <w:proofErr w:type="gramStart"/>
       <w:r>
         <w:rPr>
           <w:color w:val="FF0000"/>
@@ -9878,6 +10123,7 @@
         <w:t>compile:sass</w:t>
       </w:r>
       <w:proofErr w:type="spellEnd"/>
+      <w:proofErr w:type="gramEnd"/>
       <w:r>
         <w:rPr>
           <w:color w:val="FF0000"/>
@@ -10175,6 +10421,7 @@
         </w:rPr>
         <w:t xml:space="preserve">    font-size: </w:t>
       </w:r>
+      <w:proofErr w:type="gramStart"/>
       <w:r>
         <w:rPr>
           <w:rFonts w:ascii="Consolas" w:eastAsia="Times New Roman" w:hAnsi="Consolas" w:cs="Times New Roman"/>
@@ -10193,6 +10440,7 @@
         </w:rPr>
         <w:t>;</w:t>
       </w:r>
+      <w:proofErr w:type="gramEnd"/>
     </w:p>
     <w:p>
       <w:pPr>
@@ -10233,7 +10481,17 @@
           <w:sz w:val="21"/>
           <w:szCs w:val="21"/>
         </w:rPr>
-        <w:t>@media</w:t>
+        <w:t>@</w:t>
+      </w:r>
+      <w:proofErr w:type="gramStart"/>
+      <w:r>
+        <w:rPr>
+          <w:rFonts w:ascii="Consolas" w:eastAsia="Times New Roman" w:hAnsi="Consolas" w:cs="Times New Roman"/>
+          <w:color w:val="C678DD"/>
+          <w:sz w:val="21"/>
+          <w:szCs w:val="21"/>
+        </w:rPr>
+        <w:t>media</w:t>
       </w:r>
       <w:r>
         <w:rPr>
@@ -10244,6 +10502,7 @@
         </w:rPr>
         <w:t>(</w:t>
       </w:r>
+      <w:proofErr w:type="gramEnd"/>
       <w:r>
         <w:rPr>
           <w:rFonts w:ascii="Consolas" w:eastAsia="Times New Roman" w:hAnsi="Consolas" w:cs="Times New Roman"/>
@@ -10322,6 +10581,7 @@
         </w:rPr>
         <w:t xml:space="preserve">        font-size: </w:t>
       </w:r>
+      <w:proofErr w:type="gramStart"/>
       <w:r>
         <w:rPr>
           <w:rFonts w:ascii="Consolas" w:eastAsia="Times New Roman" w:hAnsi="Consolas" w:cs="Times New Roman"/>
@@ -10340,6 +10600,7 @@
         </w:rPr>
         <w:t>;</w:t>
       </w:r>
+      <w:proofErr w:type="gramEnd"/>
     </w:p>
     <w:p>
       <w:pPr>
@@ -10578,6 +10839,7 @@
         </w:rPr>
         <w:t xml:space="preserve">    font-size: </w:t>
       </w:r>
+      <w:proofErr w:type="gramStart"/>
       <w:r>
         <w:rPr>
           <w:rFonts w:ascii="Consolas" w:eastAsia="Times New Roman" w:hAnsi="Consolas" w:cs="Times New Roman"/>
@@ -10605,6 +10867,7 @@
         </w:rPr>
         <w:t>;</w:t>
       </w:r>
+      <w:proofErr w:type="gramEnd"/>
     </w:p>
     <w:p>
       <w:pPr>
@@ -10645,7 +10908,17 @@
           <w:sz w:val="21"/>
           <w:szCs w:val="21"/>
         </w:rPr>
-        <w:t>@media</w:t>
+        <w:t>@</w:t>
+      </w:r>
+      <w:proofErr w:type="gramStart"/>
+      <w:r>
+        <w:rPr>
+          <w:rFonts w:ascii="Consolas" w:eastAsia="Times New Roman" w:hAnsi="Consolas" w:cs="Times New Roman"/>
+          <w:color w:val="C678DD"/>
+          <w:sz w:val="21"/>
+          <w:szCs w:val="21"/>
+        </w:rPr>
+        <w:t>media</w:t>
       </w:r>
       <w:r>
         <w:rPr>
@@ -10656,6 +10929,7 @@
         </w:rPr>
         <w:t>(</w:t>
       </w:r>
+      <w:proofErr w:type="gramEnd"/>
       <w:r>
         <w:rPr>
           <w:rFonts w:ascii="Consolas" w:eastAsia="Times New Roman" w:hAnsi="Consolas" w:cs="Times New Roman"/>
@@ -10743,6 +11017,7 @@
         </w:rPr>
         <w:t xml:space="preserve">        font-size: </w:t>
       </w:r>
+      <w:proofErr w:type="gramStart"/>
       <w:r>
         <w:rPr>
           <w:rFonts w:ascii="Consolas" w:eastAsia="Times New Roman" w:hAnsi="Consolas" w:cs="Times New Roman"/>
@@ -10770,6 +11045,7 @@
         </w:rPr>
         <w:t>;</w:t>
       </w:r>
+      <w:proofErr w:type="gramEnd"/>
     </w:p>
     <w:p>
       <w:pPr>
@@ -11377,6 +11653,11 @@
     </w:p>
     <w:p>
       <w:pPr>
+        <w:pStyle w:val="ListParagraph"/>
+        <w:numPr>
+          <w:ilvl w:val="0"/>
+          <w:numId w:val="30"/>
+        </w:numPr>
         <w:spacing w:after="0"/>
         <w:rPr>
           <w:sz w:val="24"/>
@@ -11438,6 +11719,11 @@
     </w:p>
     <w:p>
       <w:pPr>
+        <w:pStyle w:val="ListParagraph"/>
+        <w:numPr>
+          <w:ilvl w:val="0"/>
+          <w:numId w:val="30"/>
+        </w:numPr>
         <w:spacing w:after="0"/>
         <w:rPr>
           <w:sz w:val="24"/>
@@ -11499,6 +11785,11 @@
     </w:p>
     <w:p>
       <w:pPr>
+        <w:pStyle w:val="ListParagraph"/>
+        <w:numPr>
+          <w:ilvl w:val="0"/>
+          <w:numId w:val="30"/>
+        </w:numPr>
         <w:spacing w:after="0"/>
         <w:rPr>
           <w:sz w:val="24"/>
@@ -11515,102 +11806,918 @@
     </w:p>
     <w:p>
       <w:pPr>
-        <w:spacing w:after="0"/>
-        <w:rPr>
-          <w:sz w:val="24"/>
-          <w:szCs w:val="24"/>
-        </w:rPr>
-      </w:pPr>
-    </w:p>
-    <w:p>
-      <w:pPr>
-        <w:spacing w:after="0"/>
-        <w:rPr>
-          <w:sz w:val="24"/>
-          <w:szCs w:val="24"/>
-        </w:rPr>
-      </w:pPr>
-    </w:p>
-    <w:p>
-      <w:pPr>
-        <w:spacing w:after="0"/>
-        <w:rPr>
-          <w:sz w:val="24"/>
-          <w:szCs w:val="24"/>
-        </w:rPr>
-      </w:pPr>
-    </w:p>
-    <w:p>
-      <w:pPr>
-        <w:spacing w:after="0"/>
-        <w:rPr>
-          <w:sz w:val="24"/>
-          <w:szCs w:val="24"/>
-        </w:rPr>
-      </w:pPr>
-    </w:p>
-    <w:p>
-      <w:pPr>
-        <w:spacing w:after="0"/>
-        <w:rPr>
-          <w:sz w:val="24"/>
-          <w:szCs w:val="24"/>
-        </w:rPr>
-      </w:pPr>
-    </w:p>
-    <w:p>
-      <w:pPr>
-        <w:spacing w:after="0"/>
-        <w:rPr>
-          <w:sz w:val="24"/>
-          <w:szCs w:val="24"/>
-        </w:rPr>
-      </w:pPr>
-    </w:p>
-    <w:p>
-      <w:pPr>
-        <w:spacing w:after="0"/>
-        <w:rPr>
-          <w:sz w:val="24"/>
-          <w:szCs w:val="24"/>
-        </w:rPr>
-      </w:pPr>
-    </w:p>
-    <w:p>
-      <w:pPr>
-        <w:spacing w:after="0"/>
-        <w:rPr>
-          <w:sz w:val="24"/>
-          <w:szCs w:val="24"/>
-        </w:rPr>
-      </w:pPr>
-    </w:p>
-    <w:p>
-      <w:pPr>
-        <w:spacing w:after="0"/>
-        <w:rPr>
-          <w:sz w:val="24"/>
-          <w:szCs w:val="24"/>
-        </w:rPr>
-      </w:pPr>
-    </w:p>
-    <w:p>
-      <w:pPr>
-        <w:spacing w:after="0"/>
-        <w:rPr>
-          <w:sz w:val="24"/>
-          <w:szCs w:val="24"/>
-        </w:rPr>
-      </w:pPr>
-    </w:p>
-    <w:p>
-      <w:pPr>
-        <w:spacing w:after="0"/>
-        <w:rPr>
-          <w:sz w:val="24"/>
-          <w:szCs w:val="24"/>
-        </w:rPr>
-      </w:pPr>
+        <w:pStyle w:val="ListParagraph"/>
+        <w:numPr>
+          <w:ilvl w:val="0"/>
+          <w:numId w:val="30"/>
+        </w:numPr>
+        <w:spacing w:after="0"/>
+        <w:rPr>
+          <w:sz w:val="24"/>
+          <w:szCs w:val="24"/>
+        </w:rPr>
+      </w:pPr>
+      <w:r>
+        <w:rPr>
+          <w:color w:val="FF0000"/>
+          <w:sz w:val="24"/>
+          <w:szCs w:val="24"/>
+        </w:rPr>
+        <w:t xml:space="preserve">EM’s </w:t>
+      </w:r>
+      <w:r>
+        <w:rPr>
+          <w:sz w:val="24"/>
+          <w:szCs w:val="24"/>
+        </w:rPr>
+        <w:t xml:space="preserve">and </w:t>
+      </w:r>
+      <w:proofErr w:type="gramStart"/>
+      <w:r>
+        <w:rPr>
+          <w:color w:val="FF0000"/>
+          <w:sz w:val="24"/>
+          <w:szCs w:val="24"/>
+        </w:rPr>
+        <w:t>REM’s</w:t>
+      </w:r>
+      <w:proofErr w:type="gramEnd"/>
+      <w:r>
+        <w:rPr>
+          <w:color w:val="FF0000"/>
+          <w:sz w:val="24"/>
+          <w:szCs w:val="24"/>
+        </w:rPr>
+        <w:t xml:space="preserve"> </w:t>
+      </w:r>
+      <w:r>
+        <w:rPr>
+          <w:sz w:val="24"/>
+          <w:szCs w:val="24"/>
+        </w:rPr>
+        <w:t xml:space="preserve">in media queries </w:t>
+      </w:r>
+      <w:r>
+        <w:rPr>
+          <w:color w:val="FF0000"/>
+          <w:sz w:val="24"/>
+          <w:szCs w:val="24"/>
+        </w:rPr>
+        <w:t xml:space="preserve">ARE NOT AFFECTED </w:t>
+      </w:r>
+      <w:r>
+        <w:rPr>
+          <w:sz w:val="24"/>
+          <w:szCs w:val="24"/>
+        </w:rPr>
+        <w:t xml:space="preserve">by the root font-size.  </w:t>
+      </w:r>
+    </w:p>
+    <w:p>
+      <w:pPr>
+        <w:pStyle w:val="ListParagraph"/>
+        <w:numPr>
+          <w:ilvl w:val="0"/>
+          <w:numId w:val="30"/>
+        </w:numPr>
+        <w:spacing w:after="0"/>
+        <w:rPr>
+          <w:sz w:val="24"/>
+          <w:szCs w:val="24"/>
+        </w:rPr>
+      </w:pPr>
+      <w:r>
+        <w:rPr>
+          <w:color w:val="FF0000"/>
+          <w:sz w:val="24"/>
+          <w:szCs w:val="24"/>
+        </w:rPr>
+        <w:t xml:space="preserve">Use </w:t>
+      </w:r>
+      <w:proofErr w:type="gramStart"/>
+      <w:r>
+        <w:rPr>
+          <w:color w:val="FF0000"/>
+          <w:sz w:val="24"/>
+          <w:szCs w:val="24"/>
+        </w:rPr>
+        <w:t>EM’s</w:t>
+      </w:r>
+      <w:proofErr w:type="gramEnd"/>
+      <w:r>
+        <w:rPr>
+          <w:color w:val="FF0000"/>
+          <w:sz w:val="24"/>
+          <w:szCs w:val="24"/>
+        </w:rPr>
+        <w:t xml:space="preserve"> </w:t>
+      </w:r>
+      <w:r>
+        <w:rPr>
+          <w:sz w:val="24"/>
+          <w:szCs w:val="24"/>
+        </w:rPr>
+        <w:t xml:space="preserve">in media queries because REM’s fail to work in some browsers.  </w:t>
+      </w:r>
+    </w:p>
+    <w:p>
+      <w:pPr>
+        <w:spacing w:after="0"/>
+        <w:rPr>
+          <w:sz w:val="24"/>
+          <w:szCs w:val="24"/>
+        </w:rPr>
+      </w:pPr>
+    </w:p>
+    <w:p>
+      <w:pPr>
+        <w:spacing w:after="0"/>
+        <w:rPr>
+          <w:sz w:val="24"/>
+          <w:szCs w:val="24"/>
+        </w:rPr>
+      </w:pPr>
+    </w:p>
+    <w:p>
+      <w:pPr>
+        <w:spacing w:after="0"/>
+        <w:rPr>
+          <w:sz w:val="24"/>
+          <w:szCs w:val="24"/>
+        </w:rPr>
+      </w:pPr>
+      <w:r>
+        <w:rPr>
+          <w:b/>
+          <w:bCs/>
+          <w:sz w:val="36"/>
+          <w:szCs w:val="36"/>
+        </w:rPr>
+        <w:t>Breakpoints</w:t>
+      </w:r>
+    </w:p>
+    <w:p>
+      <w:pPr>
+        <w:spacing w:after="0"/>
+        <w:rPr>
+          <w:sz w:val="24"/>
+          <w:szCs w:val="24"/>
+        </w:rPr>
+      </w:pPr>
+      <w:r>
+        <w:rPr>
+          <w:sz w:val="24"/>
+          <w:szCs w:val="24"/>
+        </w:rPr>
+        <w:t xml:space="preserve">The </w:t>
+      </w:r>
+      <w:r>
+        <w:rPr>
+          <w:color w:val="FF0000"/>
+          <w:sz w:val="24"/>
+          <w:szCs w:val="24"/>
+        </w:rPr>
+        <w:t>viewport’s width where we want our design to change</w:t>
+      </w:r>
+      <w:r>
+        <w:rPr>
+          <w:sz w:val="24"/>
+          <w:szCs w:val="24"/>
+        </w:rPr>
+        <w:t xml:space="preserve"> (</w:t>
+      </w:r>
+      <w:r>
+        <w:rPr>
+          <w:color w:val="FF0000"/>
+          <w:sz w:val="24"/>
+          <w:szCs w:val="24"/>
+        </w:rPr>
+        <w:t xml:space="preserve">where </w:t>
+      </w:r>
+      <w:r>
+        <w:rPr>
+          <w:sz w:val="24"/>
+          <w:szCs w:val="24"/>
+        </w:rPr>
+        <w:t xml:space="preserve">we want </w:t>
+      </w:r>
+      <w:r>
+        <w:rPr>
+          <w:color w:val="FF0000"/>
+          <w:sz w:val="24"/>
+          <w:szCs w:val="24"/>
+        </w:rPr>
+        <w:t>to place our media queries</w:t>
+      </w:r>
+      <w:r>
+        <w:rPr>
+          <w:sz w:val="24"/>
+          <w:szCs w:val="24"/>
+        </w:rPr>
+        <w:t xml:space="preserve">).  </w:t>
+      </w:r>
+    </w:p>
+    <w:p>
+      <w:pPr>
+        <w:spacing w:after="0"/>
+        <w:rPr>
+          <w:sz w:val="24"/>
+          <w:szCs w:val="24"/>
+        </w:rPr>
+      </w:pPr>
+    </w:p>
+    <w:p>
+      <w:pPr>
+        <w:spacing w:after="0"/>
+        <w:rPr>
+          <w:b/>
+          <w:bCs/>
+          <w:sz w:val="24"/>
+          <w:szCs w:val="24"/>
+        </w:rPr>
+      </w:pPr>
+      <w:r>
+        <w:rPr>
+          <w:b/>
+          <w:bCs/>
+          <w:sz w:val="24"/>
+          <w:szCs w:val="24"/>
+        </w:rPr>
+        <w:t>Breakpoints (</w:t>
+      </w:r>
+      <w:r>
+        <w:rPr>
+          <w:b/>
+          <w:bCs/>
+          <w:color w:val="FF0000"/>
+          <w:sz w:val="24"/>
+          <w:szCs w:val="24"/>
+          <w:u w:val="single"/>
+        </w:rPr>
+        <w:t>BAD</w:t>
+      </w:r>
+      <w:r>
+        <w:rPr>
+          <w:b/>
+          <w:bCs/>
+          <w:sz w:val="24"/>
+          <w:szCs w:val="24"/>
+        </w:rPr>
+        <w:t>)</w:t>
+      </w:r>
+    </w:p>
+    <w:p>
+      <w:pPr>
+        <w:pStyle w:val="ListParagraph"/>
+        <w:numPr>
+          <w:ilvl w:val="0"/>
+          <w:numId w:val="28"/>
+        </w:numPr>
+        <w:spacing w:after="0"/>
+        <w:rPr>
+          <w:sz w:val="24"/>
+          <w:szCs w:val="24"/>
+        </w:rPr>
+      </w:pPr>
+      <w:r>
+        <w:rPr>
+          <w:sz w:val="24"/>
+          <w:szCs w:val="24"/>
+        </w:rPr>
+        <w:t xml:space="preserve">Using the </w:t>
+      </w:r>
+      <w:r>
+        <w:rPr>
+          <w:color w:val="FF0000"/>
+          <w:sz w:val="24"/>
+          <w:szCs w:val="24"/>
+        </w:rPr>
+        <w:t xml:space="preserve">width </w:t>
+      </w:r>
+      <w:r>
+        <w:rPr>
+          <w:sz w:val="24"/>
+          <w:szCs w:val="24"/>
+        </w:rPr>
+        <w:t xml:space="preserve">of the </w:t>
+      </w:r>
+      <w:r>
+        <w:rPr>
+          <w:color w:val="FF0000"/>
+          <w:sz w:val="24"/>
+          <w:szCs w:val="24"/>
+        </w:rPr>
+        <w:t xml:space="preserve">most popular </w:t>
+      </w:r>
+      <w:r>
+        <w:rPr>
+          <w:sz w:val="24"/>
+          <w:szCs w:val="24"/>
+        </w:rPr>
+        <w:t xml:space="preserve">used </w:t>
+      </w:r>
+      <w:r>
+        <w:rPr>
+          <w:color w:val="FF0000"/>
+          <w:sz w:val="24"/>
+          <w:szCs w:val="24"/>
+        </w:rPr>
+        <w:t>devices</w:t>
+      </w:r>
+      <w:r>
+        <w:rPr>
+          <w:sz w:val="24"/>
+          <w:szCs w:val="24"/>
+        </w:rPr>
+        <w:t xml:space="preserve">.  </w:t>
+      </w:r>
+    </w:p>
+    <w:p>
+      <w:pPr>
+        <w:pStyle w:val="ListParagraph"/>
+        <w:numPr>
+          <w:ilvl w:val="0"/>
+          <w:numId w:val="28"/>
+        </w:numPr>
+        <w:spacing w:after="0"/>
+        <w:rPr>
+          <w:sz w:val="24"/>
+          <w:szCs w:val="24"/>
+        </w:rPr>
+      </w:pPr>
+      <w:r>
+        <w:rPr>
+          <w:sz w:val="24"/>
+          <w:szCs w:val="24"/>
+        </w:rPr>
+        <w:t xml:space="preserve">Only </w:t>
+      </w:r>
+      <w:r>
+        <w:rPr>
+          <w:color w:val="FF0000"/>
+          <w:sz w:val="24"/>
+          <w:szCs w:val="24"/>
+        </w:rPr>
+        <w:t xml:space="preserve">optimizing </w:t>
+      </w:r>
+      <w:r>
+        <w:rPr>
+          <w:sz w:val="24"/>
+          <w:szCs w:val="24"/>
+        </w:rPr>
+        <w:t xml:space="preserve">the use for </w:t>
+      </w:r>
+      <w:r>
+        <w:rPr>
+          <w:color w:val="FF0000"/>
+          <w:sz w:val="24"/>
+          <w:szCs w:val="24"/>
+        </w:rPr>
+        <w:t xml:space="preserve">one </w:t>
+      </w:r>
+      <w:proofErr w:type="gramStart"/>
+      <w:r>
+        <w:rPr>
+          <w:color w:val="FF0000"/>
+          <w:sz w:val="24"/>
+          <w:szCs w:val="24"/>
+        </w:rPr>
+        <w:t>particular device</w:t>
+      </w:r>
+      <w:proofErr w:type="gramEnd"/>
+      <w:r>
+        <w:rPr>
+          <w:color w:val="FF0000"/>
+          <w:sz w:val="24"/>
+          <w:szCs w:val="24"/>
+        </w:rPr>
+        <w:t xml:space="preserve"> </w:t>
+      </w:r>
+      <w:r>
+        <w:rPr>
+          <w:sz w:val="24"/>
+          <w:szCs w:val="24"/>
+        </w:rPr>
+        <w:t xml:space="preserve">and not considering other devices.  </w:t>
+      </w:r>
+    </w:p>
+    <w:p>
+      <w:pPr>
+        <w:pStyle w:val="ListParagraph"/>
+        <w:numPr>
+          <w:ilvl w:val="0"/>
+          <w:numId w:val="28"/>
+        </w:numPr>
+        <w:spacing w:after="0"/>
+        <w:rPr>
+          <w:sz w:val="24"/>
+          <w:szCs w:val="24"/>
+        </w:rPr>
+      </w:pPr>
+      <w:r>
+        <w:rPr>
+          <w:b/>
+          <w:bCs/>
+          <w:sz w:val="24"/>
+          <w:szCs w:val="24"/>
+          <w:u w:val="single"/>
+        </w:rPr>
+        <w:t>Not</w:t>
+      </w:r>
+      <w:r>
+        <w:rPr>
+          <w:sz w:val="24"/>
+          <w:szCs w:val="24"/>
+        </w:rPr>
+        <w:t xml:space="preserve"> </w:t>
+      </w:r>
+      <w:r>
+        <w:rPr>
+          <w:color w:val="FF0000"/>
+          <w:sz w:val="24"/>
+          <w:szCs w:val="24"/>
+        </w:rPr>
+        <w:t xml:space="preserve">future-proof </w:t>
+      </w:r>
+      <w:r>
+        <w:rPr>
+          <w:sz w:val="24"/>
+          <w:szCs w:val="24"/>
+        </w:rPr>
+        <w:t>– need to change all media queries in every project if for example Apple changes the resolution on their devices.</w:t>
+      </w:r>
+    </w:p>
+    <w:p>
+      <w:pPr>
+        <w:spacing w:after="0"/>
+        <w:rPr>
+          <w:sz w:val="24"/>
+          <w:szCs w:val="24"/>
+        </w:rPr>
+      </w:pPr>
+    </w:p>
+    <w:p>
+      <w:pPr>
+        <w:spacing w:after="0"/>
+        <w:rPr>
+          <w:b/>
+          <w:bCs/>
+          <w:sz w:val="24"/>
+          <w:szCs w:val="24"/>
+        </w:rPr>
+      </w:pPr>
+      <w:r>
+        <w:rPr>
+          <w:b/>
+          <w:bCs/>
+          <w:sz w:val="24"/>
+          <w:szCs w:val="24"/>
+        </w:rPr>
+        <w:t>Breakpoints (</w:t>
+      </w:r>
+      <w:r>
+        <w:rPr>
+          <w:b/>
+          <w:bCs/>
+          <w:color w:val="FF0000"/>
+          <w:sz w:val="24"/>
+          <w:szCs w:val="24"/>
+          <w:u w:val="single"/>
+        </w:rPr>
+        <w:t>GOOD</w:t>
+      </w:r>
+      <w:r>
+        <w:rPr>
+          <w:b/>
+          <w:bCs/>
+          <w:sz w:val="24"/>
+          <w:szCs w:val="24"/>
+        </w:rPr>
+        <w:t>)</w:t>
+      </w:r>
+    </w:p>
+    <w:p>
+      <w:pPr>
+        <w:pStyle w:val="ListParagraph"/>
+        <w:numPr>
+          <w:ilvl w:val="0"/>
+          <w:numId w:val="29"/>
+        </w:numPr>
+        <w:spacing w:after="0"/>
+        <w:rPr>
+          <w:sz w:val="24"/>
+          <w:szCs w:val="24"/>
+        </w:rPr>
+      </w:pPr>
+      <w:r>
+        <w:rPr>
+          <w:sz w:val="24"/>
+          <w:szCs w:val="24"/>
+        </w:rPr>
+        <w:t xml:space="preserve">Look at the </w:t>
+      </w:r>
+      <w:r>
+        <w:rPr>
+          <w:color w:val="FF0000"/>
+          <w:sz w:val="24"/>
+          <w:szCs w:val="24"/>
+        </w:rPr>
+        <w:t xml:space="preserve">widths </w:t>
+      </w:r>
+      <w:r>
+        <w:rPr>
+          <w:sz w:val="24"/>
+          <w:szCs w:val="24"/>
+        </w:rPr>
+        <w:t xml:space="preserve">of the </w:t>
+      </w:r>
+      <w:r>
+        <w:rPr>
+          <w:color w:val="FF0000"/>
+          <w:sz w:val="24"/>
+          <w:szCs w:val="24"/>
+        </w:rPr>
+        <w:t xml:space="preserve">most used devices </w:t>
+      </w:r>
+      <w:r>
+        <w:rPr>
+          <w:sz w:val="24"/>
+          <w:szCs w:val="24"/>
+        </w:rPr>
+        <w:t xml:space="preserve">on the internet and </w:t>
+      </w:r>
+      <w:r>
+        <w:rPr>
+          <w:color w:val="FF0000"/>
+          <w:sz w:val="24"/>
+          <w:szCs w:val="24"/>
+        </w:rPr>
+        <w:t xml:space="preserve">group them </w:t>
+      </w:r>
+      <w:r>
+        <w:rPr>
+          <w:sz w:val="24"/>
+          <w:szCs w:val="24"/>
+        </w:rPr>
+        <w:t xml:space="preserve">in a </w:t>
+      </w:r>
+      <w:r>
+        <w:rPr>
+          <w:color w:val="FF0000"/>
+          <w:sz w:val="24"/>
+          <w:szCs w:val="24"/>
+        </w:rPr>
+        <w:t xml:space="preserve">logical way </w:t>
+      </w:r>
+      <w:r>
+        <w:rPr>
+          <w:sz w:val="24"/>
+          <w:szCs w:val="24"/>
+        </w:rPr>
+        <w:t xml:space="preserve">and choose our breakpoints accordingly.   </w:t>
+      </w:r>
+    </w:p>
+    <w:p>
+      <w:pPr>
+        <w:spacing w:after="0"/>
+        <w:rPr>
+          <w:sz w:val="24"/>
+          <w:szCs w:val="24"/>
+        </w:rPr>
+      </w:pPr>
+    </w:p>
+    <w:p>
+      <w:pPr>
+        <w:spacing w:after="0"/>
+        <w:rPr>
+          <w:b/>
+          <w:bCs/>
+          <w:sz w:val="24"/>
+          <w:szCs w:val="24"/>
+        </w:rPr>
+      </w:pPr>
+      <w:r>
+        <w:rPr>
+          <w:b/>
+          <w:bCs/>
+          <w:sz w:val="24"/>
+          <w:szCs w:val="24"/>
+        </w:rPr>
+        <w:t>Breakpoints (</w:t>
+      </w:r>
+      <w:r>
+        <w:rPr>
+          <w:b/>
+          <w:bCs/>
+          <w:color w:val="FF0000"/>
+          <w:sz w:val="24"/>
+          <w:szCs w:val="24"/>
+          <w:u w:val="single"/>
+        </w:rPr>
+        <w:t>PERFECT</w:t>
+      </w:r>
+      <w:r>
+        <w:rPr>
+          <w:b/>
+          <w:bCs/>
+          <w:sz w:val="24"/>
+          <w:szCs w:val="24"/>
+        </w:rPr>
+        <w:t>)</w:t>
+      </w:r>
+    </w:p>
+    <w:p>
+      <w:pPr>
+        <w:pStyle w:val="ListParagraph"/>
+        <w:numPr>
+          <w:ilvl w:val="0"/>
+          <w:numId w:val="29"/>
+        </w:numPr>
+        <w:spacing w:after="0"/>
+        <w:rPr>
+          <w:sz w:val="24"/>
+          <w:szCs w:val="24"/>
+        </w:rPr>
+      </w:pPr>
+      <w:r>
+        <w:rPr>
+          <w:color w:val="FF0000"/>
+          <w:sz w:val="24"/>
+          <w:szCs w:val="24"/>
+        </w:rPr>
+        <w:t xml:space="preserve">Ignore widths of devices </w:t>
+      </w:r>
+      <w:r>
+        <w:rPr>
+          <w:sz w:val="24"/>
+          <w:szCs w:val="24"/>
+        </w:rPr>
+        <w:t xml:space="preserve">and only choose breakpoints based on the contents of our design.  </w:t>
+      </w:r>
+    </w:p>
+    <w:p>
+      <w:pPr>
+        <w:pStyle w:val="ListParagraph"/>
+        <w:numPr>
+          <w:ilvl w:val="0"/>
+          <w:numId w:val="29"/>
+        </w:numPr>
+        <w:spacing w:after="0"/>
+        <w:rPr>
+          <w:sz w:val="24"/>
+          <w:szCs w:val="24"/>
+        </w:rPr>
+      </w:pPr>
+      <w:r>
+        <w:rPr>
+          <w:sz w:val="24"/>
+          <w:szCs w:val="24"/>
+        </w:rPr>
+        <w:t xml:space="preserve">Start with either mobile-first or desktop-first </w:t>
+      </w:r>
+    </w:p>
+    <w:p>
+      <w:pPr>
+        <w:pStyle w:val="ListParagraph"/>
+        <w:numPr>
+          <w:ilvl w:val="0"/>
+          <w:numId w:val="29"/>
+        </w:numPr>
+        <w:spacing w:after="0"/>
+        <w:rPr>
+          <w:sz w:val="24"/>
+          <w:szCs w:val="24"/>
+        </w:rPr>
+      </w:pPr>
+      <w:r>
+        <w:rPr>
+          <w:color w:val="FF0000"/>
+          <w:sz w:val="24"/>
+          <w:szCs w:val="24"/>
+          <w:u w:val="single"/>
+        </w:rPr>
+        <w:t>Decrease</w:t>
+      </w:r>
+      <w:r>
+        <w:rPr>
+          <w:color w:val="FF0000"/>
+          <w:sz w:val="24"/>
+          <w:szCs w:val="24"/>
+        </w:rPr>
+        <w:t xml:space="preserve"> </w:t>
+      </w:r>
+      <w:r>
+        <w:rPr>
+          <w:sz w:val="24"/>
+          <w:szCs w:val="24"/>
+        </w:rPr>
+        <w:t xml:space="preserve">screen width for </w:t>
+      </w:r>
+      <w:r>
+        <w:rPr>
+          <w:color w:val="FF0000"/>
+          <w:sz w:val="24"/>
+          <w:szCs w:val="24"/>
+          <w:u w:val="single"/>
+        </w:rPr>
+        <w:t>desktop-first</w:t>
+      </w:r>
+      <w:r>
+        <w:rPr>
+          <w:sz w:val="24"/>
+          <w:szCs w:val="24"/>
+        </w:rPr>
+        <w:t xml:space="preserve">  </w:t>
+      </w:r>
+    </w:p>
+    <w:p>
+      <w:pPr>
+        <w:pStyle w:val="ListParagraph"/>
+        <w:numPr>
+          <w:ilvl w:val="0"/>
+          <w:numId w:val="29"/>
+        </w:numPr>
+        <w:spacing w:after="0"/>
+        <w:rPr>
+          <w:sz w:val="24"/>
+          <w:szCs w:val="24"/>
+        </w:rPr>
+      </w:pPr>
+      <w:r>
+        <w:rPr>
+          <w:color w:val="FF0000"/>
+          <w:sz w:val="24"/>
+          <w:szCs w:val="24"/>
+          <w:u w:val="single"/>
+        </w:rPr>
+        <w:t>Increase</w:t>
+      </w:r>
+      <w:r>
+        <w:rPr>
+          <w:color w:val="FF0000"/>
+          <w:sz w:val="24"/>
+          <w:szCs w:val="24"/>
+        </w:rPr>
+        <w:t xml:space="preserve"> </w:t>
+      </w:r>
+      <w:r>
+        <w:rPr>
+          <w:sz w:val="24"/>
+          <w:szCs w:val="24"/>
+        </w:rPr>
+        <w:t xml:space="preserve">screen width for </w:t>
+      </w:r>
+      <w:r>
+        <w:rPr>
+          <w:color w:val="FF0000"/>
+          <w:sz w:val="24"/>
+          <w:szCs w:val="24"/>
+          <w:u w:val="single"/>
+        </w:rPr>
+        <w:t>mobile-first</w:t>
+      </w:r>
+      <w:r>
+        <w:rPr>
+          <w:color w:val="FF0000"/>
+          <w:sz w:val="24"/>
+          <w:szCs w:val="24"/>
+        </w:rPr>
+        <w:t xml:space="preserve"> </w:t>
+      </w:r>
+    </w:p>
+    <w:p>
+      <w:pPr>
+        <w:pStyle w:val="ListParagraph"/>
+        <w:numPr>
+          <w:ilvl w:val="0"/>
+          <w:numId w:val="29"/>
+        </w:numPr>
+        <w:spacing w:after="0"/>
+        <w:rPr>
+          <w:sz w:val="24"/>
+          <w:szCs w:val="24"/>
+        </w:rPr>
+      </w:pPr>
+      <w:r>
+        <w:rPr>
+          <w:sz w:val="24"/>
+          <w:szCs w:val="24"/>
+        </w:rPr>
+        <w:t xml:space="preserve">As soon as </w:t>
+      </w:r>
+      <w:r>
+        <w:rPr>
+          <w:color w:val="FF0000"/>
+          <w:sz w:val="24"/>
+          <w:szCs w:val="24"/>
+        </w:rPr>
+        <w:t xml:space="preserve">design breaks </w:t>
+      </w:r>
+      <w:r>
+        <w:rPr>
+          <w:sz w:val="24"/>
+          <w:szCs w:val="24"/>
+        </w:rPr>
+        <w:t xml:space="preserve">(it no longer works), then </w:t>
+      </w:r>
+      <w:r>
+        <w:rPr>
+          <w:color w:val="FF0000"/>
+          <w:sz w:val="24"/>
+          <w:szCs w:val="24"/>
+        </w:rPr>
+        <w:t xml:space="preserve">add </w:t>
+      </w:r>
+      <w:r>
+        <w:rPr>
+          <w:sz w:val="24"/>
+          <w:szCs w:val="24"/>
+        </w:rPr>
+        <w:t xml:space="preserve">a </w:t>
+      </w:r>
+      <w:r>
+        <w:rPr>
+          <w:color w:val="FF0000"/>
+          <w:sz w:val="24"/>
+          <w:szCs w:val="24"/>
+        </w:rPr>
+        <w:t>breakpoint</w:t>
+      </w:r>
+      <w:r>
+        <w:rPr>
+          <w:sz w:val="24"/>
+          <w:szCs w:val="24"/>
+        </w:rPr>
+        <w:t xml:space="preserve">.  </w:t>
+      </w:r>
+    </w:p>
+    <w:p>
+      <w:pPr>
+        <w:spacing w:after="0"/>
+        <w:rPr>
+          <w:sz w:val="24"/>
+          <w:szCs w:val="24"/>
+        </w:rPr>
+      </w:pPr>
+    </w:p>
+    <w:p>
+      <w:pPr>
+        <w:spacing w:after="0"/>
+        <w:rPr>
+          <w:sz w:val="24"/>
+          <w:szCs w:val="24"/>
+        </w:rPr>
+      </w:pPr>
+    </w:p>
+    <w:p>
+      <w:pPr>
+        <w:spacing w:after="0"/>
+        <w:rPr>
+          <w:sz w:val="32"/>
+          <w:szCs w:val="32"/>
+        </w:rPr>
+      </w:pPr>
+      <w:r>
+        <w:rPr>
+          <w:sz w:val="32"/>
+          <w:szCs w:val="32"/>
+        </w:rPr>
+        <w:t xml:space="preserve">Choose </w:t>
+      </w:r>
+      <w:r>
+        <w:rPr>
+          <w:color w:val="FF0000"/>
+          <w:sz w:val="32"/>
+          <w:szCs w:val="32"/>
+        </w:rPr>
+        <w:t xml:space="preserve">breakpoints </w:t>
+      </w:r>
+      <w:r>
+        <w:rPr>
+          <w:sz w:val="32"/>
+          <w:szCs w:val="32"/>
+        </w:rPr>
+        <w:t>based on this website:</w:t>
+      </w:r>
+    </w:p>
+    <w:p>
+      <w:pPr>
+        <w:spacing w:after="0"/>
+        <w:rPr>
+          <w:sz w:val="24"/>
+          <w:szCs w:val="24"/>
+        </w:rPr>
+      </w:pPr>
+      <w:hyperlink r:id="rId14" w:history="1">
+        <w:r>
+          <w:rPr>
+            <w:rStyle w:val="Hyperlink"/>
+            <w:sz w:val="24"/>
+            <w:szCs w:val="24"/>
+          </w:rPr>
+          <w:t>https://statcounter.com/</w:t>
+        </w:r>
+      </w:hyperlink>
     </w:p>
     <w:p>
       <w:pPr>
@@ -12869,6 +13976,119 @@
     </w:lvl>
   </w:abstractNum>
   <w:abstractNum w:abstractNumId="4" w15:restartNumberingAfterBreak="0">
+    <w:nsid w:val="0C1A0147"/>
+    <w:multiLevelType w:val="hybridMultilevel"/>
+    <w:tmpl w:val="488486E4"/>
+    <w:lvl w:ilvl="0" w:tplc="04090001">
+      <w:start w:val="1"/>
+      <w:numFmt w:val="bullet"/>
+      <w:lvlText w:val=""/>
+      <w:lvlJc w:val="left"/>
+      <w:pPr>
+        <w:ind w:left="720" w:hanging="360"/>
+      </w:pPr>
+      <w:rPr>
+        <w:rFonts w:ascii="Symbol" w:hAnsi="Symbol" w:hint="default"/>
+      </w:rPr>
+    </w:lvl>
+    <w:lvl w:ilvl="1" w:tplc="04090003" w:tentative="1">
+      <w:start w:val="1"/>
+      <w:numFmt w:val="bullet"/>
+      <w:lvlText w:val="o"/>
+      <w:lvlJc w:val="left"/>
+      <w:pPr>
+        <w:ind w:left="1440" w:hanging="360"/>
+      </w:pPr>
+      <w:rPr>
+        <w:rFonts w:ascii="Courier New" w:hAnsi="Courier New" w:cs="Courier New" w:hint="default"/>
+      </w:rPr>
+    </w:lvl>
+    <w:lvl w:ilvl="2" w:tplc="04090005" w:tentative="1">
+      <w:start w:val="1"/>
+      <w:numFmt w:val="bullet"/>
+      <w:lvlText w:val=""/>
+      <w:lvlJc w:val="left"/>
+      <w:pPr>
+        <w:ind w:left="2160" w:hanging="360"/>
+      </w:pPr>
+      <w:rPr>
+        <w:rFonts w:ascii="Wingdings" w:hAnsi="Wingdings" w:hint="default"/>
+      </w:rPr>
+    </w:lvl>
+    <w:lvl w:ilvl="3" w:tplc="04090001" w:tentative="1">
+      <w:start w:val="1"/>
+      <w:numFmt w:val="bullet"/>
+      <w:lvlText w:val=""/>
+      <w:lvlJc w:val="left"/>
+      <w:pPr>
+        <w:ind w:left="2880" w:hanging="360"/>
+      </w:pPr>
+      <w:rPr>
+        <w:rFonts w:ascii="Symbol" w:hAnsi="Symbol" w:hint="default"/>
+      </w:rPr>
+    </w:lvl>
+    <w:lvl w:ilvl="4" w:tplc="04090003" w:tentative="1">
+      <w:start w:val="1"/>
+      <w:numFmt w:val="bullet"/>
+      <w:lvlText w:val="o"/>
+      <w:lvlJc w:val="left"/>
+      <w:pPr>
+        <w:ind w:left="3600" w:hanging="360"/>
+      </w:pPr>
+      <w:rPr>
+        <w:rFonts w:ascii="Courier New" w:hAnsi="Courier New" w:cs="Courier New" w:hint="default"/>
+      </w:rPr>
+    </w:lvl>
+    <w:lvl w:ilvl="5" w:tplc="04090005" w:tentative="1">
+      <w:start w:val="1"/>
+      <w:numFmt w:val="bullet"/>
+      <w:lvlText w:val=""/>
+      <w:lvlJc w:val="left"/>
+      <w:pPr>
+        <w:ind w:left="4320" w:hanging="360"/>
+      </w:pPr>
+      <w:rPr>
+        <w:rFonts w:ascii="Wingdings" w:hAnsi="Wingdings" w:hint="default"/>
+      </w:rPr>
+    </w:lvl>
+    <w:lvl w:ilvl="6" w:tplc="04090001" w:tentative="1">
+      <w:start w:val="1"/>
+      <w:numFmt w:val="bullet"/>
+      <w:lvlText w:val=""/>
+      <w:lvlJc w:val="left"/>
+      <w:pPr>
+        <w:ind w:left="5040" w:hanging="360"/>
+      </w:pPr>
+      <w:rPr>
+        <w:rFonts w:ascii="Symbol" w:hAnsi="Symbol" w:hint="default"/>
+      </w:rPr>
+    </w:lvl>
+    <w:lvl w:ilvl="7" w:tplc="04090003" w:tentative="1">
+      <w:start w:val="1"/>
+      <w:numFmt w:val="bullet"/>
+      <w:lvlText w:val="o"/>
+      <w:lvlJc w:val="left"/>
+      <w:pPr>
+        <w:ind w:left="5760" w:hanging="360"/>
+      </w:pPr>
+      <w:rPr>
+        <w:rFonts w:ascii="Courier New" w:hAnsi="Courier New" w:cs="Courier New" w:hint="default"/>
+      </w:rPr>
+    </w:lvl>
+    <w:lvl w:ilvl="8" w:tplc="04090005" w:tentative="1">
+      <w:start w:val="1"/>
+      <w:numFmt w:val="bullet"/>
+      <w:lvlText w:val=""/>
+      <w:lvlJc w:val="left"/>
+      <w:pPr>
+        <w:ind w:left="6480" w:hanging="360"/>
+      </w:pPr>
+      <w:rPr>
+        <w:rFonts w:ascii="Wingdings" w:hAnsi="Wingdings" w:hint="default"/>
+      </w:rPr>
+    </w:lvl>
+  </w:abstractNum>
+  <w:abstractNum w:abstractNumId="5" w15:restartNumberingAfterBreak="0">
     <w:nsid w:val="0E767B2F"/>
     <w:multiLevelType w:val="hybridMultilevel"/>
     <w:tmpl w:val="3A10F548"/>
@@ -12981,7 +14201,7 @@
       </w:rPr>
     </w:lvl>
   </w:abstractNum>
-  <w:abstractNum w:abstractNumId="5" w15:restartNumberingAfterBreak="0">
+  <w:abstractNum w:abstractNumId="6" w15:restartNumberingAfterBreak="0">
     <w:nsid w:val="16561A1A"/>
     <w:multiLevelType w:val="hybridMultilevel"/>
     <w:tmpl w:val="FC642928"/>
@@ -13094,7 +14314,7 @@
       </w:rPr>
     </w:lvl>
   </w:abstractNum>
-  <w:abstractNum w:abstractNumId="6" w15:restartNumberingAfterBreak="0">
+  <w:abstractNum w:abstractNumId="7" w15:restartNumberingAfterBreak="0">
     <w:nsid w:val="179D0B69"/>
     <w:multiLevelType w:val="hybridMultilevel"/>
     <w:tmpl w:val="82A21DC6"/>
@@ -13204,7 +14424,7 @@
       </w:rPr>
     </w:lvl>
   </w:abstractNum>
-  <w:abstractNum w:abstractNumId="7" w15:restartNumberingAfterBreak="0">
+  <w:abstractNum w:abstractNumId="8" w15:restartNumberingAfterBreak="0">
     <w:nsid w:val="1D601D66"/>
     <w:multiLevelType w:val="hybridMultilevel"/>
     <w:tmpl w:val="13283316"/>
@@ -13317,7 +14537,7 @@
       </w:rPr>
     </w:lvl>
   </w:abstractNum>
-  <w:abstractNum w:abstractNumId="8" w15:restartNumberingAfterBreak="0">
+  <w:abstractNum w:abstractNumId="9" w15:restartNumberingAfterBreak="0">
     <w:nsid w:val="1E3E7A62"/>
     <w:multiLevelType w:val="hybridMultilevel"/>
     <w:tmpl w:val="C458E768"/>
@@ -13430,7 +14650,7 @@
       </w:rPr>
     </w:lvl>
   </w:abstractNum>
-  <w:abstractNum w:abstractNumId="9" w15:restartNumberingAfterBreak="0">
+  <w:abstractNum w:abstractNumId="10" w15:restartNumberingAfterBreak="0">
     <w:nsid w:val="241A2770"/>
     <w:multiLevelType w:val="hybridMultilevel"/>
     <w:tmpl w:val="77F0BCCA"/>
@@ -13543,7 +14763,7 @@
       </w:rPr>
     </w:lvl>
   </w:abstractNum>
-  <w:abstractNum w:abstractNumId="10" w15:restartNumberingAfterBreak="0">
+  <w:abstractNum w:abstractNumId="11" w15:restartNumberingAfterBreak="0">
     <w:nsid w:val="2B30155F"/>
     <w:multiLevelType w:val="hybridMultilevel"/>
     <w:tmpl w:val="39C838A6"/>
@@ -13629,7 +14849,7 @@
       </w:pPr>
     </w:lvl>
   </w:abstractNum>
-  <w:abstractNum w:abstractNumId="11" w15:restartNumberingAfterBreak="0">
+  <w:abstractNum w:abstractNumId="12" w15:restartNumberingAfterBreak="0">
     <w:nsid w:val="2E215717"/>
     <w:multiLevelType w:val="hybridMultilevel"/>
     <w:tmpl w:val="8D8814E2"/>
@@ -13742,7 +14962,7 @@
       </w:rPr>
     </w:lvl>
   </w:abstractNum>
-  <w:abstractNum w:abstractNumId="12" w15:restartNumberingAfterBreak="0">
+  <w:abstractNum w:abstractNumId="13" w15:restartNumberingAfterBreak="0">
     <w:nsid w:val="2EB338DE"/>
     <w:multiLevelType w:val="hybridMultilevel"/>
     <w:tmpl w:val="B2087BDC"/>
@@ -13828,7 +15048,7 @@
       </w:pPr>
     </w:lvl>
   </w:abstractNum>
-  <w:abstractNum w:abstractNumId="13" w15:restartNumberingAfterBreak="0">
+  <w:abstractNum w:abstractNumId="14" w15:restartNumberingAfterBreak="0">
     <w:nsid w:val="35041C10"/>
     <w:multiLevelType w:val="hybridMultilevel"/>
     <w:tmpl w:val="A82C4348"/>
@@ -13914,7 +15134,120 @@
       </w:pPr>
     </w:lvl>
   </w:abstractNum>
-  <w:abstractNum w:abstractNumId="14" w15:restartNumberingAfterBreak="0">
+  <w:abstractNum w:abstractNumId="15" w15:restartNumberingAfterBreak="0">
+    <w:nsid w:val="356220AA"/>
+    <w:multiLevelType w:val="hybridMultilevel"/>
+    <w:tmpl w:val="3C96D826"/>
+    <w:lvl w:ilvl="0" w:tplc="04090001">
+      <w:start w:val="1"/>
+      <w:numFmt w:val="bullet"/>
+      <w:lvlText w:val=""/>
+      <w:lvlJc w:val="left"/>
+      <w:pPr>
+        <w:ind w:left="720" w:hanging="360"/>
+      </w:pPr>
+      <w:rPr>
+        <w:rFonts w:ascii="Symbol" w:hAnsi="Symbol" w:hint="default"/>
+      </w:rPr>
+    </w:lvl>
+    <w:lvl w:ilvl="1" w:tplc="04090003" w:tentative="1">
+      <w:start w:val="1"/>
+      <w:numFmt w:val="bullet"/>
+      <w:lvlText w:val="o"/>
+      <w:lvlJc w:val="left"/>
+      <w:pPr>
+        <w:ind w:left="1440" w:hanging="360"/>
+      </w:pPr>
+      <w:rPr>
+        <w:rFonts w:ascii="Courier New" w:hAnsi="Courier New" w:cs="Courier New" w:hint="default"/>
+      </w:rPr>
+    </w:lvl>
+    <w:lvl w:ilvl="2" w:tplc="04090005" w:tentative="1">
+      <w:start w:val="1"/>
+      <w:numFmt w:val="bullet"/>
+      <w:lvlText w:val=""/>
+      <w:lvlJc w:val="left"/>
+      <w:pPr>
+        <w:ind w:left="2160" w:hanging="360"/>
+      </w:pPr>
+      <w:rPr>
+        <w:rFonts w:ascii="Wingdings" w:hAnsi="Wingdings" w:hint="default"/>
+      </w:rPr>
+    </w:lvl>
+    <w:lvl w:ilvl="3" w:tplc="04090001" w:tentative="1">
+      <w:start w:val="1"/>
+      <w:numFmt w:val="bullet"/>
+      <w:lvlText w:val=""/>
+      <w:lvlJc w:val="left"/>
+      <w:pPr>
+        <w:ind w:left="2880" w:hanging="360"/>
+      </w:pPr>
+      <w:rPr>
+        <w:rFonts w:ascii="Symbol" w:hAnsi="Symbol" w:hint="default"/>
+      </w:rPr>
+    </w:lvl>
+    <w:lvl w:ilvl="4" w:tplc="04090003" w:tentative="1">
+      <w:start w:val="1"/>
+      <w:numFmt w:val="bullet"/>
+      <w:lvlText w:val="o"/>
+      <w:lvlJc w:val="left"/>
+      <w:pPr>
+        <w:ind w:left="3600" w:hanging="360"/>
+      </w:pPr>
+      <w:rPr>
+        <w:rFonts w:ascii="Courier New" w:hAnsi="Courier New" w:cs="Courier New" w:hint="default"/>
+      </w:rPr>
+    </w:lvl>
+    <w:lvl w:ilvl="5" w:tplc="04090005" w:tentative="1">
+      <w:start w:val="1"/>
+      <w:numFmt w:val="bullet"/>
+      <w:lvlText w:val=""/>
+      <w:lvlJc w:val="left"/>
+      <w:pPr>
+        <w:ind w:left="4320" w:hanging="360"/>
+      </w:pPr>
+      <w:rPr>
+        <w:rFonts w:ascii="Wingdings" w:hAnsi="Wingdings" w:hint="default"/>
+      </w:rPr>
+    </w:lvl>
+    <w:lvl w:ilvl="6" w:tplc="04090001" w:tentative="1">
+      <w:start w:val="1"/>
+      <w:numFmt w:val="bullet"/>
+      <w:lvlText w:val=""/>
+      <w:lvlJc w:val="left"/>
+      <w:pPr>
+        <w:ind w:left="5040" w:hanging="360"/>
+      </w:pPr>
+      <w:rPr>
+        <w:rFonts w:ascii="Symbol" w:hAnsi="Symbol" w:hint="default"/>
+      </w:rPr>
+    </w:lvl>
+    <w:lvl w:ilvl="7" w:tplc="04090003" w:tentative="1">
+      <w:start w:val="1"/>
+      <w:numFmt w:val="bullet"/>
+      <w:lvlText w:val="o"/>
+      <w:lvlJc w:val="left"/>
+      <w:pPr>
+        <w:ind w:left="5760" w:hanging="360"/>
+      </w:pPr>
+      <w:rPr>
+        <w:rFonts w:ascii="Courier New" w:hAnsi="Courier New" w:cs="Courier New" w:hint="default"/>
+      </w:rPr>
+    </w:lvl>
+    <w:lvl w:ilvl="8" w:tplc="04090005" w:tentative="1">
+      <w:start w:val="1"/>
+      <w:numFmt w:val="bullet"/>
+      <w:lvlText w:val=""/>
+      <w:lvlJc w:val="left"/>
+      <w:pPr>
+        <w:ind w:left="6480" w:hanging="360"/>
+      </w:pPr>
+      <w:rPr>
+        <w:rFonts w:ascii="Wingdings" w:hAnsi="Wingdings" w:hint="default"/>
+      </w:rPr>
+    </w:lvl>
+  </w:abstractNum>
+  <w:abstractNum w:abstractNumId="16" w15:restartNumberingAfterBreak="0">
     <w:nsid w:val="3F6A0BE4"/>
     <w:multiLevelType w:val="hybridMultilevel"/>
     <w:tmpl w:val="96D27768"/>
@@ -14027,7 +15360,7 @@
       </w:rPr>
     </w:lvl>
   </w:abstractNum>
-  <w:abstractNum w:abstractNumId="15" w15:restartNumberingAfterBreak="0">
+  <w:abstractNum w:abstractNumId="17" w15:restartNumberingAfterBreak="0">
     <w:nsid w:val="424E6E08"/>
     <w:multiLevelType w:val="hybridMultilevel"/>
     <w:tmpl w:val="07886674"/>
@@ -14140,7 +15473,7 @@
       </w:rPr>
     </w:lvl>
   </w:abstractNum>
-  <w:abstractNum w:abstractNumId="16" w15:restartNumberingAfterBreak="0">
+  <w:abstractNum w:abstractNumId="18" w15:restartNumberingAfterBreak="0">
     <w:nsid w:val="44175D66"/>
     <w:multiLevelType w:val="hybridMultilevel"/>
     <w:tmpl w:val="C2A492C8"/>
@@ -14253,7 +15586,7 @@
       </w:rPr>
     </w:lvl>
   </w:abstractNum>
-  <w:abstractNum w:abstractNumId="17" w15:restartNumberingAfterBreak="0">
+  <w:abstractNum w:abstractNumId="19" w15:restartNumberingAfterBreak="0">
     <w:nsid w:val="44C33647"/>
     <w:multiLevelType w:val="hybridMultilevel"/>
     <w:tmpl w:val="12C20F2A"/>
@@ -14366,7 +15699,7 @@
       </w:rPr>
     </w:lvl>
   </w:abstractNum>
-  <w:abstractNum w:abstractNumId="18" w15:restartNumberingAfterBreak="0">
+  <w:abstractNum w:abstractNumId="20" w15:restartNumberingAfterBreak="0">
     <w:nsid w:val="4A585677"/>
     <w:multiLevelType w:val="hybridMultilevel"/>
     <w:tmpl w:val="D548BE38"/>
@@ -14479,7 +15812,7 @@
       </w:rPr>
     </w:lvl>
   </w:abstractNum>
-  <w:abstractNum w:abstractNumId="19" w15:restartNumberingAfterBreak="0">
+  <w:abstractNum w:abstractNumId="21" w15:restartNumberingAfterBreak="0">
     <w:nsid w:val="5ACD4505"/>
     <w:multiLevelType w:val="hybridMultilevel"/>
     <w:tmpl w:val="4DC4AD48"/>
@@ -14592,7 +15925,7 @@
       </w:rPr>
     </w:lvl>
   </w:abstractNum>
-  <w:abstractNum w:abstractNumId="20" w15:restartNumberingAfterBreak="0">
+  <w:abstractNum w:abstractNumId="22" w15:restartNumberingAfterBreak="0">
     <w:nsid w:val="5C1F6819"/>
     <w:multiLevelType w:val="hybridMultilevel"/>
     <w:tmpl w:val="5786399E"/>
@@ -14705,7 +16038,7 @@
       </w:rPr>
     </w:lvl>
   </w:abstractNum>
-  <w:abstractNum w:abstractNumId="21" w15:restartNumberingAfterBreak="0">
+  <w:abstractNum w:abstractNumId="23" w15:restartNumberingAfterBreak="0">
     <w:nsid w:val="613919CD"/>
     <w:multiLevelType w:val="hybridMultilevel"/>
     <w:tmpl w:val="EBACD94E"/>
@@ -14818,7 +16151,7 @@
       </w:rPr>
     </w:lvl>
   </w:abstractNum>
-  <w:abstractNum w:abstractNumId="22" w15:restartNumberingAfterBreak="0">
+  <w:abstractNum w:abstractNumId="24" w15:restartNumberingAfterBreak="0">
     <w:nsid w:val="631C660A"/>
     <w:multiLevelType w:val="hybridMultilevel"/>
     <w:tmpl w:val="CA582420"/>
@@ -14931,7 +16264,7 @@
       </w:rPr>
     </w:lvl>
   </w:abstractNum>
-  <w:abstractNum w:abstractNumId="23" w15:restartNumberingAfterBreak="0">
+  <w:abstractNum w:abstractNumId="25" w15:restartNumberingAfterBreak="0">
     <w:nsid w:val="6B696127"/>
     <w:multiLevelType w:val="hybridMultilevel"/>
     <w:tmpl w:val="D3ACE6C2"/>
@@ -15044,7 +16377,7 @@
       </w:rPr>
     </w:lvl>
   </w:abstractNum>
-  <w:abstractNum w:abstractNumId="24" w15:restartNumberingAfterBreak="0">
+  <w:abstractNum w:abstractNumId="26" w15:restartNumberingAfterBreak="0">
     <w:nsid w:val="6D9A74B9"/>
     <w:multiLevelType w:val="hybridMultilevel"/>
     <w:tmpl w:val="68201ECE"/>
@@ -15133,7 +16466,7 @@
       </w:pPr>
     </w:lvl>
   </w:abstractNum>
-  <w:abstractNum w:abstractNumId="25" w15:restartNumberingAfterBreak="0">
+  <w:abstractNum w:abstractNumId="27" w15:restartNumberingAfterBreak="0">
     <w:nsid w:val="727117B5"/>
     <w:multiLevelType w:val="hybridMultilevel"/>
     <w:tmpl w:val="65480710"/>
@@ -15246,7 +16579,120 @@
       </w:rPr>
     </w:lvl>
   </w:abstractNum>
-  <w:abstractNum w:abstractNumId="26" w15:restartNumberingAfterBreak="0">
+  <w:abstractNum w:abstractNumId="28" w15:restartNumberingAfterBreak="0">
+    <w:nsid w:val="794D5A06"/>
+    <w:multiLevelType w:val="hybridMultilevel"/>
+    <w:tmpl w:val="CF56C2FC"/>
+    <w:lvl w:ilvl="0" w:tplc="04090001">
+      <w:start w:val="1"/>
+      <w:numFmt w:val="bullet"/>
+      <w:lvlText w:val=""/>
+      <w:lvlJc w:val="left"/>
+      <w:pPr>
+        <w:ind w:left="720" w:hanging="360"/>
+      </w:pPr>
+      <w:rPr>
+        <w:rFonts w:ascii="Symbol" w:hAnsi="Symbol" w:hint="default"/>
+      </w:rPr>
+    </w:lvl>
+    <w:lvl w:ilvl="1" w:tplc="04090003" w:tentative="1">
+      <w:start w:val="1"/>
+      <w:numFmt w:val="bullet"/>
+      <w:lvlText w:val="o"/>
+      <w:lvlJc w:val="left"/>
+      <w:pPr>
+        <w:ind w:left="1440" w:hanging="360"/>
+      </w:pPr>
+      <w:rPr>
+        <w:rFonts w:ascii="Courier New" w:hAnsi="Courier New" w:cs="Courier New" w:hint="default"/>
+      </w:rPr>
+    </w:lvl>
+    <w:lvl w:ilvl="2" w:tplc="04090005" w:tentative="1">
+      <w:start w:val="1"/>
+      <w:numFmt w:val="bullet"/>
+      <w:lvlText w:val=""/>
+      <w:lvlJc w:val="left"/>
+      <w:pPr>
+        <w:ind w:left="2160" w:hanging="360"/>
+      </w:pPr>
+      <w:rPr>
+        <w:rFonts w:ascii="Wingdings" w:hAnsi="Wingdings" w:hint="default"/>
+      </w:rPr>
+    </w:lvl>
+    <w:lvl w:ilvl="3" w:tplc="04090001" w:tentative="1">
+      <w:start w:val="1"/>
+      <w:numFmt w:val="bullet"/>
+      <w:lvlText w:val=""/>
+      <w:lvlJc w:val="left"/>
+      <w:pPr>
+        <w:ind w:left="2880" w:hanging="360"/>
+      </w:pPr>
+      <w:rPr>
+        <w:rFonts w:ascii="Symbol" w:hAnsi="Symbol" w:hint="default"/>
+      </w:rPr>
+    </w:lvl>
+    <w:lvl w:ilvl="4" w:tplc="04090003" w:tentative="1">
+      <w:start w:val="1"/>
+      <w:numFmt w:val="bullet"/>
+      <w:lvlText w:val="o"/>
+      <w:lvlJc w:val="left"/>
+      <w:pPr>
+        <w:ind w:left="3600" w:hanging="360"/>
+      </w:pPr>
+      <w:rPr>
+        <w:rFonts w:ascii="Courier New" w:hAnsi="Courier New" w:cs="Courier New" w:hint="default"/>
+      </w:rPr>
+    </w:lvl>
+    <w:lvl w:ilvl="5" w:tplc="04090005" w:tentative="1">
+      <w:start w:val="1"/>
+      <w:numFmt w:val="bullet"/>
+      <w:lvlText w:val=""/>
+      <w:lvlJc w:val="left"/>
+      <w:pPr>
+        <w:ind w:left="4320" w:hanging="360"/>
+      </w:pPr>
+      <w:rPr>
+        <w:rFonts w:ascii="Wingdings" w:hAnsi="Wingdings" w:hint="default"/>
+      </w:rPr>
+    </w:lvl>
+    <w:lvl w:ilvl="6" w:tplc="04090001" w:tentative="1">
+      <w:start w:val="1"/>
+      <w:numFmt w:val="bullet"/>
+      <w:lvlText w:val=""/>
+      <w:lvlJc w:val="left"/>
+      <w:pPr>
+        <w:ind w:left="5040" w:hanging="360"/>
+      </w:pPr>
+      <w:rPr>
+        <w:rFonts w:ascii="Symbol" w:hAnsi="Symbol" w:hint="default"/>
+      </w:rPr>
+    </w:lvl>
+    <w:lvl w:ilvl="7" w:tplc="04090003" w:tentative="1">
+      <w:start w:val="1"/>
+      <w:numFmt w:val="bullet"/>
+      <w:lvlText w:val="o"/>
+      <w:lvlJc w:val="left"/>
+      <w:pPr>
+        <w:ind w:left="5760" w:hanging="360"/>
+      </w:pPr>
+      <w:rPr>
+        <w:rFonts w:ascii="Courier New" w:hAnsi="Courier New" w:cs="Courier New" w:hint="default"/>
+      </w:rPr>
+    </w:lvl>
+    <w:lvl w:ilvl="8" w:tplc="04090005" w:tentative="1">
+      <w:start w:val="1"/>
+      <w:numFmt w:val="bullet"/>
+      <w:lvlText w:val=""/>
+      <w:lvlJc w:val="left"/>
+      <w:pPr>
+        <w:ind w:left="6480" w:hanging="360"/>
+      </w:pPr>
+      <w:rPr>
+        <w:rFonts w:ascii="Wingdings" w:hAnsi="Wingdings" w:hint="default"/>
+      </w:rPr>
+    </w:lvl>
+  </w:abstractNum>
+  <w:abstractNum w:abstractNumId="29" w15:restartNumberingAfterBreak="0">
     <w:nsid w:val="7A723DCA"/>
     <w:multiLevelType w:val="hybridMultilevel"/>
     <w:tmpl w:val="68E0D19C"/>
@@ -15333,85 +16779,94 @@
     </w:lvl>
   </w:abstractNum>
   <w:num w:numId="1" w16cid:durableId="655450341">
-    <w:abstractNumId w:val="26"/>
+    <w:abstractNumId w:val="29"/>
   </w:num>
   <w:num w:numId="2" w16cid:durableId="706951082">
-    <w:abstractNumId w:val="13"/>
+    <w:abstractNumId w:val="14"/>
   </w:num>
   <w:num w:numId="3" w16cid:durableId="1468930248">
-    <w:abstractNumId w:val="23"/>
+    <w:abstractNumId w:val="25"/>
   </w:num>
   <w:num w:numId="4" w16cid:durableId="2080976119">
-    <w:abstractNumId w:val="15"/>
+    <w:abstractNumId w:val="17"/>
   </w:num>
   <w:num w:numId="5" w16cid:durableId="1853882381">
-    <w:abstractNumId w:val="11"/>
+    <w:abstractNumId w:val="12"/>
   </w:num>
   <w:num w:numId="6" w16cid:durableId="85272770">
-    <w:abstractNumId w:val="22"/>
+    <w:abstractNumId w:val="24"/>
   </w:num>
   <w:num w:numId="7" w16cid:durableId="1549489667">
-    <w:abstractNumId w:val="25"/>
+    <w:abstractNumId w:val="27"/>
   </w:num>
   <w:num w:numId="8" w16cid:durableId="1496607060">
     <w:abstractNumId w:val="2"/>
   </w:num>
   <w:num w:numId="9" w16cid:durableId="1690445853">
-    <w:abstractNumId w:val="7"/>
+    <w:abstractNumId w:val="8"/>
   </w:num>
   <w:num w:numId="10" w16cid:durableId="396633814">
-    <w:abstractNumId w:val="4"/>
+    <w:abstractNumId w:val="5"/>
   </w:num>
   <w:num w:numId="11" w16cid:durableId="1600140950">
+    <w:abstractNumId w:val="23"/>
+  </w:num>
+  <w:num w:numId="12" w16cid:durableId="1875265117">
+    <w:abstractNumId w:val="6"/>
+  </w:num>
+  <w:num w:numId="13" w16cid:durableId="1098021074">
     <w:abstractNumId w:val="21"/>
   </w:num>
-  <w:num w:numId="12" w16cid:durableId="1875265117">
-    <w:abstractNumId w:val="5"/>
-  </w:num>
-  <w:num w:numId="13" w16cid:durableId="1098021074">
-    <w:abstractNumId w:val="19"/>
-  </w:num>
   <w:num w:numId="14" w16cid:durableId="427776821">
-    <w:abstractNumId w:val="16"/>
+    <w:abstractNumId w:val="18"/>
   </w:num>
   <w:num w:numId="15" w16cid:durableId="1202093527">
     <w:abstractNumId w:val="0"/>
   </w:num>
   <w:num w:numId="16" w16cid:durableId="1377505219">
-    <w:abstractNumId w:val="20"/>
+    <w:abstractNumId w:val="22"/>
   </w:num>
   <w:num w:numId="17" w16cid:durableId="1699433174">
-    <w:abstractNumId w:val="6"/>
+    <w:abstractNumId w:val="7"/>
   </w:num>
   <w:num w:numId="18" w16cid:durableId="1439331533">
-    <w:abstractNumId w:val="12"/>
+    <w:abstractNumId w:val="13"/>
   </w:num>
   <w:num w:numId="19" w16cid:durableId="1473252409">
-    <w:abstractNumId w:val="10"/>
+    <w:abstractNumId w:val="11"/>
   </w:num>
   <w:num w:numId="20" w16cid:durableId="1590695036">
     <w:abstractNumId w:val="3"/>
   </w:num>
   <w:num w:numId="21" w16cid:durableId="739063145">
-    <w:abstractNumId w:val="14"/>
+    <w:abstractNumId w:val="16"/>
   </w:num>
   <w:num w:numId="22" w16cid:durableId="1061712938">
-    <w:abstractNumId w:val="24"/>
+    <w:abstractNumId w:val="26"/>
   </w:num>
   <w:num w:numId="23" w16cid:durableId="1181354496">
-    <w:abstractNumId w:val="17"/>
+    <w:abstractNumId w:val="19"/>
   </w:num>
   <w:num w:numId="24" w16cid:durableId="505946675">
-    <w:abstractNumId w:val="9"/>
+    <w:abstractNumId w:val="10"/>
   </w:num>
   <w:num w:numId="25" w16cid:durableId="662050797">
     <w:abstractNumId w:val="1"/>
   </w:num>
   <w:num w:numId="26" w16cid:durableId="2083670806">
-    <w:abstractNumId w:val="18"/>
+    <w:abstractNumId w:val="20"/>
   </w:num>
   <w:num w:numId="27" w16cid:durableId="198009682">
-    <w:abstractNumId w:val="8"/>
+    <w:abstractNumId w:val="9"/>
+  </w:num>
+  <w:num w:numId="28" w16cid:durableId="1788767545">
+    <w:abstractNumId w:val="28"/>
+  </w:num>
+  <w:num w:numId="29" w16cid:durableId="331225287">
+    <w:abstractNumId w:val="15"/>
+  </w:num>
+  <w:num w:numId="30" w16cid:durableId="894661726">
+    <w:abstractNumId w:val="4"/>
   </w:num>
 </w:numbering>
 </file>

</xml_diff>

<commit_message>
Added media queries for different device screens
</commit_message>
<xml_diff>
--- a/natours.docx
+++ b/natours.docx
@@ -63,7 +63,6 @@
           <w:szCs w:val="24"/>
         </w:rPr>
       </w:pPr>
-      <w:proofErr w:type="gramStart"/>
       <w:r>
         <w:rPr>
           <w:b/>
@@ -73,7 +72,6 @@
         </w:rPr>
         <w:t>!important</w:t>
       </w:r>
-      <w:proofErr w:type="gramEnd"/>
       <w:r>
         <w:rPr>
           <w:sz w:val="24"/>
@@ -102,7 +100,6 @@
           <w:szCs w:val="24"/>
         </w:rPr>
       </w:pPr>
-      <w:proofErr w:type="gramStart"/>
       <w:r>
         <w:rPr>
           <w:b/>
@@ -112,7 +109,6 @@
         </w:rPr>
         <w:t>!important</w:t>
       </w:r>
-      <w:proofErr w:type="gramEnd"/>
       <w:r>
         <w:rPr>
           <w:sz w:val="24"/>
@@ -493,7 +489,6 @@
           <w:szCs w:val="21"/>
         </w:rPr>
       </w:pPr>
-      <w:proofErr w:type="gramStart"/>
       <w:r>
         <w:rPr>
           <w:rFonts w:ascii="Consolas" w:eastAsia="Times New Roman" w:hAnsi="Consolas" w:cs="Times New Roman"/>
@@ -503,7 +498,6 @@
         </w:rPr>
         <w:t>.button</w:t>
       </w:r>
-      <w:proofErr w:type="gramEnd"/>
       <w:r>
         <w:rPr>
           <w:rFonts w:ascii="Consolas" w:eastAsia="Times New Roman" w:hAnsi="Consolas" w:cs="Times New Roman"/>
@@ -544,7 +538,6 @@
         </w:rPr>
         <w:t xml:space="preserve">    font-size: </w:t>
       </w:r>
-      <w:proofErr w:type="gramStart"/>
       <w:r>
         <w:rPr>
           <w:rFonts w:ascii="Consolas" w:eastAsia="Times New Roman" w:hAnsi="Consolas" w:cs="Times New Roman"/>
@@ -572,7 +565,6 @@
         </w:rPr>
         <w:t>;</w:t>
       </w:r>
-      <w:proofErr w:type="gramEnd"/>
     </w:p>
     <w:p>
       <w:pPr>
@@ -594,7 +586,6 @@
         </w:rPr>
         <w:t xml:space="preserve">    color: </w:t>
       </w:r>
-      <w:proofErr w:type="gramStart"/>
       <w:r>
         <w:rPr>
           <w:rFonts w:ascii="Consolas" w:eastAsia="Times New Roman" w:hAnsi="Consolas" w:cs="Times New Roman"/>
@@ -613,7 +604,6 @@
         </w:rPr>
         <w:t>;</w:t>
       </w:r>
-      <w:proofErr w:type="gramEnd"/>
     </w:p>
     <w:p>
       <w:pPr>
@@ -635,7 +625,6 @@
         </w:rPr>
         <w:t xml:space="preserve">    background-color: </w:t>
       </w:r>
-      <w:proofErr w:type="gramStart"/>
       <w:r>
         <w:rPr>
           <w:rFonts w:ascii="Consolas" w:eastAsia="Times New Roman" w:hAnsi="Consolas" w:cs="Times New Roman"/>
@@ -654,7 +643,6 @@
         </w:rPr>
         <w:t>;</w:t>
       </w:r>
-      <w:proofErr w:type="gramEnd"/>
     </w:p>
     <w:p>
       <w:pPr>
@@ -900,7 +888,6 @@
         <w:t xml:space="preserve"> </w:t>
       </w:r>
       <w:proofErr w:type="spellStart"/>
-      <w:proofErr w:type="gramStart"/>
       <w:r>
         <w:rPr>
           <w:rFonts w:ascii="Consolas" w:eastAsia="Times New Roman" w:hAnsi="Consolas" w:cs="Times New Roman"/>
@@ -920,7 +907,6 @@
         <w:t>.pull</w:t>
       </w:r>
       <w:proofErr w:type="spellEnd"/>
-      <w:proofErr w:type="gramEnd"/>
       <w:r>
         <w:rPr>
           <w:rFonts w:ascii="Consolas" w:eastAsia="Times New Roman" w:hAnsi="Consolas" w:cs="Times New Roman"/>
@@ -978,7 +964,6 @@
         </w:rPr>
         <w:t xml:space="preserve">    background-color: </w:t>
       </w:r>
-      <w:proofErr w:type="gramStart"/>
       <w:r>
         <w:rPr>
           <w:rFonts w:ascii="Consolas" w:eastAsia="Times New Roman" w:hAnsi="Consolas" w:cs="Times New Roman"/>
@@ -997,7 +982,6 @@
         </w:rPr>
         <w:t>;</w:t>
       </w:r>
-      <w:proofErr w:type="gramEnd"/>
     </w:p>
     <w:p>
       <w:pPr>
@@ -1138,19 +1122,8 @@
           <w:szCs w:val="21"/>
         </w:rPr>
         <w:tab/>
-        <w:t xml:space="preserve">.pull-right </w:t>
-      </w:r>
-      <w:proofErr w:type="gramStart"/>
-      <w:r>
-        <w:rPr>
-          <w:rFonts w:ascii="Consolas" w:eastAsia="Times New Roman" w:hAnsi="Consolas" w:cs="Times New Roman"/>
-          <w:color w:val="C678DD"/>
-          <w:sz w:val="21"/>
-          <w:szCs w:val="21"/>
-        </w:rPr>
-        <w:t>and .button</w:t>
-      </w:r>
-      <w:proofErr w:type="gramEnd"/>
+        <w:t>.pull-right and .button</w:t>
+      </w:r>
     </w:p>
     <w:p>
       <w:pPr>
@@ -1282,7 +1255,6 @@
         </w:rPr>
         <w:t xml:space="preserve">    background-color: </w:t>
       </w:r>
-      <w:proofErr w:type="gramStart"/>
       <w:r>
         <w:rPr>
           <w:rFonts w:ascii="Consolas" w:eastAsia="Times New Roman" w:hAnsi="Consolas" w:cs="Times New Roman"/>
@@ -1301,7 +1273,6 @@
         </w:rPr>
         <w:t>;</w:t>
       </w:r>
-      <w:proofErr w:type="gramEnd"/>
     </w:p>
     <w:p>
       <w:pPr>
@@ -1553,7 +1524,6 @@
         <w:t xml:space="preserve"> </w:t>
       </w:r>
       <w:proofErr w:type="spellStart"/>
-      <w:proofErr w:type="gramStart"/>
       <w:r>
         <w:rPr>
           <w:rFonts w:ascii="Consolas" w:eastAsia="Times New Roman" w:hAnsi="Consolas" w:cs="Times New Roman"/>
@@ -1572,7 +1542,6 @@
         </w:rPr>
         <w:t>.button</w:t>
       </w:r>
-      <w:proofErr w:type="gramEnd"/>
       <w:r>
         <w:rPr>
           <w:rFonts w:ascii="Consolas" w:eastAsia="Times New Roman" w:hAnsi="Consolas" w:cs="Times New Roman"/>
@@ -1613,7 +1582,6 @@
         </w:rPr>
         <w:t xml:space="preserve">    background-color: </w:t>
       </w:r>
-      <w:proofErr w:type="gramStart"/>
       <w:r>
         <w:rPr>
           <w:rFonts w:ascii="Consolas" w:eastAsia="Times New Roman" w:hAnsi="Consolas" w:cs="Times New Roman"/>
@@ -1632,7 +1600,6 @@
         </w:rPr>
         <w:t>;</w:t>
       </w:r>
-      <w:proofErr w:type="gramEnd"/>
     </w:p>
     <w:p>
       <w:pPr>
@@ -1783,27 +1750,7 @@
           <w:szCs w:val="21"/>
         </w:rPr>
         <w:tab/>
-        <w:t xml:space="preserve">.button </w:t>
-      </w:r>
-      <w:proofErr w:type="gramStart"/>
-      <w:r>
-        <w:rPr>
-          <w:rFonts w:ascii="Consolas" w:eastAsia="Times New Roman" w:hAnsi="Consolas" w:cs="Times New Roman"/>
-          <w:color w:val="C678DD"/>
-          <w:sz w:val="21"/>
-          <w:szCs w:val="21"/>
-        </w:rPr>
-        <w:t>and :hover</w:t>
-      </w:r>
-      <w:proofErr w:type="gramEnd"/>
-      <w:r>
-        <w:rPr>
-          <w:rFonts w:ascii="Consolas" w:eastAsia="Times New Roman" w:hAnsi="Consolas" w:cs="Times New Roman"/>
-          <w:color w:val="C678DD"/>
-          <w:sz w:val="21"/>
-          <w:szCs w:val="21"/>
-        </w:rPr>
-        <w:t>(pseudo-element)</w:t>
+        <w:t>.button and :hover(pseudo-element)</w:t>
       </w:r>
     </w:p>
     <w:p>
@@ -2158,32 +2105,15 @@
           <w:sz w:val="24"/>
           <w:szCs w:val="24"/>
         </w:rPr>
-        <w:t xml:space="preserve">CSS declarations marked </w:t>
-      </w:r>
-      <w:proofErr w:type="gramStart"/>
-      <w:r>
-        <w:rPr>
-          <w:sz w:val="24"/>
-          <w:szCs w:val="24"/>
-        </w:rPr>
-        <w:t xml:space="preserve">with </w:t>
-      </w:r>
-      <w:r>
-        <w:rPr>
-          <w:color w:val="FF0000"/>
-          <w:sz w:val="24"/>
-          <w:szCs w:val="24"/>
-        </w:rPr>
-        <w:t>!important</w:t>
-      </w:r>
-      <w:proofErr w:type="gramEnd"/>
-      <w:r>
-        <w:rPr>
-          <w:color w:val="FF0000"/>
-          <w:sz w:val="24"/>
-          <w:szCs w:val="24"/>
-        </w:rPr>
-        <w:t xml:space="preserve"> </w:t>
+        <w:t xml:space="preserve">CSS declarations marked with </w:t>
+      </w:r>
+      <w:r>
+        <w:rPr>
+          <w:color w:val="FF0000"/>
+          <w:sz w:val="24"/>
+          <w:szCs w:val="24"/>
+        </w:rPr>
+        <w:t xml:space="preserve">!important </w:t>
       </w:r>
       <w:r>
         <w:rPr>
@@ -2221,23 +2151,13 @@
         </w:rPr>
         <w:t xml:space="preserve">Only </w:t>
       </w:r>
-      <w:proofErr w:type="gramStart"/>
-      <w:r>
-        <w:rPr>
-          <w:color w:val="FF0000"/>
-          <w:sz w:val="24"/>
-          <w:szCs w:val="24"/>
-        </w:rPr>
-        <w:t>use !important</w:t>
-      </w:r>
-      <w:proofErr w:type="gramEnd"/>
-      <w:r>
-        <w:rPr>
-          <w:color w:val="FF0000"/>
-          <w:sz w:val="24"/>
-          <w:szCs w:val="24"/>
-        </w:rPr>
-        <w:t xml:space="preserve"> as the last resource</w:t>
+      <w:r>
+        <w:rPr>
+          <w:color w:val="FF0000"/>
+          <w:sz w:val="24"/>
+          <w:szCs w:val="24"/>
+        </w:rPr>
+        <w:t>use !important as the last resource</w:t>
       </w:r>
       <w:r>
         <w:rPr>
@@ -2925,21 +2845,12 @@
         </w:rPr>
         <w:t xml:space="preserve"> </w:t>
       </w:r>
-      <w:proofErr w:type="gramStart"/>
-      <w:r>
-        <w:rPr>
-          <w:sz w:val="24"/>
-          <w:szCs w:val="24"/>
-        </w:rPr>
-        <w:t>are</w:t>
-      </w:r>
-      <w:proofErr w:type="gramEnd"/>
-      <w:r>
-        <w:rPr>
-          <w:sz w:val="24"/>
-          <w:szCs w:val="24"/>
-        </w:rPr>
-        <w:t xml:space="preserve"> measured </w:t>
+      <w:r>
+        <w:rPr>
+          <w:sz w:val="24"/>
+          <w:szCs w:val="24"/>
+        </w:rPr>
+        <w:t xml:space="preserve">are measured </w:t>
       </w:r>
       <w:r>
         <w:rPr>
@@ -3011,21 +2922,12 @@
         </w:rPr>
         <w:t xml:space="preserve"> </w:t>
       </w:r>
-      <w:proofErr w:type="gramStart"/>
-      <w:r>
-        <w:rPr>
-          <w:sz w:val="24"/>
-          <w:szCs w:val="24"/>
-        </w:rPr>
-        <w:t>are</w:t>
-      </w:r>
-      <w:proofErr w:type="gramEnd"/>
-      <w:r>
-        <w:rPr>
-          <w:sz w:val="24"/>
-          <w:szCs w:val="24"/>
-        </w:rPr>
-        <w:t xml:space="preserve"> measure </w:t>
+      <w:r>
+        <w:rPr>
+          <w:sz w:val="24"/>
+          <w:szCs w:val="24"/>
+        </w:rPr>
+        <w:t xml:space="preserve">are measure </w:t>
       </w:r>
       <w:r>
         <w:rPr>
@@ -3087,21 +2989,12 @@
         </w:rPr>
         <w:t xml:space="preserve">rem </w:t>
       </w:r>
-      <w:proofErr w:type="gramStart"/>
-      <w:r>
-        <w:rPr>
-          <w:sz w:val="24"/>
-          <w:szCs w:val="24"/>
-        </w:rPr>
-        <w:t>are</w:t>
-      </w:r>
-      <w:proofErr w:type="gramEnd"/>
-      <w:r>
-        <w:rPr>
-          <w:sz w:val="24"/>
-          <w:szCs w:val="24"/>
-        </w:rPr>
-        <w:t xml:space="preserve"> always measured </w:t>
+      <w:r>
+        <w:rPr>
+          <w:sz w:val="24"/>
+          <w:szCs w:val="24"/>
+        </w:rPr>
+        <w:t xml:space="preserve">are always measured </w:t>
       </w:r>
       <w:r>
         <w:rPr>
@@ -3922,27 +3815,7 @@
           <w:sz w:val="21"/>
           <w:szCs w:val="21"/>
         </w:rPr>
-        <w:t>(</w:t>
-      </w:r>
-      <w:proofErr w:type="gramStart"/>
-      <w:r>
-        <w:rPr>
-          <w:rFonts w:ascii="Consolas" w:eastAsia="Times New Roman" w:hAnsi="Consolas" w:cs="Times New Roman"/>
-          <w:color w:val="C678DD"/>
-          <w:sz w:val="21"/>
-          <w:szCs w:val="21"/>
-        </w:rPr>
-        <w:t>display</w:t>
-      </w:r>
-      <w:proofErr w:type="gramEnd"/>
-      <w:r>
-        <w:rPr>
-          <w:rFonts w:ascii="Consolas" w:eastAsia="Times New Roman" w:hAnsi="Consolas" w:cs="Times New Roman"/>
-          <w:color w:val="C678DD"/>
-          <w:sz w:val="21"/>
-          <w:szCs w:val="21"/>
-        </w:rPr>
-        <w:t>: flex</w:t>
+        <w:t>(display: flex</w:t>
       </w:r>
       <w:r>
         <w:rPr>
@@ -3974,7 +3847,6 @@
         </w:rPr>
         <w:t>(</w:t>
       </w:r>
-      <w:proofErr w:type="gramStart"/>
       <w:r>
         <w:rPr>
           <w:rFonts w:ascii="Consolas" w:eastAsia="Times New Roman" w:hAnsi="Consolas" w:cs="Times New Roman"/>
@@ -3982,17 +3854,7 @@
           <w:sz w:val="21"/>
           <w:szCs w:val="21"/>
         </w:rPr>
-        <w:t>display</w:t>
-      </w:r>
-      <w:proofErr w:type="gramEnd"/>
-      <w:r>
-        <w:rPr>
-          <w:rFonts w:ascii="Consolas" w:eastAsia="Times New Roman" w:hAnsi="Consolas" w:cs="Times New Roman"/>
-          <w:color w:val="C678DD"/>
-          <w:sz w:val="21"/>
-          <w:szCs w:val="21"/>
-        </w:rPr>
-        <w:t xml:space="preserve">: </w:t>
+        <w:t xml:space="preserve">display: </w:t>
       </w:r>
       <w:r>
         <w:rPr>
@@ -4033,7 +3895,6 @@
         </w:rPr>
         <w:t>(</w:t>
       </w:r>
-      <w:proofErr w:type="gramStart"/>
       <w:r>
         <w:rPr>
           <w:rFonts w:ascii="Consolas" w:eastAsia="Times New Roman" w:hAnsi="Consolas" w:cs="Times New Roman"/>
@@ -4041,17 +3902,7 @@
           <w:sz w:val="21"/>
           <w:szCs w:val="21"/>
         </w:rPr>
-        <w:t>display</w:t>
-      </w:r>
-      <w:proofErr w:type="gramEnd"/>
-      <w:r>
-        <w:rPr>
-          <w:rFonts w:ascii="Consolas" w:eastAsia="Times New Roman" w:hAnsi="Consolas" w:cs="Times New Roman"/>
-          <w:color w:val="C678DD"/>
-          <w:sz w:val="21"/>
-          <w:szCs w:val="21"/>
-        </w:rPr>
-        <w:t>:  </w:t>
+        <w:t>display:  </w:t>
       </w:r>
       <w:r>
         <w:rPr>
@@ -4536,7 +4387,6 @@
         </w:rPr>
         <w:t xml:space="preserve">display: </w:t>
       </w:r>
-      <w:proofErr w:type="gramStart"/>
       <w:r>
         <w:rPr>
           <w:rFonts w:ascii="Consolas" w:eastAsia="Times New Roman" w:hAnsi="Consolas" w:cs="Times New Roman"/>
@@ -4546,7 +4396,6 @@
         </w:rPr>
         <w:t>inline-block</w:t>
       </w:r>
-      <w:proofErr w:type="gramEnd"/>
       <w:r>
         <w:rPr>
           <w:rFonts w:ascii="Consolas" w:eastAsia="Times New Roman" w:hAnsi="Consolas" w:cs="Times New Roman"/>
@@ -5192,7 +5041,6 @@
           <w:szCs w:val="21"/>
         </w:rPr>
       </w:pPr>
-      <w:proofErr w:type="gramStart"/>
       <w:r>
         <w:rPr>
           <w:rFonts w:ascii="Consolas" w:eastAsia="Times New Roman" w:hAnsi="Consolas" w:cs="Times New Roman"/>
@@ -5220,17 +5068,7 @@
           <w:sz w:val="21"/>
           <w:szCs w:val="21"/>
         </w:rPr>
-        <w:t>::</w:t>
-      </w:r>
-      <w:proofErr w:type="gramEnd"/>
-      <w:r>
-        <w:rPr>
-          <w:rFonts w:ascii="Consolas" w:eastAsia="Times New Roman" w:hAnsi="Consolas" w:cs="Times New Roman"/>
-          <w:color w:val="56B6C2"/>
-          <w:sz w:val="21"/>
-          <w:szCs w:val="21"/>
-        </w:rPr>
-        <w:t>after</w:t>
+        <w:t>::after</w:t>
       </w:r>
       <w:r>
         <w:rPr>
@@ -5269,17 +5107,7 @@
           <w:sz w:val="21"/>
           <w:szCs w:val="21"/>
         </w:rPr>
-        <w:t>"</w:t>
-      </w:r>
-      <w:proofErr w:type="gramStart"/>
-      <w:r>
-        <w:rPr>
-          <w:rFonts w:ascii="Consolas" w:eastAsia="Times New Roman" w:hAnsi="Consolas" w:cs="Times New Roman"/>
-          <w:color w:val="98C379"/>
-          <w:sz w:val="21"/>
-          <w:szCs w:val="21"/>
-        </w:rPr>
-        <w:t>"</w:t>
+        <w:t>""</w:t>
       </w:r>
       <w:r>
         <w:rPr>
@@ -5290,7 +5118,6 @@
         </w:rPr>
         <w:t>;</w:t>
       </w:r>
-      <w:proofErr w:type="gramEnd"/>
     </w:p>
     <w:p>
       <w:pPr>
@@ -5312,7 +5139,6 @@
         </w:rPr>
         <w:t xml:space="preserve">    clear: </w:t>
       </w:r>
-      <w:proofErr w:type="gramStart"/>
       <w:r>
         <w:rPr>
           <w:rFonts w:ascii="Consolas" w:eastAsia="Times New Roman" w:hAnsi="Consolas" w:cs="Times New Roman"/>
@@ -5331,7 +5157,6 @@
         </w:rPr>
         <w:t>;</w:t>
       </w:r>
-      <w:proofErr w:type="gramEnd"/>
     </w:p>
     <w:p>
       <w:pPr>
@@ -5353,7 +5178,6 @@
         </w:rPr>
         <w:t xml:space="preserve">    display: </w:t>
       </w:r>
-      <w:proofErr w:type="gramStart"/>
       <w:r>
         <w:rPr>
           <w:rFonts w:ascii="Consolas" w:eastAsia="Times New Roman" w:hAnsi="Consolas" w:cs="Times New Roman"/>
@@ -5372,7 +5196,6 @@
         </w:rPr>
         <w:t>;</w:t>
       </w:r>
-      <w:proofErr w:type="gramEnd"/>
     </w:p>
     <w:p>
       <w:pPr>
@@ -6370,7 +6193,6 @@
           <w:szCs w:val="21"/>
         </w:rPr>
       </w:pPr>
-      <w:proofErr w:type="gramStart"/>
       <w:r>
         <w:rPr>
           <w:rFonts w:ascii="Consolas" w:eastAsia="Times New Roman" w:hAnsi="Consolas" w:cs="Times New Roman"/>
@@ -6380,7 +6202,6 @@
         </w:rPr>
         <w:t>.block</w:t>
       </w:r>
-      <w:proofErr w:type="gramEnd"/>
       <w:r>
         <w:rPr>
           <w:rFonts w:ascii="Consolas" w:eastAsia="Times New Roman" w:hAnsi="Consolas" w:cs="Times New Roman"/>
@@ -6402,7 +6223,6 @@
           <w:szCs w:val="21"/>
         </w:rPr>
       </w:pPr>
-      <w:proofErr w:type="gramStart"/>
       <w:r>
         <w:rPr>
           <w:rFonts w:ascii="Consolas" w:eastAsia="Times New Roman" w:hAnsi="Consolas" w:cs="Times New Roman"/>
@@ -6420,17 +6240,7 @@
           <w:sz w:val="21"/>
           <w:szCs w:val="21"/>
         </w:rPr>
-        <w:t>block</w:t>
-      </w:r>
-      <w:proofErr w:type="gramEnd"/>
-      <w:r>
-        <w:rPr>
-          <w:rFonts w:ascii="Consolas" w:eastAsia="Times New Roman" w:hAnsi="Consolas" w:cs="Times New Roman"/>
-          <w:color w:val="D19A66"/>
-          <w:sz w:val="21"/>
-          <w:szCs w:val="21"/>
-        </w:rPr>
-        <w:t>__element</w:t>
+        <w:t>block__element</w:t>
       </w:r>
       <w:proofErr w:type="spellEnd"/>
       <w:r>
@@ -6454,7 +6264,6 @@
           <w:szCs w:val="21"/>
         </w:rPr>
       </w:pPr>
-      <w:proofErr w:type="gramStart"/>
       <w:r>
         <w:rPr>
           <w:rFonts w:ascii="Consolas" w:eastAsia="Times New Roman" w:hAnsi="Consolas" w:cs="Times New Roman"/>
@@ -6472,17 +6281,7 @@
           <w:sz w:val="21"/>
           <w:szCs w:val="21"/>
         </w:rPr>
-        <w:t>block</w:t>
-      </w:r>
-      <w:proofErr w:type="gramEnd"/>
-      <w:r>
-        <w:rPr>
-          <w:rFonts w:ascii="Consolas" w:eastAsia="Times New Roman" w:hAnsi="Consolas" w:cs="Times New Roman"/>
-          <w:color w:val="D19A66"/>
-          <w:sz w:val="21"/>
-          <w:szCs w:val="21"/>
-        </w:rPr>
-        <w:t>__element</w:t>
+        <w:t>block__element</w:t>
       </w:r>
       <w:proofErr w:type="spellEnd"/>
       <w:r>
@@ -6713,7 +6512,6 @@
         <w:t>_</w:t>
       </w:r>
       <w:proofErr w:type="spellStart"/>
-      <w:proofErr w:type="gramStart"/>
       <w:r>
         <w:rPr>
           <w:sz w:val="24"/>
@@ -6722,7 +6520,6 @@
         <w:t>animations.scss</w:t>
       </w:r>
       <w:proofErr w:type="spellEnd"/>
-      <w:proofErr w:type="gramEnd"/>
     </w:p>
     <w:p>
       <w:pPr>
@@ -6745,7 +6542,6 @@
         <w:t>_</w:t>
       </w:r>
       <w:proofErr w:type="spellStart"/>
-      <w:proofErr w:type="gramStart"/>
       <w:r>
         <w:rPr>
           <w:sz w:val="24"/>
@@ -6754,7 +6550,6 @@
         <w:t>base.scss</w:t>
       </w:r>
       <w:proofErr w:type="spellEnd"/>
-      <w:proofErr w:type="gramEnd"/>
       <w:r>
         <w:rPr>
           <w:sz w:val="24"/>
@@ -6784,7 +6579,6 @@
         <w:t>_</w:t>
       </w:r>
       <w:proofErr w:type="spellStart"/>
-      <w:proofErr w:type="gramStart"/>
       <w:r>
         <w:rPr>
           <w:sz w:val="24"/>
@@ -6793,7 +6587,6 @@
         <w:t>typography.scss</w:t>
       </w:r>
       <w:proofErr w:type="spellEnd"/>
-      <w:proofErr w:type="gramEnd"/>
       <w:r>
         <w:rPr>
           <w:sz w:val="24"/>
@@ -6823,7 +6616,6 @@
         <w:t>_</w:t>
       </w:r>
       <w:proofErr w:type="spellStart"/>
-      <w:proofErr w:type="gramStart"/>
       <w:r>
         <w:rPr>
           <w:sz w:val="24"/>
@@ -6832,7 +6624,6 @@
         <w:t>utilities.scss</w:t>
       </w:r>
       <w:proofErr w:type="spellEnd"/>
-      <w:proofErr w:type="gramEnd"/>
       <w:r>
         <w:rPr>
           <w:sz w:val="24"/>
@@ -7004,7 +6795,6 @@
         <w:t>_</w:t>
       </w:r>
       <w:proofErr w:type="spellStart"/>
-      <w:proofErr w:type="gramStart"/>
       <w:r>
         <w:rPr>
           <w:sz w:val="24"/>
@@ -7013,7 +6803,6 @@
         <w:t>home.scss</w:t>
       </w:r>
       <w:proofErr w:type="spellEnd"/>
-      <w:proofErr w:type="gramEnd"/>
       <w:r>
         <w:rPr>
           <w:sz w:val="24"/>
@@ -7136,7 +6925,6 @@
         <w:t>_</w:t>
       </w:r>
       <w:proofErr w:type="spellStart"/>
-      <w:proofErr w:type="gramStart"/>
       <w:r>
         <w:rPr>
           <w:sz w:val="24"/>
@@ -7145,7 +6933,6 @@
         <w:t>mixins.scss</w:t>
       </w:r>
       <w:proofErr w:type="spellEnd"/>
-      <w:proofErr w:type="gramEnd"/>
     </w:p>
     <w:p>
       <w:pPr>
@@ -7168,7 +6955,6 @@
         <w:t>_</w:t>
       </w:r>
       <w:proofErr w:type="spellStart"/>
-      <w:proofErr w:type="gramStart"/>
       <w:r>
         <w:rPr>
           <w:sz w:val="24"/>
@@ -7177,7 +6963,6 @@
         <w:t>variables.scss</w:t>
       </w:r>
       <w:proofErr w:type="spellEnd"/>
-      <w:proofErr w:type="gramEnd"/>
     </w:p>
     <w:p>
       <w:pPr>
@@ -7200,7 +6985,6 @@
         <w:t>_</w:t>
       </w:r>
       <w:proofErr w:type="spellStart"/>
-      <w:proofErr w:type="gramStart"/>
       <w:r>
         <w:rPr>
           <w:sz w:val="24"/>
@@ -7209,7 +6993,6 @@
         <w:t>functions.scss</w:t>
       </w:r>
       <w:proofErr w:type="spellEnd"/>
-      <w:proofErr w:type="gramEnd"/>
     </w:p>
     <w:p>
       <w:pPr>
@@ -8220,7 +8003,6 @@
         <w:t xml:space="preserve">Now there should be a </w:t>
       </w:r>
       <w:proofErr w:type="spellStart"/>
-      <w:proofErr w:type="gramStart"/>
       <w:r>
         <w:rPr>
           <w:color w:val="FF0000"/>
@@ -8230,7 +8012,6 @@
         <w:t>package.json</w:t>
       </w:r>
       <w:proofErr w:type="spellEnd"/>
-      <w:proofErr w:type="gramEnd"/>
       <w:r>
         <w:rPr>
           <w:color w:val="FF0000"/>
@@ -8445,7 +8226,6 @@
         <w:t xml:space="preserve">Now check the </w:t>
       </w:r>
       <w:proofErr w:type="spellStart"/>
-      <w:proofErr w:type="gramStart"/>
       <w:r>
         <w:rPr>
           <w:color w:val="FF0000"/>
@@ -8455,7 +8235,6 @@
         <w:t>package.json</w:t>
       </w:r>
       <w:proofErr w:type="spellEnd"/>
-      <w:proofErr w:type="gramEnd"/>
       <w:r>
         <w:rPr>
           <w:color w:val="FF0000"/>
@@ -8575,7 +8354,6 @@
         </w:rPr>
         <w:t>"</w:t>
       </w:r>
-      <w:proofErr w:type="gramStart"/>
       <w:r>
         <w:rPr>
           <w:rFonts w:ascii="Consolas" w:eastAsia="Times New Roman" w:hAnsi="Consolas" w:cs="Times New Roman"/>
@@ -8583,17 +8361,7 @@
           <w:sz w:val="24"/>
           <w:szCs w:val="24"/>
         </w:rPr>
-        <w:t>node</w:t>
-      </w:r>
-      <w:proofErr w:type="gramEnd"/>
-      <w:r>
-        <w:rPr>
-          <w:rFonts w:ascii="Consolas" w:eastAsia="Times New Roman" w:hAnsi="Consolas" w:cs="Times New Roman"/>
-          <w:color w:val="FFFF00"/>
-          <w:sz w:val="24"/>
-          <w:szCs w:val="24"/>
-        </w:rPr>
-        <w:t>-sass</w:t>
+        <w:t>node-sass</w:t>
       </w:r>
       <w:r>
         <w:rPr>
@@ -8936,7 +8704,6 @@
         <w:t xml:space="preserve">Go to </w:t>
       </w:r>
       <w:proofErr w:type="spellStart"/>
-      <w:proofErr w:type="gramStart"/>
       <w:r>
         <w:rPr>
           <w:color w:val="FF0000"/>
@@ -8946,7 +8713,6 @@
         <w:t>package.json</w:t>
       </w:r>
       <w:proofErr w:type="spellEnd"/>
-      <w:proofErr w:type="gramEnd"/>
       <w:r>
         <w:rPr>
           <w:color w:val="FF0000"/>
@@ -9047,7 +8813,6 @@
         <w:t>"</w:t>
       </w:r>
       <w:proofErr w:type="spellStart"/>
-      <w:proofErr w:type="gramStart"/>
       <w:r>
         <w:rPr>
           <w:rFonts w:ascii="Consolas" w:eastAsia="Times New Roman" w:hAnsi="Consolas" w:cs="Times New Roman"/>
@@ -9058,7 +8823,6 @@
         <w:t>compile:sass</w:t>
       </w:r>
       <w:proofErr w:type="spellEnd"/>
-      <w:proofErr w:type="gramEnd"/>
       <w:r>
         <w:rPr>
           <w:rFonts w:ascii="Consolas" w:eastAsia="Times New Roman" w:hAnsi="Consolas" w:cs="Times New Roman"/>
@@ -9491,7 +9255,6 @@
         <w:t xml:space="preserve"> run </w:t>
       </w:r>
       <w:proofErr w:type="spellStart"/>
-      <w:proofErr w:type="gramStart"/>
       <w:r>
         <w:rPr>
           <w:color w:val="FF0000"/>
@@ -9501,7 +9264,6 @@
         <w:t>compile:sass</w:t>
       </w:r>
       <w:proofErr w:type="spellEnd"/>
-      <w:proofErr w:type="gramEnd"/>
     </w:p>
     <w:p>
       <w:pPr>
@@ -9648,7 +9410,6 @@
         </w:rPr>
       </w:pPr>
       <w:proofErr w:type="spellStart"/>
-      <w:proofErr w:type="gramStart"/>
       <w:r>
         <w:rPr>
           <w:rFonts w:ascii="Consolas" w:eastAsia="Times New Roman" w:hAnsi="Consolas" w:cs="Times New Roman"/>
@@ -9668,7 +9429,6 @@
         </w:rPr>
         <w:t>(</w:t>
       </w:r>
-      <w:proofErr w:type="gramEnd"/>
       <w:r>
         <w:rPr>
           <w:rFonts w:ascii="Consolas" w:eastAsia="Times New Roman" w:hAnsi="Consolas" w:cs="Times New Roman"/>
@@ -9752,7 +9512,6 @@
         </w:rPr>
       </w:pPr>
       <w:proofErr w:type="spellStart"/>
-      <w:proofErr w:type="gramStart"/>
       <w:r>
         <w:rPr>
           <w:color w:val="FF0000"/>
@@ -9762,7 +9521,6 @@
         <w:t>main.scss</w:t>
       </w:r>
       <w:proofErr w:type="spellEnd"/>
-      <w:proofErr w:type="gramEnd"/>
     </w:p>
     <w:p>
       <w:pPr>
@@ -9776,7 +9534,6 @@
         </w:rPr>
       </w:pPr>
       <w:proofErr w:type="spellStart"/>
-      <w:proofErr w:type="gramStart"/>
       <w:r>
         <w:rPr>
           <w:rFonts w:ascii="Consolas" w:eastAsia="Times New Roman" w:hAnsi="Consolas" w:cs="Times New Roman"/>
@@ -9796,7 +9553,6 @@
         </w:rPr>
         <w:t>(</w:t>
       </w:r>
-      <w:proofErr w:type="gramEnd"/>
       <w:r>
         <w:rPr>
           <w:rFonts w:ascii="Consolas" w:eastAsia="Times New Roman" w:hAnsi="Consolas" w:cs="Times New Roman"/>
@@ -10113,7 +9869,6 @@
         <w:t xml:space="preserve"> run </w:t>
       </w:r>
       <w:proofErr w:type="spellStart"/>
-      <w:proofErr w:type="gramStart"/>
       <w:r>
         <w:rPr>
           <w:color w:val="FF0000"/>
@@ -10123,7 +9878,6 @@
         <w:t>compile:sass</w:t>
       </w:r>
       <w:proofErr w:type="spellEnd"/>
-      <w:proofErr w:type="gramEnd"/>
       <w:r>
         <w:rPr>
           <w:color w:val="FF0000"/>
@@ -10421,7 +10175,6 @@
         </w:rPr>
         <w:t xml:space="preserve">    font-size: </w:t>
       </w:r>
-      <w:proofErr w:type="gramStart"/>
       <w:r>
         <w:rPr>
           <w:rFonts w:ascii="Consolas" w:eastAsia="Times New Roman" w:hAnsi="Consolas" w:cs="Times New Roman"/>
@@ -10440,7 +10193,6 @@
         </w:rPr>
         <w:t>;</w:t>
       </w:r>
-      <w:proofErr w:type="gramEnd"/>
     </w:p>
     <w:p>
       <w:pPr>
@@ -10481,17 +10233,7 @@
           <w:sz w:val="21"/>
           <w:szCs w:val="21"/>
         </w:rPr>
-        <w:t>@</w:t>
-      </w:r>
-      <w:proofErr w:type="gramStart"/>
-      <w:r>
-        <w:rPr>
-          <w:rFonts w:ascii="Consolas" w:eastAsia="Times New Roman" w:hAnsi="Consolas" w:cs="Times New Roman"/>
-          <w:color w:val="C678DD"/>
-          <w:sz w:val="21"/>
-          <w:szCs w:val="21"/>
-        </w:rPr>
-        <w:t>media</w:t>
+        <w:t>@media</w:t>
       </w:r>
       <w:r>
         <w:rPr>
@@ -10502,7 +10244,6 @@
         </w:rPr>
         <w:t>(</w:t>
       </w:r>
-      <w:proofErr w:type="gramEnd"/>
       <w:r>
         <w:rPr>
           <w:rFonts w:ascii="Consolas" w:eastAsia="Times New Roman" w:hAnsi="Consolas" w:cs="Times New Roman"/>
@@ -10581,7 +10322,6 @@
         </w:rPr>
         <w:t xml:space="preserve">        font-size: </w:t>
       </w:r>
-      <w:proofErr w:type="gramStart"/>
       <w:r>
         <w:rPr>
           <w:rFonts w:ascii="Consolas" w:eastAsia="Times New Roman" w:hAnsi="Consolas" w:cs="Times New Roman"/>
@@ -10600,7 +10340,6 @@
         </w:rPr>
         <w:t>;</w:t>
       </w:r>
-      <w:proofErr w:type="gramEnd"/>
     </w:p>
     <w:p>
       <w:pPr>
@@ -10677,7 +10416,7 @@
           <w:sz w:val="36"/>
           <w:szCs w:val="36"/>
         </w:rPr>
-        <w:t>Mobile</w:t>
+        <w:t>Mobile-First</w:t>
       </w:r>
       <w:r>
         <w:rPr>
@@ -10686,7 +10425,17 @@
           <w:sz w:val="36"/>
           <w:szCs w:val="36"/>
         </w:rPr>
-        <w:t>-First</w:t>
+        <w:t xml:space="preserve"> (</w:t>
+      </w:r>
+      <w:r>
+        <w:rPr>
+          <w:b/>
+          <w:bCs/>
+          <w:color w:val="FF0000"/>
+          <w:sz w:val="36"/>
+          <w:szCs w:val="36"/>
+        </w:rPr>
+        <w:t>min-width</w:t>
       </w:r>
       <w:r>
         <w:rPr>
@@ -10695,35 +10444,6 @@
           <w:sz w:val="36"/>
           <w:szCs w:val="36"/>
         </w:rPr>
-        <w:t xml:space="preserve"> (</w:t>
-      </w:r>
-      <w:r>
-        <w:rPr>
-          <w:b/>
-          <w:bCs/>
-          <w:color w:val="FF0000"/>
-          <w:sz w:val="36"/>
-          <w:szCs w:val="36"/>
-        </w:rPr>
-        <w:t>min</w:t>
-      </w:r>
-      <w:r>
-        <w:rPr>
-          <w:b/>
-          <w:bCs/>
-          <w:color w:val="FF0000"/>
-          <w:sz w:val="36"/>
-          <w:szCs w:val="36"/>
-        </w:rPr>
-        <w:t>-width</w:t>
-      </w:r>
-      <w:r>
-        <w:rPr>
-          <w:b/>
-          <w:bCs/>
-          <w:sz w:val="36"/>
-          <w:szCs w:val="36"/>
-        </w:rPr>
         <w:t>)</w:t>
       </w:r>
     </w:p>
@@ -10839,7 +10559,6 @@
         </w:rPr>
         <w:t xml:space="preserve">    font-size: </w:t>
       </w:r>
-      <w:proofErr w:type="gramStart"/>
       <w:r>
         <w:rPr>
           <w:rFonts w:ascii="Consolas" w:eastAsia="Times New Roman" w:hAnsi="Consolas" w:cs="Times New Roman"/>
@@ -10847,16 +10566,7 @@
           <w:sz w:val="24"/>
           <w:szCs w:val="24"/>
         </w:rPr>
-        <w:t>16</w:t>
-      </w:r>
-      <w:r>
-        <w:rPr>
-          <w:rFonts w:ascii="Consolas" w:eastAsia="Times New Roman" w:hAnsi="Consolas" w:cs="Times New Roman"/>
-          <w:color w:val="FFFF00"/>
-          <w:sz w:val="24"/>
-          <w:szCs w:val="24"/>
-        </w:rPr>
-        <w:t>px</w:t>
+        <w:t>16px</w:t>
       </w:r>
       <w:r>
         <w:rPr>
@@ -10867,7 +10577,6 @@
         </w:rPr>
         <w:t>;</w:t>
       </w:r>
-      <w:proofErr w:type="gramEnd"/>
     </w:p>
     <w:p>
       <w:pPr>
@@ -10908,17 +10617,7 @@
           <w:sz w:val="21"/>
           <w:szCs w:val="21"/>
         </w:rPr>
-        <w:t>@</w:t>
-      </w:r>
-      <w:proofErr w:type="gramStart"/>
-      <w:r>
-        <w:rPr>
-          <w:rFonts w:ascii="Consolas" w:eastAsia="Times New Roman" w:hAnsi="Consolas" w:cs="Times New Roman"/>
-          <w:color w:val="C678DD"/>
-          <w:sz w:val="21"/>
-          <w:szCs w:val="21"/>
-        </w:rPr>
-        <w:t>media</w:t>
+        <w:t>@media</w:t>
       </w:r>
       <w:r>
         <w:rPr>
@@ -10929,7 +10628,6 @@
         </w:rPr>
         <w:t>(</w:t>
       </w:r>
-      <w:proofErr w:type="gramEnd"/>
       <w:r>
         <w:rPr>
           <w:rFonts w:ascii="Consolas" w:eastAsia="Times New Roman" w:hAnsi="Consolas" w:cs="Times New Roman"/>
@@ -10937,16 +10635,7 @@
           <w:sz w:val="24"/>
           <w:szCs w:val="24"/>
         </w:rPr>
-        <w:t>min</w:t>
-      </w:r>
-      <w:r>
-        <w:rPr>
-          <w:rFonts w:ascii="Consolas" w:eastAsia="Times New Roman" w:hAnsi="Consolas" w:cs="Times New Roman"/>
-          <w:color w:val="FFFF00"/>
-          <w:sz w:val="24"/>
-          <w:szCs w:val="24"/>
-        </w:rPr>
-        <w:t>-width: 600px</w:t>
+        <w:t>min-width: 600px</w:t>
       </w:r>
       <w:r>
         <w:rPr>
@@ -11017,7 +10706,6 @@
         </w:rPr>
         <w:t xml:space="preserve">        font-size: </w:t>
       </w:r>
-      <w:proofErr w:type="gramStart"/>
       <w:r>
         <w:rPr>
           <w:rFonts w:ascii="Consolas" w:eastAsia="Times New Roman" w:hAnsi="Consolas" w:cs="Times New Roman"/>
@@ -11025,16 +10713,7 @@
           <w:sz w:val="24"/>
           <w:szCs w:val="24"/>
         </w:rPr>
-        <w:t>20</w:t>
-      </w:r>
-      <w:r>
-        <w:rPr>
-          <w:rFonts w:ascii="Consolas" w:eastAsia="Times New Roman" w:hAnsi="Consolas" w:cs="Times New Roman"/>
-          <w:color w:val="FFFF00"/>
-          <w:sz w:val="24"/>
-          <w:szCs w:val="24"/>
-        </w:rPr>
-        <w:t>px</w:t>
+        <w:t>20px</w:t>
       </w:r>
       <w:r>
         <w:rPr>
@@ -11045,7 +10724,6 @@
         </w:rPr>
         <w:t>;</w:t>
       </w:r>
-      <w:proofErr w:type="gramEnd"/>
     </w:p>
     <w:p>
       <w:pPr>
@@ -11629,17 +11307,7 @@
           <w:sz w:val="36"/>
           <w:szCs w:val="36"/>
         </w:rPr>
-        <w:t>M</w:t>
-      </w:r>
-      <w:r>
-        <w:rPr>
-          <w:b/>
-          <w:bCs/>
-          <w:color w:val="FF0000"/>
-          <w:sz w:val="36"/>
-          <w:szCs w:val="36"/>
-        </w:rPr>
-        <w:t xml:space="preserve">edia </w:t>
+        <w:t xml:space="preserve">Media </w:t>
       </w:r>
       <w:r>
         <w:rPr>
@@ -11832,23 +11500,13 @@
         </w:rPr>
         <w:t xml:space="preserve">and </w:t>
       </w:r>
-      <w:proofErr w:type="gramStart"/>
-      <w:r>
-        <w:rPr>
-          <w:color w:val="FF0000"/>
-          <w:sz w:val="24"/>
-          <w:szCs w:val="24"/>
-        </w:rPr>
-        <w:t>REM’s</w:t>
-      </w:r>
-      <w:proofErr w:type="gramEnd"/>
-      <w:r>
-        <w:rPr>
-          <w:color w:val="FF0000"/>
-          <w:sz w:val="24"/>
-          <w:szCs w:val="24"/>
-        </w:rPr>
-        <w:t xml:space="preserve"> </w:t>
+      <w:r>
+        <w:rPr>
+          <w:color w:val="FF0000"/>
+          <w:sz w:val="24"/>
+          <w:szCs w:val="24"/>
+        </w:rPr>
+        <w:t xml:space="preserve">REM’s </w:t>
       </w:r>
       <w:r>
         <w:rPr>
@@ -11892,25 +11550,7 @@
           <w:sz w:val="24"/>
           <w:szCs w:val="24"/>
         </w:rPr>
-        <w:t xml:space="preserve">Use </w:t>
-      </w:r>
-      <w:proofErr w:type="gramStart"/>
-      <w:r>
-        <w:rPr>
-          <w:color w:val="FF0000"/>
-          <w:sz w:val="24"/>
-          <w:szCs w:val="24"/>
-        </w:rPr>
-        <w:t>EM’s</w:t>
-      </w:r>
-      <w:proofErr w:type="gramEnd"/>
-      <w:r>
-        <w:rPr>
-          <w:color w:val="FF0000"/>
-          <w:sz w:val="24"/>
-          <w:szCs w:val="24"/>
-        </w:rPr>
-        <w:t xml:space="preserve"> </w:t>
+        <w:t xml:space="preserve">Use EM’s </w:t>
       </w:r>
       <w:r>
         <w:rPr>
@@ -12173,25 +11813,7 @@
           <w:sz w:val="24"/>
           <w:szCs w:val="24"/>
         </w:rPr>
-        <w:t xml:space="preserve">one </w:t>
-      </w:r>
-      <w:proofErr w:type="gramStart"/>
-      <w:r>
-        <w:rPr>
-          <w:color w:val="FF0000"/>
-          <w:sz w:val="24"/>
-          <w:szCs w:val="24"/>
-        </w:rPr>
-        <w:t>particular device</w:t>
-      </w:r>
-      <w:proofErr w:type="gramEnd"/>
-      <w:r>
-        <w:rPr>
-          <w:color w:val="FF0000"/>
-          <w:sz w:val="24"/>
-          <w:szCs w:val="24"/>
-        </w:rPr>
-        <w:t xml:space="preserve"> </w:t>
+        <w:t xml:space="preserve">one particular device </w:t>
       </w:r>
       <w:r>
         <w:rPr>
@@ -12754,15 +12376,1951 @@
           <w:szCs w:val="24"/>
         </w:rPr>
       </w:pPr>
-    </w:p>
-    <w:p>
-      <w:pPr>
-        <w:spacing w:after="0"/>
-        <w:rPr>
-          <w:sz w:val="24"/>
-          <w:szCs w:val="24"/>
-        </w:rPr>
-      </w:pPr>
+      <w:r>
+        <w:rPr>
+          <w:b/>
+          <w:bCs/>
+          <w:sz w:val="72"/>
+          <w:szCs w:val="72"/>
+        </w:rPr>
+        <w:t xml:space="preserve">Responsive </w:t>
+      </w:r>
+      <w:r>
+        <w:rPr>
+          <w:b/>
+          <w:bCs/>
+          <w:color w:val="FF0000"/>
+          <w:sz w:val="72"/>
+          <w:szCs w:val="72"/>
+        </w:rPr>
+        <w:t>Images</w:t>
+      </w:r>
+    </w:p>
+    <w:p>
+      <w:pPr>
+        <w:spacing w:after="0"/>
+        <w:rPr>
+          <w:sz w:val="24"/>
+          <w:szCs w:val="24"/>
+        </w:rPr>
+      </w:pPr>
+      <w:r>
+        <w:rPr>
+          <w:sz w:val="24"/>
+          <w:szCs w:val="24"/>
+        </w:rPr>
+        <w:t xml:space="preserve">The goal is to serve the </w:t>
+      </w:r>
+      <w:r>
+        <w:rPr>
+          <w:color w:val="FF0000"/>
+          <w:sz w:val="24"/>
+          <w:szCs w:val="24"/>
+        </w:rPr>
+        <w:t xml:space="preserve">right images to the right screen </w:t>
+      </w:r>
+      <w:r>
+        <w:rPr>
+          <w:sz w:val="24"/>
+          <w:szCs w:val="24"/>
+        </w:rPr>
+        <w:t xml:space="preserve">size and device to </w:t>
+      </w:r>
+      <w:r>
+        <w:rPr>
+          <w:color w:val="FF0000"/>
+          <w:sz w:val="24"/>
+          <w:szCs w:val="24"/>
+        </w:rPr>
+        <w:t xml:space="preserve">avoid downloading unnecessary large images </w:t>
+      </w:r>
+      <w:r>
+        <w:rPr>
+          <w:sz w:val="24"/>
+          <w:szCs w:val="24"/>
+        </w:rPr>
+        <w:t xml:space="preserve">on smaller screens.  </w:t>
+      </w:r>
+    </w:p>
+    <w:p>
+      <w:pPr>
+        <w:spacing w:after="0"/>
+        <w:rPr>
+          <w:sz w:val="24"/>
+          <w:szCs w:val="24"/>
+        </w:rPr>
+      </w:pPr>
+    </w:p>
+    <w:p>
+      <w:pPr>
+        <w:spacing w:after="0"/>
+        <w:rPr>
+          <w:b/>
+          <w:bCs/>
+          <w:sz w:val="28"/>
+          <w:szCs w:val="28"/>
+        </w:rPr>
+      </w:pPr>
+      <w:r>
+        <w:rPr>
+          <w:b/>
+          <w:bCs/>
+          <w:sz w:val="28"/>
+          <w:szCs w:val="28"/>
+        </w:rPr>
+        <w:t xml:space="preserve">Example:  </w:t>
+      </w:r>
+    </w:p>
+    <w:p>
+      <w:pPr>
+        <w:spacing w:after="0"/>
+        <w:rPr>
+          <w:b/>
+          <w:bCs/>
+          <w:sz w:val="24"/>
+          <w:szCs w:val="24"/>
+        </w:rPr>
+      </w:pPr>
+      <w:r>
+        <w:rPr>
+          <w:b/>
+          <w:bCs/>
+          <w:sz w:val="24"/>
+          <w:szCs w:val="24"/>
+        </w:rPr>
+        <w:t>OK</w:t>
+      </w:r>
+      <w:r>
+        <w:rPr>
+          <w:b/>
+          <w:bCs/>
+          <w:sz w:val="24"/>
+          <w:szCs w:val="24"/>
+        </w:rPr>
+        <w:tab/>
+      </w:r>
+      <w:r>
+        <w:rPr>
+          <w:b/>
+          <w:bCs/>
+          <w:sz w:val="24"/>
+          <w:szCs w:val="24"/>
+        </w:rPr>
+        <w:tab/>
+      </w:r>
+      <w:r>
+        <w:rPr>
+          <w:b/>
+          <w:bCs/>
+          <w:sz w:val="24"/>
+          <w:szCs w:val="24"/>
+        </w:rPr>
+        <w:tab/>
+      </w:r>
+      <w:r>
+        <w:rPr>
+          <w:b/>
+          <w:bCs/>
+          <w:sz w:val="24"/>
+          <w:szCs w:val="24"/>
+        </w:rPr>
+        <w:tab/>
+      </w:r>
+      <w:r>
+        <w:rPr>
+          <w:b/>
+          <w:bCs/>
+          <w:sz w:val="24"/>
+          <w:szCs w:val="24"/>
+        </w:rPr>
+        <w:tab/>
+        <w:t>NOT O</w:t>
+      </w:r>
+      <w:r>
+        <w:rPr>
+          <w:b/>
+          <w:bCs/>
+          <w:sz w:val="24"/>
+          <w:szCs w:val="24"/>
+        </w:rPr>
+        <w:t xml:space="preserve">K                                                      </w:t>
+      </w:r>
+    </w:p>
+    <w:p>
+      <w:pPr>
+        <w:spacing w:after="0"/>
+        <w:rPr>
+          <w:sz w:val="24"/>
+          <w:szCs w:val="24"/>
+        </w:rPr>
+      </w:pPr>
+      <w:r>
+        <w:rPr>
+          <w:sz w:val="24"/>
+          <w:szCs w:val="24"/>
+        </w:rPr>
+        <w:t>1mb image -&gt; large screen</w:t>
+      </w:r>
+      <w:r>
+        <w:rPr>
+          <w:sz w:val="24"/>
+          <w:szCs w:val="24"/>
+        </w:rPr>
+        <w:tab/>
+      </w:r>
+      <w:r>
+        <w:rPr>
+          <w:sz w:val="24"/>
+          <w:szCs w:val="24"/>
+        </w:rPr>
+        <w:tab/>
+      </w:r>
+      <w:r>
+        <w:rPr>
+          <w:sz w:val="24"/>
+          <w:szCs w:val="24"/>
+        </w:rPr>
+        <w:t>1mb image -&gt; small screen (phone)</w:t>
+      </w:r>
+    </w:p>
+    <w:p>
+      <w:pPr>
+        <w:spacing w:after="0"/>
+        <w:rPr>
+          <w:sz w:val="24"/>
+          <w:szCs w:val="24"/>
+        </w:rPr>
+      </w:pPr>
+      <w:r>
+        <w:rPr>
+          <w:sz w:val="24"/>
+          <w:szCs w:val="24"/>
+        </w:rPr>
+        <w:t>1mb image -&gt; large screen</w:t>
+      </w:r>
+      <w:r>
+        <w:rPr>
+          <w:sz w:val="24"/>
+          <w:szCs w:val="24"/>
+        </w:rPr>
+        <w:tab/>
+      </w:r>
+      <w:r>
+        <w:rPr>
+          <w:sz w:val="24"/>
+          <w:szCs w:val="24"/>
+        </w:rPr>
+        <w:tab/>
+        <w:t>200k</w:t>
+      </w:r>
+      <w:r>
+        <w:rPr>
+          <w:sz w:val="24"/>
+          <w:szCs w:val="24"/>
+        </w:rPr>
+        <w:t>b image -&gt; small screen (phone)</w:t>
+      </w:r>
+    </w:p>
+    <w:p>
+      <w:pPr>
+        <w:spacing w:after="0"/>
+        <w:rPr>
+          <w:sz w:val="24"/>
+          <w:szCs w:val="24"/>
+        </w:rPr>
+      </w:pPr>
+    </w:p>
+    <w:p>
+      <w:pPr>
+        <w:spacing w:after="0"/>
+        <w:rPr>
+          <w:sz w:val="24"/>
+          <w:szCs w:val="24"/>
+        </w:rPr>
+      </w:pPr>
+    </w:p>
+    <w:p>
+      <w:pPr>
+        <w:spacing w:after="0"/>
+        <w:rPr>
+          <w:b/>
+          <w:bCs/>
+          <w:sz w:val="32"/>
+          <w:szCs w:val="32"/>
+        </w:rPr>
+      </w:pPr>
+      <w:r>
+        <w:rPr>
+          <w:b/>
+          <w:bCs/>
+          <w:color w:val="FF0000"/>
+          <w:sz w:val="32"/>
+          <w:szCs w:val="32"/>
+        </w:rPr>
+        <w:t xml:space="preserve">3 Use Cases </w:t>
+      </w:r>
+      <w:r>
+        <w:rPr>
+          <w:b/>
+          <w:bCs/>
+          <w:sz w:val="32"/>
+          <w:szCs w:val="32"/>
+        </w:rPr>
+        <w:t>of Responsive Images</w:t>
+      </w:r>
+    </w:p>
+    <w:p>
+      <w:pPr>
+        <w:pStyle w:val="ListParagraph"/>
+        <w:numPr>
+          <w:ilvl w:val="0"/>
+          <w:numId w:val="31"/>
+        </w:numPr>
+        <w:spacing w:after="0"/>
+        <w:rPr>
+          <w:sz w:val="24"/>
+          <w:szCs w:val="24"/>
+        </w:rPr>
+      </w:pPr>
+      <w:r>
+        <w:rPr>
+          <w:b/>
+          <w:bCs/>
+          <w:color w:val="FF0000"/>
+          <w:sz w:val="28"/>
+          <w:szCs w:val="28"/>
+        </w:rPr>
+        <w:t>Resolution Switching</w:t>
+      </w:r>
+      <w:r>
+        <w:rPr>
+          <w:color w:val="FF0000"/>
+          <w:sz w:val="28"/>
+          <w:szCs w:val="28"/>
+        </w:rPr>
+        <w:t xml:space="preserve"> </w:t>
+      </w:r>
+      <w:r>
+        <w:rPr>
+          <w:sz w:val="24"/>
+          <w:szCs w:val="24"/>
+        </w:rPr>
+        <w:t xml:space="preserve">– </w:t>
+      </w:r>
+      <w:r>
+        <w:rPr>
+          <w:color w:val="FF0000"/>
+          <w:sz w:val="24"/>
+          <w:szCs w:val="24"/>
+        </w:rPr>
+        <w:t xml:space="preserve">Decrease </w:t>
+      </w:r>
+      <w:r>
+        <w:rPr>
+          <w:sz w:val="24"/>
+          <w:szCs w:val="24"/>
+        </w:rPr>
+        <w:t xml:space="preserve">image </w:t>
+      </w:r>
+      <w:r>
+        <w:rPr>
+          <w:color w:val="FF0000"/>
+          <w:sz w:val="24"/>
+          <w:szCs w:val="24"/>
+        </w:rPr>
+        <w:t xml:space="preserve">resolution </w:t>
+      </w:r>
+      <w:r>
+        <w:rPr>
+          <w:sz w:val="24"/>
+          <w:szCs w:val="24"/>
+        </w:rPr>
+        <w:t xml:space="preserve">on smaller screen.  </w:t>
+      </w:r>
+    </w:p>
+    <w:p>
+      <w:pPr>
+        <w:shd w:val="clear" w:color="auto" w:fill="23272E"/>
+        <w:spacing w:after="0" w:line="285" w:lineRule="atLeast"/>
+        <w:ind w:left="720"/>
+        <w:rPr>
+          <w:rFonts w:ascii="Consolas" w:eastAsia="Times New Roman" w:hAnsi="Consolas" w:cs="Times New Roman"/>
+          <w:color w:val="ABB2BF"/>
+          <w:sz w:val="21"/>
+          <w:szCs w:val="21"/>
+        </w:rPr>
+      </w:pPr>
+      <w:r>
+        <w:rPr>
+          <w:rFonts w:ascii="Consolas" w:eastAsia="Times New Roman" w:hAnsi="Consolas" w:cs="Times New Roman"/>
+          <w:color w:val="7F848E"/>
+          <w:sz w:val="21"/>
+          <w:szCs w:val="21"/>
+        </w:rPr>
+        <w:t>&lt;!-- RESOLUTI</w:t>
+      </w:r>
+      <w:r>
+        <w:rPr>
+          <w:rFonts w:ascii="Consolas" w:eastAsia="Times New Roman" w:hAnsi="Consolas" w:cs="Times New Roman"/>
+          <w:color w:val="7F848E"/>
+          <w:sz w:val="21"/>
+          <w:szCs w:val="21"/>
+        </w:rPr>
+        <w:t>O</w:t>
+      </w:r>
+      <w:r>
+        <w:rPr>
+          <w:rFonts w:ascii="Consolas" w:eastAsia="Times New Roman" w:hAnsi="Consolas" w:cs="Times New Roman"/>
+          <w:color w:val="7F848E"/>
+          <w:sz w:val="21"/>
+          <w:szCs w:val="21"/>
+        </w:rPr>
+        <w:t>N SWITCHING - WIDTH DESCRIPTOR = 300w, 1000w.  SIZES used to inform browser of different viewport widths.  sizes="(max-width: 900px) 20vw" means that at 900px, make the image take up 20vw(which is 20%) of the viewport width.  If there is no match, our DEFAULT SIZE is 300px.  </w:t>
+      </w:r>
+    </w:p>
+    <w:p>
+      <w:pPr>
+        <w:shd w:val="clear" w:color="auto" w:fill="23272E"/>
+        <w:spacing w:after="0" w:line="285" w:lineRule="atLeast"/>
+        <w:ind w:left="720"/>
+        <w:rPr>
+          <w:rFonts w:ascii="Consolas" w:eastAsia="Times New Roman" w:hAnsi="Consolas" w:cs="Times New Roman"/>
+          <w:color w:val="ABB2BF"/>
+          <w:sz w:val="21"/>
+          <w:szCs w:val="21"/>
+        </w:rPr>
+      </w:pPr>
+      <w:r>
+        <w:rPr>
+          <w:rFonts w:ascii="Consolas" w:eastAsia="Times New Roman" w:hAnsi="Consolas" w:cs="Times New Roman"/>
+          <w:color w:val="7F848E"/>
+          <w:sz w:val="21"/>
+          <w:szCs w:val="21"/>
+        </w:rPr>
+        <w:t xml:space="preserve">To calculate the 20vw, go inspect in browser, set the width of page to 900px, right-click on image and </w:t>
+      </w:r>
+      <w:proofErr w:type="spellStart"/>
+      <w:r>
+        <w:rPr>
+          <w:rFonts w:ascii="Consolas" w:eastAsia="Times New Roman" w:hAnsi="Consolas" w:cs="Times New Roman"/>
+          <w:color w:val="7F848E"/>
+          <w:sz w:val="21"/>
+          <w:szCs w:val="21"/>
+        </w:rPr>
+        <w:t>click'inspect</w:t>
+      </w:r>
+      <w:proofErr w:type="spellEnd"/>
+      <w:r>
+        <w:rPr>
+          <w:rFonts w:ascii="Consolas" w:eastAsia="Times New Roman" w:hAnsi="Consolas" w:cs="Times New Roman"/>
+          <w:color w:val="7F848E"/>
+          <w:sz w:val="21"/>
+          <w:szCs w:val="21"/>
+        </w:rPr>
+        <w:t>'.  Take the width of image and divide by 900 to get the % needed for the WIDTH DESCRIPTOR. --&gt;</w:t>
+      </w:r>
+    </w:p>
+    <w:p>
+      <w:pPr>
+        <w:shd w:val="clear" w:color="auto" w:fill="23272E"/>
+        <w:spacing w:after="0" w:line="285" w:lineRule="atLeast"/>
+        <w:ind w:left="720"/>
+        <w:rPr>
+          <w:rFonts w:ascii="Consolas" w:eastAsia="Times New Roman" w:hAnsi="Consolas" w:cs="Times New Roman"/>
+          <w:color w:val="ABB2BF"/>
+          <w:sz w:val="21"/>
+          <w:szCs w:val="21"/>
+        </w:rPr>
+      </w:pPr>
+      <w:r>
+        <w:rPr>
+          <w:rFonts w:ascii="Consolas" w:eastAsia="Times New Roman" w:hAnsi="Consolas" w:cs="Times New Roman"/>
+          <w:color w:val="ABB2BF"/>
+          <w:sz w:val="21"/>
+          <w:szCs w:val="21"/>
+        </w:rPr>
+        <w:t>&lt;</w:t>
+      </w:r>
+      <w:proofErr w:type="spellStart"/>
+      <w:r>
+        <w:rPr>
+          <w:rFonts w:ascii="Consolas" w:eastAsia="Times New Roman" w:hAnsi="Consolas" w:cs="Times New Roman"/>
+          <w:color w:val="E06C75"/>
+          <w:sz w:val="21"/>
+          <w:szCs w:val="21"/>
+        </w:rPr>
+        <w:t>img</w:t>
+      </w:r>
+      <w:proofErr w:type="spellEnd"/>
+      <w:r>
+        <w:rPr>
+          <w:rFonts w:ascii="Consolas" w:eastAsia="Times New Roman" w:hAnsi="Consolas" w:cs="Times New Roman"/>
+          <w:color w:val="ABB2BF"/>
+          <w:sz w:val="21"/>
+          <w:szCs w:val="21"/>
+        </w:rPr>
+        <w:t xml:space="preserve"> </w:t>
+      </w:r>
+      <w:proofErr w:type="spellStart"/>
+      <w:r>
+        <w:rPr>
+          <w:rFonts w:ascii="Consolas" w:eastAsia="Times New Roman" w:hAnsi="Consolas" w:cs="Times New Roman"/>
+          <w:color w:val="D19A66"/>
+          <w:sz w:val="21"/>
+          <w:szCs w:val="21"/>
+        </w:rPr>
+        <w:t>srcset</w:t>
+      </w:r>
+      <w:proofErr w:type="spellEnd"/>
+      <w:r>
+        <w:rPr>
+          <w:rFonts w:ascii="Consolas" w:eastAsia="Times New Roman" w:hAnsi="Consolas" w:cs="Times New Roman"/>
+          <w:color w:val="ABB2BF"/>
+          <w:sz w:val="21"/>
+          <w:szCs w:val="21"/>
+        </w:rPr>
+        <w:t>=</w:t>
+      </w:r>
+      <w:r>
+        <w:rPr>
+          <w:rFonts w:ascii="Consolas" w:eastAsia="Times New Roman" w:hAnsi="Consolas" w:cs="Times New Roman"/>
+          <w:color w:val="98C379"/>
+          <w:sz w:val="21"/>
+          <w:szCs w:val="21"/>
+        </w:rPr>
+        <w:t>"</w:t>
+      </w:r>
+      <w:proofErr w:type="spellStart"/>
+      <w:r>
+        <w:rPr>
+          <w:rFonts w:ascii="Consolas" w:eastAsia="Times New Roman" w:hAnsi="Consolas" w:cs="Times New Roman"/>
+          <w:color w:val="98C379"/>
+          <w:sz w:val="21"/>
+          <w:szCs w:val="21"/>
+        </w:rPr>
+        <w:t>img</w:t>
+      </w:r>
+      <w:proofErr w:type="spellEnd"/>
+      <w:r>
+        <w:rPr>
+          <w:rFonts w:ascii="Consolas" w:eastAsia="Times New Roman" w:hAnsi="Consolas" w:cs="Times New Roman"/>
+          <w:color w:val="98C379"/>
+          <w:sz w:val="21"/>
+          <w:szCs w:val="21"/>
+        </w:rPr>
+        <w:t xml:space="preserve">/nat-1.jpg 300w, </w:t>
+      </w:r>
+      <w:proofErr w:type="spellStart"/>
+      <w:r>
+        <w:rPr>
+          <w:rFonts w:ascii="Consolas" w:eastAsia="Times New Roman" w:hAnsi="Consolas" w:cs="Times New Roman"/>
+          <w:color w:val="98C379"/>
+          <w:sz w:val="21"/>
+          <w:szCs w:val="21"/>
+        </w:rPr>
+        <w:t>img</w:t>
+      </w:r>
+      <w:proofErr w:type="spellEnd"/>
+      <w:r>
+        <w:rPr>
+          <w:rFonts w:ascii="Consolas" w:eastAsia="Times New Roman" w:hAnsi="Consolas" w:cs="Times New Roman"/>
+          <w:color w:val="98C379"/>
+          <w:sz w:val="21"/>
+          <w:szCs w:val="21"/>
+        </w:rPr>
+        <w:t>/nat-1-large.jpg 1000w"</w:t>
+      </w:r>
+      <w:r>
+        <w:rPr>
+          <w:rFonts w:ascii="Consolas" w:eastAsia="Times New Roman" w:hAnsi="Consolas" w:cs="Times New Roman"/>
+          <w:color w:val="ABB2BF"/>
+          <w:sz w:val="21"/>
+          <w:szCs w:val="21"/>
+        </w:rPr>
+        <w:t xml:space="preserve"> </w:t>
+      </w:r>
+    </w:p>
+    <w:p>
+      <w:pPr>
+        <w:shd w:val="clear" w:color="auto" w:fill="23272E"/>
+        <w:spacing w:after="0" w:line="285" w:lineRule="atLeast"/>
+        <w:ind w:left="720" w:firstLine="720"/>
+        <w:rPr>
+          <w:rFonts w:ascii="Consolas" w:eastAsia="Times New Roman" w:hAnsi="Consolas" w:cs="Times New Roman"/>
+          <w:color w:val="ABB2BF"/>
+          <w:sz w:val="21"/>
+          <w:szCs w:val="21"/>
+        </w:rPr>
+      </w:pPr>
+      <w:r>
+        <w:rPr>
+          <w:rFonts w:ascii="Consolas" w:eastAsia="Times New Roman" w:hAnsi="Consolas" w:cs="Times New Roman"/>
+          <w:color w:val="D19A66"/>
+          <w:sz w:val="21"/>
+          <w:szCs w:val="21"/>
+        </w:rPr>
+        <w:t>sizes</w:t>
+      </w:r>
+      <w:r>
+        <w:rPr>
+          <w:rFonts w:ascii="Consolas" w:eastAsia="Times New Roman" w:hAnsi="Consolas" w:cs="Times New Roman"/>
+          <w:color w:val="ABB2BF"/>
+          <w:sz w:val="21"/>
+          <w:szCs w:val="21"/>
+        </w:rPr>
+        <w:t>=</w:t>
+      </w:r>
+      <w:r>
+        <w:rPr>
+          <w:rFonts w:ascii="Consolas" w:eastAsia="Times New Roman" w:hAnsi="Consolas" w:cs="Times New Roman"/>
+          <w:color w:val="98C379"/>
+          <w:sz w:val="21"/>
+          <w:szCs w:val="21"/>
+        </w:rPr>
+        <w:t>"(max-width: 900px) 20vw, (max-width: 600px) 30vw, 300px"</w:t>
+      </w:r>
+      <w:r>
+        <w:rPr>
+          <w:rFonts w:ascii="Consolas" w:eastAsia="Times New Roman" w:hAnsi="Consolas" w:cs="Times New Roman"/>
+          <w:color w:val="ABB2BF"/>
+          <w:sz w:val="21"/>
+          <w:szCs w:val="21"/>
+        </w:rPr>
+        <w:t xml:space="preserve"> </w:t>
+      </w:r>
+    </w:p>
+    <w:p>
+      <w:pPr>
+        <w:shd w:val="clear" w:color="auto" w:fill="23272E"/>
+        <w:spacing w:after="0" w:line="285" w:lineRule="atLeast"/>
+        <w:ind w:left="720" w:firstLine="720"/>
+        <w:rPr>
+          <w:rFonts w:ascii="Consolas" w:eastAsia="Times New Roman" w:hAnsi="Consolas" w:cs="Times New Roman"/>
+          <w:color w:val="ABB2BF"/>
+          <w:sz w:val="21"/>
+          <w:szCs w:val="21"/>
+        </w:rPr>
+      </w:pPr>
+      <w:r>
+        <w:rPr>
+          <w:rFonts w:ascii="Consolas" w:eastAsia="Times New Roman" w:hAnsi="Consolas" w:cs="Times New Roman"/>
+          <w:color w:val="D19A66"/>
+          <w:sz w:val="21"/>
+          <w:szCs w:val="21"/>
+        </w:rPr>
+        <w:t>alt</w:t>
+      </w:r>
+      <w:r>
+        <w:rPr>
+          <w:rFonts w:ascii="Consolas" w:eastAsia="Times New Roman" w:hAnsi="Consolas" w:cs="Times New Roman"/>
+          <w:color w:val="ABB2BF"/>
+          <w:sz w:val="21"/>
+          <w:szCs w:val="21"/>
+        </w:rPr>
+        <w:t>=</w:t>
+      </w:r>
+      <w:r>
+        <w:rPr>
+          <w:rFonts w:ascii="Consolas" w:eastAsia="Times New Roman" w:hAnsi="Consolas" w:cs="Times New Roman"/>
+          <w:color w:val="98C379"/>
+          <w:sz w:val="21"/>
+          <w:szCs w:val="21"/>
+        </w:rPr>
+        <w:t>"Photo 1"</w:t>
+      </w:r>
+      <w:r>
+        <w:rPr>
+          <w:rFonts w:ascii="Consolas" w:eastAsia="Times New Roman" w:hAnsi="Consolas" w:cs="Times New Roman"/>
+          <w:color w:val="ABB2BF"/>
+          <w:sz w:val="21"/>
+          <w:szCs w:val="21"/>
+        </w:rPr>
+        <w:t xml:space="preserve"> </w:t>
+      </w:r>
+    </w:p>
+    <w:p>
+      <w:pPr>
+        <w:shd w:val="clear" w:color="auto" w:fill="23272E"/>
+        <w:spacing w:after="0" w:line="285" w:lineRule="atLeast"/>
+        <w:ind w:left="720" w:firstLine="720"/>
+        <w:rPr>
+          <w:rFonts w:ascii="Consolas" w:eastAsia="Times New Roman" w:hAnsi="Consolas" w:cs="Times New Roman"/>
+          <w:color w:val="ABB2BF"/>
+          <w:sz w:val="21"/>
+          <w:szCs w:val="21"/>
+        </w:rPr>
+      </w:pPr>
+      <w:r>
+        <w:rPr>
+          <w:rFonts w:ascii="Consolas" w:eastAsia="Times New Roman" w:hAnsi="Consolas" w:cs="Times New Roman"/>
+          <w:color w:val="D19A66"/>
+          <w:sz w:val="21"/>
+          <w:szCs w:val="21"/>
+        </w:rPr>
+        <w:t>class</w:t>
+      </w:r>
+      <w:r>
+        <w:rPr>
+          <w:rFonts w:ascii="Consolas" w:eastAsia="Times New Roman" w:hAnsi="Consolas" w:cs="Times New Roman"/>
+          <w:color w:val="ABB2BF"/>
+          <w:sz w:val="21"/>
+          <w:szCs w:val="21"/>
+        </w:rPr>
+        <w:t>=</w:t>
+      </w:r>
+      <w:r>
+        <w:rPr>
+          <w:rFonts w:ascii="Consolas" w:eastAsia="Times New Roman" w:hAnsi="Consolas" w:cs="Times New Roman"/>
+          <w:color w:val="98C379"/>
+          <w:sz w:val="21"/>
+          <w:szCs w:val="21"/>
+        </w:rPr>
+        <w:t>"</w:t>
+      </w:r>
+      <w:proofErr w:type="spellStart"/>
+      <w:r>
+        <w:rPr>
+          <w:rFonts w:ascii="Consolas" w:eastAsia="Times New Roman" w:hAnsi="Consolas" w:cs="Times New Roman"/>
+          <w:color w:val="98C379"/>
+          <w:sz w:val="21"/>
+          <w:szCs w:val="21"/>
+        </w:rPr>
+        <w:t>composition__photo</w:t>
+      </w:r>
+      <w:proofErr w:type="spellEnd"/>
+      <w:r>
+        <w:rPr>
+          <w:rFonts w:ascii="Consolas" w:eastAsia="Times New Roman" w:hAnsi="Consolas" w:cs="Times New Roman"/>
+          <w:color w:val="98C379"/>
+          <w:sz w:val="21"/>
+          <w:szCs w:val="21"/>
+        </w:rPr>
+        <w:t xml:space="preserve"> </w:t>
+      </w:r>
+      <w:proofErr w:type="spellStart"/>
+      <w:r>
+        <w:rPr>
+          <w:rFonts w:ascii="Consolas" w:eastAsia="Times New Roman" w:hAnsi="Consolas" w:cs="Times New Roman"/>
+          <w:color w:val="98C379"/>
+          <w:sz w:val="21"/>
+          <w:szCs w:val="21"/>
+        </w:rPr>
+        <w:t>composition__photo</w:t>
+      </w:r>
+      <w:proofErr w:type="spellEnd"/>
+      <w:r>
+        <w:rPr>
+          <w:rFonts w:ascii="Consolas" w:eastAsia="Times New Roman" w:hAnsi="Consolas" w:cs="Times New Roman"/>
+          <w:color w:val="98C379"/>
+          <w:sz w:val="21"/>
+          <w:szCs w:val="21"/>
+        </w:rPr>
+        <w:t>--p1"</w:t>
+      </w:r>
+      <w:r>
+        <w:rPr>
+          <w:rFonts w:ascii="Consolas" w:eastAsia="Times New Roman" w:hAnsi="Consolas" w:cs="Times New Roman"/>
+          <w:color w:val="ABB2BF"/>
+          <w:sz w:val="21"/>
+          <w:szCs w:val="21"/>
+        </w:rPr>
+        <w:t>&gt;</w:t>
+      </w:r>
+    </w:p>
+    <w:p>
+      <w:pPr>
+        <w:spacing w:after="0"/>
+        <w:rPr>
+          <w:sz w:val="24"/>
+          <w:szCs w:val="24"/>
+        </w:rPr>
+      </w:pPr>
+    </w:p>
+    <w:p>
+      <w:pPr>
+        <w:pStyle w:val="ListParagraph"/>
+        <w:spacing w:after="0"/>
+        <w:rPr>
+          <w:sz w:val="24"/>
+          <w:szCs w:val="24"/>
+        </w:rPr>
+      </w:pPr>
+    </w:p>
+    <w:p>
+      <w:pPr>
+        <w:pStyle w:val="ListParagraph"/>
+        <w:numPr>
+          <w:ilvl w:val="0"/>
+          <w:numId w:val="31"/>
+        </w:numPr>
+        <w:spacing w:after="0"/>
+        <w:rPr>
+          <w:sz w:val="24"/>
+          <w:szCs w:val="24"/>
+        </w:rPr>
+      </w:pPr>
+      <w:r>
+        <w:rPr>
+          <w:b/>
+          <w:bCs/>
+          <w:color w:val="FF0000"/>
+          <w:sz w:val="28"/>
+          <w:szCs w:val="28"/>
+        </w:rPr>
+        <w:t>Density Switching</w:t>
+      </w:r>
+      <w:r>
+        <w:rPr>
+          <w:color w:val="FF0000"/>
+          <w:sz w:val="28"/>
+          <w:szCs w:val="28"/>
+        </w:rPr>
+        <w:t xml:space="preserve"> </w:t>
+      </w:r>
+      <w:r>
+        <w:rPr>
+          <w:sz w:val="24"/>
+          <w:szCs w:val="24"/>
+        </w:rPr>
+        <w:t xml:space="preserve">– </w:t>
+      </w:r>
+      <w:r>
+        <w:rPr>
+          <w:color w:val="FF0000"/>
+          <w:sz w:val="24"/>
+          <w:szCs w:val="24"/>
+        </w:rPr>
+        <w:t xml:space="preserve">Half </w:t>
+      </w:r>
+      <w:r>
+        <w:rPr>
+          <w:sz w:val="24"/>
+          <w:szCs w:val="24"/>
+        </w:rPr>
+        <w:t xml:space="preserve">the image </w:t>
+      </w:r>
+      <w:r>
+        <w:rPr>
+          <w:color w:val="FF0000"/>
+          <w:sz w:val="24"/>
+          <w:szCs w:val="24"/>
+        </w:rPr>
+        <w:t xml:space="preserve">resolution </w:t>
+      </w:r>
+      <w:r>
+        <w:rPr>
+          <w:sz w:val="24"/>
+          <w:szCs w:val="24"/>
+        </w:rPr>
+        <w:t>on @</w:t>
+      </w:r>
+      <w:r>
+        <w:rPr>
+          <w:color w:val="FF0000"/>
+          <w:sz w:val="24"/>
+          <w:szCs w:val="24"/>
+        </w:rPr>
+        <w:t>1x</w:t>
+      </w:r>
+      <w:r>
+        <w:rPr>
+          <w:sz w:val="24"/>
+          <w:szCs w:val="24"/>
+        </w:rPr>
+        <w:t xml:space="preserve"> screen.  @2x screen (high-res)</w:t>
+      </w:r>
+      <w:r>
+        <w:rPr>
+          <w:sz w:val="24"/>
+          <w:szCs w:val="24"/>
+        </w:rPr>
+        <w:t xml:space="preserve">.  @1x screen (low-res).  </w:t>
+      </w:r>
+    </w:p>
+    <w:p>
+      <w:pPr>
+        <w:pStyle w:val="ListParagraph"/>
+        <w:shd w:val="clear" w:color="auto" w:fill="23272E"/>
+        <w:spacing w:after="0" w:line="285" w:lineRule="atLeast"/>
+        <w:rPr>
+          <w:sz w:val="24"/>
+          <w:szCs w:val="24"/>
+        </w:rPr>
+      </w:pPr>
+      <w:r>
+        <w:rPr>
+          <w:rFonts w:ascii="Consolas" w:eastAsia="Times New Roman" w:hAnsi="Consolas" w:cs="Times New Roman"/>
+          <w:color w:val="7F848E"/>
+          <w:sz w:val="21"/>
+          <w:szCs w:val="21"/>
+        </w:rPr>
+        <w:t xml:space="preserve">&lt;!-- </w:t>
+      </w:r>
+      <w:proofErr w:type="spellStart"/>
+      <w:r>
+        <w:rPr>
+          <w:rFonts w:ascii="Consolas" w:eastAsia="Times New Roman" w:hAnsi="Consolas" w:cs="Times New Roman"/>
+          <w:color w:val="7F848E"/>
+          <w:sz w:val="21"/>
+          <w:szCs w:val="21"/>
+        </w:rPr>
+        <w:t>srcset</w:t>
+      </w:r>
+      <w:proofErr w:type="spellEnd"/>
+      <w:r>
+        <w:rPr>
+          <w:rFonts w:ascii="Consolas" w:eastAsia="Times New Roman" w:hAnsi="Consolas" w:cs="Times New Roman"/>
+          <w:color w:val="7F848E"/>
+          <w:sz w:val="21"/>
+          <w:szCs w:val="21"/>
+        </w:rPr>
+        <w:t xml:space="preserve"> used to specify 2 images.  High resolution and lower resolution images on devices (phone).  </w:t>
+      </w:r>
+      <w:r>
+        <w:rPr>
+          <w:rFonts w:ascii="Consolas" w:eastAsia="Times New Roman" w:hAnsi="Consolas" w:cs="Times New Roman"/>
+          <w:color w:val="FFFF00"/>
+          <w:sz w:val="24"/>
+          <w:szCs w:val="24"/>
+        </w:rPr>
+        <w:t xml:space="preserve">1x,2x - DENSITY DESCRIPTORS </w:t>
+      </w:r>
+      <w:r>
+        <w:rPr>
+          <w:rFonts w:ascii="Consolas" w:eastAsia="Times New Roman" w:hAnsi="Consolas" w:cs="Times New Roman"/>
+          <w:color w:val="7F848E"/>
+          <w:sz w:val="21"/>
+          <w:szCs w:val="21"/>
+        </w:rPr>
+        <w:t>--&gt;</w:t>
+      </w:r>
+    </w:p>
+    <w:p>
+      <w:pPr>
+        <w:pStyle w:val="ListParagraph"/>
+        <w:shd w:val="clear" w:color="auto" w:fill="23272E"/>
+        <w:spacing w:after="0" w:line="285" w:lineRule="atLeast"/>
+        <w:rPr>
+          <w:rFonts w:ascii="Consolas" w:eastAsia="Times New Roman" w:hAnsi="Consolas" w:cs="Times New Roman"/>
+          <w:color w:val="ABB2BF"/>
+          <w:sz w:val="21"/>
+          <w:szCs w:val="21"/>
+        </w:rPr>
+      </w:pPr>
+      <w:r>
+        <w:rPr>
+          <w:rFonts w:ascii="Consolas" w:eastAsia="Times New Roman" w:hAnsi="Consolas" w:cs="Times New Roman"/>
+          <w:color w:val="ABB2BF"/>
+          <w:sz w:val="21"/>
+          <w:szCs w:val="21"/>
+        </w:rPr>
+        <w:t>&lt;</w:t>
+      </w:r>
+      <w:proofErr w:type="spellStart"/>
+      <w:r>
+        <w:rPr>
+          <w:rFonts w:ascii="Consolas" w:eastAsia="Times New Roman" w:hAnsi="Consolas" w:cs="Times New Roman"/>
+          <w:color w:val="E06C75"/>
+          <w:sz w:val="21"/>
+          <w:szCs w:val="21"/>
+        </w:rPr>
+        <w:t>img</w:t>
+      </w:r>
+      <w:proofErr w:type="spellEnd"/>
+      <w:r>
+        <w:rPr>
+          <w:rFonts w:ascii="Consolas" w:eastAsia="Times New Roman" w:hAnsi="Consolas" w:cs="Times New Roman"/>
+          <w:color w:val="ABB2BF"/>
+          <w:sz w:val="21"/>
+          <w:szCs w:val="21"/>
+        </w:rPr>
+        <w:t xml:space="preserve"> </w:t>
+      </w:r>
+      <w:proofErr w:type="spellStart"/>
+      <w:r>
+        <w:rPr>
+          <w:rFonts w:ascii="Consolas" w:eastAsia="Times New Roman" w:hAnsi="Consolas" w:cs="Times New Roman"/>
+          <w:color w:val="D19A66"/>
+          <w:sz w:val="21"/>
+          <w:szCs w:val="21"/>
+        </w:rPr>
+        <w:t>srcset</w:t>
+      </w:r>
+      <w:proofErr w:type="spellEnd"/>
+      <w:r>
+        <w:rPr>
+          <w:rFonts w:ascii="Consolas" w:eastAsia="Times New Roman" w:hAnsi="Consolas" w:cs="Times New Roman"/>
+          <w:color w:val="ABB2BF"/>
+          <w:sz w:val="21"/>
+          <w:szCs w:val="21"/>
+        </w:rPr>
+        <w:t>=</w:t>
+      </w:r>
+      <w:r>
+        <w:rPr>
+          <w:rFonts w:ascii="Consolas" w:eastAsia="Times New Roman" w:hAnsi="Consolas" w:cs="Times New Roman"/>
+          <w:color w:val="98C379"/>
+          <w:sz w:val="21"/>
+          <w:szCs w:val="21"/>
+        </w:rPr>
+        <w:t>"</w:t>
+      </w:r>
+      <w:proofErr w:type="spellStart"/>
+      <w:r>
+        <w:rPr>
+          <w:rFonts w:ascii="Consolas" w:eastAsia="Times New Roman" w:hAnsi="Consolas" w:cs="Times New Roman"/>
+          <w:color w:val="98C379"/>
+          <w:sz w:val="21"/>
+          <w:szCs w:val="21"/>
+        </w:rPr>
+        <w:t>img</w:t>
+      </w:r>
+      <w:proofErr w:type="spellEnd"/>
+      <w:r>
+        <w:rPr>
+          <w:rFonts w:ascii="Consolas" w:eastAsia="Times New Roman" w:hAnsi="Consolas" w:cs="Times New Roman"/>
+          <w:color w:val="98C379"/>
+          <w:sz w:val="21"/>
+          <w:szCs w:val="21"/>
+        </w:rPr>
+        <w:t xml:space="preserve">/logo-green-1x.png </w:t>
+      </w:r>
+      <w:r>
+        <w:rPr>
+          <w:rFonts w:ascii="Consolas" w:eastAsia="Times New Roman" w:hAnsi="Consolas" w:cs="Times New Roman"/>
+          <w:color w:val="FFFF00"/>
+          <w:sz w:val="24"/>
+          <w:szCs w:val="24"/>
+        </w:rPr>
+        <w:t>1x</w:t>
+      </w:r>
+      <w:r>
+        <w:rPr>
+          <w:rFonts w:ascii="Consolas" w:eastAsia="Times New Roman" w:hAnsi="Consolas" w:cs="Times New Roman"/>
+          <w:color w:val="98C379"/>
+          <w:sz w:val="21"/>
+          <w:szCs w:val="21"/>
+        </w:rPr>
+        <w:t xml:space="preserve">, </w:t>
+      </w:r>
+      <w:proofErr w:type="spellStart"/>
+      <w:r>
+        <w:rPr>
+          <w:rFonts w:ascii="Consolas" w:eastAsia="Times New Roman" w:hAnsi="Consolas" w:cs="Times New Roman"/>
+          <w:color w:val="98C379"/>
+          <w:sz w:val="21"/>
+          <w:szCs w:val="21"/>
+        </w:rPr>
+        <w:t>img</w:t>
+      </w:r>
+      <w:proofErr w:type="spellEnd"/>
+      <w:r>
+        <w:rPr>
+          <w:rFonts w:ascii="Consolas" w:eastAsia="Times New Roman" w:hAnsi="Consolas" w:cs="Times New Roman"/>
+          <w:color w:val="98C379"/>
+          <w:sz w:val="21"/>
+          <w:szCs w:val="21"/>
+        </w:rPr>
+        <w:t xml:space="preserve">/logo-green-2x.png </w:t>
+      </w:r>
+      <w:r>
+        <w:rPr>
+          <w:rFonts w:ascii="Consolas" w:eastAsia="Times New Roman" w:hAnsi="Consolas" w:cs="Times New Roman"/>
+          <w:color w:val="FFFF00"/>
+          <w:sz w:val="24"/>
+          <w:szCs w:val="24"/>
+        </w:rPr>
+        <w:t>2x</w:t>
+      </w:r>
+      <w:r>
+        <w:rPr>
+          <w:rFonts w:ascii="Consolas" w:eastAsia="Times New Roman" w:hAnsi="Consolas" w:cs="Times New Roman"/>
+          <w:color w:val="98C379"/>
+          <w:sz w:val="21"/>
+          <w:szCs w:val="21"/>
+        </w:rPr>
+        <w:t>"</w:t>
+      </w:r>
+      <w:r>
+        <w:rPr>
+          <w:rFonts w:ascii="Consolas" w:eastAsia="Times New Roman" w:hAnsi="Consolas" w:cs="Times New Roman"/>
+          <w:color w:val="ABB2BF"/>
+          <w:sz w:val="21"/>
+          <w:szCs w:val="21"/>
+        </w:rPr>
+        <w:t xml:space="preserve"> </w:t>
+      </w:r>
+      <w:r>
+        <w:rPr>
+          <w:rFonts w:ascii="Consolas" w:eastAsia="Times New Roman" w:hAnsi="Consolas" w:cs="Times New Roman"/>
+          <w:color w:val="D19A66"/>
+          <w:sz w:val="21"/>
+          <w:szCs w:val="21"/>
+        </w:rPr>
+        <w:t>alt</w:t>
+      </w:r>
+      <w:r>
+        <w:rPr>
+          <w:rFonts w:ascii="Consolas" w:eastAsia="Times New Roman" w:hAnsi="Consolas" w:cs="Times New Roman"/>
+          <w:color w:val="ABB2BF"/>
+          <w:sz w:val="21"/>
+          <w:szCs w:val="21"/>
+        </w:rPr>
+        <w:t>=</w:t>
+      </w:r>
+      <w:r>
+        <w:rPr>
+          <w:rFonts w:ascii="Consolas" w:eastAsia="Times New Roman" w:hAnsi="Consolas" w:cs="Times New Roman"/>
+          <w:color w:val="98C379"/>
+          <w:sz w:val="21"/>
+          <w:szCs w:val="21"/>
+        </w:rPr>
+        <w:t>"Full logo"</w:t>
+      </w:r>
+      <w:r>
+        <w:rPr>
+          <w:rFonts w:ascii="Consolas" w:eastAsia="Times New Roman" w:hAnsi="Consolas" w:cs="Times New Roman"/>
+          <w:color w:val="ABB2BF"/>
+          <w:sz w:val="21"/>
+          <w:szCs w:val="21"/>
+        </w:rPr>
+        <w:t xml:space="preserve"> </w:t>
+      </w:r>
+      <w:r>
+        <w:rPr>
+          <w:rFonts w:ascii="Consolas" w:eastAsia="Times New Roman" w:hAnsi="Consolas" w:cs="Times New Roman"/>
+          <w:color w:val="D19A66"/>
+          <w:sz w:val="21"/>
+          <w:szCs w:val="21"/>
+        </w:rPr>
+        <w:t>class</w:t>
+      </w:r>
+      <w:r>
+        <w:rPr>
+          <w:rFonts w:ascii="Consolas" w:eastAsia="Times New Roman" w:hAnsi="Consolas" w:cs="Times New Roman"/>
+          <w:color w:val="ABB2BF"/>
+          <w:sz w:val="21"/>
+          <w:szCs w:val="21"/>
+        </w:rPr>
+        <w:t>=</w:t>
+      </w:r>
+      <w:r>
+        <w:rPr>
+          <w:rFonts w:ascii="Consolas" w:eastAsia="Times New Roman" w:hAnsi="Consolas" w:cs="Times New Roman"/>
+          <w:color w:val="98C379"/>
+          <w:sz w:val="21"/>
+          <w:szCs w:val="21"/>
+        </w:rPr>
+        <w:t>"</w:t>
+      </w:r>
+      <w:proofErr w:type="spellStart"/>
+      <w:r>
+        <w:rPr>
+          <w:rFonts w:ascii="Consolas" w:eastAsia="Times New Roman" w:hAnsi="Consolas" w:cs="Times New Roman"/>
+          <w:color w:val="98C379"/>
+          <w:sz w:val="21"/>
+          <w:szCs w:val="21"/>
+        </w:rPr>
+        <w:t>footer__logo</w:t>
+      </w:r>
+      <w:proofErr w:type="spellEnd"/>
+      <w:r>
+        <w:rPr>
+          <w:rFonts w:ascii="Consolas" w:eastAsia="Times New Roman" w:hAnsi="Consolas" w:cs="Times New Roman"/>
+          <w:color w:val="98C379"/>
+          <w:sz w:val="21"/>
+          <w:szCs w:val="21"/>
+        </w:rPr>
+        <w:t>"</w:t>
+      </w:r>
+      <w:r>
+        <w:rPr>
+          <w:rFonts w:ascii="Consolas" w:eastAsia="Times New Roman" w:hAnsi="Consolas" w:cs="Times New Roman"/>
+          <w:color w:val="ABB2BF"/>
+          <w:sz w:val="21"/>
+          <w:szCs w:val="21"/>
+        </w:rPr>
+        <w:t>&gt;</w:t>
+      </w:r>
+    </w:p>
+    <w:p>
+      <w:pPr>
+        <w:pStyle w:val="ListParagraph"/>
+        <w:spacing w:after="0"/>
+        <w:rPr>
+          <w:sz w:val="24"/>
+          <w:szCs w:val="24"/>
+        </w:rPr>
+      </w:pPr>
+    </w:p>
+    <w:p>
+      <w:pPr>
+        <w:pStyle w:val="ListParagraph"/>
+        <w:numPr>
+          <w:ilvl w:val="0"/>
+          <w:numId w:val="31"/>
+        </w:numPr>
+        <w:spacing w:after="0"/>
+        <w:rPr>
+          <w:sz w:val="24"/>
+          <w:szCs w:val="24"/>
+        </w:rPr>
+      </w:pPr>
+      <w:r>
+        <w:rPr>
+          <w:b/>
+          <w:bCs/>
+          <w:color w:val="FF0000"/>
+          <w:sz w:val="28"/>
+          <w:szCs w:val="28"/>
+        </w:rPr>
+        <w:t>Art Direction</w:t>
+      </w:r>
+      <w:r>
+        <w:rPr>
+          <w:color w:val="FF0000"/>
+          <w:sz w:val="28"/>
+          <w:szCs w:val="28"/>
+        </w:rPr>
+        <w:t xml:space="preserve"> </w:t>
+      </w:r>
+      <w:r>
+        <w:rPr>
+          <w:sz w:val="24"/>
+          <w:szCs w:val="24"/>
+        </w:rPr>
+        <w:t xml:space="preserve">– </w:t>
+      </w:r>
+      <w:r>
+        <w:rPr>
+          <w:color w:val="FF0000"/>
+          <w:sz w:val="24"/>
+          <w:szCs w:val="24"/>
+        </w:rPr>
+        <w:t xml:space="preserve">Different image </w:t>
+      </w:r>
+      <w:r>
+        <w:rPr>
+          <w:sz w:val="24"/>
+          <w:szCs w:val="24"/>
+        </w:rPr>
+        <w:t xml:space="preserve">on smaller screen.  </w:t>
+      </w:r>
+      <w:r>
+        <w:rPr>
+          <w:sz w:val="24"/>
+          <w:szCs w:val="24"/>
+        </w:rPr>
+        <w:t>Using one image on one screen width and another image on a different screen width.</w:t>
+      </w:r>
+    </w:p>
+    <w:p>
+      <w:pPr>
+        <w:shd w:val="clear" w:color="auto" w:fill="23272E"/>
+        <w:spacing w:after="0" w:line="285" w:lineRule="atLeast"/>
+        <w:ind w:left="720"/>
+        <w:rPr>
+          <w:rFonts w:ascii="Consolas" w:eastAsia="Times New Roman" w:hAnsi="Consolas" w:cs="Times New Roman"/>
+          <w:color w:val="ABB2BF"/>
+          <w:sz w:val="21"/>
+          <w:szCs w:val="21"/>
+        </w:rPr>
+      </w:pPr>
+      <w:r>
+        <w:rPr>
+          <w:rFonts w:ascii="Consolas" w:eastAsia="Times New Roman" w:hAnsi="Consolas" w:cs="Times New Roman"/>
+          <w:color w:val="7F848E"/>
+          <w:sz w:val="21"/>
+          <w:szCs w:val="21"/>
+        </w:rPr>
+        <w:t>&lt;!-- ART DIRECTION - specify multiple SOURCE for the same image (</w:t>
+      </w:r>
+      <w:proofErr w:type="spellStart"/>
+      <w:r>
+        <w:rPr>
+          <w:rFonts w:ascii="Consolas" w:eastAsia="Times New Roman" w:hAnsi="Consolas" w:cs="Times New Roman"/>
+          <w:color w:val="7F848E"/>
+          <w:sz w:val="21"/>
+          <w:szCs w:val="21"/>
+        </w:rPr>
+        <w:t>srcset</w:t>
+      </w:r>
+      <w:proofErr w:type="spellEnd"/>
+      <w:r>
+        <w:rPr>
+          <w:rFonts w:ascii="Consolas" w:eastAsia="Times New Roman" w:hAnsi="Consolas" w:cs="Times New Roman"/>
+          <w:color w:val="7F848E"/>
+          <w:sz w:val="21"/>
+          <w:szCs w:val="21"/>
+        </w:rPr>
+        <w:t>="</w:t>
+      </w:r>
+      <w:proofErr w:type="spellStart"/>
+      <w:r>
+        <w:rPr>
+          <w:rFonts w:ascii="Consolas" w:eastAsia="Times New Roman" w:hAnsi="Consolas" w:cs="Times New Roman"/>
+          <w:color w:val="7F848E"/>
+          <w:sz w:val="21"/>
+          <w:szCs w:val="21"/>
+        </w:rPr>
+        <w:t>img</w:t>
+      </w:r>
+      <w:proofErr w:type="spellEnd"/>
+      <w:r>
+        <w:rPr>
+          <w:rFonts w:ascii="Consolas" w:eastAsia="Times New Roman" w:hAnsi="Consolas" w:cs="Times New Roman"/>
+          <w:color w:val="7F848E"/>
+          <w:sz w:val="21"/>
+          <w:szCs w:val="21"/>
+        </w:rPr>
+        <w:t xml:space="preserve">/logo-green-small-1x.png 1x, </w:t>
+      </w:r>
+      <w:proofErr w:type="spellStart"/>
+      <w:r>
+        <w:rPr>
+          <w:rFonts w:ascii="Consolas" w:eastAsia="Times New Roman" w:hAnsi="Consolas" w:cs="Times New Roman"/>
+          <w:color w:val="7F848E"/>
+          <w:sz w:val="21"/>
+          <w:szCs w:val="21"/>
+        </w:rPr>
+        <w:t>img</w:t>
+      </w:r>
+      <w:proofErr w:type="spellEnd"/>
+      <w:r>
+        <w:rPr>
+          <w:rFonts w:ascii="Consolas" w:eastAsia="Times New Roman" w:hAnsi="Consolas" w:cs="Times New Roman"/>
+          <w:color w:val="7F848E"/>
+          <w:sz w:val="21"/>
+          <w:szCs w:val="21"/>
+        </w:rPr>
+        <w:t>/logo-green-small-2x.png 2x") - Then we use media="(max-width: 37.5em)" which is in our media query for phones.  if the width is higher than 37.5em(600px), then we use the &lt;</w:t>
+      </w:r>
+      <w:proofErr w:type="spellStart"/>
+      <w:r>
+        <w:rPr>
+          <w:rFonts w:ascii="Consolas" w:eastAsia="Times New Roman" w:hAnsi="Consolas" w:cs="Times New Roman"/>
+          <w:color w:val="7F848E"/>
+          <w:sz w:val="21"/>
+          <w:szCs w:val="21"/>
+        </w:rPr>
+        <w:t>img</w:t>
+      </w:r>
+      <w:proofErr w:type="spellEnd"/>
+      <w:r>
+        <w:rPr>
+          <w:rFonts w:ascii="Consolas" w:eastAsia="Times New Roman" w:hAnsi="Consolas" w:cs="Times New Roman"/>
+          <w:color w:val="7F848E"/>
+          <w:sz w:val="21"/>
+          <w:szCs w:val="21"/>
+        </w:rPr>
+        <w:t xml:space="preserve"> </w:t>
+      </w:r>
+      <w:proofErr w:type="spellStart"/>
+      <w:r>
+        <w:rPr>
+          <w:rFonts w:ascii="Consolas" w:eastAsia="Times New Roman" w:hAnsi="Consolas" w:cs="Times New Roman"/>
+          <w:color w:val="7F848E"/>
+          <w:sz w:val="21"/>
+          <w:szCs w:val="21"/>
+        </w:rPr>
+        <w:t>srcset</w:t>
+      </w:r>
+      <w:proofErr w:type="spellEnd"/>
+      <w:r>
+        <w:rPr>
+          <w:rFonts w:ascii="Consolas" w:eastAsia="Times New Roman" w:hAnsi="Consolas" w:cs="Times New Roman"/>
+          <w:color w:val="7F848E"/>
+          <w:sz w:val="21"/>
+          <w:szCs w:val="21"/>
+        </w:rPr>
+        <w:t>="</w:t>
+      </w:r>
+      <w:proofErr w:type="spellStart"/>
+      <w:r>
+        <w:rPr>
+          <w:rFonts w:ascii="Consolas" w:eastAsia="Times New Roman" w:hAnsi="Consolas" w:cs="Times New Roman"/>
+          <w:color w:val="7F848E"/>
+          <w:sz w:val="21"/>
+          <w:szCs w:val="21"/>
+        </w:rPr>
+        <w:t>img</w:t>
+      </w:r>
+      <w:proofErr w:type="spellEnd"/>
+      <w:r>
+        <w:rPr>
+          <w:rFonts w:ascii="Consolas" w:eastAsia="Times New Roman" w:hAnsi="Consolas" w:cs="Times New Roman"/>
+          <w:color w:val="7F848E"/>
+          <w:sz w:val="21"/>
+          <w:szCs w:val="21"/>
+        </w:rPr>
+        <w:t xml:space="preserve">/logo-green-1x.png 1x, </w:t>
+      </w:r>
+      <w:proofErr w:type="spellStart"/>
+      <w:r>
+        <w:rPr>
+          <w:rFonts w:ascii="Consolas" w:eastAsia="Times New Roman" w:hAnsi="Consolas" w:cs="Times New Roman"/>
+          <w:color w:val="7F848E"/>
+          <w:sz w:val="21"/>
+          <w:szCs w:val="21"/>
+        </w:rPr>
+        <w:t>img</w:t>
+      </w:r>
+      <w:proofErr w:type="spellEnd"/>
+      <w:r>
+        <w:rPr>
+          <w:rFonts w:ascii="Consolas" w:eastAsia="Times New Roman" w:hAnsi="Consolas" w:cs="Times New Roman"/>
+          <w:color w:val="7F848E"/>
+          <w:sz w:val="21"/>
+          <w:szCs w:val="21"/>
+        </w:rPr>
+        <w:t>/logo-green-2x.png 2x" alt="Full logo"&gt;  --&gt;</w:t>
+      </w:r>
+    </w:p>
+    <w:p>
+      <w:pPr>
+        <w:shd w:val="clear" w:color="auto" w:fill="23272E"/>
+        <w:spacing w:after="0" w:line="285" w:lineRule="atLeast"/>
+        <w:ind w:left="720"/>
+        <w:rPr>
+          <w:rFonts w:ascii="Consolas" w:eastAsia="Times New Roman" w:hAnsi="Consolas" w:cs="Times New Roman"/>
+          <w:color w:val="ABB2BF"/>
+          <w:sz w:val="21"/>
+          <w:szCs w:val="21"/>
+        </w:rPr>
+      </w:pPr>
+      <w:r>
+        <w:rPr>
+          <w:rFonts w:ascii="Consolas" w:eastAsia="Times New Roman" w:hAnsi="Consolas" w:cs="Times New Roman"/>
+          <w:color w:val="ABB2BF"/>
+          <w:sz w:val="21"/>
+          <w:szCs w:val="21"/>
+        </w:rPr>
+        <w:t>&lt;</w:t>
+      </w:r>
+      <w:r>
+        <w:rPr>
+          <w:rFonts w:ascii="Consolas" w:eastAsia="Times New Roman" w:hAnsi="Consolas" w:cs="Times New Roman"/>
+          <w:color w:val="E06C75"/>
+          <w:sz w:val="21"/>
+          <w:szCs w:val="21"/>
+        </w:rPr>
+        <w:t>picture</w:t>
+      </w:r>
+      <w:r>
+        <w:rPr>
+          <w:rFonts w:ascii="Consolas" w:eastAsia="Times New Roman" w:hAnsi="Consolas" w:cs="Times New Roman"/>
+          <w:color w:val="ABB2BF"/>
+          <w:sz w:val="21"/>
+          <w:szCs w:val="21"/>
+        </w:rPr>
+        <w:t xml:space="preserve"> </w:t>
+      </w:r>
+      <w:r>
+        <w:rPr>
+          <w:rFonts w:ascii="Consolas" w:eastAsia="Times New Roman" w:hAnsi="Consolas" w:cs="Times New Roman"/>
+          <w:color w:val="D19A66"/>
+          <w:sz w:val="21"/>
+          <w:szCs w:val="21"/>
+        </w:rPr>
+        <w:t>class</w:t>
+      </w:r>
+      <w:r>
+        <w:rPr>
+          <w:rFonts w:ascii="Consolas" w:eastAsia="Times New Roman" w:hAnsi="Consolas" w:cs="Times New Roman"/>
+          <w:color w:val="ABB2BF"/>
+          <w:sz w:val="21"/>
+          <w:szCs w:val="21"/>
+        </w:rPr>
+        <w:t>=</w:t>
+      </w:r>
+      <w:r>
+        <w:rPr>
+          <w:rFonts w:ascii="Consolas" w:eastAsia="Times New Roman" w:hAnsi="Consolas" w:cs="Times New Roman"/>
+          <w:color w:val="98C379"/>
+          <w:sz w:val="21"/>
+          <w:szCs w:val="21"/>
+        </w:rPr>
+        <w:t>"</w:t>
+      </w:r>
+      <w:proofErr w:type="spellStart"/>
+      <w:r>
+        <w:rPr>
+          <w:rFonts w:ascii="Consolas" w:eastAsia="Times New Roman" w:hAnsi="Consolas" w:cs="Times New Roman"/>
+          <w:color w:val="98C379"/>
+          <w:sz w:val="21"/>
+          <w:szCs w:val="21"/>
+        </w:rPr>
+        <w:t>footer__logo</w:t>
+      </w:r>
+      <w:proofErr w:type="spellEnd"/>
+      <w:r>
+        <w:rPr>
+          <w:rFonts w:ascii="Consolas" w:eastAsia="Times New Roman" w:hAnsi="Consolas" w:cs="Times New Roman"/>
+          <w:color w:val="98C379"/>
+          <w:sz w:val="21"/>
+          <w:szCs w:val="21"/>
+        </w:rPr>
+        <w:t>"</w:t>
+      </w:r>
+      <w:r>
+        <w:rPr>
+          <w:rFonts w:ascii="Consolas" w:eastAsia="Times New Roman" w:hAnsi="Consolas" w:cs="Times New Roman"/>
+          <w:color w:val="ABB2BF"/>
+          <w:sz w:val="21"/>
+          <w:szCs w:val="21"/>
+        </w:rPr>
+        <w:t>&gt;</w:t>
+      </w:r>
+    </w:p>
+    <w:p>
+      <w:pPr>
+        <w:shd w:val="clear" w:color="auto" w:fill="23272E"/>
+        <w:spacing w:after="0" w:line="285" w:lineRule="atLeast"/>
+        <w:ind w:left="720"/>
+        <w:rPr>
+          <w:rFonts w:ascii="Consolas" w:eastAsia="Times New Roman" w:hAnsi="Consolas" w:cs="Times New Roman"/>
+          <w:color w:val="ABB2BF"/>
+          <w:sz w:val="21"/>
+          <w:szCs w:val="21"/>
+        </w:rPr>
+      </w:pPr>
+      <w:r>
+        <w:rPr>
+          <w:rFonts w:ascii="Consolas" w:eastAsia="Times New Roman" w:hAnsi="Consolas" w:cs="Times New Roman"/>
+          <w:color w:val="ABB2BF"/>
+          <w:sz w:val="21"/>
+          <w:szCs w:val="21"/>
+        </w:rPr>
+        <w:t xml:space="preserve">    </w:t>
+      </w:r>
+      <w:r>
+        <w:rPr>
+          <w:rFonts w:ascii="Consolas" w:eastAsia="Times New Roman" w:hAnsi="Consolas" w:cs="Times New Roman"/>
+          <w:color w:val="ABB2BF"/>
+          <w:sz w:val="21"/>
+          <w:szCs w:val="21"/>
+        </w:rPr>
+        <w:tab/>
+      </w:r>
+      <w:r>
+        <w:rPr>
+          <w:rFonts w:ascii="Consolas" w:eastAsia="Times New Roman" w:hAnsi="Consolas" w:cs="Times New Roman"/>
+          <w:color w:val="ABB2BF"/>
+          <w:sz w:val="21"/>
+          <w:szCs w:val="21"/>
+        </w:rPr>
+        <w:t>&lt;</w:t>
+      </w:r>
+      <w:r>
+        <w:rPr>
+          <w:rFonts w:ascii="Consolas" w:eastAsia="Times New Roman" w:hAnsi="Consolas" w:cs="Times New Roman"/>
+          <w:color w:val="E06C75"/>
+          <w:sz w:val="21"/>
+          <w:szCs w:val="21"/>
+        </w:rPr>
+        <w:t>source</w:t>
+      </w:r>
+      <w:r>
+        <w:rPr>
+          <w:rFonts w:ascii="Consolas" w:eastAsia="Times New Roman" w:hAnsi="Consolas" w:cs="Times New Roman"/>
+          <w:color w:val="ABB2BF"/>
+          <w:sz w:val="21"/>
+          <w:szCs w:val="21"/>
+        </w:rPr>
+        <w:t xml:space="preserve"> </w:t>
+      </w:r>
+      <w:proofErr w:type="spellStart"/>
+      <w:r>
+        <w:rPr>
+          <w:rFonts w:ascii="Consolas" w:eastAsia="Times New Roman" w:hAnsi="Consolas" w:cs="Times New Roman"/>
+          <w:color w:val="D19A66"/>
+          <w:sz w:val="21"/>
+          <w:szCs w:val="21"/>
+        </w:rPr>
+        <w:t>srcset</w:t>
+      </w:r>
+      <w:proofErr w:type="spellEnd"/>
+      <w:r>
+        <w:rPr>
+          <w:rFonts w:ascii="Consolas" w:eastAsia="Times New Roman" w:hAnsi="Consolas" w:cs="Times New Roman"/>
+          <w:color w:val="ABB2BF"/>
+          <w:sz w:val="21"/>
+          <w:szCs w:val="21"/>
+        </w:rPr>
+        <w:t>=</w:t>
+      </w:r>
+      <w:r>
+        <w:rPr>
+          <w:rFonts w:ascii="Consolas" w:eastAsia="Times New Roman" w:hAnsi="Consolas" w:cs="Times New Roman"/>
+          <w:color w:val="98C379"/>
+          <w:sz w:val="21"/>
+          <w:szCs w:val="21"/>
+        </w:rPr>
+        <w:t>"</w:t>
+      </w:r>
+      <w:proofErr w:type="spellStart"/>
+      <w:r>
+        <w:rPr>
+          <w:rFonts w:ascii="Consolas" w:eastAsia="Times New Roman" w:hAnsi="Consolas" w:cs="Times New Roman"/>
+          <w:color w:val="98C379"/>
+          <w:sz w:val="21"/>
+          <w:szCs w:val="21"/>
+        </w:rPr>
+        <w:t>img</w:t>
+      </w:r>
+      <w:proofErr w:type="spellEnd"/>
+      <w:r>
+        <w:rPr>
+          <w:rFonts w:ascii="Consolas" w:eastAsia="Times New Roman" w:hAnsi="Consolas" w:cs="Times New Roman"/>
+          <w:color w:val="98C379"/>
+          <w:sz w:val="21"/>
+          <w:szCs w:val="21"/>
+        </w:rPr>
+        <w:t xml:space="preserve">/logo-green-small-1x.png 1x, </w:t>
+      </w:r>
+      <w:proofErr w:type="spellStart"/>
+      <w:r>
+        <w:rPr>
+          <w:rFonts w:ascii="Consolas" w:eastAsia="Times New Roman" w:hAnsi="Consolas" w:cs="Times New Roman"/>
+          <w:color w:val="98C379"/>
+          <w:sz w:val="21"/>
+          <w:szCs w:val="21"/>
+        </w:rPr>
+        <w:t>img</w:t>
+      </w:r>
+      <w:proofErr w:type="spellEnd"/>
+      <w:r>
+        <w:rPr>
+          <w:rFonts w:ascii="Consolas" w:eastAsia="Times New Roman" w:hAnsi="Consolas" w:cs="Times New Roman"/>
+          <w:color w:val="98C379"/>
+          <w:sz w:val="21"/>
+          <w:szCs w:val="21"/>
+        </w:rPr>
+        <w:t>/logo-green-small-2x.png 2x"</w:t>
+      </w:r>
+      <w:r>
+        <w:rPr>
+          <w:rFonts w:ascii="Consolas" w:eastAsia="Times New Roman" w:hAnsi="Consolas" w:cs="Times New Roman"/>
+          <w:color w:val="ABB2BF"/>
+          <w:sz w:val="21"/>
+          <w:szCs w:val="21"/>
+        </w:rPr>
+        <w:t xml:space="preserve"> </w:t>
+      </w:r>
+      <w:r>
+        <w:rPr>
+          <w:rFonts w:ascii="Consolas" w:eastAsia="Times New Roman" w:hAnsi="Consolas" w:cs="Times New Roman"/>
+          <w:color w:val="D19A66"/>
+          <w:sz w:val="21"/>
+          <w:szCs w:val="21"/>
+        </w:rPr>
+        <w:t>media</w:t>
+      </w:r>
+      <w:r>
+        <w:rPr>
+          <w:rFonts w:ascii="Consolas" w:eastAsia="Times New Roman" w:hAnsi="Consolas" w:cs="Times New Roman"/>
+          <w:color w:val="ABB2BF"/>
+          <w:sz w:val="21"/>
+          <w:szCs w:val="21"/>
+        </w:rPr>
+        <w:t>=</w:t>
+      </w:r>
+      <w:r>
+        <w:rPr>
+          <w:rFonts w:ascii="Consolas" w:eastAsia="Times New Roman" w:hAnsi="Consolas" w:cs="Times New Roman"/>
+          <w:color w:val="98C379"/>
+          <w:sz w:val="21"/>
+          <w:szCs w:val="21"/>
+        </w:rPr>
+        <w:t>"(max-width: 37.5em)"</w:t>
+      </w:r>
+      <w:r>
+        <w:rPr>
+          <w:rFonts w:ascii="Consolas" w:eastAsia="Times New Roman" w:hAnsi="Consolas" w:cs="Times New Roman"/>
+          <w:color w:val="ABB2BF"/>
+          <w:sz w:val="21"/>
+          <w:szCs w:val="21"/>
+        </w:rPr>
+        <w:t>&gt;</w:t>
+      </w:r>
+    </w:p>
+    <w:p>
+      <w:pPr>
+        <w:shd w:val="clear" w:color="auto" w:fill="23272E"/>
+        <w:spacing w:after="0" w:line="285" w:lineRule="atLeast"/>
+        <w:ind w:left="720" w:firstLine="720"/>
+        <w:rPr>
+          <w:rFonts w:ascii="Consolas" w:eastAsia="Times New Roman" w:hAnsi="Consolas" w:cs="Times New Roman"/>
+          <w:color w:val="7F848E"/>
+          <w:sz w:val="21"/>
+          <w:szCs w:val="21"/>
+        </w:rPr>
+      </w:pPr>
+      <w:r>
+        <w:rPr>
+          <w:rFonts w:ascii="Consolas" w:eastAsia="Times New Roman" w:hAnsi="Consolas" w:cs="Times New Roman"/>
+          <w:color w:val="7F848E"/>
+          <w:sz w:val="21"/>
+          <w:szCs w:val="21"/>
+        </w:rPr>
+        <w:t xml:space="preserve">&lt;!-- </w:t>
+      </w:r>
+      <w:proofErr w:type="spellStart"/>
+      <w:r>
+        <w:rPr>
+          <w:rFonts w:ascii="Consolas" w:eastAsia="Times New Roman" w:hAnsi="Consolas" w:cs="Times New Roman"/>
+          <w:color w:val="7F848E"/>
+          <w:sz w:val="21"/>
+          <w:szCs w:val="21"/>
+        </w:rPr>
+        <w:t>srcset</w:t>
+      </w:r>
+      <w:proofErr w:type="spellEnd"/>
+      <w:r>
+        <w:rPr>
+          <w:rFonts w:ascii="Consolas" w:eastAsia="Times New Roman" w:hAnsi="Consolas" w:cs="Times New Roman"/>
+          <w:color w:val="7F848E"/>
+          <w:sz w:val="21"/>
+          <w:szCs w:val="21"/>
+        </w:rPr>
+        <w:t xml:space="preserve"> used to specify 2 images.  High resolution and lower resolution images on devices (phone).  </w:t>
+      </w:r>
+    </w:p>
+    <w:p>
+      <w:pPr>
+        <w:shd w:val="clear" w:color="auto" w:fill="23272E"/>
+        <w:spacing w:after="0" w:line="285" w:lineRule="atLeast"/>
+        <w:ind w:left="720" w:firstLine="720"/>
+        <w:rPr>
+          <w:rFonts w:ascii="Consolas" w:eastAsia="Times New Roman" w:hAnsi="Consolas" w:cs="Times New Roman"/>
+          <w:color w:val="ABB2BF"/>
+          <w:sz w:val="21"/>
+          <w:szCs w:val="21"/>
+        </w:rPr>
+      </w:pPr>
+      <w:r>
+        <w:rPr>
+          <w:rFonts w:ascii="Consolas" w:eastAsia="Times New Roman" w:hAnsi="Consolas" w:cs="Times New Roman"/>
+          <w:color w:val="7F848E"/>
+          <w:sz w:val="21"/>
+          <w:szCs w:val="21"/>
+        </w:rPr>
+        <w:t>1x,2x</w:t>
+      </w:r>
+      <w:r>
+        <w:rPr>
+          <w:rFonts w:ascii="Consolas" w:eastAsia="Times New Roman" w:hAnsi="Consolas" w:cs="Times New Roman"/>
+          <w:color w:val="7F848E"/>
+          <w:sz w:val="21"/>
+          <w:szCs w:val="21"/>
+        </w:rPr>
+        <w:t xml:space="preserve"> are </w:t>
+      </w:r>
+      <w:r>
+        <w:rPr>
+          <w:rFonts w:ascii="Consolas" w:eastAsia="Times New Roman" w:hAnsi="Consolas" w:cs="Times New Roman"/>
+          <w:color w:val="7F848E"/>
+          <w:sz w:val="21"/>
+          <w:szCs w:val="21"/>
+        </w:rPr>
+        <w:t>DENSITY DESCRIPTORS --&gt;</w:t>
+      </w:r>
+    </w:p>
+    <w:p>
+      <w:pPr>
+        <w:shd w:val="clear" w:color="auto" w:fill="23272E"/>
+        <w:spacing w:after="0" w:line="285" w:lineRule="atLeast"/>
+        <w:ind w:left="720" w:firstLine="720"/>
+        <w:rPr>
+          <w:rFonts w:ascii="Consolas" w:eastAsia="Times New Roman" w:hAnsi="Consolas" w:cs="Times New Roman"/>
+          <w:color w:val="ABB2BF"/>
+          <w:sz w:val="21"/>
+          <w:szCs w:val="21"/>
+        </w:rPr>
+      </w:pPr>
+      <w:r>
+        <w:rPr>
+          <w:rFonts w:ascii="Consolas" w:eastAsia="Times New Roman" w:hAnsi="Consolas" w:cs="Times New Roman"/>
+          <w:color w:val="ABB2BF"/>
+          <w:sz w:val="21"/>
+          <w:szCs w:val="21"/>
+        </w:rPr>
+        <w:t>&lt;</w:t>
+      </w:r>
+      <w:proofErr w:type="spellStart"/>
+      <w:r>
+        <w:rPr>
+          <w:rFonts w:ascii="Consolas" w:eastAsia="Times New Roman" w:hAnsi="Consolas" w:cs="Times New Roman"/>
+          <w:color w:val="E06C75"/>
+          <w:sz w:val="21"/>
+          <w:szCs w:val="21"/>
+        </w:rPr>
+        <w:t>img</w:t>
+      </w:r>
+      <w:proofErr w:type="spellEnd"/>
+      <w:r>
+        <w:rPr>
+          <w:rFonts w:ascii="Consolas" w:eastAsia="Times New Roman" w:hAnsi="Consolas" w:cs="Times New Roman"/>
+          <w:color w:val="ABB2BF"/>
+          <w:sz w:val="21"/>
+          <w:szCs w:val="21"/>
+        </w:rPr>
+        <w:t xml:space="preserve"> </w:t>
+      </w:r>
+      <w:proofErr w:type="spellStart"/>
+      <w:r>
+        <w:rPr>
+          <w:rFonts w:ascii="Consolas" w:eastAsia="Times New Roman" w:hAnsi="Consolas" w:cs="Times New Roman"/>
+          <w:color w:val="D19A66"/>
+          <w:sz w:val="21"/>
+          <w:szCs w:val="21"/>
+        </w:rPr>
+        <w:t>srcset</w:t>
+      </w:r>
+      <w:proofErr w:type="spellEnd"/>
+      <w:r>
+        <w:rPr>
+          <w:rFonts w:ascii="Consolas" w:eastAsia="Times New Roman" w:hAnsi="Consolas" w:cs="Times New Roman"/>
+          <w:color w:val="ABB2BF"/>
+          <w:sz w:val="21"/>
+          <w:szCs w:val="21"/>
+        </w:rPr>
+        <w:t>=</w:t>
+      </w:r>
+      <w:r>
+        <w:rPr>
+          <w:rFonts w:ascii="Consolas" w:eastAsia="Times New Roman" w:hAnsi="Consolas" w:cs="Times New Roman"/>
+          <w:color w:val="98C379"/>
+          <w:sz w:val="21"/>
+          <w:szCs w:val="21"/>
+        </w:rPr>
+        <w:t>"</w:t>
+      </w:r>
+      <w:proofErr w:type="spellStart"/>
+      <w:r>
+        <w:rPr>
+          <w:rFonts w:ascii="Consolas" w:eastAsia="Times New Roman" w:hAnsi="Consolas" w:cs="Times New Roman"/>
+          <w:color w:val="98C379"/>
+          <w:sz w:val="21"/>
+          <w:szCs w:val="21"/>
+        </w:rPr>
+        <w:t>img</w:t>
+      </w:r>
+      <w:proofErr w:type="spellEnd"/>
+      <w:r>
+        <w:rPr>
+          <w:rFonts w:ascii="Consolas" w:eastAsia="Times New Roman" w:hAnsi="Consolas" w:cs="Times New Roman"/>
+          <w:color w:val="98C379"/>
+          <w:sz w:val="21"/>
+          <w:szCs w:val="21"/>
+        </w:rPr>
+        <w:t xml:space="preserve">/logo-green-1x.png 1x, </w:t>
+      </w:r>
+      <w:proofErr w:type="spellStart"/>
+      <w:r>
+        <w:rPr>
+          <w:rFonts w:ascii="Consolas" w:eastAsia="Times New Roman" w:hAnsi="Consolas" w:cs="Times New Roman"/>
+          <w:color w:val="98C379"/>
+          <w:sz w:val="21"/>
+          <w:szCs w:val="21"/>
+        </w:rPr>
+        <w:t>img</w:t>
+      </w:r>
+      <w:proofErr w:type="spellEnd"/>
+      <w:r>
+        <w:rPr>
+          <w:rFonts w:ascii="Consolas" w:eastAsia="Times New Roman" w:hAnsi="Consolas" w:cs="Times New Roman"/>
+          <w:color w:val="98C379"/>
+          <w:sz w:val="21"/>
+          <w:szCs w:val="21"/>
+        </w:rPr>
+        <w:t>/logo-green-2x.png 2x"</w:t>
+      </w:r>
+      <w:r>
+        <w:rPr>
+          <w:rFonts w:ascii="Consolas" w:eastAsia="Times New Roman" w:hAnsi="Consolas" w:cs="Times New Roman"/>
+          <w:color w:val="ABB2BF"/>
+          <w:sz w:val="21"/>
+          <w:szCs w:val="21"/>
+        </w:rPr>
+        <w:t xml:space="preserve"> </w:t>
+      </w:r>
+      <w:r>
+        <w:rPr>
+          <w:rFonts w:ascii="Consolas" w:eastAsia="Times New Roman" w:hAnsi="Consolas" w:cs="Times New Roman"/>
+          <w:color w:val="D19A66"/>
+          <w:sz w:val="21"/>
+          <w:szCs w:val="21"/>
+        </w:rPr>
+        <w:t>alt</w:t>
+      </w:r>
+      <w:r>
+        <w:rPr>
+          <w:rFonts w:ascii="Consolas" w:eastAsia="Times New Roman" w:hAnsi="Consolas" w:cs="Times New Roman"/>
+          <w:color w:val="ABB2BF"/>
+          <w:sz w:val="21"/>
+          <w:szCs w:val="21"/>
+        </w:rPr>
+        <w:t>=</w:t>
+      </w:r>
+      <w:r>
+        <w:rPr>
+          <w:rFonts w:ascii="Consolas" w:eastAsia="Times New Roman" w:hAnsi="Consolas" w:cs="Times New Roman"/>
+          <w:color w:val="98C379"/>
+          <w:sz w:val="21"/>
+          <w:szCs w:val="21"/>
+        </w:rPr>
+        <w:t>"Full logo"</w:t>
+      </w:r>
+      <w:r>
+        <w:rPr>
+          <w:rFonts w:ascii="Consolas" w:eastAsia="Times New Roman" w:hAnsi="Consolas" w:cs="Times New Roman"/>
+          <w:color w:val="ABB2BF"/>
+          <w:sz w:val="21"/>
+          <w:szCs w:val="21"/>
+        </w:rPr>
+        <w:t>&gt;</w:t>
+      </w:r>
+    </w:p>
+    <w:p>
+      <w:pPr>
+        <w:shd w:val="clear" w:color="auto" w:fill="23272E"/>
+        <w:spacing w:after="0" w:line="285" w:lineRule="atLeast"/>
+        <w:ind w:left="720"/>
+        <w:rPr>
+          <w:rFonts w:ascii="Consolas" w:eastAsia="Times New Roman" w:hAnsi="Consolas" w:cs="Times New Roman"/>
+          <w:color w:val="ABB2BF"/>
+          <w:sz w:val="21"/>
+          <w:szCs w:val="21"/>
+        </w:rPr>
+      </w:pPr>
+      <w:r>
+        <w:rPr>
+          <w:rFonts w:ascii="Consolas" w:eastAsia="Times New Roman" w:hAnsi="Consolas" w:cs="Times New Roman"/>
+          <w:color w:val="ABB2BF"/>
+          <w:sz w:val="21"/>
+          <w:szCs w:val="21"/>
+        </w:rPr>
+        <w:t>&lt;/</w:t>
+      </w:r>
+      <w:r>
+        <w:rPr>
+          <w:rFonts w:ascii="Consolas" w:eastAsia="Times New Roman" w:hAnsi="Consolas" w:cs="Times New Roman"/>
+          <w:color w:val="E06C75"/>
+          <w:sz w:val="21"/>
+          <w:szCs w:val="21"/>
+        </w:rPr>
+        <w:t>picture</w:t>
+      </w:r>
+      <w:r>
+        <w:rPr>
+          <w:rFonts w:ascii="Consolas" w:eastAsia="Times New Roman" w:hAnsi="Consolas" w:cs="Times New Roman"/>
+          <w:color w:val="ABB2BF"/>
+          <w:sz w:val="21"/>
+          <w:szCs w:val="21"/>
+        </w:rPr>
+        <w:t>&gt;</w:t>
+      </w:r>
     </w:p>
     <w:p>
       <w:pPr>
@@ -15813,6 +17371,119 @@
     </w:lvl>
   </w:abstractNum>
   <w:abstractNum w:abstractNumId="21" w15:restartNumberingAfterBreak="0">
+    <w:nsid w:val="58F91854"/>
+    <w:multiLevelType w:val="hybridMultilevel"/>
+    <w:tmpl w:val="2898B7B2"/>
+    <w:lvl w:ilvl="0" w:tplc="04090001">
+      <w:start w:val="1"/>
+      <w:numFmt w:val="bullet"/>
+      <w:lvlText w:val=""/>
+      <w:lvlJc w:val="left"/>
+      <w:pPr>
+        <w:ind w:left="720" w:hanging="360"/>
+      </w:pPr>
+      <w:rPr>
+        <w:rFonts w:ascii="Symbol" w:hAnsi="Symbol" w:hint="default"/>
+      </w:rPr>
+    </w:lvl>
+    <w:lvl w:ilvl="1" w:tplc="04090003" w:tentative="1">
+      <w:start w:val="1"/>
+      <w:numFmt w:val="bullet"/>
+      <w:lvlText w:val="o"/>
+      <w:lvlJc w:val="left"/>
+      <w:pPr>
+        <w:ind w:left="1440" w:hanging="360"/>
+      </w:pPr>
+      <w:rPr>
+        <w:rFonts w:ascii="Courier New" w:hAnsi="Courier New" w:cs="Courier New" w:hint="default"/>
+      </w:rPr>
+    </w:lvl>
+    <w:lvl w:ilvl="2" w:tplc="04090005" w:tentative="1">
+      <w:start w:val="1"/>
+      <w:numFmt w:val="bullet"/>
+      <w:lvlText w:val=""/>
+      <w:lvlJc w:val="left"/>
+      <w:pPr>
+        <w:ind w:left="2160" w:hanging="360"/>
+      </w:pPr>
+      <w:rPr>
+        <w:rFonts w:ascii="Wingdings" w:hAnsi="Wingdings" w:hint="default"/>
+      </w:rPr>
+    </w:lvl>
+    <w:lvl w:ilvl="3" w:tplc="04090001" w:tentative="1">
+      <w:start w:val="1"/>
+      <w:numFmt w:val="bullet"/>
+      <w:lvlText w:val=""/>
+      <w:lvlJc w:val="left"/>
+      <w:pPr>
+        <w:ind w:left="2880" w:hanging="360"/>
+      </w:pPr>
+      <w:rPr>
+        <w:rFonts w:ascii="Symbol" w:hAnsi="Symbol" w:hint="default"/>
+      </w:rPr>
+    </w:lvl>
+    <w:lvl w:ilvl="4" w:tplc="04090003" w:tentative="1">
+      <w:start w:val="1"/>
+      <w:numFmt w:val="bullet"/>
+      <w:lvlText w:val="o"/>
+      <w:lvlJc w:val="left"/>
+      <w:pPr>
+        <w:ind w:left="3600" w:hanging="360"/>
+      </w:pPr>
+      <w:rPr>
+        <w:rFonts w:ascii="Courier New" w:hAnsi="Courier New" w:cs="Courier New" w:hint="default"/>
+      </w:rPr>
+    </w:lvl>
+    <w:lvl w:ilvl="5" w:tplc="04090005" w:tentative="1">
+      <w:start w:val="1"/>
+      <w:numFmt w:val="bullet"/>
+      <w:lvlText w:val=""/>
+      <w:lvlJc w:val="left"/>
+      <w:pPr>
+        <w:ind w:left="4320" w:hanging="360"/>
+      </w:pPr>
+      <w:rPr>
+        <w:rFonts w:ascii="Wingdings" w:hAnsi="Wingdings" w:hint="default"/>
+      </w:rPr>
+    </w:lvl>
+    <w:lvl w:ilvl="6" w:tplc="04090001" w:tentative="1">
+      <w:start w:val="1"/>
+      <w:numFmt w:val="bullet"/>
+      <w:lvlText w:val=""/>
+      <w:lvlJc w:val="left"/>
+      <w:pPr>
+        <w:ind w:left="5040" w:hanging="360"/>
+      </w:pPr>
+      <w:rPr>
+        <w:rFonts w:ascii="Symbol" w:hAnsi="Symbol" w:hint="default"/>
+      </w:rPr>
+    </w:lvl>
+    <w:lvl w:ilvl="7" w:tplc="04090003" w:tentative="1">
+      <w:start w:val="1"/>
+      <w:numFmt w:val="bullet"/>
+      <w:lvlText w:val="o"/>
+      <w:lvlJc w:val="left"/>
+      <w:pPr>
+        <w:ind w:left="5760" w:hanging="360"/>
+      </w:pPr>
+      <w:rPr>
+        <w:rFonts w:ascii="Courier New" w:hAnsi="Courier New" w:cs="Courier New" w:hint="default"/>
+      </w:rPr>
+    </w:lvl>
+    <w:lvl w:ilvl="8" w:tplc="04090005" w:tentative="1">
+      <w:start w:val="1"/>
+      <w:numFmt w:val="bullet"/>
+      <w:lvlText w:val=""/>
+      <w:lvlJc w:val="left"/>
+      <w:pPr>
+        <w:ind w:left="6480" w:hanging="360"/>
+      </w:pPr>
+      <w:rPr>
+        <w:rFonts w:ascii="Wingdings" w:hAnsi="Wingdings" w:hint="default"/>
+      </w:rPr>
+    </w:lvl>
+  </w:abstractNum>
+  <w:abstractNum w:abstractNumId="22" w15:restartNumberingAfterBreak="0">
     <w:nsid w:val="5ACD4505"/>
     <w:multiLevelType w:val="hybridMultilevel"/>
     <w:tmpl w:val="4DC4AD48"/>
@@ -15925,7 +17596,7 @@
       </w:rPr>
     </w:lvl>
   </w:abstractNum>
-  <w:abstractNum w:abstractNumId="22" w15:restartNumberingAfterBreak="0">
+  <w:abstractNum w:abstractNumId="23" w15:restartNumberingAfterBreak="0">
     <w:nsid w:val="5C1F6819"/>
     <w:multiLevelType w:val="hybridMultilevel"/>
     <w:tmpl w:val="5786399E"/>
@@ -16038,7 +17709,7 @@
       </w:rPr>
     </w:lvl>
   </w:abstractNum>
-  <w:abstractNum w:abstractNumId="23" w15:restartNumberingAfterBreak="0">
+  <w:abstractNum w:abstractNumId="24" w15:restartNumberingAfterBreak="0">
     <w:nsid w:val="613919CD"/>
     <w:multiLevelType w:val="hybridMultilevel"/>
     <w:tmpl w:val="EBACD94E"/>
@@ -16151,7 +17822,7 @@
       </w:rPr>
     </w:lvl>
   </w:abstractNum>
-  <w:abstractNum w:abstractNumId="24" w15:restartNumberingAfterBreak="0">
+  <w:abstractNum w:abstractNumId="25" w15:restartNumberingAfterBreak="0">
     <w:nsid w:val="631C660A"/>
     <w:multiLevelType w:val="hybridMultilevel"/>
     <w:tmpl w:val="CA582420"/>
@@ -16264,7 +17935,7 @@
       </w:rPr>
     </w:lvl>
   </w:abstractNum>
-  <w:abstractNum w:abstractNumId="25" w15:restartNumberingAfterBreak="0">
+  <w:abstractNum w:abstractNumId="26" w15:restartNumberingAfterBreak="0">
     <w:nsid w:val="6B696127"/>
     <w:multiLevelType w:val="hybridMultilevel"/>
     <w:tmpl w:val="D3ACE6C2"/>
@@ -16377,7 +18048,7 @@
       </w:rPr>
     </w:lvl>
   </w:abstractNum>
-  <w:abstractNum w:abstractNumId="26" w15:restartNumberingAfterBreak="0">
+  <w:abstractNum w:abstractNumId="27" w15:restartNumberingAfterBreak="0">
     <w:nsid w:val="6D9A74B9"/>
     <w:multiLevelType w:val="hybridMultilevel"/>
     <w:tmpl w:val="68201ECE"/>
@@ -16466,7 +18137,7 @@
       </w:pPr>
     </w:lvl>
   </w:abstractNum>
-  <w:abstractNum w:abstractNumId="27" w15:restartNumberingAfterBreak="0">
+  <w:abstractNum w:abstractNumId="28" w15:restartNumberingAfterBreak="0">
     <w:nsid w:val="727117B5"/>
     <w:multiLevelType w:val="hybridMultilevel"/>
     <w:tmpl w:val="65480710"/>
@@ -16579,7 +18250,7 @@
       </w:rPr>
     </w:lvl>
   </w:abstractNum>
-  <w:abstractNum w:abstractNumId="28" w15:restartNumberingAfterBreak="0">
+  <w:abstractNum w:abstractNumId="29" w15:restartNumberingAfterBreak="0">
     <w:nsid w:val="794D5A06"/>
     <w:multiLevelType w:val="hybridMultilevel"/>
     <w:tmpl w:val="CF56C2FC"/>
@@ -16692,7 +18363,7 @@
       </w:rPr>
     </w:lvl>
   </w:abstractNum>
-  <w:abstractNum w:abstractNumId="29" w15:restartNumberingAfterBreak="0">
+  <w:abstractNum w:abstractNumId="30" w15:restartNumberingAfterBreak="0">
     <w:nsid w:val="7A723DCA"/>
     <w:multiLevelType w:val="hybridMultilevel"/>
     <w:tmpl w:val="68E0D19C"/>
@@ -16779,13 +18450,13 @@
     </w:lvl>
   </w:abstractNum>
   <w:num w:numId="1" w16cid:durableId="655450341">
-    <w:abstractNumId w:val="29"/>
+    <w:abstractNumId w:val="30"/>
   </w:num>
   <w:num w:numId="2" w16cid:durableId="706951082">
     <w:abstractNumId w:val="14"/>
   </w:num>
   <w:num w:numId="3" w16cid:durableId="1468930248">
-    <w:abstractNumId w:val="25"/>
+    <w:abstractNumId w:val="26"/>
   </w:num>
   <w:num w:numId="4" w16cid:durableId="2080976119">
     <w:abstractNumId w:val="17"/>
@@ -16794,10 +18465,10 @@
     <w:abstractNumId w:val="12"/>
   </w:num>
   <w:num w:numId="6" w16cid:durableId="85272770">
-    <w:abstractNumId w:val="24"/>
+    <w:abstractNumId w:val="25"/>
   </w:num>
   <w:num w:numId="7" w16cid:durableId="1549489667">
-    <w:abstractNumId w:val="27"/>
+    <w:abstractNumId w:val="28"/>
   </w:num>
   <w:num w:numId="8" w16cid:durableId="1496607060">
     <w:abstractNumId w:val="2"/>
@@ -16809,13 +18480,13 @@
     <w:abstractNumId w:val="5"/>
   </w:num>
   <w:num w:numId="11" w16cid:durableId="1600140950">
-    <w:abstractNumId w:val="23"/>
+    <w:abstractNumId w:val="24"/>
   </w:num>
   <w:num w:numId="12" w16cid:durableId="1875265117">
     <w:abstractNumId w:val="6"/>
   </w:num>
   <w:num w:numId="13" w16cid:durableId="1098021074">
-    <w:abstractNumId w:val="21"/>
+    <w:abstractNumId w:val="22"/>
   </w:num>
   <w:num w:numId="14" w16cid:durableId="427776821">
     <w:abstractNumId w:val="18"/>
@@ -16824,7 +18495,7 @@
     <w:abstractNumId w:val="0"/>
   </w:num>
   <w:num w:numId="16" w16cid:durableId="1377505219">
-    <w:abstractNumId w:val="22"/>
+    <w:abstractNumId w:val="23"/>
   </w:num>
   <w:num w:numId="17" w16cid:durableId="1699433174">
     <w:abstractNumId w:val="7"/>
@@ -16842,7 +18513,7 @@
     <w:abstractNumId w:val="16"/>
   </w:num>
   <w:num w:numId="22" w16cid:durableId="1061712938">
-    <w:abstractNumId w:val="26"/>
+    <w:abstractNumId w:val="27"/>
   </w:num>
   <w:num w:numId="23" w16cid:durableId="1181354496">
     <w:abstractNumId w:val="19"/>
@@ -16860,13 +18531,16 @@
     <w:abstractNumId w:val="9"/>
   </w:num>
   <w:num w:numId="28" w16cid:durableId="1788767545">
-    <w:abstractNumId w:val="28"/>
+    <w:abstractNumId w:val="29"/>
   </w:num>
   <w:num w:numId="29" w16cid:durableId="331225287">
     <w:abstractNumId w:val="15"/>
   </w:num>
   <w:num w:numId="30" w16cid:durableId="894661726">
     <w:abstractNumId w:val="4"/>
+  </w:num>
+  <w:num w:numId="31" w16cid:durableId="682051190">
+    <w:abstractNumId w:val="21"/>
   </w:num>
 </w:numbering>
 </file>

</xml_diff>

<commit_message>
Responsive Images in CSS
</commit_message>
<xml_diff>
--- a/natours.docx
+++ b/natours.docx
@@ -63,6 +63,7 @@
           <w:szCs w:val="24"/>
         </w:rPr>
       </w:pPr>
+      <w:proofErr w:type="gramStart"/>
       <w:r>
         <w:rPr>
           <w:b/>
@@ -72,6 +73,7 @@
         </w:rPr>
         <w:t>!important</w:t>
       </w:r>
+      <w:proofErr w:type="gramEnd"/>
       <w:r>
         <w:rPr>
           <w:sz w:val="24"/>
@@ -100,6 +102,7 @@
           <w:szCs w:val="24"/>
         </w:rPr>
       </w:pPr>
+      <w:proofErr w:type="gramStart"/>
       <w:r>
         <w:rPr>
           <w:b/>
@@ -109,6 +112,7 @@
         </w:rPr>
         <w:t>!important</w:t>
       </w:r>
+      <w:proofErr w:type="gramEnd"/>
       <w:r>
         <w:rPr>
           <w:sz w:val="24"/>
@@ -489,6 +493,7 @@
           <w:szCs w:val="21"/>
         </w:rPr>
       </w:pPr>
+      <w:proofErr w:type="gramStart"/>
       <w:r>
         <w:rPr>
           <w:rFonts w:ascii="Consolas" w:eastAsia="Times New Roman" w:hAnsi="Consolas" w:cs="Times New Roman"/>
@@ -498,6 +503,7 @@
         </w:rPr>
         <w:t>.button</w:t>
       </w:r>
+      <w:proofErr w:type="gramEnd"/>
       <w:r>
         <w:rPr>
           <w:rFonts w:ascii="Consolas" w:eastAsia="Times New Roman" w:hAnsi="Consolas" w:cs="Times New Roman"/>
@@ -538,6 +544,7 @@
         </w:rPr>
         <w:t xml:space="preserve">    font-size: </w:t>
       </w:r>
+      <w:proofErr w:type="gramStart"/>
       <w:r>
         <w:rPr>
           <w:rFonts w:ascii="Consolas" w:eastAsia="Times New Roman" w:hAnsi="Consolas" w:cs="Times New Roman"/>
@@ -565,6 +572,7 @@
         </w:rPr>
         <w:t>;</w:t>
       </w:r>
+      <w:proofErr w:type="gramEnd"/>
     </w:p>
     <w:p>
       <w:pPr>
@@ -586,6 +594,7 @@
         </w:rPr>
         <w:t xml:space="preserve">    color: </w:t>
       </w:r>
+      <w:proofErr w:type="gramStart"/>
       <w:r>
         <w:rPr>
           <w:rFonts w:ascii="Consolas" w:eastAsia="Times New Roman" w:hAnsi="Consolas" w:cs="Times New Roman"/>
@@ -604,6 +613,7 @@
         </w:rPr>
         <w:t>;</w:t>
       </w:r>
+      <w:proofErr w:type="gramEnd"/>
     </w:p>
     <w:p>
       <w:pPr>
@@ -625,6 +635,7 @@
         </w:rPr>
         <w:t xml:space="preserve">    background-color: </w:t>
       </w:r>
+      <w:proofErr w:type="gramStart"/>
       <w:r>
         <w:rPr>
           <w:rFonts w:ascii="Consolas" w:eastAsia="Times New Roman" w:hAnsi="Consolas" w:cs="Times New Roman"/>
@@ -643,6 +654,7 @@
         </w:rPr>
         <w:t>;</w:t>
       </w:r>
+      <w:proofErr w:type="gramEnd"/>
     </w:p>
     <w:p>
       <w:pPr>
@@ -888,6 +900,7 @@
         <w:t xml:space="preserve"> </w:t>
       </w:r>
       <w:proofErr w:type="spellStart"/>
+      <w:proofErr w:type="gramStart"/>
       <w:r>
         <w:rPr>
           <w:rFonts w:ascii="Consolas" w:eastAsia="Times New Roman" w:hAnsi="Consolas" w:cs="Times New Roman"/>
@@ -907,6 +920,7 @@
         <w:t>.pull</w:t>
       </w:r>
       <w:proofErr w:type="spellEnd"/>
+      <w:proofErr w:type="gramEnd"/>
       <w:r>
         <w:rPr>
           <w:rFonts w:ascii="Consolas" w:eastAsia="Times New Roman" w:hAnsi="Consolas" w:cs="Times New Roman"/>
@@ -964,6 +978,7 @@
         </w:rPr>
         <w:t xml:space="preserve">    background-color: </w:t>
       </w:r>
+      <w:proofErr w:type="gramStart"/>
       <w:r>
         <w:rPr>
           <w:rFonts w:ascii="Consolas" w:eastAsia="Times New Roman" w:hAnsi="Consolas" w:cs="Times New Roman"/>
@@ -982,6 +997,7 @@
         </w:rPr>
         <w:t>;</w:t>
       </w:r>
+      <w:proofErr w:type="gramEnd"/>
     </w:p>
     <w:p>
       <w:pPr>
@@ -1122,8 +1138,19 @@
           <w:szCs w:val="21"/>
         </w:rPr>
         <w:tab/>
-        <w:t>.pull-right and .button</w:t>
-      </w:r>
+        <w:t xml:space="preserve">.pull-right </w:t>
+      </w:r>
+      <w:proofErr w:type="gramStart"/>
+      <w:r>
+        <w:rPr>
+          <w:rFonts w:ascii="Consolas" w:eastAsia="Times New Roman" w:hAnsi="Consolas" w:cs="Times New Roman"/>
+          <w:color w:val="C678DD"/>
+          <w:sz w:val="21"/>
+          <w:szCs w:val="21"/>
+        </w:rPr>
+        <w:t>and .button</w:t>
+      </w:r>
+      <w:proofErr w:type="gramEnd"/>
     </w:p>
     <w:p>
       <w:pPr>
@@ -1255,6 +1282,7 @@
         </w:rPr>
         <w:t xml:space="preserve">    background-color: </w:t>
       </w:r>
+      <w:proofErr w:type="gramStart"/>
       <w:r>
         <w:rPr>
           <w:rFonts w:ascii="Consolas" w:eastAsia="Times New Roman" w:hAnsi="Consolas" w:cs="Times New Roman"/>
@@ -1273,6 +1301,7 @@
         </w:rPr>
         <w:t>;</w:t>
       </w:r>
+      <w:proofErr w:type="gramEnd"/>
     </w:p>
     <w:p>
       <w:pPr>
@@ -1524,6 +1553,7 @@
         <w:t xml:space="preserve"> </w:t>
       </w:r>
       <w:proofErr w:type="spellStart"/>
+      <w:proofErr w:type="gramStart"/>
       <w:r>
         <w:rPr>
           <w:rFonts w:ascii="Consolas" w:eastAsia="Times New Roman" w:hAnsi="Consolas" w:cs="Times New Roman"/>
@@ -1542,6 +1572,7 @@
         </w:rPr>
         <w:t>.button</w:t>
       </w:r>
+      <w:proofErr w:type="gramEnd"/>
       <w:r>
         <w:rPr>
           <w:rFonts w:ascii="Consolas" w:eastAsia="Times New Roman" w:hAnsi="Consolas" w:cs="Times New Roman"/>
@@ -1582,6 +1613,7 @@
         </w:rPr>
         <w:t xml:space="preserve">    background-color: </w:t>
       </w:r>
+      <w:proofErr w:type="gramStart"/>
       <w:r>
         <w:rPr>
           <w:rFonts w:ascii="Consolas" w:eastAsia="Times New Roman" w:hAnsi="Consolas" w:cs="Times New Roman"/>
@@ -1600,6 +1632,7 @@
         </w:rPr>
         <w:t>;</w:t>
       </w:r>
+      <w:proofErr w:type="gramEnd"/>
     </w:p>
     <w:p>
       <w:pPr>
@@ -1750,7 +1783,27 @@
           <w:szCs w:val="21"/>
         </w:rPr>
         <w:tab/>
-        <w:t>.button and :hover(pseudo-element)</w:t>
+        <w:t xml:space="preserve">.button </w:t>
+      </w:r>
+      <w:proofErr w:type="gramStart"/>
+      <w:r>
+        <w:rPr>
+          <w:rFonts w:ascii="Consolas" w:eastAsia="Times New Roman" w:hAnsi="Consolas" w:cs="Times New Roman"/>
+          <w:color w:val="C678DD"/>
+          <w:sz w:val="21"/>
+          <w:szCs w:val="21"/>
+        </w:rPr>
+        <w:t>and :hover</w:t>
+      </w:r>
+      <w:proofErr w:type="gramEnd"/>
+      <w:r>
+        <w:rPr>
+          <w:rFonts w:ascii="Consolas" w:eastAsia="Times New Roman" w:hAnsi="Consolas" w:cs="Times New Roman"/>
+          <w:color w:val="C678DD"/>
+          <w:sz w:val="21"/>
+          <w:szCs w:val="21"/>
+        </w:rPr>
+        <w:t>(pseudo-element)</w:t>
       </w:r>
     </w:p>
     <w:p>
@@ -2105,15 +2158,32 @@
           <w:sz w:val="24"/>
           <w:szCs w:val="24"/>
         </w:rPr>
-        <w:t xml:space="preserve">CSS declarations marked with </w:t>
-      </w:r>
-      <w:r>
-        <w:rPr>
-          <w:color w:val="FF0000"/>
-          <w:sz w:val="24"/>
-          <w:szCs w:val="24"/>
-        </w:rPr>
-        <w:t xml:space="preserve">!important </w:t>
+        <w:t xml:space="preserve">CSS declarations marked </w:t>
+      </w:r>
+      <w:proofErr w:type="gramStart"/>
+      <w:r>
+        <w:rPr>
+          <w:sz w:val="24"/>
+          <w:szCs w:val="24"/>
+        </w:rPr>
+        <w:t xml:space="preserve">with </w:t>
+      </w:r>
+      <w:r>
+        <w:rPr>
+          <w:color w:val="FF0000"/>
+          <w:sz w:val="24"/>
+          <w:szCs w:val="24"/>
+        </w:rPr>
+        <w:t>!important</w:t>
+      </w:r>
+      <w:proofErr w:type="gramEnd"/>
+      <w:r>
+        <w:rPr>
+          <w:color w:val="FF0000"/>
+          <w:sz w:val="24"/>
+          <w:szCs w:val="24"/>
+        </w:rPr>
+        <w:t xml:space="preserve"> </w:t>
       </w:r>
       <w:r>
         <w:rPr>
@@ -2151,13 +2221,23 @@
         </w:rPr>
         <w:t xml:space="preserve">Only </w:t>
       </w:r>
-      <w:r>
-        <w:rPr>
-          <w:color w:val="FF0000"/>
-          <w:sz w:val="24"/>
-          <w:szCs w:val="24"/>
-        </w:rPr>
-        <w:t>use !important as the last resource</w:t>
+      <w:proofErr w:type="gramStart"/>
+      <w:r>
+        <w:rPr>
+          <w:color w:val="FF0000"/>
+          <w:sz w:val="24"/>
+          <w:szCs w:val="24"/>
+        </w:rPr>
+        <w:t>use !important</w:t>
+      </w:r>
+      <w:proofErr w:type="gramEnd"/>
+      <w:r>
+        <w:rPr>
+          <w:color w:val="FF0000"/>
+          <w:sz w:val="24"/>
+          <w:szCs w:val="24"/>
+        </w:rPr>
+        <w:t xml:space="preserve"> as the last resource</w:t>
       </w:r>
       <w:r>
         <w:rPr>
@@ -2845,12 +2925,21 @@
         </w:rPr>
         <w:t xml:space="preserve"> </w:t>
       </w:r>
-      <w:r>
-        <w:rPr>
-          <w:sz w:val="24"/>
-          <w:szCs w:val="24"/>
-        </w:rPr>
-        <w:t xml:space="preserve">are measured </w:t>
+      <w:proofErr w:type="gramStart"/>
+      <w:r>
+        <w:rPr>
+          <w:sz w:val="24"/>
+          <w:szCs w:val="24"/>
+        </w:rPr>
+        <w:t>are</w:t>
+      </w:r>
+      <w:proofErr w:type="gramEnd"/>
+      <w:r>
+        <w:rPr>
+          <w:sz w:val="24"/>
+          <w:szCs w:val="24"/>
+        </w:rPr>
+        <w:t xml:space="preserve"> measured </w:t>
       </w:r>
       <w:r>
         <w:rPr>
@@ -2922,12 +3011,21 @@
         </w:rPr>
         <w:t xml:space="preserve"> </w:t>
       </w:r>
-      <w:r>
-        <w:rPr>
-          <w:sz w:val="24"/>
-          <w:szCs w:val="24"/>
-        </w:rPr>
-        <w:t xml:space="preserve">are measure </w:t>
+      <w:proofErr w:type="gramStart"/>
+      <w:r>
+        <w:rPr>
+          <w:sz w:val="24"/>
+          <w:szCs w:val="24"/>
+        </w:rPr>
+        <w:t>are</w:t>
+      </w:r>
+      <w:proofErr w:type="gramEnd"/>
+      <w:r>
+        <w:rPr>
+          <w:sz w:val="24"/>
+          <w:szCs w:val="24"/>
+        </w:rPr>
+        <w:t xml:space="preserve"> measure </w:t>
       </w:r>
       <w:r>
         <w:rPr>
@@ -2989,12 +3087,21 @@
         </w:rPr>
         <w:t xml:space="preserve">rem </w:t>
       </w:r>
-      <w:r>
-        <w:rPr>
-          <w:sz w:val="24"/>
-          <w:szCs w:val="24"/>
-        </w:rPr>
-        <w:t xml:space="preserve">are always measured </w:t>
+      <w:proofErr w:type="gramStart"/>
+      <w:r>
+        <w:rPr>
+          <w:sz w:val="24"/>
+          <w:szCs w:val="24"/>
+        </w:rPr>
+        <w:t>are</w:t>
+      </w:r>
+      <w:proofErr w:type="gramEnd"/>
+      <w:r>
+        <w:rPr>
+          <w:sz w:val="24"/>
+          <w:szCs w:val="24"/>
+        </w:rPr>
+        <w:t xml:space="preserve"> always measured </w:t>
       </w:r>
       <w:r>
         <w:rPr>
@@ -3815,7 +3922,27 @@
           <w:sz w:val="21"/>
           <w:szCs w:val="21"/>
         </w:rPr>
-        <w:t>(display: flex</w:t>
+        <w:t>(</w:t>
+      </w:r>
+      <w:proofErr w:type="gramStart"/>
+      <w:r>
+        <w:rPr>
+          <w:rFonts w:ascii="Consolas" w:eastAsia="Times New Roman" w:hAnsi="Consolas" w:cs="Times New Roman"/>
+          <w:color w:val="C678DD"/>
+          <w:sz w:val="21"/>
+          <w:szCs w:val="21"/>
+        </w:rPr>
+        <w:t>display</w:t>
+      </w:r>
+      <w:proofErr w:type="gramEnd"/>
+      <w:r>
+        <w:rPr>
+          <w:rFonts w:ascii="Consolas" w:eastAsia="Times New Roman" w:hAnsi="Consolas" w:cs="Times New Roman"/>
+          <w:color w:val="C678DD"/>
+          <w:sz w:val="21"/>
+          <w:szCs w:val="21"/>
+        </w:rPr>
+        <w:t>: flex</w:t>
       </w:r>
       <w:r>
         <w:rPr>
@@ -3847,6 +3974,7 @@
         </w:rPr>
         <w:t>(</w:t>
       </w:r>
+      <w:proofErr w:type="gramStart"/>
       <w:r>
         <w:rPr>
           <w:rFonts w:ascii="Consolas" w:eastAsia="Times New Roman" w:hAnsi="Consolas" w:cs="Times New Roman"/>
@@ -3854,7 +3982,17 @@
           <w:sz w:val="21"/>
           <w:szCs w:val="21"/>
         </w:rPr>
-        <w:t xml:space="preserve">display: </w:t>
+        <w:t>display</w:t>
+      </w:r>
+      <w:proofErr w:type="gramEnd"/>
+      <w:r>
+        <w:rPr>
+          <w:rFonts w:ascii="Consolas" w:eastAsia="Times New Roman" w:hAnsi="Consolas" w:cs="Times New Roman"/>
+          <w:color w:val="C678DD"/>
+          <w:sz w:val="21"/>
+          <w:szCs w:val="21"/>
+        </w:rPr>
+        <w:t xml:space="preserve">: </w:t>
       </w:r>
       <w:r>
         <w:rPr>
@@ -3895,6 +4033,7 @@
         </w:rPr>
         <w:t>(</w:t>
       </w:r>
+      <w:proofErr w:type="gramStart"/>
       <w:r>
         <w:rPr>
           <w:rFonts w:ascii="Consolas" w:eastAsia="Times New Roman" w:hAnsi="Consolas" w:cs="Times New Roman"/>
@@ -3902,7 +4041,17 @@
           <w:sz w:val="21"/>
           <w:szCs w:val="21"/>
         </w:rPr>
-        <w:t>display:  </w:t>
+        <w:t>display</w:t>
+      </w:r>
+      <w:proofErr w:type="gramEnd"/>
+      <w:r>
+        <w:rPr>
+          <w:rFonts w:ascii="Consolas" w:eastAsia="Times New Roman" w:hAnsi="Consolas" w:cs="Times New Roman"/>
+          <w:color w:val="C678DD"/>
+          <w:sz w:val="21"/>
+          <w:szCs w:val="21"/>
+        </w:rPr>
+        <w:t>:  </w:t>
       </w:r>
       <w:r>
         <w:rPr>
@@ -4387,6 +4536,7 @@
         </w:rPr>
         <w:t xml:space="preserve">display: </w:t>
       </w:r>
+      <w:proofErr w:type="gramStart"/>
       <w:r>
         <w:rPr>
           <w:rFonts w:ascii="Consolas" w:eastAsia="Times New Roman" w:hAnsi="Consolas" w:cs="Times New Roman"/>
@@ -4396,6 +4546,7 @@
         </w:rPr>
         <w:t>inline-block</w:t>
       </w:r>
+      <w:proofErr w:type="gramEnd"/>
       <w:r>
         <w:rPr>
           <w:rFonts w:ascii="Consolas" w:eastAsia="Times New Roman" w:hAnsi="Consolas" w:cs="Times New Roman"/>
@@ -5041,6 +5192,7 @@
           <w:szCs w:val="21"/>
         </w:rPr>
       </w:pPr>
+      <w:proofErr w:type="gramStart"/>
       <w:r>
         <w:rPr>
           <w:rFonts w:ascii="Consolas" w:eastAsia="Times New Roman" w:hAnsi="Consolas" w:cs="Times New Roman"/>
@@ -5068,7 +5220,17 @@
           <w:sz w:val="21"/>
           <w:szCs w:val="21"/>
         </w:rPr>
-        <w:t>::after</w:t>
+        <w:t>::</w:t>
+      </w:r>
+      <w:proofErr w:type="gramEnd"/>
+      <w:r>
+        <w:rPr>
+          <w:rFonts w:ascii="Consolas" w:eastAsia="Times New Roman" w:hAnsi="Consolas" w:cs="Times New Roman"/>
+          <w:color w:val="56B6C2"/>
+          <w:sz w:val="21"/>
+          <w:szCs w:val="21"/>
+        </w:rPr>
+        <w:t>after</w:t>
       </w:r>
       <w:r>
         <w:rPr>
@@ -5107,7 +5269,17 @@
           <w:sz w:val="21"/>
           <w:szCs w:val="21"/>
         </w:rPr>
-        <w:t>""</w:t>
+        <w:t>"</w:t>
+      </w:r>
+      <w:proofErr w:type="gramStart"/>
+      <w:r>
+        <w:rPr>
+          <w:rFonts w:ascii="Consolas" w:eastAsia="Times New Roman" w:hAnsi="Consolas" w:cs="Times New Roman"/>
+          <w:color w:val="98C379"/>
+          <w:sz w:val="21"/>
+          <w:szCs w:val="21"/>
+        </w:rPr>
+        <w:t>"</w:t>
       </w:r>
       <w:r>
         <w:rPr>
@@ -5118,6 +5290,7 @@
         </w:rPr>
         <w:t>;</w:t>
       </w:r>
+      <w:proofErr w:type="gramEnd"/>
     </w:p>
     <w:p>
       <w:pPr>
@@ -5139,6 +5312,7 @@
         </w:rPr>
         <w:t xml:space="preserve">    clear: </w:t>
       </w:r>
+      <w:proofErr w:type="gramStart"/>
       <w:r>
         <w:rPr>
           <w:rFonts w:ascii="Consolas" w:eastAsia="Times New Roman" w:hAnsi="Consolas" w:cs="Times New Roman"/>
@@ -5157,6 +5331,7 @@
         </w:rPr>
         <w:t>;</w:t>
       </w:r>
+      <w:proofErr w:type="gramEnd"/>
     </w:p>
     <w:p>
       <w:pPr>
@@ -5178,6 +5353,7 @@
         </w:rPr>
         <w:t xml:space="preserve">    display: </w:t>
       </w:r>
+      <w:proofErr w:type="gramStart"/>
       <w:r>
         <w:rPr>
           <w:rFonts w:ascii="Consolas" w:eastAsia="Times New Roman" w:hAnsi="Consolas" w:cs="Times New Roman"/>
@@ -5196,6 +5372,7 @@
         </w:rPr>
         <w:t>;</w:t>
       </w:r>
+      <w:proofErr w:type="gramEnd"/>
     </w:p>
     <w:p>
       <w:pPr>
@@ -6193,6 +6370,7 @@
           <w:szCs w:val="21"/>
         </w:rPr>
       </w:pPr>
+      <w:proofErr w:type="gramStart"/>
       <w:r>
         <w:rPr>
           <w:rFonts w:ascii="Consolas" w:eastAsia="Times New Roman" w:hAnsi="Consolas" w:cs="Times New Roman"/>
@@ -6202,6 +6380,7 @@
         </w:rPr>
         <w:t>.block</w:t>
       </w:r>
+      <w:proofErr w:type="gramEnd"/>
       <w:r>
         <w:rPr>
           <w:rFonts w:ascii="Consolas" w:eastAsia="Times New Roman" w:hAnsi="Consolas" w:cs="Times New Roman"/>
@@ -6223,6 +6402,7 @@
           <w:szCs w:val="21"/>
         </w:rPr>
       </w:pPr>
+      <w:proofErr w:type="gramStart"/>
       <w:r>
         <w:rPr>
           <w:rFonts w:ascii="Consolas" w:eastAsia="Times New Roman" w:hAnsi="Consolas" w:cs="Times New Roman"/>
@@ -6240,7 +6420,17 @@
           <w:sz w:val="21"/>
           <w:szCs w:val="21"/>
         </w:rPr>
-        <w:t>block__element</w:t>
+        <w:t>block</w:t>
+      </w:r>
+      <w:proofErr w:type="gramEnd"/>
+      <w:r>
+        <w:rPr>
+          <w:rFonts w:ascii="Consolas" w:eastAsia="Times New Roman" w:hAnsi="Consolas" w:cs="Times New Roman"/>
+          <w:color w:val="D19A66"/>
+          <w:sz w:val="21"/>
+          <w:szCs w:val="21"/>
+        </w:rPr>
+        <w:t>__element</w:t>
       </w:r>
       <w:proofErr w:type="spellEnd"/>
       <w:r>
@@ -6264,6 +6454,7 @@
           <w:szCs w:val="21"/>
         </w:rPr>
       </w:pPr>
+      <w:proofErr w:type="gramStart"/>
       <w:r>
         <w:rPr>
           <w:rFonts w:ascii="Consolas" w:eastAsia="Times New Roman" w:hAnsi="Consolas" w:cs="Times New Roman"/>
@@ -6281,7 +6472,17 @@
           <w:sz w:val="21"/>
           <w:szCs w:val="21"/>
         </w:rPr>
-        <w:t>block__element</w:t>
+        <w:t>block</w:t>
+      </w:r>
+      <w:proofErr w:type="gramEnd"/>
+      <w:r>
+        <w:rPr>
+          <w:rFonts w:ascii="Consolas" w:eastAsia="Times New Roman" w:hAnsi="Consolas" w:cs="Times New Roman"/>
+          <w:color w:val="D19A66"/>
+          <w:sz w:val="21"/>
+          <w:szCs w:val="21"/>
+        </w:rPr>
+        <w:t>__element</w:t>
       </w:r>
       <w:proofErr w:type="spellEnd"/>
       <w:r>
@@ -6512,6 +6713,7 @@
         <w:t>_</w:t>
       </w:r>
       <w:proofErr w:type="spellStart"/>
+      <w:proofErr w:type="gramStart"/>
       <w:r>
         <w:rPr>
           <w:sz w:val="24"/>
@@ -6520,6 +6722,7 @@
         <w:t>animations.scss</w:t>
       </w:r>
       <w:proofErr w:type="spellEnd"/>
+      <w:proofErr w:type="gramEnd"/>
     </w:p>
     <w:p>
       <w:pPr>
@@ -6542,6 +6745,7 @@
         <w:t>_</w:t>
       </w:r>
       <w:proofErr w:type="spellStart"/>
+      <w:proofErr w:type="gramStart"/>
       <w:r>
         <w:rPr>
           <w:sz w:val="24"/>
@@ -6550,6 +6754,7 @@
         <w:t>base.scss</w:t>
       </w:r>
       <w:proofErr w:type="spellEnd"/>
+      <w:proofErr w:type="gramEnd"/>
       <w:r>
         <w:rPr>
           <w:sz w:val="24"/>
@@ -6579,6 +6784,7 @@
         <w:t>_</w:t>
       </w:r>
       <w:proofErr w:type="spellStart"/>
+      <w:proofErr w:type="gramStart"/>
       <w:r>
         <w:rPr>
           <w:sz w:val="24"/>
@@ -6587,6 +6793,7 @@
         <w:t>typography.scss</w:t>
       </w:r>
       <w:proofErr w:type="spellEnd"/>
+      <w:proofErr w:type="gramEnd"/>
       <w:r>
         <w:rPr>
           <w:sz w:val="24"/>
@@ -6616,6 +6823,7 @@
         <w:t>_</w:t>
       </w:r>
       <w:proofErr w:type="spellStart"/>
+      <w:proofErr w:type="gramStart"/>
       <w:r>
         <w:rPr>
           <w:sz w:val="24"/>
@@ -6624,6 +6832,7 @@
         <w:t>utilities.scss</w:t>
       </w:r>
       <w:proofErr w:type="spellEnd"/>
+      <w:proofErr w:type="gramEnd"/>
       <w:r>
         <w:rPr>
           <w:sz w:val="24"/>
@@ -6795,6 +7004,7 @@
         <w:t>_</w:t>
       </w:r>
       <w:proofErr w:type="spellStart"/>
+      <w:proofErr w:type="gramStart"/>
       <w:r>
         <w:rPr>
           <w:sz w:val="24"/>
@@ -6803,6 +7013,7 @@
         <w:t>home.scss</w:t>
       </w:r>
       <w:proofErr w:type="spellEnd"/>
+      <w:proofErr w:type="gramEnd"/>
       <w:r>
         <w:rPr>
           <w:sz w:val="24"/>
@@ -6925,6 +7136,7 @@
         <w:t>_</w:t>
       </w:r>
       <w:proofErr w:type="spellStart"/>
+      <w:proofErr w:type="gramStart"/>
       <w:r>
         <w:rPr>
           <w:sz w:val="24"/>
@@ -6933,6 +7145,7 @@
         <w:t>mixins.scss</w:t>
       </w:r>
       <w:proofErr w:type="spellEnd"/>
+      <w:proofErr w:type="gramEnd"/>
     </w:p>
     <w:p>
       <w:pPr>
@@ -6955,6 +7168,7 @@
         <w:t>_</w:t>
       </w:r>
       <w:proofErr w:type="spellStart"/>
+      <w:proofErr w:type="gramStart"/>
       <w:r>
         <w:rPr>
           <w:sz w:val="24"/>
@@ -6963,6 +7177,7 @@
         <w:t>variables.scss</w:t>
       </w:r>
       <w:proofErr w:type="spellEnd"/>
+      <w:proofErr w:type="gramEnd"/>
     </w:p>
     <w:p>
       <w:pPr>
@@ -6985,6 +7200,7 @@
         <w:t>_</w:t>
       </w:r>
       <w:proofErr w:type="spellStart"/>
+      <w:proofErr w:type="gramStart"/>
       <w:r>
         <w:rPr>
           <w:sz w:val="24"/>
@@ -6993,6 +7209,7 @@
         <w:t>functions.scss</w:t>
       </w:r>
       <w:proofErr w:type="spellEnd"/>
+      <w:proofErr w:type="gramEnd"/>
     </w:p>
     <w:p>
       <w:pPr>
@@ -8003,6 +8220,7 @@
         <w:t xml:space="preserve">Now there should be a </w:t>
       </w:r>
       <w:proofErr w:type="spellStart"/>
+      <w:proofErr w:type="gramStart"/>
       <w:r>
         <w:rPr>
           <w:color w:val="FF0000"/>
@@ -8012,6 +8230,7 @@
         <w:t>package.json</w:t>
       </w:r>
       <w:proofErr w:type="spellEnd"/>
+      <w:proofErr w:type="gramEnd"/>
       <w:r>
         <w:rPr>
           <w:color w:val="FF0000"/>
@@ -8226,6 +8445,7 @@
         <w:t xml:space="preserve">Now check the </w:t>
       </w:r>
       <w:proofErr w:type="spellStart"/>
+      <w:proofErr w:type="gramStart"/>
       <w:r>
         <w:rPr>
           <w:color w:val="FF0000"/>
@@ -8235,6 +8455,7 @@
         <w:t>package.json</w:t>
       </w:r>
       <w:proofErr w:type="spellEnd"/>
+      <w:proofErr w:type="gramEnd"/>
       <w:r>
         <w:rPr>
           <w:color w:val="FF0000"/>
@@ -8354,6 +8575,7 @@
         </w:rPr>
         <w:t>"</w:t>
       </w:r>
+      <w:proofErr w:type="gramStart"/>
       <w:r>
         <w:rPr>
           <w:rFonts w:ascii="Consolas" w:eastAsia="Times New Roman" w:hAnsi="Consolas" w:cs="Times New Roman"/>
@@ -8361,7 +8583,17 @@
           <w:sz w:val="24"/>
           <w:szCs w:val="24"/>
         </w:rPr>
-        <w:t>node-sass</w:t>
+        <w:t>node</w:t>
+      </w:r>
+      <w:proofErr w:type="gramEnd"/>
+      <w:r>
+        <w:rPr>
+          <w:rFonts w:ascii="Consolas" w:eastAsia="Times New Roman" w:hAnsi="Consolas" w:cs="Times New Roman"/>
+          <w:color w:val="FFFF00"/>
+          <w:sz w:val="24"/>
+          <w:szCs w:val="24"/>
+        </w:rPr>
+        <w:t>-sass</w:t>
       </w:r>
       <w:r>
         <w:rPr>
@@ -8704,6 +8936,7 @@
         <w:t xml:space="preserve">Go to </w:t>
       </w:r>
       <w:proofErr w:type="spellStart"/>
+      <w:proofErr w:type="gramStart"/>
       <w:r>
         <w:rPr>
           <w:color w:val="FF0000"/>
@@ -8713,6 +8946,7 @@
         <w:t>package.json</w:t>
       </w:r>
       <w:proofErr w:type="spellEnd"/>
+      <w:proofErr w:type="gramEnd"/>
       <w:r>
         <w:rPr>
           <w:color w:val="FF0000"/>
@@ -8813,6 +9047,7 @@
         <w:t>"</w:t>
       </w:r>
       <w:proofErr w:type="spellStart"/>
+      <w:proofErr w:type="gramStart"/>
       <w:r>
         <w:rPr>
           <w:rFonts w:ascii="Consolas" w:eastAsia="Times New Roman" w:hAnsi="Consolas" w:cs="Times New Roman"/>
@@ -8823,6 +9058,7 @@
         <w:t>compile:sass</w:t>
       </w:r>
       <w:proofErr w:type="spellEnd"/>
+      <w:proofErr w:type="gramEnd"/>
       <w:r>
         <w:rPr>
           <w:rFonts w:ascii="Consolas" w:eastAsia="Times New Roman" w:hAnsi="Consolas" w:cs="Times New Roman"/>
@@ -9255,6 +9491,7 @@
         <w:t xml:space="preserve"> run </w:t>
       </w:r>
       <w:proofErr w:type="spellStart"/>
+      <w:proofErr w:type="gramStart"/>
       <w:r>
         <w:rPr>
           <w:color w:val="FF0000"/>
@@ -9264,6 +9501,7 @@
         <w:t>compile:sass</w:t>
       </w:r>
       <w:proofErr w:type="spellEnd"/>
+      <w:proofErr w:type="gramEnd"/>
     </w:p>
     <w:p>
       <w:pPr>
@@ -9410,6 +9648,7 @@
         </w:rPr>
       </w:pPr>
       <w:proofErr w:type="spellStart"/>
+      <w:proofErr w:type="gramStart"/>
       <w:r>
         <w:rPr>
           <w:rFonts w:ascii="Consolas" w:eastAsia="Times New Roman" w:hAnsi="Consolas" w:cs="Times New Roman"/>
@@ -9429,6 +9668,7 @@
         </w:rPr>
         <w:t>(</w:t>
       </w:r>
+      <w:proofErr w:type="gramEnd"/>
       <w:r>
         <w:rPr>
           <w:rFonts w:ascii="Consolas" w:eastAsia="Times New Roman" w:hAnsi="Consolas" w:cs="Times New Roman"/>
@@ -9512,6 +9752,7 @@
         </w:rPr>
       </w:pPr>
       <w:proofErr w:type="spellStart"/>
+      <w:proofErr w:type="gramStart"/>
       <w:r>
         <w:rPr>
           <w:color w:val="FF0000"/>
@@ -9521,6 +9762,7 @@
         <w:t>main.scss</w:t>
       </w:r>
       <w:proofErr w:type="spellEnd"/>
+      <w:proofErr w:type="gramEnd"/>
     </w:p>
     <w:p>
       <w:pPr>
@@ -9534,6 +9776,7 @@
         </w:rPr>
       </w:pPr>
       <w:proofErr w:type="spellStart"/>
+      <w:proofErr w:type="gramStart"/>
       <w:r>
         <w:rPr>
           <w:rFonts w:ascii="Consolas" w:eastAsia="Times New Roman" w:hAnsi="Consolas" w:cs="Times New Roman"/>
@@ -9553,6 +9796,7 @@
         </w:rPr>
         <w:t>(</w:t>
       </w:r>
+      <w:proofErr w:type="gramEnd"/>
       <w:r>
         <w:rPr>
           <w:rFonts w:ascii="Consolas" w:eastAsia="Times New Roman" w:hAnsi="Consolas" w:cs="Times New Roman"/>
@@ -9869,6 +10113,7 @@
         <w:t xml:space="preserve"> run </w:t>
       </w:r>
       <w:proofErr w:type="spellStart"/>
+      <w:proofErr w:type="gramStart"/>
       <w:r>
         <w:rPr>
           <w:color w:val="FF0000"/>
@@ -9878,6 +10123,7 @@
         <w:t>compile:sass</w:t>
       </w:r>
       <w:proofErr w:type="spellEnd"/>
+      <w:proofErr w:type="gramEnd"/>
       <w:r>
         <w:rPr>
           <w:color w:val="FF0000"/>
@@ -10175,6 +10421,7 @@
         </w:rPr>
         <w:t xml:space="preserve">    font-size: </w:t>
       </w:r>
+      <w:proofErr w:type="gramStart"/>
       <w:r>
         <w:rPr>
           <w:rFonts w:ascii="Consolas" w:eastAsia="Times New Roman" w:hAnsi="Consolas" w:cs="Times New Roman"/>
@@ -10193,6 +10440,7 @@
         </w:rPr>
         <w:t>;</w:t>
       </w:r>
+      <w:proofErr w:type="gramEnd"/>
     </w:p>
     <w:p>
       <w:pPr>
@@ -10233,7 +10481,17 @@
           <w:sz w:val="21"/>
           <w:szCs w:val="21"/>
         </w:rPr>
-        <w:t>@media</w:t>
+        <w:t>@</w:t>
+      </w:r>
+      <w:proofErr w:type="gramStart"/>
+      <w:r>
+        <w:rPr>
+          <w:rFonts w:ascii="Consolas" w:eastAsia="Times New Roman" w:hAnsi="Consolas" w:cs="Times New Roman"/>
+          <w:color w:val="C678DD"/>
+          <w:sz w:val="21"/>
+          <w:szCs w:val="21"/>
+        </w:rPr>
+        <w:t>media</w:t>
       </w:r>
       <w:r>
         <w:rPr>
@@ -10244,6 +10502,7 @@
         </w:rPr>
         <w:t>(</w:t>
       </w:r>
+      <w:proofErr w:type="gramEnd"/>
       <w:r>
         <w:rPr>
           <w:rFonts w:ascii="Consolas" w:eastAsia="Times New Roman" w:hAnsi="Consolas" w:cs="Times New Roman"/>
@@ -10322,6 +10581,7 @@
         </w:rPr>
         <w:t xml:space="preserve">        font-size: </w:t>
       </w:r>
+      <w:proofErr w:type="gramStart"/>
       <w:r>
         <w:rPr>
           <w:rFonts w:ascii="Consolas" w:eastAsia="Times New Roman" w:hAnsi="Consolas" w:cs="Times New Roman"/>
@@ -10340,6 +10600,7 @@
         </w:rPr>
         <w:t>;</w:t>
       </w:r>
+      <w:proofErr w:type="gramEnd"/>
     </w:p>
     <w:p>
       <w:pPr>
@@ -10559,6 +10820,7 @@
         </w:rPr>
         <w:t xml:space="preserve">    font-size: </w:t>
       </w:r>
+      <w:proofErr w:type="gramStart"/>
       <w:r>
         <w:rPr>
           <w:rFonts w:ascii="Consolas" w:eastAsia="Times New Roman" w:hAnsi="Consolas" w:cs="Times New Roman"/>
@@ -10577,6 +10839,7 @@
         </w:rPr>
         <w:t>;</w:t>
       </w:r>
+      <w:proofErr w:type="gramEnd"/>
     </w:p>
     <w:p>
       <w:pPr>
@@ -10617,7 +10880,17 @@
           <w:sz w:val="21"/>
           <w:szCs w:val="21"/>
         </w:rPr>
-        <w:t>@media</w:t>
+        <w:t>@</w:t>
+      </w:r>
+      <w:proofErr w:type="gramStart"/>
+      <w:r>
+        <w:rPr>
+          <w:rFonts w:ascii="Consolas" w:eastAsia="Times New Roman" w:hAnsi="Consolas" w:cs="Times New Roman"/>
+          <w:color w:val="C678DD"/>
+          <w:sz w:val="21"/>
+          <w:szCs w:val="21"/>
+        </w:rPr>
+        <w:t>media</w:t>
       </w:r>
       <w:r>
         <w:rPr>
@@ -10628,6 +10901,7 @@
         </w:rPr>
         <w:t>(</w:t>
       </w:r>
+      <w:proofErr w:type="gramEnd"/>
       <w:r>
         <w:rPr>
           <w:rFonts w:ascii="Consolas" w:eastAsia="Times New Roman" w:hAnsi="Consolas" w:cs="Times New Roman"/>
@@ -10706,6 +10980,7 @@
         </w:rPr>
         <w:t xml:space="preserve">        font-size: </w:t>
       </w:r>
+      <w:proofErr w:type="gramStart"/>
       <w:r>
         <w:rPr>
           <w:rFonts w:ascii="Consolas" w:eastAsia="Times New Roman" w:hAnsi="Consolas" w:cs="Times New Roman"/>
@@ -10724,6 +10999,7 @@
         </w:rPr>
         <w:t>;</w:t>
       </w:r>
+      <w:proofErr w:type="gramEnd"/>
     </w:p>
     <w:p>
       <w:pPr>
@@ -11500,13 +11776,23 @@
         </w:rPr>
         <w:t xml:space="preserve">and </w:t>
       </w:r>
-      <w:r>
-        <w:rPr>
-          <w:color w:val="FF0000"/>
-          <w:sz w:val="24"/>
-          <w:szCs w:val="24"/>
-        </w:rPr>
-        <w:t xml:space="preserve">REM’s </w:t>
+      <w:proofErr w:type="gramStart"/>
+      <w:r>
+        <w:rPr>
+          <w:color w:val="FF0000"/>
+          <w:sz w:val="24"/>
+          <w:szCs w:val="24"/>
+        </w:rPr>
+        <w:t>REM’s</w:t>
+      </w:r>
+      <w:proofErr w:type="gramEnd"/>
+      <w:r>
+        <w:rPr>
+          <w:color w:val="FF0000"/>
+          <w:sz w:val="24"/>
+          <w:szCs w:val="24"/>
+        </w:rPr>
+        <w:t xml:space="preserve"> </w:t>
       </w:r>
       <w:r>
         <w:rPr>
@@ -11550,7 +11836,25 @@
           <w:sz w:val="24"/>
           <w:szCs w:val="24"/>
         </w:rPr>
-        <w:t xml:space="preserve">Use EM’s </w:t>
+        <w:t xml:space="preserve">Use </w:t>
+      </w:r>
+      <w:proofErr w:type="gramStart"/>
+      <w:r>
+        <w:rPr>
+          <w:color w:val="FF0000"/>
+          <w:sz w:val="24"/>
+          <w:szCs w:val="24"/>
+        </w:rPr>
+        <w:t>EM’s</w:t>
+      </w:r>
+      <w:proofErr w:type="gramEnd"/>
+      <w:r>
+        <w:rPr>
+          <w:color w:val="FF0000"/>
+          <w:sz w:val="24"/>
+          <w:szCs w:val="24"/>
+        </w:rPr>
+        <w:t xml:space="preserve"> </w:t>
       </w:r>
       <w:r>
         <w:rPr>
@@ -11813,7 +12117,25 @@
           <w:sz w:val="24"/>
           <w:szCs w:val="24"/>
         </w:rPr>
-        <w:t xml:space="preserve">one particular device </w:t>
+        <w:t xml:space="preserve">one </w:t>
+      </w:r>
+      <w:proofErr w:type="gramStart"/>
+      <w:r>
+        <w:rPr>
+          <w:color w:val="FF0000"/>
+          <w:sz w:val="24"/>
+          <w:szCs w:val="24"/>
+        </w:rPr>
+        <w:t>particular device</w:t>
+      </w:r>
+      <w:proofErr w:type="gramEnd"/>
+      <w:r>
+        <w:rPr>
+          <w:color w:val="FF0000"/>
+          <w:sz w:val="24"/>
+          <w:szCs w:val="24"/>
+        </w:rPr>
+        <w:t xml:space="preserve"> </w:t>
       </w:r>
       <w:r>
         <w:rPr>
@@ -12611,14 +12933,7 @@
           <w:szCs w:val="24"/>
         </w:rPr>
         <w:tab/>
-        <w:t>200k</w:t>
-      </w:r>
-      <w:r>
-        <w:rPr>
-          <w:sz w:val="24"/>
-          <w:szCs w:val="24"/>
-        </w:rPr>
-        <w:t>b image -&gt; small screen (phone)</w:t>
+        <w:t>200kb image -&gt; small screen (phone)</w:t>
       </w:r>
     </w:p>
     <w:p>
@@ -12750,6 +13065,7 @@
           <w:szCs w:val="21"/>
         </w:rPr>
       </w:pPr>
+      <w:proofErr w:type="gramStart"/>
       <w:r>
         <w:rPr>
           <w:rFonts w:ascii="Consolas" w:eastAsia="Times New Roman" w:hAnsi="Consolas" w:cs="Times New Roman"/>
@@ -12757,8 +13073,9 @@
           <w:sz w:val="21"/>
           <w:szCs w:val="21"/>
         </w:rPr>
-        <w:t>&lt;!-- RESOLUTI</w:t>
-      </w:r>
+        <w:t>&lt;!--</w:t>
+      </w:r>
+      <w:proofErr w:type="gramEnd"/>
       <w:r>
         <w:rPr>
           <w:rFonts w:ascii="Consolas" w:eastAsia="Times New Roman" w:hAnsi="Consolas" w:cs="Times New Roman"/>
@@ -12766,6 +13083,15 @@
           <w:sz w:val="21"/>
           <w:szCs w:val="21"/>
         </w:rPr>
+        <w:t xml:space="preserve"> RESOLUTI</w:t>
+      </w:r>
+      <w:r>
+        <w:rPr>
+          <w:rFonts w:ascii="Consolas" w:eastAsia="Times New Roman" w:hAnsi="Consolas" w:cs="Times New Roman"/>
+          <w:color w:val="7F848E"/>
+          <w:sz w:val="21"/>
+          <w:szCs w:val="21"/>
+        </w:rPr>
         <w:t>O</w:t>
       </w:r>
       <w:r>
@@ -12775,7 +13101,27 @@
           <w:sz w:val="21"/>
           <w:szCs w:val="21"/>
         </w:rPr>
-        <w:t>N SWITCHING - WIDTH DESCRIPTOR = 300w, 1000w.  SIZES used to inform browser of different viewport widths.  sizes="(max-width: 900px) 20vw" means that at 900px, make the image take up 20vw(which is 20%) of the viewport width.  If there is no match, our DEFAULT SIZE is 300px.  </w:t>
+        <w:t>N SWITCHING - WIDTH DESCRIPTOR = 300w, 1000w.  SIZES used to inform browser of different viewport widths.  sizes="(max-width: 900px) 20vw" means that at 900px, make the image take up 20</w:t>
+      </w:r>
+      <w:proofErr w:type="gramStart"/>
+      <w:r>
+        <w:rPr>
+          <w:rFonts w:ascii="Consolas" w:eastAsia="Times New Roman" w:hAnsi="Consolas" w:cs="Times New Roman"/>
+          <w:color w:val="7F848E"/>
+          <w:sz w:val="21"/>
+          <w:szCs w:val="21"/>
+        </w:rPr>
+        <w:t>vw(</w:t>
+      </w:r>
+      <w:proofErr w:type="gramEnd"/>
+      <w:r>
+        <w:rPr>
+          <w:rFonts w:ascii="Consolas" w:eastAsia="Times New Roman" w:hAnsi="Consolas" w:cs="Times New Roman"/>
+          <w:color w:val="7F848E"/>
+          <w:sz w:val="21"/>
+          <w:szCs w:val="21"/>
+        </w:rPr>
+        <w:t>which is 20%) of the viewport width.  If there is no match, our DEFAULT SIZE is 300px.  </w:t>
       </w:r>
     </w:p>
     <w:p>
@@ -13227,7 +13573,23 @@
           <w:sz w:val="24"/>
           <w:szCs w:val="24"/>
         </w:rPr>
-        <w:t xml:space="preserve"> screen.  @2x screen (high-res)</w:t>
+        <w:t xml:space="preserve"> screen.  @2x screen (</w:t>
+      </w:r>
+      <w:proofErr w:type="gramStart"/>
+      <w:r>
+        <w:rPr>
+          <w:sz w:val="24"/>
+          <w:szCs w:val="24"/>
+        </w:rPr>
+        <w:t>high-res</w:t>
+      </w:r>
+      <w:proofErr w:type="gramEnd"/>
+      <w:r>
+        <w:rPr>
+          <w:sz w:val="24"/>
+          <w:szCs w:val="24"/>
+        </w:rPr>
+        <w:t>)</w:t>
       </w:r>
       <w:r>
         <w:rPr>
@@ -13247,6 +13609,7 @@
           <w:szCs w:val="24"/>
         </w:rPr>
       </w:pPr>
+      <w:proofErr w:type="gramStart"/>
       <w:r>
         <w:rPr>
           <w:rFonts w:ascii="Consolas" w:eastAsia="Times New Roman" w:hAnsi="Consolas" w:cs="Times New Roman"/>
@@ -13254,7 +13617,17 @@
           <w:sz w:val="21"/>
           <w:szCs w:val="21"/>
         </w:rPr>
-        <w:t xml:space="preserve">&lt;!-- </w:t>
+        <w:t>&lt;!--</w:t>
+      </w:r>
+      <w:proofErr w:type="gramEnd"/>
+      <w:r>
+        <w:rPr>
+          <w:rFonts w:ascii="Consolas" w:eastAsia="Times New Roman" w:hAnsi="Consolas" w:cs="Times New Roman"/>
+          <w:color w:val="7F848E"/>
+          <w:sz w:val="21"/>
+          <w:szCs w:val="21"/>
+        </w:rPr>
+        <w:t xml:space="preserve"> </w:t>
       </w:r>
       <w:proofErr w:type="spellStart"/>
       <w:r>
@@ -13626,6 +13999,7 @@
           <w:szCs w:val="21"/>
         </w:rPr>
       </w:pPr>
+      <w:proofErr w:type="gramStart"/>
       <w:r>
         <w:rPr>
           <w:rFonts w:ascii="Consolas" w:eastAsia="Times New Roman" w:hAnsi="Consolas" w:cs="Times New Roman"/>
@@ -13633,7 +14007,17 @@
           <w:sz w:val="21"/>
           <w:szCs w:val="21"/>
         </w:rPr>
-        <w:t>&lt;!-- ART DIRECTION - specify multiple SOURCE for the same image (</w:t>
+        <w:t>&lt;!--</w:t>
+      </w:r>
+      <w:proofErr w:type="gramEnd"/>
+      <w:r>
+        <w:rPr>
+          <w:rFonts w:ascii="Consolas" w:eastAsia="Times New Roman" w:hAnsi="Consolas" w:cs="Times New Roman"/>
+          <w:color w:val="7F848E"/>
+          <w:sz w:val="21"/>
+          <w:szCs w:val="21"/>
+        </w:rPr>
+        <w:t xml:space="preserve"> ART DIRECTION - specify multiple SOURCE for the same image (</w:t>
       </w:r>
       <w:proofErr w:type="spellStart"/>
       <w:r>
@@ -13773,7 +14157,27 @@
           <w:sz w:val="21"/>
           <w:szCs w:val="21"/>
         </w:rPr>
-        <w:t>/logo-green-2x.png 2x" alt="Full logo"&gt;  --&gt;</w:t>
+        <w:t>/logo-green-2x.png 2x" alt="Full logo"</w:t>
+      </w:r>
+      <w:proofErr w:type="gramStart"/>
+      <w:r>
+        <w:rPr>
+          <w:rFonts w:ascii="Consolas" w:eastAsia="Times New Roman" w:hAnsi="Consolas" w:cs="Times New Roman"/>
+          <w:color w:val="7F848E"/>
+          <w:sz w:val="21"/>
+          <w:szCs w:val="21"/>
+        </w:rPr>
+        <w:t>&gt;  --</w:t>
+      </w:r>
+      <w:proofErr w:type="gramEnd"/>
+      <w:r>
+        <w:rPr>
+          <w:rFonts w:ascii="Consolas" w:eastAsia="Times New Roman" w:hAnsi="Consolas" w:cs="Times New Roman"/>
+          <w:color w:val="7F848E"/>
+          <w:sz w:val="21"/>
+          <w:szCs w:val="21"/>
+        </w:rPr>
+        <w:t>&gt;</w:t>
       </w:r>
     </w:p>
     <w:p>
@@ -14056,6 +14460,7 @@
           <w:szCs w:val="21"/>
         </w:rPr>
       </w:pPr>
+      <w:proofErr w:type="gramStart"/>
       <w:r>
         <w:rPr>
           <w:rFonts w:ascii="Consolas" w:eastAsia="Times New Roman" w:hAnsi="Consolas" w:cs="Times New Roman"/>
@@ -14063,7 +14468,17 @@
           <w:sz w:val="21"/>
           <w:szCs w:val="21"/>
         </w:rPr>
-        <w:t xml:space="preserve">&lt;!-- </w:t>
+        <w:t>&lt;!--</w:t>
+      </w:r>
+      <w:proofErr w:type="gramEnd"/>
+      <w:r>
+        <w:rPr>
+          <w:rFonts w:ascii="Consolas" w:eastAsia="Times New Roman" w:hAnsi="Consolas" w:cs="Times New Roman"/>
+          <w:color w:val="7F848E"/>
+          <w:sz w:val="21"/>
+          <w:szCs w:val="21"/>
+        </w:rPr>
+        <w:t xml:space="preserve"> </w:t>
       </w:r>
       <w:proofErr w:type="spellStart"/>
       <w:r>
@@ -14357,6 +14772,716 @@
           <w:szCs w:val="24"/>
         </w:rPr>
       </w:pPr>
+    </w:p>
+    <w:p>
+      <w:pPr>
+        <w:spacing w:after="0"/>
+        <w:rPr>
+          <w:sz w:val="24"/>
+          <w:szCs w:val="24"/>
+        </w:rPr>
+      </w:pPr>
+      <w:r>
+        <w:rPr>
+          <w:b/>
+          <w:bCs/>
+          <w:sz w:val="72"/>
+          <w:szCs w:val="72"/>
+        </w:rPr>
+        <w:t xml:space="preserve">Responsive </w:t>
+      </w:r>
+      <w:r>
+        <w:rPr>
+          <w:b/>
+          <w:bCs/>
+          <w:color w:val="FF0000"/>
+          <w:sz w:val="72"/>
+          <w:szCs w:val="72"/>
+        </w:rPr>
+        <w:t>Images</w:t>
+      </w:r>
+      <w:r>
+        <w:rPr>
+          <w:b/>
+          <w:bCs/>
+          <w:color w:val="FF0000"/>
+          <w:sz w:val="72"/>
+          <w:szCs w:val="72"/>
+        </w:rPr>
+        <w:t xml:space="preserve"> CSS</w:t>
+      </w:r>
+    </w:p>
+    <w:p>
+      <w:pPr>
+        <w:spacing w:after="0"/>
+        <w:rPr>
+          <w:sz w:val="24"/>
+          <w:szCs w:val="24"/>
+        </w:rPr>
+      </w:pPr>
+    </w:p>
+    <w:p>
+      <w:pPr>
+        <w:shd w:val="clear" w:color="auto" w:fill="23272E"/>
+        <w:spacing w:after="0" w:line="285" w:lineRule="atLeast"/>
+        <w:rPr>
+          <w:rFonts w:ascii="Consolas" w:eastAsia="Times New Roman" w:hAnsi="Consolas" w:cs="Times New Roman"/>
+          <w:color w:val="ABB2BF"/>
+          <w:sz w:val="21"/>
+          <w:szCs w:val="21"/>
+        </w:rPr>
+      </w:pPr>
+      <w:r>
+        <w:rPr>
+          <w:rFonts w:ascii="Consolas" w:eastAsia="Times New Roman" w:hAnsi="Consolas" w:cs="Times New Roman"/>
+          <w:color w:val="ABB2BF"/>
+          <w:sz w:val="21"/>
+          <w:szCs w:val="21"/>
+        </w:rPr>
+        <w:t xml:space="preserve">    </w:t>
+      </w:r>
+      <w:r>
+        <w:rPr>
+          <w:rFonts w:ascii="Consolas" w:eastAsia="Times New Roman" w:hAnsi="Consolas" w:cs="Times New Roman"/>
+          <w:color w:val="7F848E"/>
+          <w:sz w:val="21"/>
+          <w:szCs w:val="21"/>
+        </w:rPr>
+        <w:t>// RESPONSIVE IMAGES CSS.  This is for high resolution screens &gt; 192dpi</w:t>
+      </w:r>
+    </w:p>
+    <w:p>
+      <w:pPr>
+        <w:shd w:val="clear" w:color="auto" w:fill="23272E"/>
+        <w:spacing w:after="0" w:line="285" w:lineRule="atLeast"/>
+        <w:rPr>
+          <w:rFonts w:ascii="Consolas" w:eastAsia="Times New Roman" w:hAnsi="Consolas" w:cs="Times New Roman"/>
+          <w:color w:val="ABB2BF"/>
+          <w:sz w:val="21"/>
+          <w:szCs w:val="21"/>
+        </w:rPr>
+      </w:pPr>
+      <w:r>
+        <w:rPr>
+          <w:rFonts w:ascii="Consolas" w:eastAsia="Times New Roman" w:hAnsi="Consolas" w:cs="Times New Roman"/>
+          <w:color w:val="ABB2BF"/>
+          <w:sz w:val="21"/>
+          <w:szCs w:val="21"/>
+        </w:rPr>
+        <w:t xml:space="preserve">    </w:t>
+      </w:r>
+      <w:r>
+        <w:rPr>
+          <w:rFonts w:ascii="Consolas" w:eastAsia="Times New Roman" w:hAnsi="Consolas" w:cs="Times New Roman"/>
+          <w:color w:val="7F848E"/>
+          <w:sz w:val="21"/>
+          <w:szCs w:val="21"/>
+        </w:rPr>
+        <w:t>// hero.jpg is shown when (min-resolution: 192dpi) AND (min-width: 37.5em), OR (mind-width: 125em)</w:t>
+      </w:r>
+    </w:p>
+    <w:p>
+      <w:pPr>
+        <w:shd w:val="clear" w:color="auto" w:fill="23272E"/>
+        <w:spacing w:after="0" w:line="285" w:lineRule="atLeast"/>
+        <w:rPr>
+          <w:rFonts w:ascii="Consolas" w:eastAsia="Times New Roman" w:hAnsi="Consolas" w:cs="Times New Roman"/>
+          <w:color w:val="ABB2BF"/>
+          <w:sz w:val="21"/>
+          <w:szCs w:val="21"/>
+        </w:rPr>
+      </w:pPr>
+      <w:r>
+        <w:rPr>
+          <w:rFonts w:ascii="Consolas" w:eastAsia="Times New Roman" w:hAnsi="Consolas" w:cs="Times New Roman"/>
+          <w:color w:val="ABB2BF"/>
+          <w:sz w:val="21"/>
+          <w:szCs w:val="21"/>
+        </w:rPr>
+        <w:t xml:space="preserve">    </w:t>
+      </w:r>
+      <w:r>
+        <w:rPr>
+          <w:rFonts w:ascii="Consolas" w:eastAsia="Times New Roman" w:hAnsi="Consolas" w:cs="Times New Roman"/>
+          <w:color w:val="7F848E"/>
+          <w:sz w:val="21"/>
+          <w:szCs w:val="21"/>
+        </w:rPr>
+        <w:t xml:space="preserve">// Convert </w:t>
+      </w:r>
+      <w:proofErr w:type="spellStart"/>
+      <w:r>
+        <w:rPr>
+          <w:rFonts w:ascii="Consolas" w:eastAsia="Times New Roman" w:hAnsi="Consolas" w:cs="Times New Roman"/>
+          <w:color w:val="7F848E"/>
+          <w:sz w:val="21"/>
+          <w:szCs w:val="21"/>
+        </w:rPr>
+        <w:t>px</w:t>
+      </w:r>
+      <w:proofErr w:type="spellEnd"/>
+      <w:r>
+        <w:rPr>
+          <w:rFonts w:ascii="Consolas" w:eastAsia="Times New Roman" w:hAnsi="Consolas" w:cs="Times New Roman"/>
+          <w:color w:val="7F848E"/>
+          <w:sz w:val="21"/>
+          <w:szCs w:val="21"/>
+        </w:rPr>
+        <w:t xml:space="preserve"> to </w:t>
+      </w:r>
+      <w:proofErr w:type="spellStart"/>
+      <w:r>
+        <w:rPr>
+          <w:rFonts w:ascii="Consolas" w:eastAsia="Times New Roman" w:hAnsi="Consolas" w:cs="Times New Roman"/>
+          <w:color w:val="7F848E"/>
+          <w:sz w:val="21"/>
+          <w:szCs w:val="21"/>
+        </w:rPr>
+        <w:t>em</w:t>
+      </w:r>
+      <w:proofErr w:type="spellEnd"/>
+      <w:r>
+        <w:rPr>
+          <w:rFonts w:ascii="Consolas" w:eastAsia="Times New Roman" w:hAnsi="Consolas" w:cs="Times New Roman"/>
+          <w:color w:val="7F848E"/>
+          <w:sz w:val="21"/>
+          <w:szCs w:val="21"/>
+        </w:rPr>
+        <w:t xml:space="preserve"> - 600px / 16 = 37.5</w:t>
+      </w:r>
+      <w:proofErr w:type="gramStart"/>
+      <w:r>
+        <w:rPr>
+          <w:rFonts w:ascii="Consolas" w:eastAsia="Times New Roman" w:hAnsi="Consolas" w:cs="Times New Roman"/>
+          <w:color w:val="7F848E"/>
+          <w:sz w:val="21"/>
+          <w:szCs w:val="21"/>
+        </w:rPr>
+        <w:t>em  -</w:t>
+      </w:r>
+      <w:proofErr w:type="gramEnd"/>
+      <w:r>
+        <w:rPr>
+          <w:rFonts w:ascii="Consolas" w:eastAsia="Times New Roman" w:hAnsi="Consolas" w:cs="Times New Roman"/>
+          <w:color w:val="7F848E"/>
+          <w:sz w:val="21"/>
+          <w:szCs w:val="21"/>
+        </w:rPr>
+        <w:t xml:space="preserve">  2000px / 16 = 125em</w:t>
+      </w:r>
+    </w:p>
+    <w:p>
+      <w:pPr>
+        <w:shd w:val="clear" w:color="auto" w:fill="23272E"/>
+        <w:spacing w:after="0" w:line="285" w:lineRule="atLeast"/>
+        <w:rPr>
+          <w:rFonts w:ascii="Consolas" w:eastAsia="Times New Roman" w:hAnsi="Consolas" w:cs="Times New Roman"/>
+          <w:color w:val="ABB2BF"/>
+          <w:sz w:val="21"/>
+          <w:szCs w:val="21"/>
+        </w:rPr>
+      </w:pPr>
+      <w:r>
+        <w:rPr>
+          <w:rFonts w:ascii="Consolas" w:eastAsia="Times New Roman" w:hAnsi="Consolas" w:cs="Times New Roman"/>
+          <w:color w:val="ABB2BF"/>
+          <w:sz w:val="21"/>
+          <w:szCs w:val="21"/>
+        </w:rPr>
+        <w:t xml:space="preserve">    </w:t>
+      </w:r>
+      <w:r>
+        <w:rPr>
+          <w:rFonts w:ascii="Consolas" w:eastAsia="Times New Roman" w:hAnsi="Consolas" w:cs="Times New Roman"/>
+          <w:color w:val="C678DD"/>
+          <w:sz w:val="21"/>
+          <w:szCs w:val="21"/>
+        </w:rPr>
+        <w:t>@</w:t>
+      </w:r>
+      <w:proofErr w:type="gramStart"/>
+      <w:r>
+        <w:rPr>
+          <w:rFonts w:ascii="Consolas" w:eastAsia="Times New Roman" w:hAnsi="Consolas" w:cs="Times New Roman"/>
+          <w:color w:val="C678DD"/>
+          <w:sz w:val="21"/>
+          <w:szCs w:val="21"/>
+        </w:rPr>
+        <w:t>media</w:t>
+      </w:r>
+      <w:proofErr w:type="gramEnd"/>
+      <w:r>
+        <w:rPr>
+          <w:rFonts w:ascii="Consolas" w:eastAsia="Times New Roman" w:hAnsi="Consolas" w:cs="Times New Roman"/>
+          <w:color w:val="ABB2BF"/>
+          <w:sz w:val="21"/>
+          <w:szCs w:val="21"/>
+        </w:rPr>
+        <w:t xml:space="preserve"> (min-resolution: </w:t>
+      </w:r>
+      <w:r>
+        <w:rPr>
+          <w:rFonts w:ascii="Consolas" w:eastAsia="Times New Roman" w:hAnsi="Consolas" w:cs="Times New Roman"/>
+          <w:color w:val="D19A66"/>
+          <w:sz w:val="21"/>
+          <w:szCs w:val="21"/>
+        </w:rPr>
+        <w:t>192</w:t>
+      </w:r>
+      <w:r>
+        <w:rPr>
+          <w:rFonts w:ascii="Consolas" w:eastAsia="Times New Roman" w:hAnsi="Consolas" w:cs="Times New Roman"/>
+          <w:color w:val="E06C75"/>
+          <w:sz w:val="21"/>
+          <w:szCs w:val="21"/>
+        </w:rPr>
+        <w:t>dpi</w:t>
+      </w:r>
+      <w:r>
+        <w:rPr>
+          <w:rFonts w:ascii="Consolas" w:eastAsia="Times New Roman" w:hAnsi="Consolas" w:cs="Times New Roman"/>
+          <w:color w:val="ABB2BF"/>
+          <w:sz w:val="21"/>
+          <w:szCs w:val="21"/>
+        </w:rPr>
+        <w:t xml:space="preserve">) </w:t>
+      </w:r>
+      <w:r>
+        <w:rPr>
+          <w:rFonts w:ascii="Consolas" w:eastAsia="Times New Roman" w:hAnsi="Consolas" w:cs="Times New Roman"/>
+          <w:color w:val="56B6C2"/>
+          <w:sz w:val="21"/>
+          <w:szCs w:val="21"/>
+        </w:rPr>
+        <w:t>and</w:t>
+      </w:r>
+      <w:r>
+        <w:rPr>
+          <w:rFonts w:ascii="Consolas" w:eastAsia="Times New Roman" w:hAnsi="Consolas" w:cs="Times New Roman"/>
+          <w:color w:val="ABB2BF"/>
+          <w:sz w:val="21"/>
+          <w:szCs w:val="21"/>
+        </w:rPr>
+        <w:t xml:space="preserve"> (min-width: </w:t>
+      </w:r>
+      <w:r>
+        <w:rPr>
+          <w:rFonts w:ascii="Consolas" w:eastAsia="Times New Roman" w:hAnsi="Consolas" w:cs="Times New Roman"/>
+          <w:color w:val="D19A66"/>
+          <w:sz w:val="21"/>
+          <w:szCs w:val="21"/>
+        </w:rPr>
+        <w:t>37.5</w:t>
+      </w:r>
+      <w:r>
+        <w:rPr>
+          <w:rFonts w:ascii="Consolas" w:eastAsia="Times New Roman" w:hAnsi="Consolas" w:cs="Times New Roman"/>
+          <w:color w:val="E06C75"/>
+          <w:sz w:val="21"/>
+          <w:szCs w:val="21"/>
+        </w:rPr>
+        <w:t>em</w:t>
+      </w:r>
+      <w:r>
+        <w:rPr>
+          <w:rFonts w:ascii="Consolas" w:eastAsia="Times New Roman" w:hAnsi="Consolas" w:cs="Times New Roman"/>
+          <w:color w:val="ABB2BF"/>
+          <w:sz w:val="21"/>
+          <w:szCs w:val="21"/>
+        </w:rPr>
+        <w:t xml:space="preserve">), (min-width: </w:t>
+      </w:r>
+      <w:r>
+        <w:rPr>
+          <w:rFonts w:ascii="Consolas" w:eastAsia="Times New Roman" w:hAnsi="Consolas" w:cs="Times New Roman"/>
+          <w:color w:val="D19A66"/>
+          <w:sz w:val="21"/>
+          <w:szCs w:val="21"/>
+        </w:rPr>
+        <w:t>125</w:t>
+      </w:r>
+      <w:r>
+        <w:rPr>
+          <w:rFonts w:ascii="Consolas" w:eastAsia="Times New Roman" w:hAnsi="Consolas" w:cs="Times New Roman"/>
+          <w:color w:val="E06C75"/>
+          <w:sz w:val="21"/>
+          <w:szCs w:val="21"/>
+        </w:rPr>
+        <w:t>em</w:t>
+      </w:r>
+      <w:r>
+        <w:rPr>
+          <w:rFonts w:ascii="Consolas" w:eastAsia="Times New Roman" w:hAnsi="Consolas" w:cs="Times New Roman"/>
+          <w:color w:val="ABB2BF"/>
+          <w:sz w:val="21"/>
+          <w:szCs w:val="21"/>
+        </w:rPr>
+        <w:t>) {</w:t>
+      </w:r>
+    </w:p>
+    <w:p>
+      <w:pPr>
+        <w:shd w:val="clear" w:color="auto" w:fill="23272E"/>
+        <w:spacing w:after="0" w:line="285" w:lineRule="atLeast"/>
+        <w:rPr>
+          <w:rFonts w:ascii="Consolas" w:eastAsia="Times New Roman" w:hAnsi="Consolas" w:cs="Times New Roman"/>
+          <w:color w:val="ABB2BF"/>
+          <w:sz w:val="21"/>
+          <w:szCs w:val="21"/>
+        </w:rPr>
+      </w:pPr>
+      <w:r>
+        <w:rPr>
+          <w:rFonts w:ascii="Consolas" w:eastAsia="Times New Roman" w:hAnsi="Consolas" w:cs="Times New Roman"/>
+          <w:color w:val="ABB2BF"/>
+          <w:sz w:val="21"/>
+          <w:szCs w:val="21"/>
+        </w:rPr>
+        <w:t xml:space="preserve">        background-image: </w:t>
+      </w:r>
+      <w:r>
+        <w:rPr>
+          <w:rFonts w:ascii="Consolas" w:eastAsia="Times New Roman" w:hAnsi="Consolas" w:cs="Times New Roman"/>
+          <w:color w:val="56B6C2"/>
+          <w:sz w:val="21"/>
+          <w:szCs w:val="21"/>
+        </w:rPr>
+        <w:t>linear-</w:t>
+      </w:r>
+      <w:proofErr w:type="gramStart"/>
+      <w:r>
+        <w:rPr>
+          <w:rFonts w:ascii="Consolas" w:eastAsia="Times New Roman" w:hAnsi="Consolas" w:cs="Times New Roman"/>
+          <w:color w:val="56B6C2"/>
+          <w:sz w:val="21"/>
+          <w:szCs w:val="21"/>
+        </w:rPr>
+        <w:t>gradient</w:t>
+      </w:r>
+      <w:r>
+        <w:rPr>
+          <w:rFonts w:ascii="Consolas" w:eastAsia="Times New Roman" w:hAnsi="Consolas" w:cs="Times New Roman"/>
+          <w:color w:val="ABB2BF"/>
+          <w:sz w:val="21"/>
+          <w:szCs w:val="21"/>
+        </w:rPr>
+        <w:t>(</w:t>
+      </w:r>
+      <w:proofErr w:type="gramEnd"/>
+      <w:r>
+        <w:rPr>
+          <w:rFonts w:ascii="Consolas" w:eastAsia="Times New Roman" w:hAnsi="Consolas" w:cs="Times New Roman"/>
+          <w:color w:val="E06C75"/>
+          <w:sz w:val="21"/>
+          <w:szCs w:val="21"/>
+        </w:rPr>
+        <w:t>to</w:t>
+      </w:r>
+      <w:r>
+        <w:rPr>
+          <w:rFonts w:ascii="Consolas" w:eastAsia="Times New Roman" w:hAnsi="Consolas" w:cs="Times New Roman"/>
+          <w:color w:val="ABB2BF"/>
+          <w:sz w:val="21"/>
+          <w:szCs w:val="21"/>
+        </w:rPr>
+        <w:t xml:space="preserve"> </w:t>
+      </w:r>
+      <w:r>
+        <w:rPr>
+          <w:rFonts w:ascii="Consolas" w:eastAsia="Times New Roman" w:hAnsi="Consolas" w:cs="Times New Roman"/>
+          <w:color w:val="D19A66"/>
+          <w:sz w:val="21"/>
+          <w:szCs w:val="21"/>
+        </w:rPr>
+        <w:t>right</w:t>
+      </w:r>
+      <w:r>
+        <w:rPr>
+          <w:rFonts w:ascii="Consolas" w:eastAsia="Times New Roman" w:hAnsi="Consolas" w:cs="Times New Roman"/>
+          <w:color w:val="ABB2BF"/>
+          <w:sz w:val="21"/>
+          <w:szCs w:val="21"/>
+        </w:rPr>
+        <w:t xml:space="preserve"> </w:t>
+      </w:r>
+      <w:r>
+        <w:rPr>
+          <w:rFonts w:ascii="Consolas" w:eastAsia="Times New Roman" w:hAnsi="Consolas" w:cs="Times New Roman"/>
+          <w:color w:val="D19A66"/>
+          <w:sz w:val="21"/>
+          <w:szCs w:val="21"/>
+        </w:rPr>
+        <w:t>bottom</w:t>
+      </w:r>
+      <w:r>
+        <w:rPr>
+          <w:rFonts w:ascii="Consolas" w:eastAsia="Times New Roman" w:hAnsi="Consolas" w:cs="Times New Roman"/>
+          <w:color w:val="ABB2BF"/>
+          <w:sz w:val="21"/>
+          <w:szCs w:val="21"/>
+        </w:rPr>
+        <w:t>,</w:t>
+      </w:r>
+    </w:p>
+    <w:p>
+      <w:pPr>
+        <w:shd w:val="clear" w:color="auto" w:fill="23272E"/>
+        <w:spacing w:after="0" w:line="285" w:lineRule="atLeast"/>
+        <w:rPr>
+          <w:rFonts w:ascii="Consolas" w:eastAsia="Times New Roman" w:hAnsi="Consolas" w:cs="Times New Roman"/>
+          <w:color w:val="ABB2BF"/>
+          <w:sz w:val="21"/>
+          <w:szCs w:val="21"/>
+        </w:rPr>
+      </w:pPr>
+      <w:r>
+        <w:rPr>
+          <w:rFonts w:ascii="Consolas" w:eastAsia="Times New Roman" w:hAnsi="Consolas" w:cs="Times New Roman"/>
+          <w:color w:val="ABB2BF"/>
+          <w:sz w:val="21"/>
+          <w:szCs w:val="21"/>
+        </w:rPr>
+        <w:t xml:space="preserve">            </w:t>
+      </w:r>
+      <w:proofErr w:type="spellStart"/>
+      <w:proofErr w:type="gramStart"/>
+      <w:r>
+        <w:rPr>
+          <w:rFonts w:ascii="Consolas" w:eastAsia="Times New Roman" w:hAnsi="Consolas" w:cs="Times New Roman"/>
+          <w:color w:val="56B6C2"/>
+          <w:sz w:val="21"/>
+          <w:szCs w:val="21"/>
+        </w:rPr>
+        <w:t>rgba</w:t>
+      </w:r>
+      <w:proofErr w:type="spellEnd"/>
+      <w:r>
+        <w:rPr>
+          <w:rFonts w:ascii="Consolas" w:eastAsia="Times New Roman" w:hAnsi="Consolas" w:cs="Times New Roman"/>
+          <w:color w:val="ABB2BF"/>
+          <w:sz w:val="21"/>
+          <w:szCs w:val="21"/>
+        </w:rPr>
+        <w:t>(</w:t>
+      </w:r>
+      <w:proofErr w:type="gramEnd"/>
+      <w:r>
+        <w:rPr>
+          <w:rFonts w:ascii="Consolas" w:eastAsia="Times New Roman" w:hAnsi="Consolas" w:cs="Times New Roman"/>
+          <w:color w:val="E06C75"/>
+          <w:sz w:val="21"/>
+          <w:szCs w:val="21"/>
+        </w:rPr>
+        <w:t>$color-secondary-light</w:t>
+      </w:r>
+      <w:r>
+        <w:rPr>
+          <w:rFonts w:ascii="Consolas" w:eastAsia="Times New Roman" w:hAnsi="Consolas" w:cs="Times New Roman"/>
+          <w:color w:val="ABB2BF"/>
+          <w:sz w:val="21"/>
+          <w:szCs w:val="21"/>
+        </w:rPr>
+        <w:t xml:space="preserve">, </w:t>
+      </w:r>
+      <w:r>
+        <w:rPr>
+          <w:rFonts w:ascii="Consolas" w:eastAsia="Times New Roman" w:hAnsi="Consolas" w:cs="Times New Roman"/>
+          <w:color w:val="D19A66"/>
+          <w:sz w:val="21"/>
+          <w:szCs w:val="21"/>
+        </w:rPr>
+        <w:t>0.8</w:t>
+      </w:r>
+      <w:r>
+        <w:rPr>
+          <w:rFonts w:ascii="Consolas" w:eastAsia="Times New Roman" w:hAnsi="Consolas" w:cs="Times New Roman"/>
+          <w:color w:val="ABB2BF"/>
+          <w:sz w:val="21"/>
+          <w:szCs w:val="21"/>
+        </w:rPr>
+        <w:t>),</w:t>
+      </w:r>
+    </w:p>
+    <w:p>
+      <w:pPr>
+        <w:shd w:val="clear" w:color="auto" w:fill="23272E"/>
+        <w:spacing w:after="0" w:line="285" w:lineRule="atLeast"/>
+        <w:rPr>
+          <w:rFonts w:ascii="Consolas" w:eastAsia="Times New Roman" w:hAnsi="Consolas" w:cs="Times New Roman"/>
+          <w:color w:val="ABB2BF"/>
+          <w:sz w:val="21"/>
+          <w:szCs w:val="21"/>
+        </w:rPr>
+      </w:pPr>
+      <w:r>
+        <w:rPr>
+          <w:rFonts w:ascii="Consolas" w:eastAsia="Times New Roman" w:hAnsi="Consolas" w:cs="Times New Roman"/>
+          <w:color w:val="ABB2BF"/>
+          <w:sz w:val="21"/>
+          <w:szCs w:val="21"/>
+        </w:rPr>
+        <w:t xml:space="preserve">            </w:t>
+      </w:r>
+      <w:proofErr w:type="spellStart"/>
+      <w:proofErr w:type="gramStart"/>
+      <w:r>
+        <w:rPr>
+          <w:rFonts w:ascii="Consolas" w:eastAsia="Times New Roman" w:hAnsi="Consolas" w:cs="Times New Roman"/>
+          <w:color w:val="56B6C2"/>
+          <w:sz w:val="21"/>
+          <w:szCs w:val="21"/>
+        </w:rPr>
+        <w:t>rgba</w:t>
+      </w:r>
+      <w:proofErr w:type="spellEnd"/>
+      <w:r>
+        <w:rPr>
+          <w:rFonts w:ascii="Consolas" w:eastAsia="Times New Roman" w:hAnsi="Consolas" w:cs="Times New Roman"/>
+          <w:color w:val="ABB2BF"/>
+          <w:sz w:val="21"/>
+          <w:szCs w:val="21"/>
+        </w:rPr>
+        <w:t>(</w:t>
+      </w:r>
+      <w:proofErr w:type="gramEnd"/>
+      <w:r>
+        <w:rPr>
+          <w:rFonts w:ascii="Consolas" w:eastAsia="Times New Roman" w:hAnsi="Consolas" w:cs="Times New Roman"/>
+          <w:color w:val="E06C75"/>
+          <w:sz w:val="21"/>
+          <w:szCs w:val="21"/>
+        </w:rPr>
+        <w:t>$color-secondary-dark</w:t>
+      </w:r>
+      <w:r>
+        <w:rPr>
+          <w:rFonts w:ascii="Consolas" w:eastAsia="Times New Roman" w:hAnsi="Consolas" w:cs="Times New Roman"/>
+          <w:color w:val="ABB2BF"/>
+          <w:sz w:val="21"/>
+          <w:szCs w:val="21"/>
+        </w:rPr>
+        <w:t xml:space="preserve">, </w:t>
+      </w:r>
+      <w:r>
+        <w:rPr>
+          <w:rFonts w:ascii="Consolas" w:eastAsia="Times New Roman" w:hAnsi="Consolas" w:cs="Times New Roman"/>
+          <w:color w:val="D19A66"/>
+          <w:sz w:val="21"/>
+          <w:szCs w:val="21"/>
+        </w:rPr>
+        <w:t>0.8</w:t>
+      </w:r>
+      <w:r>
+        <w:rPr>
+          <w:rFonts w:ascii="Consolas" w:eastAsia="Times New Roman" w:hAnsi="Consolas" w:cs="Times New Roman"/>
+          <w:color w:val="ABB2BF"/>
+          <w:sz w:val="21"/>
+          <w:szCs w:val="21"/>
+        </w:rPr>
+        <w:t>)),</w:t>
+      </w:r>
+    </w:p>
+    <w:p>
+      <w:pPr>
+        <w:shd w:val="clear" w:color="auto" w:fill="23272E"/>
+        <w:spacing w:after="0" w:line="285" w:lineRule="atLeast"/>
+        <w:rPr>
+          <w:rFonts w:ascii="Consolas" w:eastAsia="Times New Roman" w:hAnsi="Consolas" w:cs="Times New Roman"/>
+          <w:color w:val="ABB2BF"/>
+          <w:sz w:val="21"/>
+          <w:szCs w:val="21"/>
+        </w:rPr>
+      </w:pPr>
+      <w:r>
+        <w:rPr>
+          <w:rFonts w:ascii="Consolas" w:eastAsia="Times New Roman" w:hAnsi="Consolas" w:cs="Times New Roman"/>
+          <w:color w:val="ABB2BF"/>
+          <w:sz w:val="21"/>
+          <w:szCs w:val="21"/>
+        </w:rPr>
+        <w:t xml:space="preserve">        </w:t>
+      </w:r>
+      <w:proofErr w:type="spellStart"/>
+      <w:r>
+        <w:rPr>
+          <w:rFonts w:ascii="Consolas" w:eastAsia="Times New Roman" w:hAnsi="Consolas" w:cs="Times New Roman"/>
+          <w:color w:val="56B6C2"/>
+          <w:sz w:val="21"/>
+          <w:szCs w:val="21"/>
+        </w:rPr>
+        <w:t>url</w:t>
+      </w:r>
+      <w:proofErr w:type="spellEnd"/>
+      <w:r>
+        <w:rPr>
+          <w:rFonts w:ascii="Consolas" w:eastAsia="Times New Roman" w:hAnsi="Consolas" w:cs="Times New Roman"/>
+          <w:color w:val="ABB2BF"/>
+          <w:sz w:val="21"/>
+          <w:szCs w:val="21"/>
+        </w:rPr>
+        <w:t>(</w:t>
+      </w:r>
+      <w:r>
+        <w:rPr>
+          <w:rFonts w:ascii="Consolas" w:eastAsia="Times New Roman" w:hAnsi="Consolas" w:cs="Times New Roman"/>
+          <w:color w:val="E06C75"/>
+          <w:sz w:val="21"/>
+          <w:szCs w:val="21"/>
+        </w:rPr>
+        <w:t>../</w:t>
+      </w:r>
+      <w:proofErr w:type="spellStart"/>
+      <w:r>
+        <w:rPr>
+          <w:rFonts w:ascii="Consolas" w:eastAsia="Times New Roman" w:hAnsi="Consolas" w:cs="Times New Roman"/>
+          <w:color w:val="E06C75"/>
+          <w:sz w:val="21"/>
+          <w:szCs w:val="21"/>
+        </w:rPr>
+        <w:t>img</w:t>
+      </w:r>
+      <w:proofErr w:type="spellEnd"/>
+      <w:r>
+        <w:rPr>
+          <w:rFonts w:ascii="Consolas" w:eastAsia="Times New Roman" w:hAnsi="Consolas" w:cs="Times New Roman"/>
+          <w:color w:val="E06C75"/>
+          <w:sz w:val="21"/>
+          <w:szCs w:val="21"/>
+        </w:rPr>
+        <w:t>/hero.jpg</w:t>
+      </w:r>
+      <w:proofErr w:type="gramStart"/>
+      <w:r>
+        <w:rPr>
+          <w:rFonts w:ascii="Consolas" w:eastAsia="Times New Roman" w:hAnsi="Consolas" w:cs="Times New Roman"/>
+          <w:color w:val="ABB2BF"/>
+          <w:sz w:val="21"/>
+          <w:szCs w:val="21"/>
+        </w:rPr>
+        <w:t>);</w:t>
+      </w:r>
+      <w:proofErr w:type="gramEnd"/>
+    </w:p>
+    <w:p>
+      <w:pPr>
+        <w:shd w:val="clear" w:color="auto" w:fill="23272E"/>
+        <w:spacing w:after="0" w:line="285" w:lineRule="atLeast"/>
+        <w:rPr>
+          <w:rFonts w:ascii="Consolas" w:eastAsia="Times New Roman" w:hAnsi="Consolas" w:cs="Times New Roman"/>
+          <w:color w:val="ABB2BF"/>
+          <w:sz w:val="21"/>
+          <w:szCs w:val="21"/>
+        </w:rPr>
+      </w:pPr>
+      <w:r>
+        <w:rPr>
+          <w:rFonts w:ascii="Consolas" w:eastAsia="Times New Roman" w:hAnsi="Consolas" w:cs="Times New Roman"/>
+          <w:color w:val="ABB2BF"/>
+          <w:sz w:val="21"/>
+          <w:szCs w:val="21"/>
+        </w:rPr>
+        <w:t>    }</w:t>
+      </w:r>
     </w:p>
     <w:p>
       <w:pPr>

</xml_diff>